<commit_message>
Adicionado Base de dados Git
Adicionado Base de dados Git
</commit_message>
<xml_diff>
--- a/Documentos/Monografia/Documentação.docx
+++ b/Documentos/Monografia/Documentação.docx
@@ -3545,7 +3545,21 @@
             <w:rStyle w:val="Hyperlink"/>
             <w:noProof/>
           </w:rPr>
-          <w:t>2.6. Trello</w:t>
+          <w:t>2.6. Trel</w:t>
+        </w:r>
+        <w:r>
+          <w:rPr>
+            <w:rStyle w:val="Hyperlink"/>
+            <w:noProof/>
+          </w:rPr>
+          <w:t>l</w:t>
+        </w:r>
+        <w:r>
+          <w:rPr>
+            <w:rStyle w:val="Hyperlink"/>
+            <w:noProof/>
+          </w:rPr>
+          <w:t>o</w:t>
         </w:r>
         <w:r>
           <w:rPr>
@@ -4533,7 +4547,21 @@
             <w:rStyle w:val="Hyperlink"/>
             <w:noProof/>
           </w:rPr>
-          <w:t>4.2. Ferramenta de controle de versão (Git)</w:t>
+          <w:t>4.2. Ferramenta d</w:t>
+        </w:r>
+        <w:r>
+          <w:rPr>
+            <w:rStyle w:val="Hyperlink"/>
+            <w:noProof/>
+          </w:rPr>
+          <w:t>e</w:t>
+        </w:r>
+        <w:r>
+          <w:rPr>
+            <w:rStyle w:val="Hyperlink"/>
+            <w:noProof/>
+          </w:rPr>
+          <w:t xml:space="preserve"> controle de versão (Git)</w:t>
         </w:r>
         <w:r>
           <w:rPr>
@@ -7683,18 +7711,9 @@
     <w:p/>
     <w:p/>
     <w:p/>
-    <w:p>
-      <w:pPr>
-        <w:pStyle w:val="TCC2"/>
-        <w:outlineLvl w:val="1"/>
-      </w:pPr>
-    </w:p>
-    <w:p>
-      <w:pPr>
-        <w:pStyle w:val="TCC2"/>
-        <w:outlineLvl w:val="1"/>
-      </w:pPr>
-    </w:p>
+    <w:p/>
+    <w:p/>
+    <w:p/>
     <w:p>
       <w:pPr>
         <w:pStyle w:val="TCC2"/>
@@ -9631,6 +9650,28 @@
     </w:p>
     <w:p>
       <w:pPr>
+        <w:pStyle w:val="TCC2"/>
+        <w:outlineLvl w:val="1"/>
+      </w:pPr>
+      <w:r>
+        <w:t>2.7. Ferram</w:t>
+      </w:r>
+      <w:bookmarkStart w:id="9" w:name="_GoBack"/>
+      <w:bookmarkEnd w:id="9"/>
+      <w:r>
+        <w:t>enta de controle de versão (</w:t>
+      </w:r>
+      <w:proofErr w:type="spellStart"/>
+      <w:r>
+        <w:t>Git</w:t>
+      </w:r>
+      <w:proofErr w:type="spellEnd"/>
+      <w:r>
+        <w:t>)</w:t>
+      </w:r>
+    </w:p>
+    <w:p>
+      <w:pPr>
         <w:autoSpaceDE w:val="0"/>
         <w:autoSpaceDN w:val="0"/>
         <w:adjustRightInd w:val="0"/>
@@ -9642,6 +9683,112 @@
           <w:szCs w:val="24"/>
         </w:rPr>
       </w:pPr>
+      <w:r>
+        <w:rPr>
+          <w:rFonts w:cs="Arial"/>
+          <w:szCs w:val="24"/>
+        </w:rPr>
+        <w:t>“É um sistema de controle de versão, de código aberto, usado no gerenciamento de código-fonte”, (WIKILIVROS, 2018)</w:t>
+      </w:r>
+      <w:r>
+        <w:rPr>
+          <w:rFonts w:cs="Arial"/>
+          <w:szCs w:val="24"/>
+        </w:rPr>
+        <w:t xml:space="preserve">. Criado por Linus </w:t>
+      </w:r>
+      <w:proofErr w:type="spellStart"/>
+      <w:r>
+        <w:rPr>
+          <w:rFonts w:cs="Arial"/>
+          <w:szCs w:val="24"/>
+        </w:rPr>
+        <w:t>Torvald</w:t>
+      </w:r>
+      <w:proofErr w:type="spellEnd"/>
+      <w:r>
+        <w:rPr>
+          <w:rFonts w:cs="Arial"/>
+          <w:szCs w:val="24"/>
+        </w:rPr>
+        <w:t>, possui</w:t>
+      </w:r>
+      <w:r>
+        <w:rPr>
+          <w:rFonts w:cs="Arial"/>
+          <w:szCs w:val="24"/>
+        </w:rPr>
+        <w:t xml:space="preserve"> arquitetura descentralizada, todo repositório do </w:t>
+      </w:r>
+      <w:proofErr w:type="spellStart"/>
+      <w:r>
+        <w:rPr>
+          <w:rFonts w:cs="Arial"/>
+          <w:szCs w:val="24"/>
+        </w:rPr>
+        <w:t>Git</w:t>
+      </w:r>
+      <w:proofErr w:type="spellEnd"/>
+      <w:r>
+        <w:rPr>
+          <w:rFonts w:cs="Arial"/>
+          <w:szCs w:val="24"/>
+        </w:rPr>
+        <w:t xml:space="preserve"> possui um histórico e seguidor de revisões.</w:t>
+      </w:r>
+      <w:r>
+        <w:rPr>
+          <w:rFonts w:cs="Arial"/>
+          <w:szCs w:val="24"/>
+        </w:rPr>
+        <w:t xml:space="preserve"> O usuário faz uma cópia da pasta do repositório central, e depois pode publicar as mudanças para os usuários desse servidor</w:t>
+      </w:r>
+      <w:r>
+        <w:rPr>
+          <w:rFonts w:cs="Arial"/>
+          <w:szCs w:val="24"/>
+        </w:rPr>
+        <w:t xml:space="preserve"> (WIKILIVROS, 2018).</w:t>
+      </w:r>
+      <w:r>
+        <w:rPr>
+          <w:rFonts w:cs="Arial"/>
+          <w:szCs w:val="24"/>
+        </w:rPr>
+        <w:t xml:space="preserve"> O acesso pode ser realizado usando linhas de comando ou por alguns softwares disponíveis para conexão com o GIT, como </w:t>
+      </w:r>
+      <w:proofErr w:type="gramStart"/>
+      <w:r>
+        <w:rPr>
+          <w:rFonts w:cs="Arial"/>
+          <w:szCs w:val="24"/>
+        </w:rPr>
+        <w:t>por exemplo</w:t>
+      </w:r>
+      <w:proofErr w:type="gramEnd"/>
+      <w:r>
+        <w:rPr>
+          <w:rFonts w:cs="Arial"/>
+          <w:szCs w:val="24"/>
+        </w:rPr>
+        <w:t xml:space="preserve"> o </w:t>
+      </w:r>
+      <w:proofErr w:type="spellStart"/>
+      <w:r>
+        <w:rPr>
+          <w:rFonts w:cs="Arial"/>
+          <w:szCs w:val="24"/>
+        </w:rPr>
+        <w:t>GitHub</w:t>
+      </w:r>
+      <w:proofErr w:type="spellEnd"/>
+      <w:r>
+        <w:rPr>
+          <w:rFonts w:cs="Arial"/>
+          <w:szCs w:val="24"/>
+        </w:rPr>
+        <w:t>.</w:t>
+      </w:r>
     </w:p>
     <w:p>
       <w:pPr>
@@ -9869,134 +10016,22 @@
     </w:p>
     <w:p>
       <w:pPr>
-        <w:autoSpaceDE w:val="0"/>
-        <w:autoSpaceDN w:val="0"/>
-        <w:adjustRightInd w:val="0"/>
-        <w:spacing w:after="0" w:line="360" w:lineRule="auto"/>
-        <w:ind w:firstLine="709"/>
-        <w:jc w:val="both"/>
-        <w:rPr>
-          <w:rFonts w:cs="Arial"/>
-          <w:szCs w:val="24"/>
-        </w:rPr>
-      </w:pPr>
-    </w:p>
-    <w:p>
-      <w:pPr>
-        <w:autoSpaceDE w:val="0"/>
-        <w:autoSpaceDN w:val="0"/>
-        <w:adjustRightInd w:val="0"/>
-        <w:spacing w:after="0" w:line="360" w:lineRule="auto"/>
-        <w:ind w:firstLine="709"/>
-        <w:jc w:val="both"/>
-        <w:rPr>
-          <w:rFonts w:cs="Arial"/>
-          <w:szCs w:val="24"/>
-        </w:rPr>
-      </w:pPr>
-    </w:p>
-    <w:p>
-      <w:pPr>
-        <w:autoSpaceDE w:val="0"/>
-        <w:autoSpaceDN w:val="0"/>
-        <w:adjustRightInd w:val="0"/>
-        <w:spacing w:after="0" w:line="360" w:lineRule="auto"/>
-        <w:ind w:firstLine="709"/>
-        <w:jc w:val="both"/>
-        <w:rPr>
-          <w:rFonts w:cs="Arial"/>
-          <w:szCs w:val="24"/>
-        </w:rPr>
-      </w:pPr>
-    </w:p>
-    <w:p>
-      <w:pPr>
-        <w:autoSpaceDE w:val="0"/>
-        <w:autoSpaceDN w:val="0"/>
-        <w:adjustRightInd w:val="0"/>
-        <w:spacing w:after="0" w:line="360" w:lineRule="auto"/>
-        <w:ind w:firstLine="709"/>
-        <w:jc w:val="both"/>
-        <w:rPr>
-          <w:rFonts w:cs="Arial"/>
-          <w:szCs w:val="24"/>
-        </w:rPr>
-      </w:pPr>
-    </w:p>
-    <w:p>
-      <w:pPr>
-        <w:autoSpaceDE w:val="0"/>
-        <w:autoSpaceDN w:val="0"/>
-        <w:adjustRightInd w:val="0"/>
-        <w:spacing w:after="0" w:line="360" w:lineRule="auto"/>
-        <w:ind w:firstLine="709"/>
-        <w:jc w:val="both"/>
-        <w:rPr>
-          <w:rFonts w:cs="Arial"/>
-          <w:szCs w:val="24"/>
-        </w:rPr>
-      </w:pPr>
-    </w:p>
-    <w:p>
-      <w:pPr>
-        <w:autoSpaceDE w:val="0"/>
-        <w:autoSpaceDN w:val="0"/>
-        <w:adjustRightInd w:val="0"/>
-        <w:spacing w:after="0" w:line="360" w:lineRule="auto"/>
-        <w:ind w:firstLine="709"/>
-        <w:jc w:val="both"/>
-        <w:rPr>
-          <w:rFonts w:cs="Arial"/>
-          <w:szCs w:val="24"/>
-        </w:rPr>
-      </w:pPr>
-    </w:p>
-    <w:p>
-      <w:pPr>
-        <w:autoSpaceDE w:val="0"/>
-        <w:autoSpaceDN w:val="0"/>
-        <w:adjustRightInd w:val="0"/>
-        <w:spacing w:after="0" w:line="360" w:lineRule="auto"/>
-        <w:ind w:firstLine="709"/>
-        <w:jc w:val="both"/>
-        <w:rPr>
-          <w:rFonts w:cs="Arial"/>
-          <w:szCs w:val="24"/>
-        </w:rPr>
-      </w:pPr>
-    </w:p>
-    <w:p>
-      <w:pPr>
-        <w:autoSpaceDE w:val="0"/>
-        <w:autoSpaceDN w:val="0"/>
-        <w:adjustRightInd w:val="0"/>
-        <w:spacing w:after="0" w:line="360" w:lineRule="auto"/>
-        <w:ind w:firstLine="709"/>
-        <w:jc w:val="both"/>
-        <w:rPr>
-          <w:rFonts w:cs="Arial"/>
-          <w:szCs w:val="24"/>
-        </w:rPr>
-      </w:pPr>
-    </w:p>
-    <w:p>
-      <w:pPr>
         <w:pStyle w:val="TCC1"/>
         <w:outlineLvl w:val="0"/>
       </w:pPr>
-      <w:bookmarkStart w:id="9" w:name="_Toc515124463"/>
+      <w:bookmarkStart w:id="10" w:name="_Toc515124463"/>
       <w:r>
         <w:lastRenderedPageBreak/>
         <w:t>3. COMPARAÇÃO DE SISTEMAS</w:t>
       </w:r>
-      <w:bookmarkEnd w:id="9"/>
+      <w:bookmarkEnd w:id="10"/>
     </w:p>
     <w:p>
       <w:pPr>
         <w:pStyle w:val="TCC2"/>
         <w:outlineLvl w:val="1"/>
       </w:pPr>
-      <w:bookmarkStart w:id="10" w:name="_Toc515124464"/>
+      <w:bookmarkStart w:id="11" w:name="_Toc515124464"/>
       <w:r>
         <w:t xml:space="preserve">3.1. Sistema </w:t>
       </w:r>
@@ -10004,7 +10039,7 @@
       <w:r>
         <w:t>1</w:t>
       </w:r>
-      <w:bookmarkEnd w:id="10"/>
+      <w:bookmarkEnd w:id="11"/>
       <w:proofErr w:type="gramEnd"/>
     </w:p>
     <w:p>
@@ -10012,7 +10047,7 @@
         <w:pStyle w:val="TCC2"/>
         <w:outlineLvl w:val="1"/>
       </w:pPr>
-      <w:bookmarkStart w:id="11" w:name="_Toc515124465"/>
+      <w:bookmarkStart w:id="12" w:name="_Toc515124465"/>
       <w:r>
         <w:t xml:space="preserve">3.2. Sistema </w:t>
       </w:r>
@@ -10020,7 +10055,7 @@
       <w:r>
         <w:t>2</w:t>
       </w:r>
-      <w:bookmarkEnd w:id="11"/>
+      <w:bookmarkEnd w:id="12"/>
       <w:proofErr w:type="gramEnd"/>
       <w:r>
         <w:t xml:space="preserve"> </w:t>
@@ -10031,7 +10066,7 @@
         <w:pStyle w:val="TCC2"/>
         <w:outlineLvl w:val="1"/>
       </w:pPr>
-      <w:bookmarkStart w:id="12" w:name="_Toc515124466"/>
+      <w:bookmarkStart w:id="13" w:name="_Toc515124466"/>
       <w:r>
         <w:t xml:space="preserve">3.3. Sistema </w:t>
       </w:r>
@@ -10039,7 +10074,7 @@
       <w:r>
         <w:t>3</w:t>
       </w:r>
-      <w:bookmarkEnd w:id="12"/>
+      <w:bookmarkEnd w:id="13"/>
       <w:proofErr w:type="gramEnd"/>
     </w:p>
     <w:p>
@@ -10047,18 +10082,18 @@
         <w:pStyle w:val="TCC2"/>
         <w:outlineLvl w:val="1"/>
       </w:pPr>
-      <w:bookmarkStart w:id="13" w:name="_Toc515124467"/>
+      <w:bookmarkStart w:id="14" w:name="_Toc515124467"/>
       <w:r>
         <w:t>3.4. Funcionalidades</w:t>
       </w:r>
-      <w:bookmarkEnd w:id="13"/>
+      <w:bookmarkEnd w:id="14"/>
     </w:p>
     <w:p>
       <w:pPr>
         <w:pStyle w:val="TCC3"/>
         <w:outlineLvl w:val="2"/>
       </w:pPr>
-      <w:bookmarkStart w:id="14" w:name="_Toc515124468"/>
+      <w:bookmarkStart w:id="15" w:name="_Toc515124468"/>
       <w:r>
         <w:t xml:space="preserve">3.4.1. Funcionalidade </w:t>
       </w:r>
@@ -10066,7 +10101,7 @@
       <w:r>
         <w:t>1</w:t>
       </w:r>
-      <w:bookmarkEnd w:id="14"/>
+      <w:bookmarkEnd w:id="15"/>
       <w:proofErr w:type="gramEnd"/>
     </w:p>
     <w:p>
@@ -10074,7 +10109,7 @@
         <w:pStyle w:val="TCC3"/>
         <w:outlineLvl w:val="2"/>
       </w:pPr>
-      <w:bookmarkStart w:id="15" w:name="_Toc515124469"/>
+      <w:bookmarkStart w:id="16" w:name="_Toc515124469"/>
       <w:r>
         <w:t xml:space="preserve">3.4.2. Funcionalidade </w:t>
       </w:r>
@@ -10082,7 +10117,7 @@
       <w:r>
         <w:t>2</w:t>
       </w:r>
-      <w:bookmarkEnd w:id="15"/>
+      <w:bookmarkEnd w:id="16"/>
       <w:proofErr w:type="gramEnd"/>
     </w:p>
     <w:p>
@@ -10090,7 +10125,7 @@
         <w:pStyle w:val="TCC3"/>
         <w:outlineLvl w:val="2"/>
       </w:pPr>
-      <w:bookmarkStart w:id="16" w:name="_Toc515124470"/>
+      <w:bookmarkStart w:id="17" w:name="_Toc515124470"/>
       <w:r>
         <w:t xml:space="preserve">3.4.3. Funcionalidade </w:t>
       </w:r>
@@ -10098,7 +10133,7 @@
       <w:r>
         <w:t>3</w:t>
       </w:r>
-      <w:bookmarkEnd w:id="16"/>
+      <w:bookmarkEnd w:id="17"/>
       <w:proofErr w:type="gramEnd"/>
     </w:p>
     <w:p>
@@ -10106,7 +10141,7 @@
         <w:pStyle w:val="TCC3"/>
         <w:outlineLvl w:val="2"/>
       </w:pPr>
-      <w:bookmarkStart w:id="17" w:name="_Toc515124471"/>
+      <w:bookmarkStart w:id="18" w:name="_Toc515124471"/>
       <w:r>
         <w:t xml:space="preserve">3.4.4. Funcionalidade </w:t>
       </w:r>
@@ -10114,7 +10149,7 @@
       <w:r>
         <w:t>4</w:t>
       </w:r>
-      <w:bookmarkEnd w:id="17"/>
+      <w:bookmarkEnd w:id="18"/>
       <w:proofErr w:type="gramEnd"/>
     </w:p>
     <w:p>
@@ -10122,7 +10157,7 @@
         <w:pStyle w:val="TCC3"/>
         <w:outlineLvl w:val="2"/>
       </w:pPr>
-      <w:bookmarkStart w:id="18" w:name="_Toc515124472"/>
+      <w:bookmarkStart w:id="19" w:name="_Toc515124472"/>
       <w:r>
         <w:t xml:space="preserve">3.4.5. Funcionalidade </w:t>
       </w:r>
@@ -10130,7 +10165,7 @@
       <w:r>
         <w:t>5</w:t>
       </w:r>
-      <w:bookmarkEnd w:id="18"/>
+      <w:bookmarkEnd w:id="19"/>
       <w:proofErr w:type="gramEnd"/>
     </w:p>
     <w:p>
@@ -10138,7 +10173,7 @@
         <w:pStyle w:val="TCC3"/>
         <w:outlineLvl w:val="2"/>
       </w:pPr>
-      <w:bookmarkStart w:id="19" w:name="_Toc515124473"/>
+      <w:bookmarkStart w:id="20" w:name="_Toc515124473"/>
       <w:r>
         <w:t xml:space="preserve">3.4.6. </w:t>
       </w:r>
@@ -10146,92 +10181,31 @@
       <w:r>
         <w:t>Comparativo funcionalidades</w:t>
       </w:r>
-      <w:bookmarkEnd w:id="19"/>
+      <w:bookmarkEnd w:id="20"/>
       <w:proofErr w:type="gramEnd"/>
     </w:p>
-    <w:p>
-      <w:pPr>
-        <w:pStyle w:val="TCC3"/>
-        <w:outlineLvl w:val="2"/>
-      </w:pPr>
-    </w:p>
-    <w:p>
-      <w:pPr>
-        <w:pStyle w:val="TCC3"/>
-        <w:outlineLvl w:val="2"/>
-      </w:pPr>
-    </w:p>
-    <w:p>
-      <w:pPr>
-        <w:pStyle w:val="TCC3"/>
-        <w:outlineLvl w:val="2"/>
-      </w:pPr>
-    </w:p>
-    <w:p>
-      <w:pPr>
-        <w:pStyle w:val="TCC3"/>
-        <w:outlineLvl w:val="2"/>
-      </w:pPr>
-    </w:p>
-    <w:p>
-      <w:pPr>
-        <w:pStyle w:val="TCC3"/>
-        <w:outlineLvl w:val="2"/>
-      </w:pPr>
-    </w:p>
-    <w:p>
-      <w:pPr>
-        <w:pStyle w:val="TCC3"/>
-        <w:outlineLvl w:val="2"/>
-      </w:pPr>
-    </w:p>
-    <w:p>
-      <w:pPr>
-        <w:pStyle w:val="TCC3"/>
-        <w:outlineLvl w:val="2"/>
-      </w:pPr>
-    </w:p>
-    <w:p>
-      <w:pPr>
-        <w:pStyle w:val="TCC3"/>
-        <w:outlineLvl w:val="2"/>
-      </w:pPr>
-    </w:p>
-    <w:p>
-      <w:pPr>
-        <w:pStyle w:val="TCC3"/>
-        <w:outlineLvl w:val="2"/>
-      </w:pPr>
-    </w:p>
-    <w:p>
-      <w:pPr>
-        <w:pStyle w:val="TCC3"/>
-        <w:outlineLvl w:val="2"/>
-      </w:pPr>
-    </w:p>
-    <w:p>
-      <w:pPr>
-        <w:pStyle w:val="TCC3"/>
-        <w:outlineLvl w:val="2"/>
-      </w:pPr>
-    </w:p>
-    <w:p>
-      <w:pPr>
-        <w:pStyle w:val="TCC3"/>
-        <w:outlineLvl w:val="2"/>
-      </w:pPr>
-    </w:p>
+    <w:p/>
+    <w:p/>
+    <w:p/>
+    <w:p/>
+    <w:p/>
+    <w:p/>
+    <w:p/>
+    <w:p/>
+    <w:p/>
+    <w:p/>
+    <w:p/>
+    <w:p/>
     <w:p>
       <w:pPr>
         <w:pStyle w:val="TCC1"/>
         <w:outlineLvl w:val="0"/>
       </w:pPr>
-      <w:bookmarkStart w:id="20" w:name="_Toc515124474"/>
-      <w:r>
-        <w:lastRenderedPageBreak/>
+      <w:bookmarkStart w:id="21" w:name="_Toc515124474"/>
+      <w:r>
         <w:t>4. DESENVOLVIMENTO</w:t>
       </w:r>
-      <w:bookmarkEnd w:id="20"/>
+      <w:bookmarkEnd w:id="21"/>
     </w:p>
     <w:p>
       <w:pPr>
@@ -10251,6 +10225,7 @@
           <w:rFonts w:cs="Arial"/>
           <w:szCs w:val="24"/>
         </w:rPr>
+        <w:lastRenderedPageBreak/>
         <w:t xml:space="preserve">Neste capítulo </w:t>
       </w:r>
       <w:r>
@@ -10331,8 +10306,8 @@
         <w:pStyle w:val="TCC2"/>
         <w:outlineLvl w:val="1"/>
       </w:pPr>
-      <w:bookmarkStart w:id="21" w:name="_Toc513891323"/>
       <w:bookmarkStart w:id="22" w:name="_Toc515124475"/>
+      <w:bookmarkStart w:id="23" w:name="_Toc513891323"/>
       <w:r>
         <w:t>4.1. Organização de tarefas (Trello)</w:t>
       </w:r>
@@ -10576,7 +10551,6 @@
         <w:ind w:firstLine="708"/>
       </w:pPr>
       <w:r>
-        <w:lastRenderedPageBreak/>
         <w:t>Fonte: O autor</w:t>
       </w:r>
     </w:p>
@@ -10585,8 +10559,9 @@
         <w:pStyle w:val="TCC2"/>
         <w:outlineLvl w:val="1"/>
       </w:pPr>
-      <w:bookmarkStart w:id="23" w:name="_Toc515124476"/>
-      <w:r>
+      <w:bookmarkStart w:id="24" w:name="_Toc515124476"/>
+      <w:r>
+        <w:lastRenderedPageBreak/>
         <w:t>4.2. Ferramenta de controle de versão (</w:t>
       </w:r>
       <w:proofErr w:type="spellStart"/>
@@ -10597,26 +10572,24 @@
       <w:r>
         <w:t>)</w:t>
       </w:r>
-      <w:bookmarkEnd w:id="23"/>
+      <w:bookmarkEnd w:id="24"/>
     </w:p>
     <w:p>
       <w:pPr>
         <w:pStyle w:val="TCC2"/>
         <w:outlineLvl w:val="1"/>
       </w:pPr>
-      <w:bookmarkStart w:id="24" w:name="_Toc515124477"/>
+      <w:bookmarkStart w:id="25" w:name="_Toc515124477"/>
       <w:r>
         <w:t>4.3. Linguagem de programação utilizada</w:t>
       </w:r>
-      <w:bookmarkEnd w:id="24"/>
+      <w:bookmarkEnd w:id="25"/>
     </w:p>
     <w:p>
       <w:r>
         <w:tab/>
         <w:t>O sistema foi desenvolvido utilizando a linguagem de programação orientada a objetos C-Sharp (C#), utilizando o framework Visual Studio 2017.</w:t>
       </w:r>
-      <w:bookmarkStart w:id="25" w:name="_GoBack"/>
-      <w:bookmarkEnd w:id="25"/>
     </w:p>
     <w:p>
       <w:pPr>
@@ -10852,7 +10825,7 @@
       <w:r>
         <w:t>. Requisitos funcionais</w:t>
       </w:r>
-      <w:bookmarkEnd w:id="21"/>
+      <w:bookmarkEnd w:id="23"/>
       <w:bookmarkEnd w:id="31"/>
     </w:p>
     <w:p>
@@ -11081,7 +11054,6 @@
     </w:tbl>
     <w:p>
       <w:r>
-        <w:lastRenderedPageBreak/>
         <w:t>Fonte: O autor.</w:t>
       </w:r>
     </w:p>
@@ -11092,6 +11064,7 @@
       </w:pPr>
       <w:bookmarkStart w:id="36" w:name="_Toc515124484"/>
       <w:r>
+        <w:lastRenderedPageBreak/>
         <w:t>4.</w:t>
       </w:r>
       <w:r>
@@ -11752,7 +11725,6 @@
         <w:pStyle w:val="tituloQuadro"/>
       </w:pPr>
       <w:r>
-        <w:lastRenderedPageBreak/>
         <w:t xml:space="preserve">Quadro 05: [RF05] </w:t>
       </w:r>
       <w:r>
@@ -11790,6 +11762,7 @@
           </w:tcPr>
           <w:p>
             <w:r>
+              <w:lastRenderedPageBreak/>
               <w:t>Parâmetros de Entrada</w:t>
             </w:r>
           </w:p>
@@ -12446,11 +12419,7 @@
           </w:tcPr>
           <w:p>
             <w:r>
-              <w:t xml:space="preserve">Dados levantados para realizar o controle de fluxo do </w:t>
-            </w:r>
-            <w:r>
-              <w:lastRenderedPageBreak/>
-              <w:t>caixa.</w:t>
+              <w:t>Dados levantados para realizar o controle de fluxo do caixa.</w:t>
             </w:r>
           </w:p>
         </w:tc>
@@ -18424,7 +18393,6 @@
         <w:rPr>
           <w:rFonts w:cs="Arial"/>
           <w:szCs w:val="24"/>
-          <w:lang w:val="en-US"/>
         </w:rPr>
         <w:t xml:space="preserve">SOMMERVILLE, IAN. </w:t>
       </w:r>
@@ -18792,6 +18760,78 @@
           <w:lang w:eastAsia="pt-BR"/>
         </w:rPr>
         <w:t xml:space="preserve"> Books, 2007.</w:t>
+      </w:r>
+    </w:p>
+    <w:p>
+      <w:pPr>
+        <w:jc w:val="both"/>
+        <w:rPr>
+          <w:rFonts w:cs="Arial"/>
+          <w:szCs w:val="24"/>
+        </w:rPr>
+      </w:pPr>
+      <w:r>
+        <w:rPr>
+          <w:rFonts w:cs="Arial"/>
+          <w:szCs w:val="24"/>
+        </w:rPr>
+        <w:lastRenderedPageBreak/>
+        <w:t xml:space="preserve">PORTAL WIKILIVROS. </w:t>
+      </w:r>
+      <w:proofErr w:type="spellStart"/>
+      <w:r>
+        <w:rPr>
+          <w:rFonts w:cs="Arial"/>
+          <w:b/>
+          <w:szCs w:val="24"/>
+        </w:rPr>
+        <w:t>Git</w:t>
+      </w:r>
+      <w:proofErr w:type="spellEnd"/>
+      <w:r>
+        <w:rPr>
+          <w:rFonts w:cs="Arial"/>
+          <w:b/>
+          <w:szCs w:val="24"/>
+        </w:rPr>
+        <w:t>.</w:t>
+      </w:r>
+      <w:r>
+        <w:rPr>
+          <w:rFonts w:cs="Arial"/>
+          <w:szCs w:val="24"/>
+        </w:rPr>
+        <w:t xml:space="preserve"> Disponível em: &lt;</w:t>
+      </w:r>
+      <w:proofErr w:type="gramStart"/>
+      <w:r>
+        <w:rPr>
+          <w:rFonts w:cs="Arial"/>
+          <w:szCs w:val="24"/>
+        </w:rPr>
+        <w:t>https</w:t>
+      </w:r>
+      <w:proofErr w:type="gramEnd"/>
+      <w:r>
+        <w:rPr>
+          <w:rFonts w:cs="Arial"/>
+          <w:szCs w:val="24"/>
+        </w:rPr>
+        <w:t>://</w:t>
+      </w:r>
+      <w:r>
+        <w:rPr>
+          <w:rFonts w:cs="Arial"/>
+          <w:szCs w:val="24"/>
+        </w:rPr>
+        <w:t xml:space="preserve"> https://pt.wikibooks.org/wiki/Git</w:t>
+      </w:r>
+      <w:r>
+        <w:rPr>
+          <w:rFonts w:cs="Arial"/>
+          <w:szCs w:val="24"/>
+        </w:rPr>
+        <w:t>&gt; Acesso em 29 de abril de 2018.</w:t>
       </w:r>
     </w:p>
     <w:p>
@@ -19043,7 +19083,6 @@
     <w:sdtPr>
       <w:id w:val="348922995"/>
     </w:sdtPr>
-    <w:sdtEndPr/>
     <w:sdtContent>
       <w:p>
         <w:pPr>
@@ -21578,7 +21617,7 @@
 </file>
 
 <file path=customXml/itemProps2.xml><?xml version="1.0" encoding="utf-8"?>
-<ds:datastoreItem xmlns:ds="http://schemas.openxmlformats.org/officeDocument/2006/customXml" ds:itemID="{3AE94448-BA0E-4D57-89B8-50DDD676C3F1}">
+<ds:datastoreItem xmlns:ds="http://schemas.openxmlformats.org/officeDocument/2006/customXml" ds:itemID="{3F60079D-74E6-4449-B172-0314682A675E}">
   <ds:schemaRefs>
     <ds:schemaRef ds:uri="http://schemas.openxmlformats.org/officeDocument/2006/bibliography"/>
   </ds:schemaRefs>

</xml_diff>

<commit_message>
Adicionado Requisitos não funcionais
</commit_message>
<xml_diff>
--- a/Documentos/Monografia/Documentação.docx
+++ b/Documentos/Monografia/Documentação.docx
@@ -2974,7 +2974,7 @@
         </w:rPr>
         <w:fldChar w:fldCharType="separate"/>
       </w:r>
-      <w:hyperlink w:anchor="_Toc515124454" w:history="1">
+      <w:hyperlink w:anchor="_Toc515126504" w:history="1">
         <w:r>
           <w:rPr>
             <w:rStyle w:val="Hyperlink"/>
@@ -3001,7 +3001,7 @@
             <w:noProof/>
             <w:webHidden/>
           </w:rPr>
-          <w:instrText xml:space="preserve"> PAGEREF _Toc515124454 \h </w:instrText>
+          <w:instrText xml:space="preserve"> PAGEREF _Toc515126504 \h </w:instrText>
         </w:r>
         <w:r>
           <w:rPr>
@@ -3045,7 +3045,7 @@
           <w:lang w:eastAsia="pt-BR"/>
         </w:rPr>
       </w:pPr>
-      <w:hyperlink w:anchor="_Toc515124455" w:history="1">
+      <w:hyperlink w:anchor="_Toc515126505" w:history="1">
         <w:r>
           <w:rPr>
             <w:rStyle w:val="Hyperlink"/>
@@ -3072,7 +3072,7 @@
             <w:noProof/>
             <w:webHidden/>
           </w:rPr>
-          <w:instrText xml:space="preserve"> PAGEREF _Toc515124455 \h </w:instrText>
+          <w:instrText xml:space="preserve"> PAGEREF _Toc515126505 \h </w:instrText>
         </w:r>
         <w:r>
           <w:rPr>
@@ -3092,7 +3092,7 @@
             <w:noProof/>
             <w:webHidden/>
           </w:rPr>
-          <w:t>14</w:t>
+          <w:t>15</w:t>
         </w:r>
         <w:r>
           <w:rPr>
@@ -3113,7 +3113,7 @@
           <w:lang w:eastAsia="pt-BR"/>
         </w:rPr>
       </w:pPr>
-      <w:hyperlink w:anchor="_Toc515124456" w:history="1">
+      <w:hyperlink w:anchor="_Toc515126506" w:history="1">
         <w:r>
           <w:rPr>
             <w:rStyle w:val="Hyperlink"/>
@@ -3140,7 +3140,7 @@
             <w:noProof/>
             <w:webHidden/>
           </w:rPr>
-          <w:instrText xml:space="preserve"> PAGEREF _Toc515124456 \h </w:instrText>
+          <w:instrText xml:space="preserve"> PAGEREF _Toc515126506 \h </w:instrText>
         </w:r>
         <w:r>
           <w:rPr>
@@ -3160,7 +3160,7 @@
             <w:noProof/>
             <w:webHidden/>
           </w:rPr>
-          <w:t>15</w:t>
+          <w:t>16</w:t>
         </w:r>
         <w:r>
           <w:rPr>
@@ -3184,7 +3184,7 @@
           <w:lang w:eastAsia="pt-BR"/>
         </w:rPr>
       </w:pPr>
-      <w:hyperlink w:anchor="_Toc515124457" w:history="1">
+      <w:hyperlink w:anchor="_Toc515126507" w:history="1">
         <w:r>
           <w:rPr>
             <w:rStyle w:val="Hyperlink"/>
@@ -3211,7 +3211,7 @@
             <w:noProof/>
             <w:webHidden/>
           </w:rPr>
-          <w:instrText xml:space="preserve"> PAGEREF _Toc515124457 \h </w:instrText>
+          <w:instrText xml:space="preserve"> PAGEREF _Toc515126507 \h </w:instrText>
         </w:r>
         <w:r>
           <w:rPr>
@@ -3255,7 +3255,7 @@
           <w:lang w:eastAsia="pt-BR"/>
         </w:rPr>
       </w:pPr>
-      <w:hyperlink w:anchor="_Toc515124458" w:history="1">
+      <w:hyperlink w:anchor="_Toc515126508" w:history="1">
         <w:r>
           <w:rPr>
             <w:rStyle w:val="Hyperlink"/>
@@ -3282,7 +3282,7 @@
             <w:noProof/>
             <w:webHidden/>
           </w:rPr>
-          <w:instrText xml:space="preserve"> PAGEREF _Toc515124458 \h </w:instrText>
+          <w:instrText xml:space="preserve"> PAGEREF _Toc515126508 \h </w:instrText>
         </w:r>
         <w:r>
           <w:rPr>
@@ -3326,7 +3326,7 @@
           <w:lang w:eastAsia="pt-BR"/>
         </w:rPr>
       </w:pPr>
-      <w:hyperlink w:anchor="_Toc515124459" w:history="1">
+      <w:hyperlink w:anchor="_Toc515126509" w:history="1">
         <w:r>
           <w:rPr>
             <w:rStyle w:val="Hyperlink"/>
@@ -3353,7 +3353,7 @@
             <w:noProof/>
             <w:webHidden/>
           </w:rPr>
-          <w:instrText xml:space="preserve"> PAGEREF _Toc515124459 \h </w:instrText>
+          <w:instrText xml:space="preserve"> PAGEREF _Toc515126509 \h </w:instrText>
         </w:r>
         <w:r>
           <w:rPr>
@@ -3397,7 +3397,7 @@
           <w:lang w:eastAsia="pt-BR"/>
         </w:rPr>
       </w:pPr>
-      <w:hyperlink w:anchor="_Toc515124460" w:history="1">
+      <w:hyperlink w:anchor="_Toc515126510" w:history="1">
         <w:r>
           <w:rPr>
             <w:rStyle w:val="Hyperlink"/>
@@ -3424,7 +3424,7 @@
             <w:noProof/>
             <w:webHidden/>
           </w:rPr>
-          <w:instrText xml:space="preserve"> PAGEREF _Toc515124460 \h </w:instrText>
+          <w:instrText xml:space="preserve"> PAGEREF _Toc515126510 \h </w:instrText>
         </w:r>
         <w:r>
           <w:rPr>
@@ -3468,7 +3468,7 @@
           <w:lang w:eastAsia="pt-BR"/>
         </w:rPr>
       </w:pPr>
-      <w:hyperlink w:anchor="_Toc515124461" w:history="1">
+      <w:hyperlink w:anchor="_Toc515126511" w:history="1">
         <w:r>
           <w:rPr>
             <w:rStyle w:val="Hyperlink"/>
@@ -3495,7 +3495,7 @@
             <w:noProof/>
             <w:webHidden/>
           </w:rPr>
-          <w:instrText xml:space="preserve"> PAGEREF _Toc515124461 \h </w:instrText>
+          <w:instrText xml:space="preserve"> PAGEREF _Toc515126511 \h </w:instrText>
         </w:r>
         <w:r>
           <w:rPr>
@@ -3539,27 +3539,13 @@
           <w:lang w:eastAsia="pt-BR"/>
         </w:rPr>
       </w:pPr>
-      <w:hyperlink w:anchor="_Toc515124462" w:history="1">
+      <w:hyperlink w:anchor="_Toc515126512" w:history="1">
         <w:r>
           <w:rPr>
             <w:rStyle w:val="Hyperlink"/>
             <w:noProof/>
           </w:rPr>
-          <w:t>2.6. Trel</w:t>
-        </w:r>
-        <w:r>
-          <w:rPr>
-            <w:rStyle w:val="Hyperlink"/>
-            <w:noProof/>
-          </w:rPr>
-          <w:t>l</w:t>
-        </w:r>
-        <w:r>
-          <w:rPr>
-            <w:rStyle w:val="Hyperlink"/>
-            <w:noProof/>
-          </w:rPr>
-          <w:t>o</w:t>
+          <w:t>2.6. Trello</w:t>
         </w:r>
         <w:r>
           <w:rPr>
@@ -3580,7 +3566,7 @@
             <w:noProof/>
             <w:webHidden/>
           </w:rPr>
-          <w:instrText xml:space="preserve"> PAGEREF _Toc515124462 \h </w:instrText>
+          <w:instrText xml:space="preserve"> PAGEREF _Toc515126512 \h </w:instrText>
         </w:r>
         <w:r>
           <w:rPr>
@@ -3613,7 +3599,10 @@
     </w:p>
     <w:p>
       <w:pPr>
-        <w:pStyle w:val="Sumrio1"/>
+        <w:pStyle w:val="Sumrio2"/>
+        <w:tabs>
+          <w:tab w:val="right" w:leader="dot" w:pos="9061"/>
+        </w:tabs>
         <w:rPr>
           <w:rFonts w:asciiTheme="minorHAnsi" w:eastAsiaTheme="minorEastAsia" w:hAnsiTheme="minorHAnsi"/>
           <w:noProof/>
@@ -3621,12 +3610,80 @@
           <w:lang w:eastAsia="pt-BR"/>
         </w:rPr>
       </w:pPr>
-      <w:hyperlink w:anchor="_Toc515124463" w:history="1">
+      <w:hyperlink w:anchor="_Toc515126513" w:history="1">
         <w:r>
           <w:rPr>
             <w:rStyle w:val="Hyperlink"/>
             <w:noProof/>
           </w:rPr>
+          <w:t>2.7. Ferramenta de controle de versão (Git)</w:t>
+        </w:r>
+        <w:r>
+          <w:rPr>
+            <w:noProof/>
+            <w:webHidden/>
+          </w:rPr>
+          <w:tab/>
+        </w:r>
+        <w:r>
+          <w:rPr>
+            <w:noProof/>
+            <w:webHidden/>
+          </w:rPr>
+          <w:fldChar w:fldCharType="begin"/>
+        </w:r>
+        <w:r>
+          <w:rPr>
+            <w:noProof/>
+            <w:webHidden/>
+          </w:rPr>
+          <w:instrText xml:space="preserve"> PAGEREF _Toc515126513 \h </w:instrText>
+        </w:r>
+        <w:r>
+          <w:rPr>
+            <w:noProof/>
+            <w:webHidden/>
+          </w:rPr>
+        </w:r>
+        <w:r>
+          <w:rPr>
+            <w:noProof/>
+            <w:webHidden/>
+          </w:rPr>
+          <w:fldChar w:fldCharType="separate"/>
+        </w:r>
+        <w:r>
+          <w:rPr>
+            <w:noProof/>
+            <w:webHidden/>
+          </w:rPr>
+          <w:t>22</w:t>
+        </w:r>
+        <w:r>
+          <w:rPr>
+            <w:noProof/>
+            <w:webHidden/>
+          </w:rPr>
+          <w:fldChar w:fldCharType="end"/>
+        </w:r>
+      </w:hyperlink>
+    </w:p>
+    <w:p>
+      <w:pPr>
+        <w:pStyle w:val="Sumrio1"/>
+        <w:rPr>
+          <w:rFonts w:asciiTheme="minorHAnsi" w:eastAsiaTheme="minorEastAsia" w:hAnsiTheme="minorHAnsi"/>
+          <w:noProof/>
+          <w:sz w:val="22"/>
+          <w:lang w:eastAsia="pt-BR"/>
+        </w:rPr>
+      </w:pPr>
+      <w:hyperlink w:anchor="_Toc515126514" w:history="1">
+        <w:r>
+          <w:rPr>
+            <w:rStyle w:val="Hyperlink"/>
+            <w:noProof/>
+          </w:rPr>
           <w:t>3. COMPARAÇÃO DE SISTEMAS</w:t>
         </w:r>
         <w:r>
@@ -3648,7 +3705,7 @@
             <w:noProof/>
             <w:webHidden/>
           </w:rPr>
-          <w:instrText xml:space="preserve"> PAGEREF _Toc515124463 \h </w:instrText>
+          <w:instrText xml:space="preserve"> PAGEREF _Toc515126514 \h </w:instrText>
         </w:r>
         <w:r>
           <w:rPr>
@@ -3692,7 +3749,7 @@
           <w:lang w:eastAsia="pt-BR"/>
         </w:rPr>
       </w:pPr>
-      <w:hyperlink w:anchor="_Toc515124464" w:history="1">
+      <w:hyperlink w:anchor="_Toc515126515" w:history="1">
         <w:r>
           <w:rPr>
             <w:rStyle w:val="Hyperlink"/>
@@ -3719,7 +3776,7 @@
             <w:noProof/>
             <w:webHidden/>
           </w:rPr>
-          <w:instrText xml:space="preserve"> PAGEREF _Toc515124464 \h </w:instrText>
+          <w:instrText xml:space="preserve"> PAGEREF _Toc515126515 \h </w:instrText>
         </w:r>
         <w:r>
           <w:rPr>
@@ -3763,7 +3820,7 @@
           <w:lang w:eastAsia="pt-BR"/>
         </w:rPr>
       </w:pPr>
-      <w:hyperlink w:anchor="_Toc515124465" w:history="1">
+      <w:hyperlink w:anchor="_Toc515126516" w:history="1">
         <w:r>
           <w:rPr>
             <w:rStyle w:val="Hyperlink"/>
@@ -3790,7 +3847,7 @@
             <w:noProof/>
             <w:webHidden/>
           </w:rPr>
-          <w:instrText xml:space="preserve"> PAGEREF _Toc515124465 \h </w:instrText>
+          <w:instrText xml:space="preserve"> PAGEREF _Toc515126516 \h </w:instrText>
         </w:r>
         <w:r>
           <w:rPr>
@@ -3834,7 +3891,7 @@
           <w:lang w:eastAsia="pt-BR"/>
         </w:rPr>
       </w:pPr>
-      <w:hyperlink w:anchor="_Toc515124466" w:history="1">
+      <w:hyperlink w:anchor="_Toc515126517" w:history="1">
         <w:r>
           <w:rPr>
             <w:rStyle w:val="Hyperlink"/>
@@ -3861,7 +3918,7 @@
             <w:noProof/>
             <w:webHidden/>
           </w:rPr>
-          <w:instrText xml:space="preserve"> PAGEREF _Toc515124466 \h </w:instrText>
+          <w:instrText xml:space="preserve"> PAGEREF _Toc515126517 \h </w:instrText>
         </w:r>
         <w:r>
           <w:rPr>
@@ -3905,7 +3962,7 @@
           <w:lang w:eastAsia="pt-BR"/>
         </w:rPr>
       </w:pPr>
-      <w:hyperlink w:anchor="_Toc515124467" w:history="1">
+      <w:hyperlink w:anchor="_Toc515126518" w:history="1">
         <w:r>
           <w:rPr>
             <w:rStyle w:val="Hyperlink"/>
@@ -3932,7 +3989,7 @@
             <w:noProof/>
             <w:webHidden/>
           </w:rPr>
-          <w:instrText xml:space="preserve"> PAGEREF _Toc515124467 \h </w:instrText>
+          <w:instrText xml:space="preserve"> PAGEREF _Toc515126518 \h </w:instrText>
         </w:r>
         <w:r>
           <w:rPr>
@@ -3976,7 +4033,7 @@
           <w:lang w:eastAsia="pt-BR"/>
         </w:rPr>
       </w:pPr>
-      <w:hyperlink w:anchor="_Toc515124468" w:history="1">
+      <w:hyperlink w:anchor="_Toc515126519" w:history="1">
         <w:r>
           <w:rPr>
             <w:rStyle w:val="Hyperlink"/>
@@ -4003,7 +4060,7 @@
             <w:noProof/>
             <w:webHidden/>
           </w:rPr>
-          <w:instrText xml:space="preserve"> PAGEREF _Toc515124468 \h </w:instrText>
+          <w:instrText xml:space="preserve"> PAGEREF _Toc515126519 \h </w:instrText>
         </w:r>
         <w:r>
           <w:rPr>
@@ -4047,7 +4104,7 @@
           <w:lang w:eastAsia="pt-BR"/>
         </w:rPr>
       </w:pPr>
-      <w:hyperlink w:anchor="_Toc515124469" w:history="1">
+      <w:hyperlink w:anchor="_Toc515126520" w:history="1">
         <w:r>
           <w:rPr>
             <w:rStyle w:val="Hyperlink"/>
@@ -4074,7 +4131,7 @@
             <w:noProof/>
             <w:webHidden/>
           </w:rPr>
-          <w:instrText xml:space="preserve"> PAGEREF _Toc515124469 \h </w:instrText>
+          <w:instrText xml:space="preserve"> PAGEREF _Toc515126520 \h </w:instrText>
         </w:r>
         <w:r>
           <w:rPr>
@@ -4118,7 +4175,7 @@
           <w:lang w:eastAsia="pt-BR"/>
         </w:rPr>
       </w:pPr>
-      <w:hyperlink w:anchor="_Toc515124470" w:history="1">
+      <w:hyperlink w:anchor="_Toc515126521" w:history="1">
         <w:r>
           <w:rPr>
             <w:rStyle w:val="Hyperlink"/>
@@ -4145,7 +4202,7 @@
             <w:noProof/>
             <w:webHidden/>
           </w:rPr>
-          <w:instrText xml:space="preserve"> PAGEREF _Toc515124470 \h </w:instrText>
+          <w:instrText xml:space="preserve"> PAGEREF _Toc515126521 \h </w:instrText>
         </w:r>
         <w:r>
           <w:rPr>
@@ -4189,7 +4246,7 @@
           <w:lang w:eastAsia="pt-BR"/>
         </w:rPr>
       </w:pPr>
-      <w:hyperlink w:anchor="_Toc515124471" w:history="1">
+      <w:hyperlink w:anchor="_Toc515126522" w:history="1">
         <w:r>
           <w:rPr>
             <w:rStyle w:val="Hyperlink"/>
@@ -4216,7 +4273,7 @@
             <w:noProof/>
             <w:webHidden/>
           </w:rPr>
-          <w:instrText xml:space="preserve"> PAGEREF _Toc515124471 \h </w:instrText>
+          <w:instrText xml:space="preserve"> PAGEREF _Toc515126522 \h </w:instrText>
         </w:r>
         <w:r>
           <w:rPr>
@@ -4260,7 +4317,7 @@
           <w:lang w:eastAsia="pt-BR"/>
         </w:rPr>
       </w:pPr>
-      <w:hyperlink w:anchor="_Toc515124472" w:history="1">
+      <w:hyperlink w:anchor="_Toc515126523" w:history="1">
         <w:r>
           <w:rPr>
             <w:rStyle w:val="Hyperlink"/>
@@ -4287,7 +4344,7 @@
             <w:noProof/>
             <w:webHidden/>
           </w:rPr>
-          <w:instrText xml:space="preserve"> PAGEREF _Toc515124472 \h </w:instrText>
+          <w:instrText xml:space="preserve"> PAGEREF _Toc515126523 \h </w:instrText>
         </w:r>
         <w:r>
           <w:rPr>
@@ -4331,7 +4388,7 @@
           <w:lang w:eastAsia="pt-BR"/>
         </w:rPr>
       </w:pPr>
-      <w:hyperlink w:anchor="_Toc515124473" w:history="1">
+      <w:hyperlink w:anchor="_Toc515126524" w:history="1">
         <w:r>
           <w:rPr>
             <w:rStyle w:val="Hyperlink"/>
@@ -4358,7 +4415,7 @@
             <w:noProof/>
             <w:webHidden/>
           </w:rPr>
-          <w:instrText xml:space="preserve"> PAGEREF _Toc515124473 \h </w:instrText>
+          <w:instrText xml:space="preserve"> PAGEREF _Toc515126524 \h </w:instrText>
         </w:r>
         <w:r>
           <w:rPr>
@@ -4399,7 +4456,7 @@
           <w:lang w:eastAsia="pt-BR"/>
         </w:rPr>
       </w:pPr>
-      <w:hyperlink w:anchor="_Toc515124474" w:history="1">
+      <w:hyperlink w:anchor="_Toc515126525" w:history="1">
         <w:r>
           <w:rPr>
             <w:rStyle w:val="Hyperlink"/>
@@ -4426,7 +4483,7 @@
             <w:noProof/>
             <w:webHidden/>
           </w:rPr>
-          <w:instrText xml:space="preserve"> PAGEREF _Toc515124474 \h </w:instrText>
+          <w:instrText xml:space="preserve"> PAGEREF _Toc515126525 \h </w:instrText>
         </w:r>
         <w:r>
           <w:rPr>
@@ -4470,7 +4527,7 @@
           <w:lang w:eastAsia="pt-BR"/>
         </w:rPr>
       </w:pPr>
-      <w:hyperlink w:anchor="_Toc515124475" w:history="1">
+      <w:hyperlink w:anchor="_Toc515126526" w:history="1">
         <w:r>
           <w:rPr>
             <w:rStyle w:val="Hyperlink"/>
@@ -4497,7 +4554,7 @@
             <w:noProof/>
             <w:webHidden/>
           </w:rPr>
-          <w:instrText xml:space="preserve"> PAGEREF _Toc515124475 \h </w:instrText>
+          <w:instrText xml:space="preserve"> PAGEREF _Toc515126526 \h </w:instrText>
         </w:r>
         <w:r>
           <w:rPr>
@@ -4541,27 +4598,13 @@
           <w:lang w:eastAsia="pt-BR"/>
         </w:rPr>
       </w:pPr>
-      <w:hyperlink w:anchor="_Toc515124476" w:history="1">
+      <w:hyperlink w:anchor="_Toc515126527" w:history="1">
         <w:r>
           <w:rPr>
             <w:rStyle w:val="Hyperlink"/>
             <w:noProof/>
           </w:rPr>
-          <w:t>4.2. Ferramenta d</w:t>
-        </w:r>
-        <w:r>
-          <w:rPr>
-            <w:rStyle w:val="Hyperlink"/>
-            <w:noProof/>
-          </w:rPr>
-          <w:t>e</w:t>
-        </w:r>
-        <w:r>
-          <w:rPr>
-            <w:rStyle w:val="Hyperlink"/>
-            <w:noProof/>
-          </w:rPr>
-          <w:t xml:space="preserve"> controle de versão (Git)</w:t>
+          <w:t>4.2. Ferramenta de controle de versão (Git)</w:t>
         </w:r>
         <w:r>
           <w:rPr>
@@ -4582,7 +4625,7 @@
             <w:noProof/>
             <w:webHidden/>
           </w:rPr>
-          <w:instrText xml:space="preserve"> PAGEREF _Toc515124476 \h </w:instrText>
+          <w:instrText xml:space="preserve"> PAGEREF _Toc515126527 \h </w:instrText>
         </w:r>
         <w:r>
           <w:rPr>
@@ -4626,7 +4669,7 @@
           <w:lang w:eastAsia="pt-BR"/>
         </w:rPr>
       </w:pPr>
-      <w:hyperlink w:anchor="_Toc515124477" w:history="1">
+      <w:hyperlink w:anchor="_Toc515126528" w:history="1">
         <w:r>
           <w:rPr>
             <w:rStyle w:val="Hyperlink"/>
@@ -4653,7 +4696,7 @@
             <w:noProof/>
             <w:webHidden/>
           </w:rPr>
-          <w:instrText xml:space="preserve"> PAGEREF _Toc515124477 \h </w:instrText>
+          <w:instrText xml:space="preserve"> PAGEREF _Toc515126528 \h </w:instrText>
         </w:r>
         <w:r>
           <w:rPr>
@@ -4697,7 +4740,7 @@
           <w:lang w:eastAsia="pt-BR"/>
         </w:rPr>
       </w:pPr>
-      <w:hyperlink w:anchor="_Toc515124478" w:history="1">
+      <w:hyperlink w:anchor="_Toc515126529" w:history="1">
         <w:r>
           <w:rPr>
             <w:rStyle w:val="Hyperlink"/>
@@ -4724,7 +4767,7 @@
             <w:noProof/>
             <w:webHidden/>
           </w:rPr>
-          <w:instrText xml:space="preserve"> PAGEREF _Toc515124478 \h </w:instrText>
+          <w:instrText xml:space="preserve"> PAGEREF _Toc515126529 \h </w:instrText>
         </w:r>
         <w:r>
           <w:rPr>
@@ -4768,7 +4811,7 @@
           <w:lang w:eastAsia="pt-BR"/>
         </w:rPr>
       </w:pPr>
-      <w:hyperlink w:anchor="_Toc515124479" w:history="1">
+      <w:hyperlink w:anchor="_Toc515126530" w:history="1">
         <w:r>
           <w:rPr>
             <w:rStyle w:val="Hyperlink"/>
@@ -4795,7 +4838,7 @@
             <w:noProof/>
             <w:webHidden/>
           </w:rPr>
-          <w:instrText xml:space="preserve"> PAGEREF _Toc515124479 \h </w:instrText>
+          <w:instrText xml:space="preserve"> PAGEREF _Toc515126530 \h </w:instrText>
         </w:r>
         <w:r>
           <w:rPr>
@@ -4839,7 +4882,7 @@
           <w:lang w:eastAsia="pt-BR"/>
         </w:rPr>
       </w:pPr>
-      <w:hyperlink w:anchor="_Toc515124480" w:history="1">
+      <w:hyperlink w:anchor="_Toc515126531" w:history="1">
         <w:r>
           <w:rPr>
             <w:rStyle w:val="Hyperlink"/>
@@ -4866,7 +4909,7 @@
             <w:noProof/>
             <w:webHidden/>
           </w:rPr>
-          <w:instrText xml:space="preserve"> PAGEREF _Toc515124480 \h </w:instrText>
+          <w:instrText xml:space="preserve"> PAGEREF _Toc515126531 \h </w:instrText>
         </w:r>
         <w:r>
           <w:rPr>
@@ -4910,7 +4953,7 @@
           <w:lang w:eastAsia="pt-BR"/>
         </w:rPr>
       </w:pPr>
-      <w:hyperlink w:anchor="_Toc515124481" w:history="1">
+      <w:hyperlink w:anchor="_Toc515126532" w:history="1">
         <w:r>
           <w:rPr>
             <w:rStyle w:val="Hyperlink"/>
@@ -4937,7 +4980,7 @@
             <w:noProof/>
             <w:webHidden/>
           </w:rPr>
-          <w:instrText xml:space="preserve"> PAGEREF _Toc515124481 \h </w:instrText>
+          <w:instrText xml:space="preserve"> PAGEREF _Toc515126532 \h </w:instrText>
         </w:r>
         <w:r>
           <w:rPr>
@@ -4981,7 +5024,7 @@
           <w:lang w:eastAsia="pt-BR"/>
         </w:rPr>
       </w:pPr>
-      <w:hyperlink w:anchor="_Toc515124482" w:history="1">
+      <w:hyperlink w:anchor="_Toc515126533" w:history="1">
         <w:r>
           <w:rPr>
             <w:rStyle w:val="Hyperlink"/>
@@ -5008,7 +5051,7 @@
             <w:noProof/>
             <w:webHidden/>
           </w:rPr>
-          <w:instrText xml:space="preserve"> PAGEREF _Toc515124482 \h </w:instrText>
+          <w:instrText xml:space="preserve"> PAGEREF _Toc515126533 \h </w:instrText>
         </w:r>
         <w:r>
           <w:rPr>
@@ -5052,7 +5095,7 @@
           <w:lang w:eastAsia="pt-BR"/>
         </w:rPr>
       </w:pPr>
-      <w:hyperlink w:anchor="_Toc515124483" w:history="1">
+      <w:hyperlink w:anchor="_Toc515126534" w:history="1">
         <w:r>
           <w:rPr>
             <w:rStyle w:val="Hyperlink"/>
@@ -5079,7 +5122,7 @@
             <w:noProof/>
             <w:webHidden/>
           </w:rPr>
-          <w:instrText xml:space="preserve"> PAGEREF _Toc515124483 \h </w:instrText>
+          <w:instrText xml:space="preserve"> PAGEREF _Toc515126534 \h </w:instrText>
         </w:r>
         <w:r>
           <w:rPr>
@@ -5123,7 +5166,7 @@
           <w:lang w:eastAsia="pt-BR"/>
         </w:rPr>
       </w:pPr>
-      <w:hyperlink w:anchor="_Toc515124484" w:history="1">
+      <w:hyperlink w:anchor="_Toc515126535" w:history="1">
         <w:r>
           <w:rPr>
             <w:rStyle w:val="Hyperlink"/>
@@ -5150,7 +5193,7 @@
             <w:noProof/>
             <w:webHidden/>
           </w:rPr>
-          <w:instrText xml:space="preserve"> PAGEREF _Toc515124484 \h </w:instrText>
+          <w:instrText xml:space="preserve"> PAGEREF _Toc515126535 \h </w:instrText>
         </w:r>
         <w:r>
           <w:rPr>
@@ -5194,7 +5237,7 @@
           <w:lang w:eastAsia="pt-BR"/>
         </w:rPr>
       </w:pPr>
-      <w:hyperlink w:anchor="_Toc515124485" w:history="1">
+      <w:hyperlink w:anchor="_Toc515126536" w:history="1">
         <w:r>
           <w:rPr>
             <w:rStyle w:val="Hyperlink"/>
@@ -5221,7 +5264,7 @@
             <w:noProof/>
             <w:webHidden/>
           </w:rPr>
-          <w:instrText xml:space="preserve"> PAGEREF _Toc515124485 \h </w:instrText>
+          <w:instrText xml:space="preserve"> PAGEREF _Toc515126536 \h </w:instrText>
         </w:r>
         <w:r>
           <w:rPr>
@@ -5265,7 +5308,7 @@
           <w:lang w:eastAsia="pt-BR"/>
         </w:rPr>
       </w:pPr>
-      <w:hyperlink w:anchor="_Toc515124486" w:history="1">
+      <w:hyperlink w:anchor="_Toc515126537" w:history="1">
         <w:r>
           <w:rPr>
             <w:rStyle w:val="Hyperlink"/>
@@ -5292,7 +5335,7 @@
             <w:noProof/>
             <w:webHidden/>
           </w:rPr>
-          <w:instrText xml:space="preserve"> PAGEREF _Toc515124486 \h </w:instrText>
+          <w:instrText xml:space="preserve"> PAGEREF _Toc515126537 \h </w:instrText>
         </w:r>
         <w:r>
           <w:rPr>
@@ -5336,7 +5379,7 @@
           <w:lang w:eastAsia="pt-BR"/>
         </w:rPr>
       </w:pPr>
-      <w:hyperlink w:anchor="_Toc515124487" w:history="1">
+      <w:hyperlink w:anchor="_Toc515126538" w:history="1">
         <w:r>
           <w:rPr>
             <w:rStyle w:val="Hyperlink"/>
@@ -5363,7 +5406,7 @@
             <w:noProof/>
             <w:webHidden/>
           </w:rPr>
-          <w:instrText xml:space="preserve"> PAGEREF _Toc515124487 \h </w:instrText>
+          <w:instrText xml:space="preserve"> PAGEREF _Toc515126538 \h </w:instrText>
         </w:r>
         <w:r>
           <w:rPr>
@@ -5407,7 +5450,7 @@
           <w:lang w:eastAsia="pt-BR"/>
         </w:rPr>
       </w:pPr>
-      <w:hyperlink w:anchor="_Toc515124488" w:history="1">
+      <w:hyperlink w:anchor="_Toc515126539" w:history="1">
         <w:r>
           <w:rPr>
             <w:rStyle w:val="Hyperlink"/>
@@ -5434,7 +5477,7 @@
             <w:noProof/>
             <w:webHidden/>
           </w:rPr>
-          <w:instrText xml:space="preserve"> PAGEREF _Toc515124488 \h </w:instrText>
+          <w:instrText xml:space="preserve"> PAGEREF _Toc515126539 \h </w:instrText>
         </w:r>
         <w:r>
           <w:rPr>
@@ -5478,7 +5521,7 @@
           <w:lang w:eastAsia="pt-BR"/>
         </w:rPr>
       </w:pPr>
-      <w:hyperlink w:anchor="_Toc515124489" w:history="1">
+      <w:hyperlink w:anchor="_Toc515126540" w:history="1">
         <w:r>
           <w:rPr>
             <w:rStyle w:val="Hyperlink"/>
@@ -5505,7 +5548,7 @@
             <w:noProof/>
             <w:webHidden/>
           </w:rPr>
-          <w:instrText xml:space="preserve"> PAGEREF _Toc515124489 \h </w:instrText>
+          <w:instrText xml:space="preserve"> PAGEREF _Toc515126540 \h </w:instrText>
         </w:r>
         <w:r>
           <w:rPr>
@@ -5549,7 +5592,7 @@
           <w:lang w:eastAsia="pt-BR"/>
         </w:rPr>
       </w:pPr>
-      <w:hyperlink w:anchor="_Toc515124490" w:history="1">
+      <w:hyperlink w:anchor="_Toc515126541" w:history="1">
         <w:r>
           <w:rPr>
             <w:rStyle w:val="Hyperlink"/>
@@ -5576,7 +5619,7 @@
             <w:noProof/>
             <w:webHidden/>
           </w:rPr>
-          <w:instrText xml:space="preserve"> PAGEREF _Toc515124490 \h </w:instrText>
+          <w:instrText xml:space="preserve"> PAGEREF _Toc515126541 \h </w:instrText>
         </w:r>
         <w:r>
           <w:rPr>
@@ -5596,7 +5639,7 @@
             <w:noProof/>
             <w:webHidden/>
           </w:rPr>
-          <w:t>27</w:t>
+          <w:t>28</w:t>
         </w:r>
         <w:r>
           <w:rPr>
@@ -5620,7 +5663,7 @@
           <w:lang w:eastAsia="pt-BR"/>
         </w:rPr>
       </w:pPr>
-      <w:hyperlink w:anchor="_Toc515124491" w:history="1">
+      <w:hyperlink w:anchor="_Toc515126542" w:history="1">
         <w:r>
           <w:rPr>
             <w:rStyle w:val="Hyperlink"/>
@@ -5647,7 +5690,7 @@
             <w:noProof/>
             <w:webHidden/>
           </w:rPr>
-          <w:instrText xml:space="preserve"> PAGEREF _Toc515124491 \h </w:instrText>
+          <w:instrText xml:space="preserve"> PAGEREF _Toc515126542 \h </w:instrText>
         </w:r>
         <w:r>
           <w:rPr>
@@ -5691,7 +5734,7 @@
           <w:lang w:eastAsia="pt-BR"/>
         </w:rPr>
       </w:pPr>
-      <w:hyperlink w:anchor="_Toc515124492" w:history="1">
+      <w:hyperlink w:anchor="_Toc515126543" w:history="1">
         <w:r>
           <w:rPr>
             <w:rStyle w:val="Hyperlink"/>
@@ -5718,7 +5761,7 @@
             <w:noProof/>
             <w:webHidden/>
           </w:rPr>
-          <w:instrText xml:space="preserve"> PAGEREF _Toc515124492 \h </w:instrText>
+          <w:instrText xml:space="preserve"> PAGEREF _Toc515126543 \h </w:instrText>
         </w:r>
         <w:r>
           <w:rPr>
@@ -5762,7 +5805,7 @@
           <w:lang w:eastAsia="pt-BR"/>
         </w:rPr>
       </w:pPr>
-      <w:hyperlink w:anchor="_Toc515124493" w:history="1">
+      <w:hyperlink w:anchor="_Toc515126544" w:history="1">
         <w:r>
           <w:rPr>
             <w:rStyle w:val="Hyperlink"/>
@@ -5789,7 +5832,7 @@
             <w:noProof/>
             <w:webHidden/>
           </w:rPr>
-          <w:instrText xml:space="preserve"> PAGEREF _Toc515124493 \h </w:instrText>
+          <w:instrText xml:space="preserve"> PAGEREF _Toc515126544 \h </w:instrText>
         </w:r>
         <w:r>
           <w:rPr>
@@ -5833,7 +5876,7 @@
           <w:lang w:eastAsia="pt-BR"/>
         </w:rPr>
       </w:pPr>
-      <w:hyperlink w:anchor="_Toc515124494" w:history="1">
+      <w:hyperlink w:anchor="_Toc515126545" w:history="1">
         <w:r>
           <w:rPr>
             <w:rStyle w:val="Hyperlink"/>
@@ -5860,7 +5903,7 @@
             <w:noProof/>
             <w:webHidden/>
           </w:rPr>
-          <w:instrText xml:space="preserve"> PAGEREF _Toc515124494 \h </w:instrText>
+          <w:instrText xml:space="preserve"> PAGEREF _Toc515126545 \h </w:instrText>
         </w:r>
         <w:r>
           <w:rPr>
@@ -5904,7 +5947,7 @@
           <w:lang w:eastAsia="pt-BR"/>
         </w:rPr>
       </w:pPr>
-      <w:hyperlink w:anchor="_Toc515124495" w:history="1">
+      <w:hyperlink w:anchor="_Toc515126546" w:history="1">
         <w:r>
           <w:rPr>
             <w:rStyle w:val="Hyperlink"/>
@@ -5931,7 +5974,7 @@
             <w:noProof/>
             <w:webHidden/>
           </w:rPr>
-          <w:instrText xml:space="preserve"> PAGEREF _Toc515124495 \h </w:instrText>
+          <w:instrText xml:space="preserve"> PAGEREF _Toc515126546 \h </w:instrText>
         </w:r>
         <w:r>
           <w:rPr>
@@ -5975,7 +6018,7 @@
           <w:lang w:eastAsia="pt-BR"/>
         </w:rPr>
       </w:pPr>
-      <w:hyperlink w:anchor="_Toc515124496" w:history="1">
+      <w:hyperlink w:anchor="_Toc515126547" w:history="1">
         <w:r>
           <w:rPr>
             <w:rStyle w:val="Hyperlink"/>
@@ -6002,7 +6045,7 @@
             <w:noProof/>
             <w:webHidden/>
           </w:rPr>
-          <w:instrText xml:space="preserve"> PAGEREF _Toc515124496 \h </w:instrText>
+          <w:instrText xml:space="preserve"> PAGEREF _Toc515126547 \h </w:instrText>
         </w:r>
         <w:r>
           <w:rPr>
@@ -6046,7 +6089,7 @@
           <w:lang w:eastAsia="pt-BR"/>
         </w:rPr>
       </w:pPr>
-      <w:hyperlink w:anchor="_Toc515124497" w:history="1">
+      <w:hyperlink w:anchor="_Toc515126548" w:history="1">
         <w:r>
           <w:rPr>
             <w:rStyle w:val="Hyperlink"/>
@@ -6073,7 +6116,7 @@
             <w:noProof/>
             <w:webHidden/>
           </w:rPr>
-          <w:instrText xml:space="preserve"> PAGEREF _Toc515124497 \h </w:instrText>
+          <w:instrText xml:space="preserve"> PAGEREF _Toc515126548 \h </w:instrText>
         </w:r>
         <w:r>
           <w:rPr>
@@ -6117,7 +6160,7 @@
           <w:lang w:eastAsia="pt-BR"/>
         </w:rPr>
       </w:pPr>
-      <w:hyperlink w:anchor="_Toc515124498" w:history="1">
+      <w:hyperlink w:anchor="_Toc515126549" w:history="1">
         <w:r>
           <w:rPr>
             <w:rStyle w:val="Hyperlink"/>
@@ -6144,7 +6187,7 @@
             <w:noProof/>
             <w:webHidden/>
           </w:rPr>
-          <w:instrText xml:space="preserve"> PAGEREF _Toc515124498 \h </w:instrText>
+          <w:instrText xml:space="preserve"> PAGEREF _Toc515126549 \h </w:instrText>
         </w:r>
         <w:r>
           <w:rPr>
@@ -6188,7 +6231,7 @@
           <w:lang w:eastAsia="pt-BR"/>
         </w:rPr>
       </w:pPr>
-      <w:hyperlink w:anchor="_Toc515124499" w:history="1">
+      <w:hyperlink w:anchor="_Toc515126550" w:history="1">
         <w:r>
           <w:rPr>
             <w:rStyle w:val="Hyperlink"/>
@@ -6215,7 +6258,7 @@
             <w:noProof/>
             <w:webHidden/>
           </w:rPr>
-          <w:instrText xml:space="preserve"> PAGEREF _Toc515124499 \h </w:instrText>
+          <w:instrText xml:space="preserve"> PAGEREF _Toc515126550 \h </w:instrText>
         </w:r>
         <w:r>
           <w:rPr>
@@ -6259,7 +6302,7 @@
           <w:lang w:eastAsia="pt-BR"/>
         </w:rPr>
       </w:pPr>
-      <w:hyperlink w:anchor="_Toc515124500" w:history="1">
+      <w:hyperlink w:anchor="_Toc515126551" w:history="1">
         <w:r>
           <w:rPr>
             <w:rStyle w:val="Hyperlink"/>
@@ -6286,7 +6329,7 @@
             <w:noProof/>
             <w:webHidden/>
           </w:rPr>
-          <w:instrText xml:space="preserve"> PAGEREF _Toc515124500 \h </w:instrText>
+          <w:instrText xml:space="preserve"> PAGEREF _Toc515126551 \h </w:instrText>
         </w:r>
         <w:r>
           <w:rPr>
@@ -6330,7 +6373,7 @@
           <w:lang w:eastAsia="pt-BR"/>
         </w:rPr>
       </w:pPr>
-      <w:hyperlink w:anchor="_Toc515124501" w:history="1">
+      <w:hyperlink w:anchor="_Toc515126552" w:history="1">
         <w:r>
           <w:rPr>
             <w:rStyle w:val="Hyperlink"/>
@@ -6357,7 +6400,7 @@
             <w:noProof/>
             <w:webHidden/>
           </w:rPr>
-          <w:instrText xml:space="preserve"> PAGEREF _Toc515124501 \h </w:instrText>
+          <w:instrText xml:space="preserve"> PAGEREF _Toc515126552 \h </w:instrText>
         </w:r>
         <w:r>
           <w:rPr>
@@ -6401,7 +6444,7 @@
           <w:lang w:eastAsia="pt-BR"/>
         </w:rPr>
       </w:pPr>
-      <w:hyperlink w:anchor="_Toc515124502" w:history="1">
+      <w:hyperlink w:anchor="_Toc515126553" w:history="1">
         <w:r>
           <w:rPr>
             <w:rStyle w:val="Hyperlink"/>
@@ -6428,7 +6471,7 @@
             <w:noProof/>
             <w:webHidden/>
           </w:rPr>
-          <w:instrText xml:space="preserve"> PAGEREF _Toc515124502 \h </w:instrText>
+          <w:instrText xml:space="preserve"> PAGEREF _Toc515126553 \h </w:instrText>
         </w:r>
         <w:r>
           <w:rPr>
@@ -6472,7 +6515,7 @@
           <w:lang w:eastAsia="pt-BR"/>
         </w:rPr>
       </w:pPr>
-      <w:hyperlink w:anchor="_Toc515124503" w:history="1">
+      <w:hyperlink w:anchor="_Toc515126554" w:history="1">
         <w:r>
           <w:rPr>
             <w:rStyle w:val="Hyperlink"/>
@@ -6499,7 +6542,7 @@
             <w:noProof/>
             <w:webHidden/>
           </w:rPr>
-          <w:instrText xml:space="preserve"> PAGEREF _Toc515124503 \h </w:instrText>
+          <w:instrText xml:space="preserve"> PAGEREF _Toc515126554 \h </w:instrText>
         </w:r>
         <w:r>
           <w:rPr>
@@ -6543,7 +6586,7 @@
           <w:lang w:eastAsia="pt-BR"/>
         </w:rPr>
       </w:pPr>
-      <w:hyperlink w:anchor="_Toc515124504" w:history="1">
+      <w:hyperlink w:anchor="_Toc515126555" w:history="1">
         <w:r>
           <w:rPr>
             <w:rStyle w:val="Hyperlink"/>
@@ -6570,7 +6613,7 @@
             <w:noProof/>
             <w:webHidden/>
           </w:rPr>
-          <w:instrText xml:space="preserve"> PAGEREF _Toc515124504 \h </w:instrText>
+          <w:instrText xml:space="preserve"> PAGEREF _Toc515126555 \h </w:instrText>
         </w:r>
         <w:r>
           <w:rPr>
@@ -6614,7 +6657,7 @@
           <w:lang w:eastAsia="pt-BR"/>
         </w:rPr>
       </w:pPr>
-      <w:hyperlink w:anchor="_Toc515124505" w:history="1">
+      <w:hyperlink w:anchor="_Toc515126556" w:history="1">
         <w:r>
           <w:rPr>
             <w:rStyle w:val="Hyperlink"/>
@@ -6641,7 +6684,7 @@
             <w:noProof/>
             <w:webHidden/>
           </w:rPr>
-          <w:instrText xml:space="preserve"> PAGEREF _Toc515124505 \h </w:instrText>
+          <w:instrText xml:space="preserve"> PAGEREF _Toc515126556 \h </w:instrText>
         </w:r>
         <w:r>
           <w:rPr>
@@ -6685,7 +6728,7 @@
           <w:lang w:eastAsia="pt-BR"/>
         </w:rPr>
       </w:pPr>
-      <w:hyperlink w:anchor="_Toc515124506" w:history="1">
+      <w:hyperlink w:anchor="_Toc515126557" w:history="1">
         <w:r>
           <w:rPr>
             <w:rStyle w:val="Hyperlink"/>
@@ -6712,7 +6755,7 @@
             <w:noProof/>
             <w:webHidden/>
           </w:rPr>
-          <w:instrText xml:space="preserve"> PAGEREF _Toc515124506 \h </w:instrText>
+          <w:instrText xml:space="preserve"> PAGEREF _Toc515126557 \h </w:instrText>
         </w:r>
         <w:r>
           <w:rPr>
@@ -6756,7 +6799,7 @@
           <w:lang w:eastAsia="pt-BR"/>
         </w:rPr>
       </w:pPr>
-      <w:hyperlink w:anchor="_Toc515124507" w:history="1">
+      <w:hyperlink w:anchor="_Toc515126558" w:history="1">
         <w:r>
           <w:rPr>
             <w:rStyle w:val="Hyperlink"/>
@@ -6783,7 +6826,7 @@
             <w:noProof/>
             <w:webHidden/>
           </w:rPr>
-          <w:instrText xml:space="preserve"> PAGEREF _Toc515124507 \h </w:instrText>
+          <w:instrText xml:space="preserve"> PAGEREF _Toc515126558 \h </w:instrText>
         </w:r>
         <w:r>
           <w:rPr>
@@ -6827,7 +6870,7 @@
           <w:lang w:eastAsia="pt-BR"/>
         </w:rPr>
       </w:pPr>
-      <w:hyperlink w:anchor="_Toc515124508" w:history="1">
+      <w:hyperlink w:anchor="_Toc515126559" w:history="1">
         <w:r>
           <w:rPr>
             <w:rStyle w:val="Hyperlink"/>
@@ -6854,7 +6897,7 @@
             <w:noProof/>
             <w:webHidden/>
           </w:rPr>
-          <w:instrText xml:space="preserve"> PAGEREF _Toc515124508 \h </w:instrText>
+          <w:instrText xml:space="preserve"> PAGEREF _Toc515126559 \h </w:instrText>
         </w:r>
         <w:r>
           <w:rPr>
@@ -6898,7 +6941,7 @@
           <w:lang w:eastAsia="pt-BR"/>
         </w:rPr>
       </w:pPr>
-      <w:hyperlink w:anchor="_Toc515124509" w:history="1">
+      <w:hyperlink w:anchor="_Toc515126560" w:history="1">
         <w:r>
           <w:rPr>
             <w:rStyle w:val="Hyperlink"/>
@@ -6925,7 +6968,7 @@
             <w:noProof/>
             <w:webHidden/>
           </w:rPr>
-          <w:instrText xml:space="preserve"> PAGEREF _Toc515124509 \h </w:instrText>
+          <w:instrText xml:space="preserve"> PAGEREF _Toc515126560 \h </w:instrText>
         </w:r>
         <w:r>
           <w:rPr>
@@ -6969,7 +7012,7 @@
           <w:lang w:eastAsia="pt-BR"/>
         </w:rPr>
       </w:pPr>
-      <w:hyperlink w:anchor="_Toc515124510" w:history="1">
+      <w:hyperlink w:anchor="_Toc515126561" w:history="1">
         <w:r>
           <w:rPr>
             <w:rStyle w:val="Hyperlink"/>
@@ -6996,7 +7039,7 @@
             <w:noProof/>
             <w:webHidden/>
           </w:rPr>
-          <w:instrText xml:space="preserve"> PAGEREF _Toc515124510 \h </w:instrText>
+          <w:instrText xml:space="preserve"> PAGEREF _Toc515126561 \h </w:instrText>
         </w:r>
         <w:r>
           <w:rPr>
@@ -7040,7 +7083,7 @@
           <w:lang w:eastAsia="pt-BR"/>
         </w:rPr>
       </w:pPr>
-      <w:hyperlink w:anchor="_Toc515124511" w:history="1">
+      <w:hyperlink w:anchor="_Toc515126562" w:history="1">
         <w:r>
           <w:rPr>
             <w:rStyle w:val="Hyperlink"/>
@@ -7067,7 +7110,7 @@
             <w:noProof/>
             <w:webHidden/>
           </w:rPr>
-          <w:instrText xml:space="preserve"> PAGEREF _Toc515124511 \h </w:instrText>
+          <w:instrText xml:space="preserve"> PAGEREF _Toc515126562 \h </w:instrText>
         </w:r>
         <w:r>
           <w:rPr>
@@ -7111,7 +7154,7 @@
           <w:lang w:eastAsia="pt-BR"/>
         </w:rPr>
       </w:pPr>
-      <w:hyperlink w:anchor="_Toc515124512" w:history="1">
+      <w:hyperlink w:anchor="_Toc515126563" w:history="1">
         <w:r>
           <w:rPr>
             <w:rStyle w:val="Hyperlink"/>
@@ -7138,7 +7181,7 @@
             <w:noProof/>
             <w:webHidden/>
           </w:rPr>
-          <w:instrText xml:space="preserve"> PAGEREF _Toc515124512 \h </w:instrText>
+          <w:instrText xml:space="preserve"> PAGEREF _Toc515126563 \h </w:instrText>
         </w:r>
         <w:r>
           <w:rPr>
@@ -7182,7 +7225,7 @@
           <w:lang w:eastAsia="pt-BR"/>
         </w:rPr>
       </w:pPr>
-      <w:hyperlink w:anchor="_Toc515124513" w:history="1">
+      <w:hyperlink w:anchor="_Toc515126564" w:history="1">
         <w:r>
           <w:rPr>
             <w:rStyle w:val="Hyperlink"/>
@@ -7209,7 +7252,7 @@
             <w:noProof/>
             <w:webHidden/>
           </w:rPr>
-          <w:instrText xml:space="preserve"> PAGEREF _Toc515124513 \h </w:instrText>
+          <w:instrText xml:space="preserve"> PAGEREF _Toc515126564 \h </w:instrText>
         </w:r>
         <w:r>
           <w:rPr>
@@ -7250,7 +7293,7 @@
           <w:lang w:eastAsia="pt-BR"/>
         </w:rPr>
       </w:pPr>
-      <w:hyperlink w:anchor="_Toc515124514" w:history="1">
+      <w:hyperlink w:anchor="_Toc515126565" w:history="1">
         <w:r>
           <w:rPr>
             <w:rStyle w:val="Hyperlink"/>
@@ -7277,7 +7320,7 @@
             <w:noProof/>
             <w:webHidden/>
           </w:rPr>
-          <w:instrText xml:space="preserve"> PAGEREF _Toc515124514 \h </w:instrText>
+          <w:instrText xml:space="preserve"> PAGEREF _Toc515126565 \h </w:instrText>
         </w:r>
         <w:r>
           <w:rPr>
@@ -7321,7 +7364,7 @@
           <w:lang w:eastAsia="pt-BR"/>
         </w:rPr>
       </w:pPr>
-      <w:hyperlink w:anchor="_Toc515124515" w:history="1">
+      <w:hyperlink w:anchor="_Toc515126566" w:history="1">
         <w:r>
           <w:rPr>
             <w:rStyle w:val="Hyperlink"/>
@@ -7348,7 +7391,7 @@
             <w:noProof/>
             <w:webHidden/>
           </w:rPr>
-          <w:instrText xml:space="preserve"> PAGEREF _Toc515124515 \h </w:instrText>
+          <w:instrText xml:space="preserve"> PAGEREF _Toc515126566 \h </w:instrText>
         </w:r>
         <w:r>
           <w:rPr>
@@ -7389,7 +7432,7 @@
           <w:lang w:eastAsia="pt-BR"/>
         </w:rPr>
       </w:pPr>
-      <w:hyperlink w:anchor="_Toc515124516" w:history="1">
+      <w:hyperlink w:anchor="_Toc515126567" w:history="1">
         <w:r>
           <w:rPr>
             <w:rStyle w:val="Hyperlink"/>
@@ -7416,7 +7459,7 @@
             <w:noProof/>
             <w:webHidden/>
           </w:rPr>
-          <w:instrText xml:space="preserve"> PAGEREF _Toc515124516 \h </w:instrText>
+          <w:instrText xml:space="preserve"> PAGEREF _Toc515126567 \h </w:instrText>
         </w:r>
         <w:r>
           <w:rPr>
@@ -7460,6 +7503,7 @@
           <w:rFonts w:cs="Arial"/>
           <w:szCs w:val="24"/>
         </w:rPr>
+        <w:lastRenderedPageBreak/>
         <w:fldChar w:fldCharType="end"/>
       </w:r>
     </w:p>
@@ -7468,9 +7512,8 @@
         <w:pStyle w:val="TCC1"/>
         <w:outlineLvl w:val="0"/>
       </w:pPr>
-      <w:bookmarkStart w:id="0" w:name="_Toc515124454"/>
-      <w:r>
-        <w:lastRenderedPageBreak/>
+      <w:bookmarkStart w:id="0" w:name="_Toc515126504"/>
+      <w:r>
         <w:t>1. INTRODUÇÃO</w:t>
       </w:r>
       <w:bookmarkEnd w:id="0"/>
@@ -7624,7 +7667,15 @@
           <w:rFonts w:cs="Arial"/>
           <w:szCs w:val="24"/>
         </w:rPr>
-        <w:t xml:space="preserve"> como padrão. Bancos de dados relacionais possuem sua estrutura baseada em registros organizados e relacionados em tabelas, onde as linhas são os registros e as colunas descrevem as características dos registros</w:t>
+        <w:t xml:space="preserve"> como padrão. Bancos de dados relacionais possuem sua estrutura baseada em registros </w:t>
+      </w:r>
+      <w:r>
+        <w:rPr>
+          <w:rFonts w:cs="Arial"/>
+          <w:szCs w:val="24"/>
+        </w:rPr>
+        <w:lastRenderedPageBreak/>
+        <w:t>organizados e relacionados em tabelas, onde as linhas são os registros e as colunas descrevem as características dos registros</w:t>
       </w:r>
       <w:r>
         <w:rPr>
@@ -7656,7 +7707,6 @@
           <w:rFonts w:cs="Arial"/>
           <w:szCs w:val="24"/>
         </w:rPr>
-        <w:lastRenderedPageBreak/>
         <w:t xml:space="preserve">Para auxiliar o desenvolvimento do sistema pelos desenvolvedores, foi utilizado o sistema de controle de versão chamado </w:t>
       </w:r>
       <w:proofErr w:type="spellStart"/>
@@ -7712,14 +7762,12 @@
     <w:p/>
     <w:p/>
     <w:p/>
-    <w:p/>
-    <w:p/>
     <w:p>
       <w:pPr>
         <w:pStyle w:val="TCC2"/>
         <w:outlineLvl w:val="1"/>
       </w:pPr>
-      <w:bookmarkStart w:id="1" w:name="_Toc515124455"/>
+      <w:bookmarkStart w:id="1" w:name="_Toc515126505"/>
       <w:r>
         <w:lastRenderedPageBreak/>
         <w:t>1.1. Objetivo</w:t>
@@ -7922,7 +7970,7 @@
         <w:pStyle w:val="TCC1"/>
         <w:outlineLvl w:val="0"/>
       </w:pPr>
-      <w:bookmarkStart w:id="2" w:name="_Toc515124456"/>
+      <w:bookmarkStart w:id="2" w:name="_Toc515126506"/>
       <w:r>
         <w:lastRenderedPageBreak/>
         <w:t>2. BASE CONCEITUAL</w:t>
@@ -7957,7 +8005,7 @@
         <w:pStyle w:val="TCC2"/>
         <w:outlineLvl w:val="1"/>
       </w:pPr>
-      <w:bookmarkStart w:id="3" w:name="_Toc515124457"/>
+      <w:bookmarkStart w:id="3" w:name="_Toc515126507"/>
       <w:r>
         <w:t>2.1. Programação orientada a objetos.</w:t>
       </w:r>
@@ -8269,7 +8317,7 @@
         <w:pStyle w:val="TCC2"/>
         <w:outlineLvl w:val="1"/>
       </w:pPr>
-      <w:bookmarkStart w:id="4" w:name="_Toc515124458"/>
+      <w:bookmarkStart w:id="4" w:name="_Toc515126508"/>
       <w:r>
         <w:t xml:space="preserve">2.2. </w:t>
       </w:r>
@@ -8346,7 +8394,7 @@
         <w:pStyle w:val="TCC2"/>
         <w:outlineLvl w:val="1"/>
       </w:pPr>
-      <w:bookmarkStart w:id="5" w:name="_Toc515124459"/>
+      <w:bookmarkStart w:id="5" w:name="_Toc515126509"/>
       <w:r>
         <w:t>2.3. Engenharia de Software</w:t>
       </w:r>
@@ -8557,7 +8605,7 @@
         <w:pStyle w:val="TCC2"/>
         <w:outlineLvl w:val="1"/>
       </w:pPr>
-      <w:bookmarkStart w:id="6" w:name="_Toc515124460"/>
+      <w:bookmarkStart w:id="6" w:name="_Toc515126510"/>
       <w:r>
         <w:t>2.4. Banco de Dados</w:t>
       </w:r>
@@ -8705,7 +8753,7 @@
         <w:pStyle w:val="TCC2"/>
         <w:outlineLvl w:val="1"/>
       </w:pPr>
-      <w:bookmarkStart w:id="7" w:name="_Toc515124461"/>
+      <w:bookmarkStart w:id="7" w:name="_Toc515126511"/>
       <w:r>
         <w:t>2.5. UML</w:t>
       </w:r>
@@ -9549,7 +9597,7 @@
         <w:pStyle w:val="TCC2"/>
         <w:outlineLvl w:val="1"/>
       </w:pPr>
-      <w:bookmarkStart w:id="8" w:name="_Toc515124462"/>
+      <w:bookmarkStart w:id="8" w:name="_Toc515126512"/>
       <w:r>
         <w:lastRenderedPageBreak/>
         <w:t>2.6. Trello</w:t>
@@ -9653,22 +9701,19 @@
         <w:pStyle w:val="TCC2"/>
         <w:outlineLvl w:val="1"/>
       </w:pPr>
-      <w:r>
-        <w:t>2.7. Ferram</w:t>
-      </w:r>
-      <w:bookmarkStart w:id="9" w:name="_GoBack"/>
+      <w:bookmarkStart w:id="9" w:name="_Toc515126513"/>
+      <w:r>
+        <w:t>2.7. Ferramenta de controle de versão (</w:t>
+      </w:r>
+      <w:proofErr w:type="spellStart"/>
+      <w:r>
+        <w:t>Git</w:t>
+      </w:r>
+      <w:proofErr w:type="spellEnd"/>
+      <w:r>
+        <w:t>)</w:t>
+      </w:r>
       <w:bookmarkEnd w:id="9"/>
-      <w:r>
-        <w:t>enta de controle de versão (</w:t>
-      </w:r>
-      <w:proofErr w:type="spellStart"/>
-      <w:r>
-        <w:t>Git</w:t>
-      </w:r>
-      <w:proofErr w:type="spellEnd"/>
-      <w:r>
-        <w:t>)</w:t>
-      </w:r>
     </w:p>
     <w:p>
       <w:pPr>
@@ -9706,6 +9751,7 @@
         <w:t>Torvald</w:t>
       </w:r>
       <w:proofErr w:type="spellEnd"/>
+      <w:proofErr w:type="gramStart"/>
       <w:r>
         <w:rPr>
           <w:rFonts w:cs="Arial"/>
@@ -9713,6 +9759,7 @@
         </w:rPr>
         <w:t>, possui</w:t>
       </w:r>
+      <w:proofErr w:type="gramEnd"/>
       <w:r>
         <w:rPr>
           <w:rFonts w:cs="Arial"/>
@@ -9741,21 +9788,7 @@
           <w:rFonts w:cs="Arial"/>
           <w:szCs w:val="24"/>
         </w:rPr>
-        <w:t xml:space="preserve"> O usuário faz uma cópia da pasta do repositório central, e depois pode publicar as mudanças para os usuários desse servidor</w:t>
-      </w:r>
-      <w:r>
-        <w:rPr>
-          <w:rFonts w:cs="Arial"/>
-          <w:szCs w:val="24"/>
-        </w:rPr>
-        <w:t xml:space="preserve"> (WIKILIVROS, 2018).</w:t>
-      </w:r>
-      <w:r>
-        <w:rPr>
-          <w:rFonts w:cs="Arial"/>
-          <w:szCs w:val="24"/>
-        </w:rPr>
-        <w:t xml:space="preserve"> O acesso pode ser realizado usando linhas de comando ou por alguns softwares disponíveis para conexão com o GIT, como </w:t>
+        <w:t xml:space="preserve"> O usuário faz uma cópia da pasta do repositório central, e depois pode publicar as mudanças para os usuários desse servidor (WIKILIVROS, 2018). O acesso pode ser realizado usando linhas de comando ou por alguns softwares disponíveis para conexão com o GIT, como </w:t>
       </w:r>
       <w:proofErr w:type="gramStart"/>
       <w:r>
@@ -10019,7 +10052,7 @@
         <w:pStyle w:val="TCC1"/>
         <w:outlineLvl w:val="0"/>
       </w:pPr>
-      <w:bookmarkStart w:id="10" w:name="_Toc515124463"/>
+      <w:bookmarkStart w:id="10" w:name="_Toc515126514"/>
       <w:r>
         <w:lastRenderedPageBreak/>
         <w:t>3. COMPARAÇÃO DE SISTEMAS</w:t>
@@ -10031,7 +10064,7 @@
         <w:pStyle w:val="TCC2"/>
         <w:outlineLvl w:val="1"/>
       </w:pPr>
-      <w:bookmarkStart w:id="11" w:name="_Toc515124464"/>
+      <w:bookmarkStart w:id="11" w:name="_Toc515126515"/>
       <w:r>
         <w:t xml:space="preserve">3.1. Sistema </w:t>
       </w:r>
@@ -10047,7 +10080,7 @@
         <w:pStyle w:val="TCC2"/>
         <w:outlineLvl w:val="1"/>
       </w:pPr>
-      <w:bookmarkStart w:id="12" w:name="_Toc515124465"/>
+      <w:bookmarkStart w:id="12" w:name="_Toc515126516"/>
       <w:r>
         <w:t xml:space="preserve">3.2. Sistema </w:t>
       </w:r>
@@ -10066,7 +10099,7 @@
         <w:pStyle w:val="TCC2"/>
         <w:outlineLvl w:val="1"/>
       </w:pPr>
-      <w:bookmarkStart w:id="13" w:name="_Toc515124466"/>
+      <w:bookmarkStart w:id="13" w:name="_Toc515126517"/>
       <w:r>
         <w:t xml:space="preserve">3.3. Sistema </w:t>
       </w:r>
@@ -10082,7 +10115,7 @@
         <w:pStyle w:val="TCC2"/>
         <w:outlineLvl w:val="1"/>
       </w:pPr>
-      <w:bookmarkStart w:id="14" w:name="_Toc515124467"/>
+      <w:bookmarkStart w:id="14" w:name="_Toc515126518"/>
       <w:r>
         <w:t>3.4. Funcionalidades</w:t>
       </w:r>
@@ -10093,7 +10126,7 @@
         <w:pStyle w:val="TCC3"/>
         <w:outlineLvl w:val="2"/>
       </w:pPr>
-      <w:bookmarkStart w:id="15" w:name="_Toc515124468"/>
+      <w:bookmarkStart w:id="15" w:name="_Toc515126519"/>
       <w:r>
         <w:t xml:space="preserve">3.4.1. Funcionalidade </w:t>
       </w:r>
@@ -10109,7 +10142,7 @@
         <w:pStyle w:val="TCC3"/>
         <w:outlineLvl w:val="2"/>
       </w:pPr>
-      <w:bookmarkStart w:id="16" w:name="_Toc515124469"/>
+      <w:bookmarkStart w:id="16" w:name="_Toc515126520"/>
       <w:r>
         <w:t xml:space="preserve">3.4.2. Funcionalidade </w:t>
       </w:r>
@@ -10125,7 +10158,7 @@
         <w:pStyle w:val="TCC3"/>
         <w:outlineLvl w:val="2"/>
       </w:pPr>
-      <w:bookmarkStart w:id="17" w:name="_Toc515124470"/>
+      <w:bookmarkStart w:id="17" w:name="_Toc515126521"/>
       <w:r>
         <w:t xml:space="preserve">3.4.3. Funcionalidade </w:t>
       </w:r>
@@ -10141,7 +10174,7 @@
         <w:pStyle w:val="TCC3"/>
         <w:outlineLvl w:val="2"/>
       </w:pPr>
-      <w:bookmarkStart w:id="18" w:name="_Toc515124471"/>
+      <w:bookmarkStart w:id="18" w:name="_Toc515126522"/>
       <w:r>
         <w:t xml:space="preserve">3.4.4. Funcionalidade </w:t>
       </w:r>
@@ -10157,7 +10190,7 @@
         <w:pStyle w:val="TCC3"/>
         <w:outlineLvl w:val="2"/>
       </w:pPr>
-      <w:bookmarkStart w:id="19" w:name="_Toc515124472"/>
+      <w:bookmarkStart w:id="19" w:name="_Toc515126523"/>
       <w:r>
         <w:t xml:space="preserve">3.4.5. Funcionalidade </w:t>
       </w:r>
@@ -10173,7 +10206,7 @@
         <w:pStyle w:val="TCC3"/>
         <w:outlineLvl w:val="2"/>
       </w:pPr>
-      <w:bookmarkStart w:id="20" w:name="_Toc515124473"/>
+      <w:bookmarkStart w:id="20" w:name="_Toc515126524"/>
       <w:r>
         <w:t xml:space="preserve">3.4.6. </w:t>
       </w:r>
@@ -10201,7 +10234,7 @@
         <w:pStyle w:val="TCC1"/>
         <w:outlineLvl w:val="0"/>
       </w:pPr>
-      <w:bookmarkStart w:id="21" w:name="_Toc515124474"/>
+      <w:bookmarkStart w:id="21" w:name="_Toc515126525"/>
       <w:r>
         <w:t>4. DESENVOLVIMENTO</w:t>
       </w:r>
@@ -10306,12 +10339,12 @@
         <w:pStyle w:val="TCC2"/>
         <w:outlineLvl w:val="1"/>
       </w:pPr>
-      <w:bookmarkStart w:id="22" w:name="_Toc515124475"/>
-      <w:bookmarkStart w:id="23" w:name="_Toc513891323"/>
+      <w:bookmarkStart w:id="22" w:name="_Toc513891323"/>
+      <w:bookmarkStart w:id="23" w:name="_Toc515126526"/>
       <w:r>
         <w:t>4.1. Organização de tarefas (Trello)</w:t>
       </w:r>
-      <w:bookmarkEnd w:id="22"/>
+      <w:bookmarkEnd w:id="23"/>
     </w:p>
     <w:p>
       <w:pPr>
@@ -10559,7 +10592,7 @@
         <w:pStyle w:val="TCC2"/>
         <w:outlineLvl w:val="1"/>
       </w:pPr>
-      <w:bookmarkStart w:id="24" w:name="_Toc515124476"/>
+      <w:bookmarkStart w:id="24" w:name="_Toc515126527"/>
       <w:r>
         <w:lastRenderedPageBreak/>
         <w:t>4.2. Ferramenta de controle de versão (</w:t>
@@ -10579,7 +10612,7 @@
         <w:pStyle w:val="TCC2"/>
         <w:outlineLvl w:val="1"/>
       </w:pPr>
-      <w:bookmarkStart w:id="25" w:name="_Toc515124477"/>
+      <w:bookmarkStart w:id="25" w:name="_Toc515126528"/>
       <w:r>
         <w:t>4.3. Linguagem de programação utilizada</w:t>
       </w:r>
@@ -10597,7 +10630,7 @@
         <w:spacing w:after="0"/>
         <w:outlineLvl w:val="1"/>
       </w:pPr>
-      <w:bookmarkStart w:id="26" w:name="_Toc515124478"/>
+      <w:bookmarkStart w:id="26" w:name="_Toc515126529"/>
       <w:r>
         <w:t>4.</w:t>
       </w:r>
@@ -10651,7 +10684,7 @@
         <w:pStyle w:val="TCC3"/>
         <w:outlineLvl w:val="2"/>
       </w:pPr>
-      <w:bookmarkStart w:id="27" w:name="_Toc515124479"/>
+      <w:bookmarkStart w:id="27" w:name="_Toc515126530"/>
       <w:r>
         <w:t>4.</w:t>
       </w:r>
@@ -10694,7 +10727,7 @@
         <w:spacing w:after="0"/>
         <w:outlineLvl w:val="2"/>
       </w:pPr>
-      <w:bookmarkStart w:id="28" w:name="_Toc515124480"/>
+      <w:bookmarkStart w:id="28" w:name="_Toc515126531"/>
       <w:r>
         <w:t>4.</w:t>
       </w:r>
@@ -10796,7 +10829,7 @@
         <w:outlineLvl w:val="2"/>
       </w:pPr>
       <w:bookmarkStart w:id="29" w:name="_Toc513891350"/>
-      <w:bookmarkStart w:id="30" w:name="_Toc515124481"/>
+      <w:bookmarkStart w:id="30" w:name="_Toc515126532"/>
       <w:r>
         <w:t>4.</w:t>
       </w:r>
@@ -10815,7 +10848,7 @@
         <w:spacing w:after="0"/>
         <w:outlineLvl w:val="1"/>
       </w:pPr>
-      <w:bookmarkStart w:id="31" w:name="_Toc515124482"/>
+      <w:bookmarkStart w:id="31" w:name="_Toc515126533"/>
       <w:r>
         <w:t>4.</w:t>
       </w:r>
@@ -10825,7 +10858,7 @@
       <w:r>
         <w:t>. Requisitos funcionais</w:t>
       </w:r>
-      <w:bookmarkEnd w:id="23"/>
+      <w:bookmarkEnd w:id="22"/>
       <w:bookmarkEnd w:id="31"/>
     </w:p>
     <w:p>
@@ -10848,7 +10881,7 @@
         <w:outlineLvl w:val="2"/>
       </w:pPr>
       <w:bookmarkStart w:id="32" w:name="_Toc513891324"/>
-      <w:bookmarkStart w:id="33" w:name="_Toc515124483"/>
+      <w:bookmarkStart w:id="33" w:name="_Toc515126534"/>
       <w:r>
         <w:t>4.</w:t>
       </w:r>
@@ -11062,7 +11095,7 @@
         <w:pStyle w:val="TCC3"/>
         <w:outlineLvl w:val="2"/>
       </w:pPr>
-      <w:bookmarkStart w:id="36" w:name="_Toc515124484"/>
+      <w:bookmarkStart w:id="36" w:name="_Toc515126535"/>
       <w:r>
         <w:lastRenderedPageBreak/>
         <w:t>4.</w:t>
@@ -11278,7 +11311,7 @@
         <w:pStyle w:val="TCC3"/>
         <w:outlineLvl w:val="2"/>
       </w:pPr>
-      <w:bookmarkStart w:id="38" w:name="_Toc515124485"/>
+      <w:bookmarkStart w:id="38" w:name="_Toc515126536"/>
       <w:r>
         <w:t>4.</w:t>
       </w:r>
@@ -11473,7 +11506,7 @@
         <w:outlineLvl w:val="2"/>
       </w:pPr>
       <w:bookmarkStart w:id="39" w:name="_Toc513891327"/>
-      <w:bookmarkStart w:id="40" w:name="_Toc515124486"/>
+      <w:bookmarkStart w:id="40" w:name="_Toc515126537"/>
       <w:r>
         <w:t>4.</w:t>
       </w:r>
@@ -11689,7 +11722,7 @@
         <w:pStyle w:val="TCC3"/>
         <w:outlineLvl w:val="2"/>
       </w:pPr>
-      <w:bookmarkStart w:id="42" w:name="_Toc515124487"/>
+      <w:bookmarkStart w:id="42" w:name="_Toc515126538"/>
       <w:r>
         <w:t>4.</w:t>
       </w:r>
@@ -11908,7 +11941,7 @@
         <w:pStyle w:val="TCC3"/>
         <w:outlineLvl w:val="2"/>
       </w:pPr>
-      <w:bookmarkStart w:id="43" w:name="_Toc515124488"/>
+      <w:bookmarkStart w:id="43" w:name="_Toc515126539"/>
       <w:r>
         <w:t>4.</w:t>
       </w:r>
@@ -12102,7 +12135,7 @@
         <w:pStyle w:val="TCC3"/>
         <w:outlineLvl w:val="2"/>
       </w:pPr>
-      <w:bookmarkStart w:id="44" w:name="_Toc515124489"/>
+      <w:bookmarkStart w:id="44" w:name="_Toc515126540"/>
       <w:r>
         <w:t>4.</w:t>
       </w:r>
@@ -12295,7 +12328,7 @@
         <w:pStyle w:val="TCC3"/>
         <w:outlineLvl w:val="2"/>
       </w:pPr>
-      <w:bookmarkStart w:id="45" w:name="_Toc515124490"/>
+      <w:bookmarkStart w:id="45" w:name="_Toc515126541"/>
       <w:r>
         <w:t>4.</w:t>
       </w:r>
@@ -12505,13 +12538,14 @@
         <w:t>Fonte: O autor.</w:t>
       </w:r>
     </w:p>
+    <w:p/>
     <w:p>
       <w:pPr>
         <w:pStyle w:val="TCC2"/>
         <w:outlineLvl w:val="1"/>
       </w:pPr>
       <w:bookmarkStart w:id="46" w:name="_Toc513891330"/>
-      <w:bookmarkStart w:id="47" w:name="_Toc515124491"/>
+      <w:bookmarkStart w:id="47" w:name="_Toc515126542"/>
       <w:r>
         <w:t>4.</w:t>
       </w:r>
@@ -12544,7 +12578,7 @@
         <w:outlineLvl w:val="2"/>
       </w:pPr>
       <w:bookmarkStart w:id="48" w:name="_Toc513891331"/>
-      <w:bookmarkStart w:id="49" w:name="_Toc515124492"/>
+      <w:bookmarkStart w:id="49" w:name="_Toc515126543"/>
       <w:r>
         <w:t>4.</w:t>
       </w:r>
@@ -12552,15 +12586,28 @@
         <w:t>6</w:t>
       </w:r>
       <w:r>
-        <w:t xml:space="preserve">.1. Requisito </w:t>
-      </w:r>
-      <w:proofErr w:type="gramStart"/>
-      <w:r>
-        <w:t>1</w:t>
+        <w:t xml:space="preserve">.1. </w:t>
       </w:r>
       <w:bookmarkEnd w:id="48"/>
       <w:bookmarkEnd w:id="49"/>
-      <w:proofErr w:type="gramEnd"/>
+      <w:r>
+        <w:t xml:space="preserve">[RNF001] </w:t>
+      </w:r>
+      <w:r>
+        <w:t>Usabilidade</w:t>
+      </w:r>
+    </w:p>
+    <w:p>
+      <w:pPr>
+        <w:spacing w:line="360" w:lineRule="auto"/>
+        <w:jc w:val="both"/>
+      </w:pPr>
+      <w:r>
+        <w:tab/>
+      </w:r>
+      <w:r>
+        <w:t>O sistema foi desenvolvido de forma que seja de fácil aprendizagem, com um esforço mínimo para aprender e focado na facilidade de utilização com uma interface agradável para a realização das tarefas. Ou seja, em pouco tempo e com esforço mínimo o usuário já irá alcançar um bom desempenho no uso do sistema.</w:t>
+      </w:r>
     </w:p>
     <w:p>
       <w:pPr>
@@ -12568,7 +12615,7 @@
         <w:outlineLvl w:val="2"/>
       </w:pPr>
       <w:bookmarkStart w:id="50" w:name="_Toc513891332"/>
-      <w:bookmarkStart w:id="51" w:name="_Toc515124493"/>
+      <w:bookmarkStart w:id="51" w:name="_Toc515126544"/>
       <w:r>
         <w:t>4.</w:t>
       </w:r>
@@ -12576,15 +12623,45 @@
         <w:t>6</w:t>
       </w:r>
       <w:r>
-        <w:t xml:space="preserve">.2. Requisito </w:t>
-      </w:r>
-      <w:proofErr w:type="gramStart"/>
-      <w:r>
-        <w:t>2</w:t>
+        <w:t xml:space="preserve">.2. </w:t>
       </w:r>
       <w:bookmarkEnd w:id="50"/>
       <w:bookmarkEnd w:id="51"/>
+      <w:r>
+        <w:t>[</w:t>
+      </w:r>
+      <w:r>
+        <w:t>R</w:t>
+      </w:r>
+      <w:r>
+        <w:t xml:space="preserve">NF002] </w:t>
+      </w:r>
+      <w:r>
+        <w:t>Manutenibilidade</w:t>
+      </w:r>
+    </w:p>
+    <w:p>
+      <w:pPr>
+        <w:spacing w:line="360" w:lineRule="auto"/>
+        <w:jc w:val="both"/>
+      </w:pPr>
+      <w:r>
+        <w:tab/>
+      </w:r>
+      <w:r>
+        <w:t xml:space="preserve">O sistema </w:t>
+      </w:r>
+      <w:proofErr w:type="gramStart"/>
+      <w:r>
+        <w:t>AFSport</w:t>
+      </w:r>
       <w:proofErr w:type="gramEnd"/>
+      <w:r>
+        <w:t xml:space="preserve"> foi desenvolvido utilizando a linguagem de programação C-Sharp, que por ser uma linguagem orientada a objetos, permite a modularização do sistema. Sendo assim, erros encontrados em sua utilização, podem ser facilmente solucionados. Caso também seja necessária alguma alteração para inclusão de funcionalidades, por exemplo, a organização do código fon</w:t>
+      </w:r>
+      <w:r>
+        <w:t>te permite fazê-la com facilidade sem que grandes alterações sejam necessárias.</w:t>
+      </w:r>
     </w:p>
     <w:p>
       <w:pPr>
@@ -12592,7 +12669,7 @@
         <w:outlineLvl w:val="2"/>
       </w:pPr>
       <w:bookmarkStart w:id="52" w:name="_Toc513891333"/>
-      <w:bookmarkStart w:id="53" w:name="_Toc515124494"/>
+      <w:bookmarkStart w:id="53" w:name="_Toc515126545"/>
       <w:r>
         <w:t>4.</w:t>
       </w:r>
@@ -12600,15 +12677,47 @@
         <w:t>6</w:t>
       </w:r>
       <w:r>
-        <w:t xml:space="preserve">.3. Requisito </w:t>
-      </w:r>
-      <w:proofErr w:type="gramStart"/>
-      <w:r>
-        <w:t>3</w:t>
+        <w:t xml:space="preserve">.3. </w:t>
       </w:r>
       <w:bookmarkEnd w:id="52"/>
       <w:bookmarkEnd w:id="53"/>
+      <w:r>
+        <w:t>[</w:t>
+      </w:r>
+      <w:r>
+        <w:t>RNF00</w:t>
+      </w:r>
+      <w:r>
+        <w:t xml:space="preserve">3] </w:t>
+      </w:r>
+      <w:r>
+        <w:t>Confiabilidade</w:t>
+      </w:r>
+    </w:p>
+    <w:p>
+      <w:r>
+        <w:tab/>
+      </w:r>
+      <w:r>
+        <w:t xml:space="preserve">O software </w:t>
+      </w:r>
+      <w:proofErr w:type="gramStart"/>
+      <w:r>
+        <w:t>AFSport</w:t>
+      </w:r>
       <w:proofErr w:type="gramEnd"/>
+      <w:r>
+        <w:t xml:space="preserve"> foi testado para garantir que todos os requisitos </w:t>
+      </w:r>
+      <w:r>
+        <w:t>implementados, fossem cumpridos</w:t>
+      </w:r>
+      <w:r>
+        <w:t xml:space="preserve"> sem ocorrência de erros e mantendo o desempenho esperado diante </w:t>
+      </w:r>
+      <w:r>
+        <w:t>de cada operação.</w:t>
+      </w:r>
     </w:p>
     <w:p>
       <w:pPr>
@@ -12616,7 +12725,7 @@
         <w:outlineLvl w:val="2"/>
       </w:pPr>
       <w:bookmarkStart w:id="54" w:name="_Toc513891334"/>
-      <w:bookmarkStart w:id="55" w:name="_Toc515124495"/>
+      <w:bookmarkStart w:id="55" w:name="_Toc515126546"/>
       <w:r>
         <w:t>4.</w:t>
       </w:r>
@@ -12624,23 +12733,32 @@
         <w:t>6</w:t>
       </w:r>
       <w:r>
-        <w:t xml:space="preserve">.4. Requisito </w:t>
-      </w:r>
-      <w:proofErr w:type="gramStart"/>
-      <w:r>
-        <w:t>4</w:t>
+        <w:t xml:space="preserve">.4. </w:t>
       </w:r>
       <w:bookmarkEnd w:id="54"/>
       <w:bookmarkEnd w:id="55"/>
-      <w:proofErr w:type="gramEnd"/>
+      <w:r>
+        <w:t>[</w:t>
+      </w:r>
+      <w:r>
+        <w:t>R</w:t>
+      </w:r>
+      <w:r>
+        <w:t xml:space="preserve">NF004] </w:t>
+      </w:r>
+      <w:r>
+        <w:t>Desempenho</w:t>
+      </w:r>
+      <w:bookmarkStart w:id="56" w:name="_GoBack"/>
+      <w:bookmarkEnd w:id="56"/>
     </w:p>
     <w:p>
       <w:pPr>
         <w:pStyle w:val="TCC3"/>
         <w:outlineLvl w:val="2"/>
       </w:pPr>
-      <w:bookmarkStart w:id="56" w:name="_Toc513891335"/>
-      <w:bookmarkStart w:id="57" w:name="_Toc515124496"/>
+      <w:bookmarkStart w:id="57" w:name="_Toc513891335"/>
+      <w:bookmarkStart w:id="58" w:name="_Toc515126547"/>
       <w:r>
         <w:t>4.</w:t>
       </w:r>
@@ -12648,23 +12766,30 @@
         <w:t>6</w:t>
       </w:r>
       <w:r>
-        <w:t xml:space="preserve">.5. Requisito </w:t>
-      </w:r>
-      <w:proofErr w:type="gramStart"/>
-      <w:r>
-        <w:t>5</w:t>
-      </w:r>
-      <w:bookmarkEnd w:id="56"/>
+        <w:t xml:space="preserve">.5. </w:t>
+      </w:r>
       <w:bookmarkEnd w:id="57"/>
-      <w:proofErr w:type="gramEnd"/>
+      <w:bookmarkEnd w:id="58"/>
+      <w:r>
+        <w:t>[</w:t>
+      </w:r>
+      <w:r>
+        <w:t>R</w:t>
+      </w:r>
+      <w:r>
+        <w:t xml:space="preserve">NF005] </w:t>
+      </w:r>
+      <w:r>
+        <w:t>Portabilidade</w:t>
+      </w:r>
     </w:p>
     <w:p>
       <w:pPr>
         <w:pStyle w:val="TCC3"/>
         <w:outlineLvl w:val="2"/>
       </w:pPr>
-      <w:bookmarkStart w:id="58" w:name="_Toc513891336"/>
-      <w:bookmarkStart w:id="59" w:name="_Toc515124497"/>
+      <w:bookmarkStart w:id="59" w:name="_Toc513891336"/>
+      <w:bookmarkStart w:id="60" w:name="_Toc515126548"/>
       <w:r>
         <w:t>4.</w:t>
       </w:r>
@@ -12674,21 +12799,28 @@
       <w:r>
         <w:t xml:space="preserve">.6. </w:t>
       </w:r>
-      <w:proofErr w:type="gramStart"/>
-      <w:r>
-        <w:t>..........</w:t>
-      </w:r>
-      <w:bookmarkEnd w:id="58"/>
       <w:bookmarkEnd w:id="59"/>
-      <w:proofErr w:type="gramEnd"/>
+      <w:bookmarkEnd w:id="60"/>
+      <w:r>
+        <w:t>[</w:t>
+      </w:r>
+      <w:r>
+        <w:t>R</w:t>
+      </w:r>
+      <w:r>
+        <w:t xml:space="preserve">NF006] </w:t>
+      </w:r>
+      <w:r>
+        <w:t>Segurança</w:t>
+      </w:r>
     </w:p>
     <w:p>
       <w:pPr>
         <w:pStyle w:val="TCC2"/>
         <w:outlineLvl w:val="1"/>
       </w:pPr>
-      <w:bookmarkStart w:id="60" w:name="_Toc513891337"/>
-      <w:bookmarkStart w:id="61" w:name="_Toc515124498"/>
+      <w:bookmarkStart w:id="61" w:name="_Toc513891337"/>
+      <w:bookmarkStart w:id="62" w:name="_Toc515126549"/>
       <w:r>
         <w:t>4.</w:t>
       </w:r>
@@ -12698,8 +12830,8 @@
       <w:r>
         <w:t>. Diagrama de caso de uso</w:t>
       </w:r>
-      <w:bookmarkEnd w:id="60"/>
       <w:bookmarkEnd w:id="61"/>
+      <w:bookmarkEnd w:id="62"/>
     </w:p>
     <w:p>
       <w:pPr>
@@ -12786,8 +12918,8 @@
         <w:pStyle w:val="TCC2"/>
         <w:outlineLvl w:val="1"/>
       </w:pPr>
-      <w:bookmarkStart w:id="62" w:name="_Toc513891338"/>
-      <w:bookmarkStart w:id="63" w:name="_Toc515124499"/>
+      <w:bookmarkStart w:id="63" w:name="_Toc513891338"/>
+      <w:bookmarkStart w:id="64" w:name="_Toc515126550"/>
       <w:r>
         <w:t>4.</w:t>
       </w:r>
@@ -12797,8 +12929,8 @@
       <w:r>
         <w:t>. Documentação caso de uso</w:t>
       </w:r>
-      <w:bookmarkEnd w:id="62"/>
       <w:bookmarkEnd w:id="63"/>
+      <w:bookmarkEnd w:id="64"/>
     </w:p>
     <w:p>
       <w:pPr>
@@ -12814,7 +12946,7 @@
         <w:pStyle w:val="TCC3"/>
         <w:outlineLvl w:val="2"/>
       </w:pPr>
-      <w:bookmarkStart w:id="64" w:name="_Toc515124500"/>
+      <w:bookmarkStart w:id="65" w:name="_Toc515126551"/>
       <w:r>
         <w:t>4.</w:t>
       </w:r>
@@ -12824,7 +12956,7 @@
       <w:r>
         <w:t>.1. Manter produto.</w:t>
       </w:r>
-      <w:bookmarkEnd w:id="64"/>
+      <w:bookmarkEnd w:id="65"/>
     </w:p>
     <w:p>
       <w:pPr>
@@ -13329,7 +13461,7 @@
         <w:pStyle w:val="TCC3"/>
         <w:outlineLvl w:val="2"/>
       </w:pPr>
-      <w:bookmarkStart w:id="65" w:name="_Toc515124501"/>
+      <w:bookmarkStart w:id="66" w:name="_Toc515126552"/>
       <w:r>
         <w:t>4.</w:t>
       </w:r>
@@ -13339,7 +13471,7 @@
       <w:r>
         <w:t>.2. Manter categoria.</w:t>
       </w:r>
-      <w:bookmarkEnd w:id="65"/>
+      <w:bookmarkEnd w:id="66"/>
     </w:p>
     <w:p>
       <w:pPr>
@@ -13813,7 +13945,7 @@
         <w:pStyle w:val="TCC3"/>
         <w:outlineLvl w:val="2"/>
       </w:pPr>
-      <w:bookmarkStart w:id="66" w:name="_Toc515124502"/>
+      <w:bookmarkStart w:id="67" w:name="_Toc515126553"/>
       <w:r>
         <w:lastRenderedPageBreak/>
         <w:t>4.</w:t>
@@ -13824,7 +13956,7 @@
       <w:r>
         <w:t>.3. Manter usuário.</w:t>
       </w:r>
-      <w:bookmarkEnd w:id="66"/>
+      <w:bookmarkEnd w:id="67"/>
     </w:p>
     <w:p>
       <w:pPr>
@@ -14325,7 +14457,7 @@
         <w:pStyle w:val="TCC3"/>
         <w:outlineLvl w:val="2"/>
       </w:pPr>
-      <w:bookmarkStart w:id="67" w:name="_Toc515124503"/>
+      <w:bookmarkStart w:id="68" w:name="_Toc515126554"/>
       <w:r>
         <w:t>4.</w:t>
       </w:r>
@@ -14335,7 +14467,7 @@
       <w:r>
         <w:t>.4. Manter pedidos de produtos.</w:t>
       </w:r>
-      <w:bookmarkEnd w:id="67"/>
+      <w:bookmarkEnd w:id="68"/>
     </w:p>
     <w:p>
       <w:pPr>
@@ -14839,7 +14971,7 @@
         <w:pStyle w:val="TCC3"/>
         <w:outlineLvl w:val="2"/>
       </w:pPr>
-      <w:bookmarkStart w:id="68" w:name="_Toc515124504"/>
+      <w:bookmarkStart w:id="69" w:name="_Toc515126555"/>
       <w:r>
         <w:t>4.</w:t>
       </w:r>
@@ -14849,7 +14981,7 @@
       <w:r>
         <w:t>.5. Gerar relatório.</w:t>
       </w:r>
-      <w:bookmarkEnd w:id="68"/>
+      <w:bookmarkEnd w:id="69"/>
     </w:p>
     <w:p>
       <w:pPr>
@@ -15323,7 +15455,7 @@
         <w:pStyle w:val="TCC3"/>
         <w:outlineLvl w:val="2"/>
       </w:pPr>
-      <w:bookmarkStart w:id="69" w:name="_Toc515124505"/>
+      <w:bookmarkStart w:id="70" w:name="_Toc515126556"/>
       <w:r>
         <w:lastRenderedPageBreak/>
         <w:t>4.</w:t>
@@ -15334,7 +15466,7 @@
       <w:r>
         <w:t>.6. Manter Clientes</w:t>
       </w:r>
-      <w:bookmarkEnd w:id="69"/>
+      <w:bookmarkEnd w:id="70"/>
     </w:p>
     <w:p>
       <w:pPr>
@@ -15838,7 +15970,7 @@
         <w:pStyle w:val="TCC3"/>
         <w:outlineLvl w:val="2"/>
       </w:pPr>
-      <w:bookmarkStart w:id="70" w:name="_Toc515124506"/>
+      <w:bookmarkStart w:id="71" w:name="_Toc515126557"/>
       <w:proofErr w:type="gramStart"/>
       <w:r>
         <w:t>4.</w:t>
@@ -15853,7 +15985,7 @@
       <w:r>
         <w:t>Vender produto.</w:t>
       </w:r>
-      <w:bookmarkEnd w:id="70"/>
+      <w:bookmarkEnd w:id="71"/>
     </w:p>
     <w:p>
       <w:pPr>
@@ -16659,8 +16791,8 @@
         <w:pStyle w:val="TCC3"/>
         <w:outlineLvl w:val="2"/>
       </w:pPr>
-      <w:bookmarkStart w:id="71" w:name="_Toc514006322"/>
-      <w:bookmarkStart w:id="72" w:name="_Toc515124507"/>
+      <w:bookmarkStart w:id="72" w:name="_Toc514006322"/>
+      <w:bookmarkStart w:id="73" w:name="_Toc515126558"/>
       <w:r>
         <w:t>4.</w:t>
       </w:r>
@@ -16670,8 +16802,8 @@
       <w:r>
         <w:t>.8. Controlar caixa.</w:t>
       </w:r>
-      <w:bookmarkEnd w:id="71"/>
       <w:bookmarkEnd w:id="72"/>
+      <w:bookmarkEnd w:id="73"/>
     </w:p>
     <w:p>
       <w:pPr>
@@ -17173,7 +17305,7 @@
         <w:pStyle w:val="TCC2"/>
         <w:outlineLvl w:val="1"/>
       </w:pPr>
-      <w:bookmarkStart w:id="73" w:name="_Toc515124508"/>
+      <w:bookmarkStart w:id="74" w:name="_Toc515126559"/>
       <w:r>
         <w:t>4.</w:t>
       </w:r>
@@ -17183,7 +17315,7 @@
       <w:r>
         <w:t>. Diagrama de classe.</w:t>
       </w:r>
-      <w:bookmarkEnd w:id="73"/>
+      <w:bookmarkEnd w:id="74"/>
     </w:p>
     <w:p>
       <w:r>
@@ -17272,8 +17404,8 @@
         <w:pStyle w:val="TCC2"/>
         <w:outlineLvl w:val="1"/>
       </w:pPr>
-      <w:bookmarkStart w:id="74" w:name="_Toc513891344"/>
-      <w:bookmarkStart w:id="75" w:name="_Toc515124509"/>
+      <w:bookmarkStart w:id="75" w:name="_Toc513891344"/>
+      <w:bookmarkStart w:id="76" w:name="_Toc515126560"/>
       <w:r>
         <w:lastRenderedPageBreak/>
         <w:t>4.1</w:t>
@@ -17284,8 +17416,8 @@
       <w:r>
         <w:t>. Diagrama Atividades</w:t>
       </w:r>
-      <w:bookmarkEnd w:id="74"/>
       <w:bookmarkEnd w:id="75"/>
+      <w:bookmarkEnd w:id="76"/>
     </w:p>
     <w:p>
       <w:pPr>
@@ -17301,8 +17433,8 @@
         <w:pStyle w:val="TCC3"/>
         <w:outlineLvl w:val="2"/>
       </w:pPr>
-      <w:bookmarkStart w:id="76" w:name="_Toc513891345"/>
-      <w:bookmarkStart w:id="77" w:name="_Toc515124510"/>
+      <w:bookmarkStart w:id="77" w:name="_Toc513891345"/>
+      <w:bookmarkStart w:id="78" w:name="_Toc515126561"/>
       <w:r>
         <w:t>4.1</w:t>
       </w:r>
@@ -17312,11 +17444,11 @@
       <w:r>
         <w:t xml:space="preserve">.1. </w:t>
       </w:r>
-      <w:bookmarkEnd w:id="76"/>
+      <w:bookmarkEnd w:id="77"/>
       <w:r>
         <w:t>Cadastrar produto</w:t>
       </w:r>
-      <w:bookmarkEnd w:id="77"/>
+      <w:bookmarkEnd w:id="78"/>
     </w:p>
     <w:p>
       <w:pPr>
@@ -17389,8 +17521,8 @@
         <w:pStyle w:val="TCC3"/>
         <w:outlineLvl w:val="2"/>
       </w:pPr>
-      <w:bookmarkStart w:id="78" w:name="_Toc513891346"/>
-      <w:bookmarkStart w:id="79" w:name="_Toc515124511"/>
+      <w:bookmarkStart w:id="79" w:name="_Toc513891346"/>
+      <w:bookmarkStart w:id="80" w:name="_Toc515126562"/>
       <w:r>
         <w:lastRenderedPageBreak/>
         <w:t>4.1</w:t>
@@ -17401,11 +17533,11 @@
       <w:r>
         <w:t xml:space="preserve">.2. </w:t>
       </w:r>
-      <w:bookmarkEnd w:id="78"/>
+      <w:bookmarkEnd w:id="79"/>
       <w:r>
         <w:t>Cadastro de cliente.</w:t>
       </w:r>
-      <w:bookmarkEnd w:id="79"/>
+      <w:bookmarkEnd w:id="80"/>
     </w:p>
     <w:p>
       <w:pPr>
@@ -17481,8 +17613,8 @@
         <w:pStyle w:val="TCC3"/>
         <w:outlineLvl w:val="2"/>
       </w:pPr>
-      <w:bookmarkStart w:id="80" w:name="_Toc513891347"/>
-      <w:bookmarkStart w:id="81" w:name="_Toc515124512"/>
+      <w:bookmarkStart w:id="81" w:name="_Toc513891347"/>
+      <w:bookmarkStart w:id="82" w:name="_Toc515126563"/>
       <w:r>
         <w:t>4.1</w:t>
       </w:r>
@@ -17492,11 +17624,11 @@
       <w:r>
         <w:t xml:space="preserve">.3. </w:t>
       </w:r>
-      <w:bookmarkEnd w:id="80"/>
+      <w:bookmarkEnd w:id="81"/>
       <w:r>
         <w:t>Venda</w:t>
       </w:r>
-      <w:bookmarkEnd w:id="81"/>
+      <w:bookmarkEnd w:id="82"/>
     </w:p>
     <w:p>
       <w:pPr>
@@ -17580,8 +17712,8 @@
         <w:pStyle w:val="TCC2"/>
         <w:outlineLvl w:val="1"/>
       </w:pPr>
-      <w:bookmarkStart w:id="82" w:name="_Toc513891348"/>
-      <w:bookmarkStart w:id="83" w:name="_Toc515124513"/>
+      <w:bookmarkStart w:id="83" w:name="_Toc513891348"/>
+      <w:bookmarkStart w:id="84" w:name="_Toc515126564"/>
       <w:r>
         <w:t>4.1</w:t>
       </w:r>
@@ -17599,30 +17731,30 @@
       <w:r>
         <w:t xml:space="preserve"> (telas do software e descrição breve)</w:t>
       </w:r>
-      <w:bookmarkEnd w:id="82"/>
       <w:bookmarkEnd w:id="83"/>
+      <w:bookmarkEnd w:id="84"/>
     </w:p>
     <w:p>
       <w:pPr>
         <w:pStyle w:val="TCC1"/>
         <w:outlineLvl w:val="0"/>
       </w:pPr>
-      <w:bookmarkStart w:id="84" w:name="_Toc515124514"/>
+      <w:bookmarkStart w:id="85" w:name="_Toc515126565"/>
       <w:r>
         <w:t>5. Conclusão</w:t>
       </w:r>
-      <w:bookmarkEnd w:id="84"/>
+      <w:bookmarkEnd w:id="85"/>
     </w:p>
     <w:p>
       <w:pPr>
         <w:pStyle w:val="TCC2"/>
         <w:outlineLvl w:val="1"/>
       </w:pPr>
-      <w:bookmarkStart w:id="85" w:name="_Toc515124515"/>
+      <w:bookmarkStart w:id="86" w:name="_Toc515126566"/>
       <w:r>
         <w:t>5.1. Projetos futuros</w:t>
       </w:r>
-      <w:bookmarkEnd w:id="85"/>
+      <w:bookmarkEnd w:id="86"/>
     </w:p>
     <w:p>
       <w:pPr>
@@ -17662,12 +17794,12 @@
         <w:pStyle w:val="TCC1"/>
         <w:outlineLvl w:val="0"/>
       </w:pPr>
-      <w:bookmarkStart w:id="86" w:name="_Toc515124516"/>
+      <w:bookmarkStart w:id="87" w:name="_Toc515126567"/>
       <w:r>
         <w:lastRenderedPageBreak/>
         <w:t>6. REFERÊNCIAS BIBLIOGRÁFICAS</w:t>
       </w:r>
-      <w:bookmarkEnd w:id="86"/>
+      <w:bookmarkEnd w:id="87"/>
     </w:p>
     <w:p>
       <w:pPr>
@@ -18393,6 +18525,7 @@
         <w:rPr>
           <w:rFonts w:cs="Arial"/>
           <w:szCs w:val="24"/>
+          <w:lang w:val="en-US"/>
         </w:rPr>
         <w:t xml:space="preserve">SOMMERVILLE, IAN. </w:t>
       </w:r>
@@ -20642,6 +20775,22 @@
       <w:ind w:left="480"/>
     </w:pPr>
   </w:style>
+  <w:style w:type="paragraph" w:styleId="NormalWeb">
+    <w:name w:val="Normal (Web)"/>
+    <w:basedOn w:val="Normal"/>
+    <w:uiPriority w:val="99"/>
+    <w:semiHidden/>
+    <w:unhideWhenUsed/>
+    <w:rsid w:val="006357A1"/>
+    <w:pPr>
+      <w:spacing w:before="100" w:beforeAutospacing="1" w:after="100" w:afterAutospacing="1" w:line="240" w:lineRule="auto"/>
+    </w:pPr>
+    <w:rPr>
+      <w:rFonts w:ascii="Times New Roman" w:eastAsia="Times New Roman" w:hAnsi="Times New Roman" w:cs="Times New Roman"/>
+      <w:szCs w:val="24"/>
+      <w:lang w:eastAsia="pt-BR"/>
+    </w:rPr>
+  </w:style>
 </w:styles>
 </file>
 
@@ -21307,6 +21456,22 @@
       <w:ind w:left="480"/>
     </w:pPr>
   </w:style>
+  <w:style w:type="paragraph" w:styleId="NormalWeb">
+    <w:name w:val="Normal (Web)"/>
+    <w:basedOn w:val="Normal"/>
+    <w:uiPriority w:val="99"/>
+    <w:semiHidden/>
+    <w:unhideWhenUsed/>
+    <w:rsid w:val="006357A1"/>
+    <w:pPr>
+      <w:spacing w:before="100" w:beforeAutospacing="1" w:after="100" w:afterAutospacing="1" w:line="240" w:lineRule="auto"/>
+    </w:pPr>
+    <w:rPr>
+      <w:rFonts w:ascii="Times New Roman" w:eastAsia="Times New Roman" w:hAnsi="Times New Roman" w:cs="Times New Roman"/>
+      <w:szCs w:val="24"/>
+      <w:lang w:eastAsia="pt-BR"/>
+    </w:rPr>
+  </w:style>
 </w:styles>
 </file>
 
@@ -21617,7 +21782,7 @@
 </file>
 
 <file path=customXml/itemProps2.xml><?xml version="1.0" encoding="utf-8"?>
-<ds:datastoreItem xmlns:ds="http://schemas.openxmlformats.org/officeDocument/2006/customXml" ds:itemID="{3F60079D-74E6-4449-B172-0314682A675E}">
+<ds:datastoreItem xmlns:ds="http://schemas.openxmlformats.org/officeDocument/2006/customXml" ds:itemID="{87626E17-43B8-4580-8AF8-BBBAD468242B}">
   <ds:schemaRefs>
     <ds:schemaRef ds:uri="http://schemas.openxmlformats.org/officeDocument/2006/bibliography"/>
   </ds:schemaRefs>

</xml_diff>

<commit_message>
Atualização dos graficos do Workshop
Workshop
</commit_message>
<xml_diff>
--- a/Documentos/Monografia/Documentação.docx
+++ b/Documentos/Monografia/Documentação.docx
@@ -1,6 +1,6 @@
 
 <file path=word/document.xml><?xml version="1.0" encoding="utf-8"?>
-<w:document xmlns:wpc="http://schemas.microsoft.com/office/word/2010/wordprocessingCanvas" xmlns:mc="http://schemas.openxmlformats.org/markup-compatibility/2006" xmlns:o="urn:schemas-microsoft-com:office:office" xmlns:r="http://schemas.openxmlformats.org/officeDocument/2006/relationships" xmlns:m="http://schemas.openxmlformats.org/officeDocument/2006/math" xmlns:v="urn:schemas-microsoft-com:vml" xmlns:wp14="http://schemas.microsoft.com/office/word/2010/wordprocessingDrawing" xmlns:wp="http://schemas.openxmlformats.org/drawingml/2006/wordprocessingDrawing" xmlns:w10="urn:schemas-microsoft-com:office:word" xmlns:w="http://schemas.openxmlformats.org/wordprocessingml/2006/main" xmlns:w14="http://schemas.microsoft.com/office/word/2010/wordml" xmlns:wpg="http://schemas.microsoft.com/office/word/2010/wordprocessingGroup" xmlns:wpi="http://schemas.microsoft.com/office/word/2010/wordprocessingInk" xmlns:wne="http://schemas.microsoft.com/office/word/2006/wordml" xmlns:wps="http://schemas.microsoft.com/office/word/2010/wordprocessingShape" mc:Ignorable="w14 wp14">
+<w:document xmlns:wpc="http://schemas.microsoft.com/office/word/2010/wordprocessingCanvas" xmlns:cx="http://schemas.microsoft.com/office/drawing/2014/chartex" xmlns:cx1="http://schemas.microsoft.com/office/drawing/2015/9/8/chartex" xmlns:cx2="http://schemas.microsoft.com/office/drawing/2015/10/21/chartex" xmlns:cx3="http://schemas.microsoft.com/office/drawing/2016/5/9/chartex" xmlns:cx4="http://schemas.microsoft.com/office/drawing/2016/5/10/chartex" xmlns:cx5="http://schemas.microsoft.com/office/drawing/2016/5/11/chartex" xmlns:cx6="http://schemas.microsoft.com/office/drawing/2016/5/12/chartex" xmlns:cx7="http://schemas.microsoft.com/office/drawing/2016/5/13/chartex" xmlns:cx8="http://schemas.microsoft.com/office/drawing/2016/5/14/chartex" xmlns:mc="http://schemas.openxmlformats.org/markup-compatibility/2006" xmlns:aink="http://schemas.microsoft.com/office/drawing/2016/ink" xmlns:am3d="http://schemas.microsoft.com/office/drawing/2017/model3d" xmlns:o="urn:schemas-microsoft-com:office:office" xmlns:r="http://schemas.openxmlformats.org/officeDocument/2006/relationships" xmlns:m="http://schemas.openxmlformats.org/officeDocument/2006/math" xmlns:v="urn:schemas-microsoft-com:vml" xmlns:wp14="http://schemas.microsoft.com/office/word/2010/wordprocessingDrawing" xmlns:wp="http://schemas.openxmlformats.org/drawingml/2006/wordprocessingDrawing" xmlns:w10="urn:schemas-microsoft-com:office:word" xmlns:w="http://schemas.openxmlformats.org/wordprocessingml/2006/main" xmlns:w14="http://schemas.microsoft.com/office/word/2010/wordml" xmlns:w15="http://schemas.microsoft.com/office/word/2012/wordml" xmlns:w16cid="http://schemas.microsoft.com/office/word/2016/wordml/cid" xmlns:w16se="http://schemas.microsoft.com/office/word/2015/wordml/symex" xmlns:wpg="http://schemas.microsoft.com/office/word/2010/wordprocessingGroup" xmlns:wpi="http://schemas.microsoft.com/office/word/2010/wordprocessingInk" xmlns:wne="http://schemas.microsoft.com/office/word/2006/wordml" xmlns:wps="http://schemas.microsoft.com/office/word/2010/wordprocessingShape" mc:Ignorable="w14 w15 w16se w16cid wp14">
   <w:body>
     <w:p>
       <w:pPr>
@@ -2857,7 +2857,7 @@
           <w:szCs w:val="24"/>
         </w:rPr>
         <w:sectPr>
-          <w:headerReference w:type="default" r:id="rId10"/>
+          <w:headerReference w:type="default" r:id="rId9"/>
           <w:pgSz w:w="11906" w:h="16838"/>
           <w:pgMar w:top="1701" w:right="1134" w:bottom="1134" w:left="1701" w:header="709" w:footer="709" w:gutter="0"/>
           <w:pgNumType w:start="11"/>
@@ -8259,32 +8259,30 @@
       </w:pPr>
       <w:r>
         <w:tab/>
+        <w:t xml:space="preserve">A </w:t>
       </w:r>
       <w:proofErr w:type="gramStart"/>
       <w:r>
-        <w:t>A interação humano</w:t>
+        <w:t>interação humano</w:t>
       </w:r>
       <w:proofErr w:type="gramEnd"/>
       <w:r>
-        <w:t xml:space="preserve"> computador trata da forma que as pessoas utilizam uma interface, sendo ela um display de um micro-ondas ou uma tela de software em um computador. Ela se preocupa desde o design, avaliação e a </w:t>
+        <w:t xml:space="preserve"> computador trata da forma que as pessoas utilizam uma interface, sendo ela um display de um micro-ondas ou uma tela de software em um computador. Ela se preocupa desde o design, avaliação e a implementação de interfaces onde há interação com o ser humano</w:t>
+      </w:r>
+      <w:r>
+        <w:t>,</w:t>
+      </w:r>
+      <w:r>
+        <w:t xml:space="preserve"> buscando a construção de uma interface intuitiva e amigável ao usuário</w:t>
+      </w:r>
+      <w:r>
+        <w:t xml:space="preserve"> </w:t>
       </w:r>
       <w:proofErr w:type="gramStart"/>
       <w:r>
-        <w:t>implementação</w:t>
+        <w:t>e também</w:t>
       </w:r>
       <w:proofErr w:type="gramEnd"/>
-      <w:r>
-        <w:t xml:space="preserve"> de interfaces onde há interação com o ser humano</w:t>
-      </w:r>
-      <w:r>
-        <w:t>,</w:t>
-      </w:r>
-      <w:r>
-        <w:t xml:space="preserve"> buscando a construção de uma interface intuitiva e amigável ao usuário</w:t>
-      </w:r>
-      <w:r>
-        <w:t xml:space="preserve"> e também</w:t>
-      </w:r>
       <w:r>
         <w:t xml:space="preserve"> promovendo facilidade na aprendizagem e maior produtividade</w:t>
       </w:r>
@@ -8955,7 +8953,7 @@
                     </pic:cNvPicPr>
                   </pic:nvPicPr>
                   <pic:blipFill>
-                    <a:blip r:embed="rId11"/>
+                    <a:blip r:embed="rId10"/>
                     <a:stretch>
                       <a:fillRect/>
                     </a:stretch>
@@ -9247,7 +9245,7 @@
                     </pic:cNvPicPr>
                   </pic:nvPicPr>
                   <pic:blipFill>
-                    <a:blip r:embed="rId12"/>
+                    <a:blip r:embed="rId11"/>
                     <a:stretch>
                       <a:fillRect/>
                     </a:stretch>
@@ -9387,7 +9385,7 @@
                     </pic:cNvPicPr>
                   </pic:nvPicPr>
                   <pic:blipFill>
-                    <a:blip r:embed="rId13"/>
+                    <a:blip r:embed="rId12"/>
                     <a:stretch>
                       <a:fillRect/>
                     </a:stretch>
@@ -9497,23 +9495,7 @@
           <w:rFonts w:cs="Arial"/>
           <w:szCs w:val="24"/>
         </w:rPr>
-        <w:t xml:space="preserve">, além de também possuir aplicativos na Google Play e </w:t>
-      </w:r>
-      <w:proofErr w:type="gramStart"/>
-      <w:r>
-        <w:rPr>
-          <w:rFonts w:cs="Arial"/>
-          <w:szCs w:val="24"/>
-        </w:rPr>
-        <w:t>iTunes</w:t>
-      </w:r>
-      <w:proofErr w:type="gramEnd"/>
-      <w:r>
-        <w:rPr>
-          <w:rFonts w:cs="Arial"/>
-          <w:szCs w:val="24"/>
-        </w:rPr>
-        <w:t>. É</w:t>
+        <w:t>, além de também possuir aplicativos na Google Play e iTunes. É</w:t>
       </w:r>
       <w:r>
         <w:rPr>
@@ -10293,7 +10275,7 @@
                     </pic:cNvPicPr>
                   </pic:nvPicPr>
                   <pic:blipFill>
-                    <a:blip r:embed="rId14" cstate="print">
+                    <a:blip r:embed="rId13" cstate="print">
                       <a:extLst>
                         <a:ext uri="{28A0092B-C50C-407E-A947-70E740481C1C}">
                           <a14:useLocalDpi xmlns:a14="http://schemas.microsoft.com/office/drawing/2010/main" val="0"/>
@@ -10406,7 +10388,7 @@
                     </pic:cNvPicPr>
                   </pic:nvPicPr>
                   <pic:blipFill>
-                    <a:blip r:embed="rId15">
+                    <a:blip r:embed="rId14">
                       <a:extLst>
                         <a:ext uri="{28A0092B-C50C-407E-A947-70E740481C1C}">
                           <a14:useLocalDpi xmlns:a14="http://schemas.microsoft.com/office/drawing/2010/main" val="0"/>
@@ -10729,7 +10711,16 @@
         <w:t>nas dependências da Universidade Paulista</w:t>
       </w:r>
       <w:r>
-        <w:t xml:space="preserve">, onde a interface e funcionalidades do sistema foram apresentas. Através de um formulário realizamos uma pesquisa com os visitantes afim de que </w:t>
+        <w:t>, onde a interface e funcionalidades do sistema foram apresentas</w:t>
+      </w:r>
+      <w:r>
+        <w:t xml:space="preserve"> aos </w:t>
+      </w:r>
+      <w:r>
+        <w:t>visitantes</w:t>
+      </w:r>
+      <w:r>
+        <w:t xml:space="preserve">. Através de um formulário realizamos uma pesquisa com os visitantes afim de que </w:t>
       </w:r>
       <w:r>
         <w:t>eles</w:t>
@@ -10738,15 +10729,7 @@
         <w:t xml:space="preserve"> avaliassem o sistema</w:t>
       </w:r>
       <w:r>
-        <w:t xml:space="preserve"> e dessem um </w:t>
-      </w:r>
-      <w:proofErr w:type="gramStart"/>
-      <w:r>
-        <w:t>feedback</w:t>
-      </w:r>
-      <w:proofErr w:type="gramEnd"/>
-      <w:r>
-        <w:t xml:space="preserve">. </w:t>
+        <w:t xml:space="preserve"> e dessem um feedback. </w:t>
       </w:r>
     </w:p>
     <w:p>
@@ -10756,15 +10739,313 @@
       </w:pPr>
       <w:r>
         <w:tab/>
-      </w:r>
-      <w:r>
+        <w:t>Os dados nos gráficos a baixo são</w:t>
+      </w:r>
+      <w:r>
+        <w:t xml:space="preserve"> as</w:t>
+      </w:r>
+      <w:bookmarkStart w:id="31" w:name="_GoBack"/>
+      <w:bookmarkEnd w:id="31"/>
+      <w:r>
+        <w:t xml:space="preserve"> respostas d</w:t>
+      </w:r>
+      <w:r>
+        <w:t>os</w:t>
+      </w:r>
+      <w:r>
+        <w:t xml:space="preserve"> 38 participantes da pesquisa.</w:t>
+      </w:r>
+    </w:p>
+    <w:p>
+      <w:pPr>
+        <w:spacing w:line="360" w:lineRule="auto"/>
+        <w:jc w:val="both"/>
         <w:rPr>
           <w:highlight w:val="yellow"/>
         </w:rPr>
-        <w:t>Inserir gráficos do workshop</w:t>
-      </w:r>
-      <w:r>
+      </w:pPr>
+      <w:r>
+        <w:lastRenderedPageBreak/>
+        <w:tab/>
+      </w:r>
+      <w:r>
+        <w:rPr>
+          <w:highlight w:val="yellow"/>
+        </w:rPr>
+        <w:t>texto</w:t>
+      </w:r>
+      <w:r>
+        <w:rPr>
+          <w:noProof/>
+          <w:highlight w:val="yellow"/>
+        </w:rPr>
+        <w:drawing>
+          <wp:inline distT="0" distB="0" distL="0" distR="0" wp14:anchorId="3C4D58D6" wp14:editId="6642E923">
+            <wp:extent cx="5753100" cy="1809750"/>
+            <wp:effectExtent l="0" t="0" r="0" b="0"/>
+            <wp:docPr id="7" name="Imagem 7"/>
+            <wp:cNvGraphicFramePr>
+              <a:graphicFrameLocks xmlns:a="http://schemas.openxmlformats.org/drawingml/2006/main" noChangeAspect="1"/>
+            </wp:cNvGraphicFramePr>
+            <a:graphic xmlns:a="http://schemas.openxmlformats.org/drawingml/2006/main">
+              <a:graphicData uri="http://schemas.openxmlformats.org/drawingml/2006/picture">
+                <pic:pic xmlns:pic="http://schemas.openxmlformats.org/drawingml/2006/picture">
+                  <pic:nvPicPr>
+                    <pic:cNvPr id="0" name="Picture 1"/>
+                    <pic:cNvPicPr>
+                      <a:picLocks noChangeAspect="1" noChangeArrowheads="1"/>
+                    </pic:cNvPicPr>
+                  </pic:nvPicPr>
+                  <pic:blipFill>
+                    <a:blip r:embed="rId15">
+                      <a:extLst>
+                        <a:ext uri="{28A0092B-C50C-407E-A947-70E740481C1C}">
+                          <a14:useLocalDpi xmlns:a14="http://schemas.microsoft.com/office/drawing/2010/main" val="0"/>
+                        </a:ext>
+                      </a:extLst>
+                    </a:blip>
+                    <a:srcRect/>
+                    <a:stretch>
+                      <a:fillRect/>
+                    </a:stretch>
+                  </pic:blipFill>
+                  <pic:spPr bwMode="auto">
+                    <a:xfrm>
+                      <a:off x="0" y="0"/>
+                      <a:ext cx="5753100" cy="1809750"/>
+                    </a:xfrm>
+                    <a:prstGeom prst="rect">
+                      <a:avLst/>
+                    </a:prstGeom>
+                    <a:noFill/>
+                    <a:ln>
+                      <a:noFill/>
+                    </a:ln>
+                  </pic:spPr>
+                </pic:pic>
+              </a:graphicData>
+            </a:graphic>
+          </wp:inline>
+        </w:drawing>
+      </w:r>
+    </w:p>
+    <w:p>
+      <w:pPr>
+        <w:spacing w:line="360" w:lineRule="auto"/>
+        <w:jc w:val="both"/>
+        <w:rPr>
+          <w:noProof/>
+        </w:rPr>
+      </w:pPr>
+      <w:r>
+        <w:rPr>
+          <w:highlight w:val="yellow"/>
+        </w:rPr>
+        <w:t>texto</w:t>
+      </w:r>
+      <w:r>
+        <w:rPr>
+          <w:noProof/>
+        </w:rPr>
         <w:t xml:space="preserve"> </w:t>
+      </w:r>
+      <w:r>
+        <w:rPr>
+          <w:noProof/>
+        </w:rPr>
+        <w:drawing>
+          <wp:inline distT="0" distB="0" distL="0" distR="0" wp14:anchorId="5EC48B11" wp14:editId="558CA363">
+            <wp:extent cx="5753100" cy="1628775"/>
+            <wp:effectExtent l="0" t="0" r="0" b="9525"/>
+            <wp:docPr id="9" name="Imagem 9"/>
+            <wp:cNvGraphicFramePr>
+              <a:graphicFrameLocks xmlns:a="http://schemas.openxmlformats.org/drawingml/2006/main" noChangeAspect="1"/>
+            </wp:cNvGraphicFramePr>
+            <a:graphic xmlns:a="http://schemas.openxmlformats.org/drawingml/2006/main">
+              <a:graphicData uri="http://schemas.openxmlformats.org/drawingml/2006/picture">
+                <pic:pic xmlns:pic="http://schemas.openxmlformats.org/drawingml/2006/picture">
+                  <pic:nvPicPr>
+                    <pic:cNvPr id="0" name="Picture 2"/>
+                    <pic:cNvPicPr>
+                      <a:picLocks noChangeAspect="1" noChangeArrowheads="1"/>
+                    </pic:cNvPicPr>
+                  </pic:nvPicPr>
+                  <pic:blipFill>
+                    <a:blip r:embed="rId16">
+                      <a:extLst>
+                        <a:ext uri="{28A0092B-C50C-407E-A947-70E740481C1C}">
+                          <a14:useLocalDpi xmlns:a14="http://schemas.microsoft.com/office/drawing/2010/main" val="0"/>
+                        </a:ext>
+                      </a:extLst>
+                    </a:blip>
+                    <a:srcRect/>
+                    <a:stretch>
+                      <a:fillRect/>
+                    </a:stretch>
+                  </pic:blipFill>
+                  <pic:spPr bwMode="auto">
+                    <a:xfrm>
+                      <a:off x="0" y="0"/>
+                      <a:ext cx="5753100" cy="1628775"/>
+                    </a:xfrm>
+                    <a:prstGeom prst="rect">
+                      <a:avLst/>
+                    </a:prstGeom>
+                    <a:noFill/>
+                    <a:ln>
+                      <a:noFill/>
+                    </a:ln>
+                  </pic:spPr>
+                </pic:pic>
+              </a:graphicData>
+            </a:graphic>
+          </wp:inline>
+        </w:drawing>
+      </w:r>
+    </w:p>
+    <w:p>
+      <w:pPr>
+        <w:spacing w:line="360" w:lineRule="auto"/>
+        <w:jc w:val="both"/>
+        <w:rPr>
+          <w:noProof/>
+        </w:rPr>
+      </w:pPr>
+      <w:r>
+        <w:rPr>
+          <w:highlight w:val="yellow"/>
+        </w:rPr>
+        <w:t>texto</w:t>
+      </w:r>
+      <w:r>
+        <w:rPr>
+          <w:noProof/>
+        </w:rPr>
+        <w:t xml:space="preserve"> </w:t>
+      </w:r>
+      <w:r>
+        <w:rPr>
+          <w:noProof/>
+        </w:rPr>
+        <w:drawing>
+          <wp:inline distT="0" distB="0" distL="0" distR="0" wp14:anchorId="333DDE05" wp14:editId="753B04A6">
+            <wp:extent cx="5753100" cy="1562100"/>
+            <wp:effectExtent l="0" t="0" r="0" b="0"/>
+            <wp:docPr id="10" name="Imagem 10"/>
+            <wp:cNvGraphicFramePr>
+              <a:graphicFrameLocks xmlns:a="http://schemas.openxmlformats.org/drawingml/2006/main" noChangeAspect="1"/>
+            </wp:cNvGraphicFramePr>
+            <a:graphic xmlns:a="http://schemas.openxmlformats.org/drawingml/2006/main">
+              <a:graphicData uri="http://schemas.openxmlformats.org/drawingml/2006/picture">
+                <pic:pic xmlns:pic="http://schemas.openxmlformats.org/drawingml/2006/picture">
+                  <pic:nvPicPr>
+                    <pic:cNvPr id="0" name="Picture 3"/>
+                    <pic:cNvPicPr>
+                      <a:picLocks noChangeAspect="1" noChangeArrowheads="1"/>
+                    </pic:cNvPicPr>
+                  </pic:nvPicPr>
+                  <pic:blipFill>
+                    <a:blip r:embed="rId17">
+                      <a:extLst>
+                        <a:ext uri="{28A0092B-C50C-407E-A947-70E740481C1C}">
+                          <a14:useLocalDpi xmlns:a14="http://schemas.microsoft.com/office/drawing/2010/main" val="0"/>
+                        </a:ext>
+                      </a:extLst>
+                    </a:blip>
+                    <a:srcRect/>
+                    <a:stretch>
+                      <a:fillRect/>
+                    </a:stretch>
+                  </pic:blipFill>
+                  <pic:spPr bwMode="auto">
+                    <a:xfrm>
+                      <a:off x="0" y="0"/>
+                      <a:ext cx="5753100" cy="1562100"/>
+                    </a:xfrm>
+                    <a:prstGeom prst="rect">
+                      <a:avLst/>
+                    </a:prstGeom>
+                    <a:noFill/>
+                    <a:ln>
+                      <a:noFill/>
+                    </a:ln>
+                  </pic:spPr>
+                </pic:pic>
+              </a:graphicData>
+            </a:graphic>
+          </wp:inline>
+        </w:drawing>
+      </w:r>
+    </w:p>
+    <w:p>
+      <w:pPr>
+        <w:spacing w:line="360" w:lineRule="auto"/>
+        <w:jc w:val="both"/>
+      </w:pPr>
+      <w:r>
+        <w:rPr>
+          <w:highlight w:val="yellow"/>
+        </w:rPr>
+        <w:t>texto</w:t>
+      </w:r>
+      <w:r>
+        <w:rPr>
+          <w:noProof/>
+        </w:rPr>
+        <w:t xml:space="preserve"> </w:t>
+      </w:r>
+      <w:r>
+        <w:rPr>
+          <w:noProof/>
+        </w:rPr>
+        <w:drawing>
+          <wp:inline distT="0" distB="0" distL="0" distR="0" wp14:anchorId="538A9D3F" wp14:editId="0E73CC99">
+            <wp:extent cx="5762625" cy="1333500"/>
+            <wp:effectExtent l="0" t="0" r="9525" b="0"/>
+            <wp:docPr id="11" name="Imagem 11"/>
+            <wp:cNvGraphicFramePr>
+              <a:graphicFrameLocks xmlns:a="http://schemas.openxmlformats.org/drawingml/2006/main" noChangeAspect="1"/>
+            </wp:cNvGraphicFramePr>
+            <a:graphic xmlns:a="http://schemas.openxmlformats.org/drawingml/2006/main">
+              <a:graphicData uri="http://schemas.openxmlformats.org/drawingml/2006/picture">
+                <pic:pic xmlns:pic="http://schemas.openxmlformats.org/drawingml/2006/picture">
+                  <pic:nvPicPr>
+                    <pic:cNvPr id="0" name="Picture 4"/>
+                    <pic:cNvPicPr>
+                      <a:picLocks noChangeAspect="1" noChangeArrowheads="1"/>
+                    </pic:cNvPicPr>
+                  </pic:nvPicPr>
+                  <pic:blipFill>
+                    <a:blip r:embed="rId18">
+                      <a:extLst>
+                        <a:ext uri="{28A0092B-C50C-407E-A947-70E740481C1C}">
+                          <a14:useLocalDpi xmlns:a14="http://schemas.microsoft.com/office/drawing/2010/main" val="0"/>
+                        </a:ext>
+                      </a:extLst>
+                    </a:blip>
+                    <a:srcRect/>
+                    <a:stretch>
+                      <a:fillRect/>
+                    </a:stretch>
+                  </pic:blipFill>
+                  <pic:spPr bwMode="auto">
+                    <a:xfrm>
+                      <a:off x="0" y="0"/>
+                      <a:ext cx="5762625" cy="1333500"/>
+                    </a:xfrm>
+                    <a:prstGeom prst="rect">
+                      <a:avLst/>
+                    </a:prstGeom>
+                    <a:noFill/>
+                    <a:ln>
+                      <a:noFill/>
+                    </a:ln>
+                  </pic:spPr>
+                </pic:pic>
+              </a:graphicData>
+            </a:graphic>
+          </wp:inline>
+        </w:drawing>
       </w:r>
     </w:p>
     <w:p>
@@ -10776,7 +11057,7 @@
           <w:b/>
         </w:rPr>
       </w:pPr>
-      <w:bookmarkStart w:id="31" w:name="_Toc515196932"/>
+      <w:bookmarkStart w:id="32" w:name="_Toc515196932"/>
       <w:r>
         <w:rPr>
           <w:b/>
@@ -10796,7 +11077,7 @@
         <w:t>. Requisitos funcionais</w:t>
       </w:r>
       <w:bookmarkEnd w:id="23"/>
-      <w:bookmarkEnd w:id="31"/>
+      <w:bookmarkEnd w:id="32"/>
     </w:p>
     <w:p>
       <w:r>
@@ -10809,9 +11090,10 @@
         <w:pStyle w:val="TCC3"/>
         <w:outlineLvl w:val="2"/>
       </w:pPr>
-      <w:bookmarkStart w:id="32" w:name="_Toc513891324"/>
-      <w:bookmarkStart w:id="33" w:name="_Toc515196933"/>
-      <w:r>
+      <w:bookmarkStart w:id="33" w:name="_Toc513891324"/>
+      <w:bookmarkStart w:id="34" w:name="_Toc515196933"/>
+      <w:r>
+        <w:lastRenderedPageBreak/>
         <w:t>4.</w:t>
       </w:r>
       <w:r>
@@ -10820,19 +11102,19 @@
       <w:r>
         <w:t xml:space="preserve">.1. </w:t>
       </w:r>
-      <w:bookmarkEnd w:id="32"/>
+      <w:bookmarkEnd w:id="33"/>
       <w:r>
         <w:t>[RF01] Cadastro de categoria</w:t>
       </w:r>
-      <w:bookmarkEnd w:id="33"/>
+      <w:bookmarkEnd w:id="34"/>
     </w:p>
     <w:p>
       <w:pPr>
         <w:ind w:left="708"/>
         <w:jc w:val="both"/>
       </w:pPr>
-      <w:bookmarkStart w:id="34" w:name="_Toc513891325"/>
-      <w:bookmarkStart w:id="35" w:name="_Toc513891329"/>
+      <w:bookmarkStart w:id="35" w:name="_Toc513891325"/>
+      <w:bookmarkStart w:id="36" w:name="_Toc513891329"/>
       <w:r>
         <w:t>O sistema permite cadastrar, alterar e excluir/inativar uma categoria.</w:t>
       </w:r>
@@ -10879,7 +11161,6 @@
           </w:tcPr>
           <w:p>
             <w:r>
-              <w:lastRenderedPageBreak/>
               <w:t>Parâmetros de Entrada</w:t>
             </w:r>
           </w:p>
@@ -11025,7 +11306,7 @@
         <w:pStyle w:val="TCC3"/>
         <w:outlineLvl w:val="2"/>
       </w:pPr>
-      <w:bookmarkStart w:id="36" w:name="_Toc515196934"/>
+      <w:bookmarkStart w:id="37" w:name="_Toc515196934"/>
       <w:r>
         <w:t>4.</w:t>
       </w:r>
@@ -11035,7 +11316,7 @@
       <w:r>
         <w:t xml:space="preserve">.2. </w:t>
       </w:r>
-      <w:bookmarkEnd w:id="34"/>
+      <w:bookmarkEnd w:id="35"/>
       <w:r>
         <w:t xml:space="preserve">[RF02] </w:t>
       </w:r>
@@ -11045,14 +11326,14 @@
       <w:r>
         <w:t xml:space="preserve"> de usuário</w:t>
       </w:r>
-      <w:bookmarkEnd w:id="36"/>
+      <w:bookmarkEnd w:id="37"/>
     </w:p>
     <w:p>
       <w:pPr>
         <w:ind w:firstLine="708"/>
         <w:jc w:val="both"/>
       </w:pPr>
-      <w:bookmarkStart w:id="37" w:name="_Toc513891326"/>
+      <w:bookmarkStart w:id="38" w:name="_Toc513891326"/>
       <w:r>
         <w:t>O sistema permite cadastrar, alterar e excluir/inativar um usuário.</w:t>
       </w:r>
@@ -11235,7 +11516,7 @@
         <w:pStyle w:val="TCC3"/>
         <w:outlineLvl w:val="2"/>
       </w:pPr>
-      <w:bookmarkStart w:id="38" w:name="_Toc515196935"/>
+      <w:bookmarkStart w:id="39" w:name="_Toc515196935"/>
       <w:r>
         <w:t>4.</w:t>
       </w:r>
@@ -11245,11 +11526,11 @@
       <w:r>
         <w:t xml:space="preserve">.3. </w:t>
       </w:r>
-      <w:bookmarkEnd w:id="37"/>
+      <w:bookmarkEnd w:id="38"/>
       <w:r>
         <w:t>[RF03] Gerar relatório</w:t>
       </w:r>
-      <w:bookmarkEnd w:id="38"/>
+      <w:bookmarkEnd w:id="39"/>
     </w:p>
     <w:p>
       <w:pPr>
@@ -11429,8 +11710,8 @@
         <w:pStyle w:val="TCC3"/>
         <w:outlineLvl w:val="2"/>
       </w:pPr>
-      <w:bookmarkStart w:id="39" w:name="_Toc513891327"/>
-      <w:bookmarkStart w:id="40" w:name="_Toc515196936"/>
+      <w:bookmarkStart w:id="40" w:name="_Toc513891327"/>
+      <w:bookmarkStart w:id="41" w:name="_Toc515196936"/>
       <w:r>
         <w:t>4.</w:t>
       </w:r>
@@ -11440,7 +11721,7 @@
       <w:r>
         <w:t xml:space="preserve">.4. </w:t>
       </w:r>
-      <w:bookmarkEnd w:id="39"/>
+      <w:bookmarkEnd w:id="40"/>
       <w:r>
         <w:t xml:space="preserve">[RF04] </w:t>
       </w:r>
@@ -11453,14 +11734,14 @@
       <w:r>
         <w:t xml:space="preserve"> de produto</w:t>
       </w:r>
-      <w:bookmarkEnd w:id="40"/>
+      <w:bookmarkEnd w:id="41"/>
     </w:p>
     <w:p>
       <w:pPr>
         <w:ind w:firstLine="708"/>
         <w:jc w:val="both"/>
       </w:pPr>
-      <w:bookmarkStart w:id="41" w:name="_Toc513891328"/>
+      <w:bookmarkStart w:id="42" w:name="_Toc513891328"/>
       <w:r>
         <w:t>O sistema permite cadastrar, alterar e excluir um pedido.</w:t>
       </w:r>
@@ -11470,6 +11751,7 @@
         <w:pStyle w:val="tituloQuadro"/>
       </w:pPr>
       <w:r>
+        <w:lastRenderedPageBreak/>
         <w:t xml:space="preserve">Quadro 04: [RF04] </w:t>
       </w:r>
       <w:r>
@@ -11576,7 +11858,6 @@
           </w:tcPr>
           <w:p>
             <w:r>
-              <w:lastRenderedPageBreak/>
               <w:t>Restrições</w:t>
             </w:r>
           </w:p>
@@ -11647,7 +11928,7 @@
         <w:pStyle w:val="TCC3"/>
         <w:outlineLvl w:val="2"/>
       </w:pPr>
-      <w:bookmarkStart w:id="42" w:name="_Toc515196937"/>
+      <w:bookmarkStart w:id="43" w:name="_Toc515196937"/>
       <w:r>
         <w:t>4.</w:t>
       </w:r>
@@ -11657,7 +11938,7 @@
       <w:r>
         <w:t xml:space="preserve">.5. </w:t>
       </w:r>
-      <w:bookmarkEnd w:id="41"/>
+      <w:bookmarkEnd w:id="42"/>
       <w:r>
         <w:t xml:space="preserve">[RF05] </w:t>
       </w:r>
@@ -11667,7 +11948,7 @@
       <w:r>
         <w:t>cliente</w:t>
       </w:r>
-      <w:bookmarkEnd w:id="42"/>
+      <w:bookmarkEnd w:id="43"/>
     </w:p>
     <w:p>
       <w:pPr>
@@ -11865,7 +12146,7 @@
         <w:pStyle w:val="TCC3"/>
         <w:outlineLvl w:val="2"/>
       </w:pPr>
-      <w:bookmarkStart w:id="43" w:name="_Toc515196938"/>
+      <w:bookmarkStart w:id="44" w:name="_Toc515196938"/>
       <w:r>
         <w:t>4.</w:t>
       </w:r>
@@ -11875,11 +12156,11 @@
       <w:r>
         <w:t xml:space="preserve">.6. </w:t>
       </w:r>
-      <w:bookmarkEnd w:id="35"/>
+      <w:bookmarkEnd w:id="36"/>
       <w:r>
         <w:t>[RF06] Manter produto</w:t>
       </w:r>
-      <w:bookmarkEnd w:id="43"/>
+      <w:bookmarkEnd w:id="44"/>
     </w:p>
     <w:p>
       <w:pPr>
@@ -12059,7 +12340,7 @@
         <w:pStyle w:val="TCC3"/>
         <w:outlineLvl w:val="2"/>
       </w:pPr>
-      <w:bookmarkStart w:id="44" w:name="_Toc515196939"/>
+      <w:bookmarkStart w:id="45" w:name="_Toc515196939"/>
       <w:r>
         <w:t>4.</w:t>
       </w:r>
@@ -12069,7 +12350,7 @@
       <w:r>
         <w:t>.7. [RF07] Vender produto</w:t>
       </w:r>
-      <w:bookmarkEnd w:id="44"/>
+      <w:bookmarkEnd w:id="45"/>
     </w:p>
     <w:p>
       <w:pPr>
@@ -12188,6 +12469,7 @@
           </w:tcPr>
           <w:p>
             <w:r>
+              <w:lastRenderedPageBreak/>
               <w:t>Restrições</w:t>
             </w:r>
           </w:p>
@@ -12252,9 +12534,8 @@
         <w:pStyle w:val="TCC3"/>
         <w:outlineLvl w:val="2"/>
       </w:pPr>
-      <w:bookmarkStart w:id="45" w:name="_Toc515196940"/>
-      <w:r>
-        <w:lastRenderedPageBreak/>
+      <w:bookmarkStart w:id="46" w:name="_Toc515196940"/>
+      <w:r>
         <w:t>4.</w:t>
       </w:r>
       <w:r>
@@ -12263,7 +12544,7 @@
       <w:r>
         <w:t>.7. [RF07] Controle de caixa</w:t>
       </w:r>
-      <w:bookmarkEnd w:id="45"/>
+      <w:bookmarkEnd w:id="46"/>
     </w:p>
     <w:p>
       <w:pPr>
@@ -12471,8 +12752,8 @@
           <w:b/>
         </w:rPr>
       </w:pPr>
-      <w:bookmarkStart w:id="46" w:name="_Toc513891330"/>
-      <w:bookmarkStart w:id="47" w:name="_Toc515196941"/>
+      <w:bookmarkStart w:id="47" w:name="_Toc513891330"/>
+      <w:bookmarkStart w:id="48" w:name="_Toc515196941"/>
       <w:r>
         <w:rPr>
           <w:b/>
@@ -12491,8 +12772,8 @@
         </w:rPr>
         <w:t>. Requisitos não funcionais</w:t>
       </w:r>
-      <w:bookmarkEnd w:id="46"/>
       <w:bookmarkEnd w:id="47"/>
+      <w:bookmarkEnd w:id="48"/>
     </w:p>
     <w:p>
       <w:r>
@@ -12505,8 +12786,8 @@
         <w:pStyle w:val="TCC3"/>
         <w:outlineLvl w:val="2"/>
       </w:pPr>
-      <w:bookmarkStart w:id="48" w:name="_Toc513891331"/>
-      <w:bookmarkStart w:id="49" w:name="_Toc515196942"/>
+      <w:bookmarkStart w:id="49" w:name="_Toc513891331"/>
+      <w:bookmarkStart w:id="50" w:name="_Toc515196942"/>
       <w:r>
         <w:t>4.</w:t>
       </w:r>
@@ -12516,14 +12797,14 @@
       <w:r>
         <w:t xml:space="preserve">.1. </w:t>
       </w:r>
-      <w:bookmarkEnd w:id="48"/>
+      <w:bookmarkEnd w:id="49"/>
       <w:r>
         <w:t xml:space="preserve">[RNF001] </w:t>
       </w:r>
       <w:r>
         <w:t>Usabilidade</w:t>
       </w:r>
-      <w:bookmarkEnd w:id="49"/>
+      <w:bookmarkEnd w:id="50"/>
     </w:p>
     <w:p>
       <w:pPr>
@@ -12542,8 +12823,8 @@
         <w:pStyle w:val="TCC2"/>
         <w:outlineLvl w:val="2"/>
       </w:pPr>
-      <w:bookmarkStart w:id="50" w:name="_Toc513891332"/>
-      <w:bookmarkStart w:id="51" w:name="_Toc515196943"/>
+      <w:bookmarkStart w:id="51" w:name="_Toc513891332"/>
+      <w:bookmarkStart w:id="52" w:name="_Toc515196943"/>
       <w:r>
         <w:t>4.</w:t>
       </w:r>
@@ -12553,14 +12834,14 @@
       <w:r>
         <w:t xml:space="preserve">.2. </w:t>
       </w:r>
-      <w:bookmarkEnd w:id="50"/>
+      <w:bookmarkEnd w:id="51"/>
       <w:r>
         <w:t xml:space="preserve">[RNF002] </w:t>
       </w:r>
       <w:r>
         <w:t>Manutenibilidade</w:t>
       </w:r>
-      <w:bookmarkEnd w:id="51"/>
+      <w:bookmarkEnd w:id="52"/>
     </w:p>
     <w:p>
       <w:pPr>
@@ -12582,8 +12863,8 @@
         <w:pStyle w:val="TCC3"/>
         <w:outlineLvl w:val="2"/>
       </w:pPr>
-      <w:bookmarkStart w:id="52" w:name="_Toc513891333"/>
-      <w:bookmarkStart w:id="53" w:name="_Toc515196944"/>
+      <w:bookmarkStart w:id="53" w:name="_Toc513891333"/>
+      <w:bookmarkStart w:id="54" w:name="_Toc515196944"/>
       <w:r>
         <w:t>4.</w:t>
       </w:r>
@@ -12593,17 +12874,18 @@
       <w:r>
         <w:t xml:space="preserve">.3. </w:t>
       </w:r>
-      <w:bookmarkEnd w:id="52"/>
+      <w:bookmarkEnd w:id="53"/>
       <w:r>
         <w:t xml:space="preserve">[RNF003] </w:t>
       </w:r>
       <w:r>
         <w:t>Confiabilidade</w:t>
       </w:r>
-      <w:bookmarkEnd w:id="53"/>
-    </w:p>
-    <w:p>
-      <w:r>
+      <w:bookmarkEnd w:id="54"/>
+    </w:p>
+    <w:p>
+      <w:r>
+        <w:lastRenderedPageBreak/>
         <w:tab/>
       </w:r>
       <w:r>
@@ -12636,8 +12918,8 @@
         <w:pStyle w:val="TCC3"/>
         <w:outlineLvl w:val="2"/>
       </w:pPr>
-      <w:bookmarkStart w:id="54" w:name="_Toc513891334"/>
-      <w:bookmarkStart w:id="55" w:name="_Toc515196945"/>
+      <w:bookmarkStart w:id="55" w:name="_Toc513891334"/>
+      <w:bookmarkStart w:id="56" w:name="_Toc515196945"/>
       <w:r>
         <w:t>4.</w:t>
       </w:r>
@@ -12647,21 +12929,20 @@
       <w:r>
         <w:t xml:space="preserve">.4. </w:t>
       </w:r>
-      <w:bookmarkEnd w:id="54"/>
+      <w:bookmarkEnd w:id="55"/>
       <w:r>
         <w:t xml:space="preserve">[RNF004] </w:t>
       </w:r>
       <w:r>
         <w:t>Desempenho</w:t>
       </w:r>
-      <w:bookmarkEnd w:id="55"/>
+      <w:bookmarkEnd w:id="56"/>
     </w:p>
     <w:p>
       <w:pPr>
         <w:jc w:val="both"/>
       </w:pPr>
       <w:r>
-        <w:lastRenderedPageBreak/>
         <w:tab/>
         <w:t xml:space="preserve">O desempenho de um sistema é um fator muito importante, pois ele vai afetar dentre outras coisas a usabilidade do sistema prejudicando o trabalho do usuário e ainda trazer insatisfação por parte dos clientes ao realizarem uma compra. </w:t>
       </w:r>
@@ -12674,8 +12955,8 @@
         <w:pStyle w:val="TCC3"/>
         <w:outlineLvl w:val="2"/>
       </w:pPr>
-      <w:bookmarkStart w:id="56" w:name="_Toc513891335"/>
-      <w:bookmarkStart w:id="57" w:name="_Toc515196946"/>
+      <w:bookmarkStart w:id="57" w:name="_Toc513891335"/>
+      <w:bookmarkStart w:id="58" w:name="_Toc515196946"/>
       <w:r>
         <w:t>4.</w:t>
       </w:r>
@@ -12685,14 +12966,14 @@
       <w:r>
         <w:t xml:space="preserve">.5. </w:t>
       </w:r>
-      <w:bookmarkEnd w:id="56"/>
+      <w:bookmarkEnd w:id="57"/>
       <w:r>
         <w:t xml:space="preserve">[RNF005] </w:t>
       </w:r>
       <w:r>
         <w:t>Portabilidade</w:t>
       </w:r>
-      <w:bookmarkEnd w:id="57"/>
+      <w:bookmarkEnd w:id="58"/>
     </w:p>
     <w:p>
       <w:pPr>
@@ -12739,8 +13020,8 @@
         <w:pStyle w:val="TCC3"/>
         <w:outlineLvl w:val="2"/>
       </w:pPr>
-      <w:bookmarkStart w:id="58" w:name="_Toc513891336"/>
-      <w:bookmarkStart w:id="59" w:name="_Toc515196947"/>
+      <w:bookmarkStart w:id="59" w:name="_Toc513891336"/>
+      <w:bookmarkStart w:id="60" w:name="_Toc515196947"/>
       <w:r>
         <w:t>4.</w:t>
       </w:r>
@@ -12750,14 +13031,14 @@
       <w:r>
         <w:t xml:space="preserve">.6. </w:t>
       </w:r>
-      <w:bookmarkEnd w:id="58"/>
+      <w:bookmarkEnd w:id="59"/>
       <w:r>
         <w:t xml:space="preserve">[RNF006] </w:t>
       </w:r>
       <w:r>
         <w:t>Segurança</w:t>
       </w:r>
-      <w:bookmarkEnd w:id="59"/>
+      <w:bookmarkEnd w:id="60"/>
     </w:p>
     <w:p>
       <w:r>
@@ -12773,7 +13054,7 @@
       <w:r>
         <w:t>O cadastro de usuários deve ser controlado por um administrador, o qual também será orientado quando a importância da realização de cópias de segurança frequentes do sistema.</w:t>
       </w:r>
-      <w:bookmarkStart w:id="60" w:name="_Toc513891337"/>
+      <w:bookmarkStart w:id="61" w:name="_Toc513891337"/>
     </w:p>
     <w:p/>
     <w:p>
@@ -12784,7 +13065,7 @@
           <w:b/>
         </w:rPr>
       </w:pPr>
-      <w:bookmarkStart w:id="61" w:name="_Toc515196948"/>
+      <w:bookmarkStart w:id="62" w:name="_Toc515196948"/>
       <w:r>
         <w:rPr>
           <w:b/>
@@ -12803,8 +13084,8 @@
         </w:rPr>
         <w:t>. Diagrama de caso de uso</w:t>
       </w:r>
-      <w:bookmarkEnd w:id="60"/>
       <w:bookmarkEnd w:id="61"/>
+      <w:bookmarkEnd w:id="62"/>
     </w:p>
     <w:p>
       <w:pPr>
@@ -12849,7 +13130,7 @@
                     <pic:cNvPicPr/>
                   </pic:nvPicPr>
                   <pic:blipFill>
-                    <a:blip r:embed="rId16"/>
+                    <a:blip r:embed="rId19"/>
                     <a:stretch>
                       <a:fillRect/>
                     </a:stretch>
@@ -12887,8 +13168,8 @@
           <w:b/>
         </w:rPr>
       </w:pPr>
-      <w:bookmarkStart w:id="62" w:name="_Toc513891338"/>
-      <w:bookmarkStart w:id="63" w:name="_Toc515196949"/>
+      <w:bookmarkStart w:id="63" w:name="_Toc513891338"/>
+      <w:bookmarkStart w:id="64" w:name="_Toc515196949"/>
       <w:r>
         <w:rPr>
           <w:b/>
@@ -12907,8 +13188,8 @@
         </w:rPr>
         <w:t>. Documentação caso de uso</w:t>
       </w:r>
-      <w:bookmarkEnd w:id="62"/>
       <w:bookmarkEnd w:id="63"/>
+      <w:bookmarkEnd w:id="64"/>
     </w:p>
     <w:p>
       <w:pPr>
@@ -12924,7 +13205,7 @@
         <w:pStyle w:val="TCC3"/>
         <w:outlineLvl w:val="2"/>
       </w:pPr>
-      <w:bookmarkStart w:id="64" w:name="_Toc515196950"/>
+      <w:bookmarkStart w:id="65" w:name="_Toc515196950"/>
       <w:r>
         <w:t>4.</w:t>
       </w:r>
@@ -12934,7 +13215,7 @@
       <w:r>
         <w:t>.1. Manter produto.</w:t>
       </w:r>
-      <w:bookmarkEnd w:id="64"/>
+      <w:bookmarkEnd w:id="65"/>
     </w:p>
     <w:p>
       <w:pPr>
@@ -13052,13 +13333,16 @@
             <w:vAlign w:val="center"/>
           </w:tcPr>
           <w:p>
+            <w:r>
+              <w:t>Ator(res</w:t>
+            </w:r>
             <w:proofErr w:type="gramStart"/>
             <w:r>
-              <w:t>Ator(</w:t>
+              <w:t>) Secundário</w:t>
             </w:r>
             <w:proofErr w:type="gramEnd"/>
             <w:r>
-              <w:t>res) Secundário(s)</w:t>
+              <w:t>(s)</w:t>
             </w:r>
           </w:p>
         </w:tc>
@@ -13422,7 +13706,7 @@
         <w:pStyle w:val="TCC3"/>
         <w:outlineLvl w:val="2"/>
       </w:pPr>
-      <w:bookmarkStart w:id="65" w:name="_Toc515196951"/>
+      <w:bookmarkStart w:id="66" w:name="_Toc515196951"/>
       <w:r>
         <w:t>4.</w:t>
       </w:r>
@@ -13432,7 +13716,7 @@
       <w:r>
         <w:t>.2. Manter categoria.</w:t>
       </w:r>
-      <w:bookmarkEnd w:id="65"/>
+      <w:bookmarkEnd w:id="66"/>
     </w:p>
     <w:p>
       <w:pPr>
@@ -13884,7 +14168,7 @@
         <w:pStyle w:val="TCC3"/>
         <w:outlineLvl w:val="2"/>
       </w:pPr>
-      <w:bookmarkStart w:id="66" w:name="_Toc515196952"/>
+      <w:bookmarkStart w:id="67" w:name="_Toc515196952"/>
       <w:r>
         <w:lastRenderedPageBreak/>
         <w:t>4.</w:t>
@@ -13895,7 +14179,7 @@
       <w:r>
         <w:t>.3. Manter usuário.</w:t>
       </w:r>
-      <w:bookmarkEnd w:id="66"/>
+      <w:bookmarkEnd w:id="67"/>
     </w:p>
     <w:p>
       <w:pPr>
@@ -14013,13 +14297,16 @@
             <w:vAlign w:val="center"/>
           </w:tcPr>
           <w:p>
+            <w:r>
+              <w:t>Ator(res</w:t>
+            </w:r>
             <w:proofErr w:type="gramStart"/>
             <w:r>
-              <w:t>Ator(</w:t>
+              <w:t>) Secundário</w:t>
             </w:r>
             <w:proofErr w:type="gramEnd"/>
             <w:r>
-              <w:t>res) Secundário(s)</w:t>
+              <w:t>(s)</w:t>
             </w:r>
           </w:p>
         </w:tc>
@@ -14382,7 +14669,7 @@
         <w:pStyle w:val="TCC3"/>
         <w:outlineLvl w:val="2"/>
       </w:pPr>
-      <w:bookmarkStart w:id="67" w:name="_Toc515196953"/>
+      <w:bookmarkStart w:id="68" w:name="_Toc515196953"/>
       <w:r>
         <w:t>4.</w:t>
       </w:r>
@@ -14392,7 +14679,7 @@
       <w:r>
         <w:t>.4. Manter pedidos de produtos.</w:t>
       </w:r>
-      <w:bookmarkEnd w:id="67"/>
+      <w:bookmarkEnd w:id="68"/>
     </w:p>
     <w:p>
       <w:pPr>
@@ -14510,13 +14797,16 @@
             <w:vAlign w:val="center"/>
           </w:tcPr>
           <w:p>
+            <w:r>
+              <w:t>Ator(res</w:t>
+            </w:r>
             <w:proofErr w:type="gramStart"/>
             <w:r>
-              <w:t>Ator(</w:t>
+              <w:t>) Secundário</w:t>
             </w:r>
             <w:proofErr w:type="gramEnd"/>
             <w:r>
-              <w:t>res) Secundário(s)</w:t>
+              <w:t>(s)</w:t>
             </w:r>
           </w:p>
         </w:tc>
@@ -14882,7 +15172,7 @@
         <w:pStyle w:val="TCC3"/>
         <w:outlineLvl w:val="2"/>
       </w:pPr>
-      <w:bookmarkStart w:id="68" w:name="_Toc515196954"/>
+      <w:bookmarkStart w:id="69" w:name="_Toc515196954"/>
       <w:r>
         <w:t>4.</w:t>
       </w:r>
@@ -14892,7 +15182,7 @@
       <w:r>
         <w:t>.5. Gerar relatório.</w:t>
       </w:r>
-      <w:bookmarkEnd w:id="68"/>
+      <w:bookmarkEnd w:id="69"/>
     </w:p>
     <w:p>
       <w:pPr>
@@ -15019,13 +15309,16 @@
             <w:vAlign w:val="center"/>
           </w:tcPr>
           <w:p>
+            <w:r>
+              <w:t>Ator(res</w:t>
+            </w:r>
             <w:proofErr w:type="gramStart"/>
             <w:r>
-              <w:t>Ator(</w:t>
+              <w:t>) Secundário</w:t>
             </w:r>
             <w:proofErr w:type="gramEnd"/>
             <w:r>
-              <w:t>res) Secundário(s)</w:t>
+              <w:t>(s)</w:t>
             </w:r>
           </w:p>
         </w:tc>
@@ -15352,7 +15645,7 @@
         <w:pStyle w:val="TCC3"/>
         <w:outlineLvl w:val="2"/>
       </w:pPr>
-      <w:bookmarkStart w:id="69" w:name="_Toc515196955"/>
+      <w:bookmarkStart w:id="70" w:name="_Toc515196955"/>
       <w:r>
         <w:lastRenderedPageBreak/>
         <w:t>4.</w:t>
@@ -15363,7 +15656,7 @@
       <w:r>
         <w:t>.6. Manter Clientes</w:t>
       </w:r>
-      <w:bookmarkEnd w:id="69"/>
+      <w:bookmarkEnd w:id="70"/>
     </w:p>
     <w:p>
       <w:pPr>
@@ -15481,13 +15774,16 @@
             <w:vAlign w:val="center"/>
           </w:tcPr>
           <w:p>
+            <w:r>
+              <w:t>Ator(res</w:t>
+            </w:r>
             <w:proofErr w:type="gramStart"/>
             <w:r>
-              <w:t>Ator(</w:t>
+              <w:t>) Secundário</w:t>
             </w:r>
             <w:proofErr w:type="gramEnd"/>
             <w:r>
-              <w:t>res) Secundário(s)</w:t>
+              <w:t>(s)</w:t>
             </w:r>
           </w:p>
         </w:tc>
@@ -15853,22 +16149,25 @@
         <w:pStyle w:val="TCC3"/>
         <w:outlineLvl w:val="2"/>
       </w:pPr>
-      <w:bookmarkStart w:id="70" w:name="_Toc515196956"/>
+      <w:bookmarkStart w:id="71" w:name="_Toc515196956"/>
+      <w:r>
+        <w:t>4.</w:t>
+      </w:r>
+      <w:r>
+        <w:t>8</w:t>
+      </w:r>
+      <w:r>
+        <w:t>.</w:t>
+      </w:r>
       <w:proofErr w:type="gramStart"/>
       <w:r>
-        <w:t>4.</w:t>
-      </w:r>
-      <w:r>
-        <w:t>8</w:t>
-      </w:r>
-      <w:r>
-        <w:t>.7.</w:t>
+        <w:t>7.Vender</w:t>
       </w:r>
       <w:proofErr w:type="gramEnd"/>
       <w:r>
-        <w:t>Vender produto.</w:t>
-      </w:r>
-      <w:bookmarkEnd w:id="70"/>
+        <w:t xml:space="preserve"> produto.</w:t>
+      </w:r>
+      <w:bookmarkEnd w:id="71"/>
     </w:p>
     <w:p>
       <w:pPr>
@@ -15986,13 +16285,16 @@
             <w:vAlign w:val="center"/>
           </w:tcPr>
           <w:p>
+            <w:r>
+              <w:t>Ator(res</w:t>
+            </w:r>
             <w:proofErr w:type="gramStart"/>
             <w:r>
-              <w:t>Ator(</w:t>
+              <w:t>) Secundário</w:t>
             </w:r>
             <w:proofErr w:type="gramEnd"/>
             <w:r>
-              <w:t>res) Secundário(s)</w:t>
+              <w:t>(s)</w:t>
             </w:r>
           </w:p>
         </w:tc>
@@ -16475,15 +16777,15 @@
               <w:ind w:left="360"/>
             </w:pPr>
             <w:r>
-              <w:t>Para efetuar</w:t>
+              <w:t xml:space="preserve">Para </w:t>
             </w:r>
             <w:proofErr w:type="gramStart"/>
             <w:r>
-              <w:t xml:space="preserve">  </w:t>
+              <w:t>efetuar  a</w:t>
             </w:r>
             <w:proofErr w:type="gramEnd"/>
             <w:r>
-              <w:t xml:space="preserve">a venda de um produto é necessário ter quantidade </w:t>
+              <w:t xml:space="preserve"> venda de um produto é necessário ter quantidade </w:t>
             </w:r>
             <w:proofErr w:type="spellStart"/>
             <w:r>
@@ -16660,8 +16962,8 @@
         <w:pStyle w:val="TCC3"/>
         <w:outlineLvl w:val="2"/>
       </w:pPr>
-      <w:bookmarkStart w:id="71" w:name="_Toc514006322"/>
-      <w:bookmarkStart w:id="72" w:name="_Toc515196957"/>
+      <w:bookmarkStart w:id="72" w:name="_Toc514006322"/>
+      <w:bookmarkStart w:id="73" w:name="_Toc515196957"/>
       <w:r>
         <w:t>4.</w:t>
       </w:r>
@@ -16671,8 +16973,8 @@
       <w:r>
         <w:t>.8. Controlar caixa.</w:t>
       </w:r>
-      <w:bookmarkEnd w:id="71"/>
       <w:bookmarkEnd w:id="72"/>
+      <w:bookmarkEnd w:id="73"/>
     </w:p>
     <w:p>
       <w:pPr>
@@ -16790,13 +17092,16 @@
             <w:vAlign w:val="center"/>
           </w:tcPr>
           <w:p>
+            <w:r>
+              <w:t>Ator(res</w:t>
+            </w:r>
             <w:proofErr w:type="gramStart"/>
             <w:r>
-              <w:t>Ator(</w:t>
+              <w:t>) Secundário</w:t>
             </w:r>
             <w:proofErr w:type="gramEnd"/>
             <w:r>
-              <w:t>res) Secundário(s)</w:t>
+              <w:t>(s)</w:t>
             </w:r>
           </w:p>
         </w:tc>
@@ -17169,7 +17474,7 @@
           <w:b/>
         </w:rPr>
       </w:pPr>
-      <w:bookmarkStart w:id="73" w:name="_Toc515196958"/>
+      <w:bookmarkStart w:id="74" w:name="_Toc515196958"/>
       <w:r>
         <w:rPr>
           <w:b/>
@@ -17188,7 +17493,7 @@
         </w:rPr>
         <w:t>. Diagrama de classe.</w:t>
       </w:r>
-      <w:bookmarkEnd w:id="73"/>
+      <w:bookmarkEnd w:id="74"/>
     </w:p>
     <w:p>
       <w:r>
@@ -17232,7 +17537,7 @@
                     </pic:cNvPicPr>
                   </pic:nvPicPr>
                   <pic:blipFill>
-                    <a:blip r:embed="rId17">
+                    <a:blip r:embed="rId20">
                       <a:extLst>
                         <a:ext uri="{28A0092B-C50C-407E-A947-70E740481C1C}">
                           <a14:useLocalDpi xmlns:a14="http://schemas.microsoft.com/office/drawing/2010/main" val="0"/>
@@ -17272,8 +17577,8 @@
           <w:b/>
         </w:rPr>
       </w:pPr>
-      <w:bookmarkStart w:id="74" w:name="_Toc513891344"/>
-      <w:bookmarkStart w:id="75" w:name="_Toc515196959"/>
+      <w:bookmarkStart w:id="75" w:name="_Toc513891344"/>
+      <w:bookmarkStart w:id="76" w:name="_Toc515196959"/>
       <w:r>
         <w:rPr>
           <w:b/>
@@ -17293,8 +17598,8 @@
         </w:rPr>
         <w:t>. Diagrama Atividades</w:t>
       </w:r>
-      <w:bookmarkEnd w:id="74"/>
       <w:bookmarkEnd w:id="75"/>
+      <w:bookmarkEnd w:id="76"/>
     </w:p>
     <w:p>
       <w:pPr>
@@ -17310,8 +17615,8 @@
         <w:pStyle w:val="TCC3"/>
         <w:outlineLvl w:val="2"/>
       </w:pPr>
-      <w:bookmarkStart w:id="76" w:name="_Toc513891345"/>
-      <w:bookmarkStart w:id="77" w:name="_Toc515196960"/>
+      <w:bookmarkStart w:id="77" w:name="_Toc513891345"/>
+      <w:bookmarkStart w:id="78" w:name="_Toc515196960"/>
       <w:r>
         <w:t>4.1</w:t>
       </w:r>
@@ -17321,11 +17626,11 @@
       <w:r>
         <w:t xml:space="preserve">.1. </w:t>
       </w:r>
-      <w:bookmarkEnd w:id="76"/>
+      <w:bookmarkEnd w:id="77"/>
       <w:r>
         <w:t>Cadastrar produto</w:t>
       </w:r>
-      <w:bookmarkEnd w:id="77"/>
+      <w:bookmarkEnd w:id="78"/>
     </w:p>
     <w:p>
       <w:pPr>
@@ -17366,7 +17671,7 @@
                     <pic:cNvPicPr/>
                   </pic:nvPicPr>
                   <pic:blipFill>
-                    <a:blip r:embed="rId18"/>
+                    <a:blip r:embed="rId21"/>
                     <a:stretch>
                       <a:fillRect/>
                     </a:stretch>
@@ -17398,8 +17703,8 @@
         <w:pStyle w:val="TCC3"/>
         <w:outlineLvl w:val="2"/>
       </w:pPr>
-      <w:bookmarkStart w:id="78" w:name="_Toc513891346"/>
-      <w:bookmarkStart w:id="79" w:name="_Toc515196961"/>
+      <w:bookmarkStart w:id="79" w:name="_Toc513891346"/>
+      <w:bookmarkStart w:id="80" w:name="_Toc515196961"/>
       <w:r>
         <w:lastRenderedPageBreak/>
         <w:t>4.1</w:t>
@@ -17410,11 +17715,11 @@
       <w:r>
         <w:t xml:space="preserve">.2. </w:t>
       </w:r>
-      <w:bookmarkEnd w:id="78"/>
+      <w:bookmarkEnd w:id="79"/>
       <w:r>
         <w:t>Cadastro de cliente.</w:t>
       </w:r>
-      <w:bookmarkEnd w:id="79"/>
+      <w:bookmarkEnd w:id="80"/>
     </w:p>
     <w:p>
       <w:pPr>
@@ -17459,7 +17764,7 @@
                     <pic:cNvPicPr/>
                   </pic:nvPicPr>
                   <pic:blipFill>
-                    <a:blip r:embed="rId19"/>
+                    <a:blip r:embed="rId22"/>
                     <a:stretch>
                       <a:fillRect/>
                     </a:stretch>
@@ -17490,8 +17795,8 @@
         <w:pStyle w:val="TCC3"/>
         <w:outlineLvl w:val="2"/>
       </w:pPr>
-      <w:bookmarkStart w:id="80" w:name="_Toc513891347"/>
-      <w:bookmarkStart w:id="81" w:name="_Toc515196962"/>
+      <w:bookmarkStart w:id="81" w:name="_Toc513891347"/>
+      <w:bookmarkStart w:id="82" w:name="_Toc515196962"/>
       <w:r>
         <w:t>4.1</w:t>
       </w:r>
@@ -17501,11 +17806,11 @@
       <w:r>
         <w:t xml:space="preserve">.3. </w:t>
       </w:r>
-      <w:bookmarkEnd w:id="80"/>
+      <w:bookmarkEnd w:id="81"/>
       <w:r>
         <w:t>Venda</w:t>
       </w:r>
-      <w:bookmarkEnd w:id="81"/>
+      <w:bookmarkEnd w:id="82"/>
     </w:p>
     <w:p>
       <w:pPr>
@@ -17552,7 +17857,7 @@
                     <pic:cNvPicPr/>
                   </pic:nvPicPr>
                   <pic:blipFill>
-                    <a:blip r:embed="rId20"/>
+                    <a:blip r:embed="rId23"/>
                     <a:stretch>
                       <a:fillRect/>
                     </a:stretch>
@@ -17597,8 +17902,8 @@
           <w:b/>
         </w:rPr>
       </w:pPr>
-      <w:bookmarkStart w:id="82" w:name="_Toc513891348"/>
-      <w:bookmarkStart w:id="83" w:name="_Toc515196963"/>
+      <w:bookmarkStart w:id="83" w:name="_Toc513891348"/>
+      <w:bookmarkStart w:id="84" w:name="_Toc515196963"/>
       <w:r>
         <w:rPr>
           <w:b/>
@@ -17617,19 +17922,19 @@
         </w:rPr>
         <w:t>. Software AFSport (telas do software e descrição breve)</w:t>
       </w:r>
-      <w:bookmarkEnd w:id="82"/>
       <w:bookmarkEnd w:id="83"/>
+      <w:bookmarkEnd w:id="84"/>
     </w:p>
     <w:p>
       <w:pPr>
         <w:pStyle w:val="TCC1"/>
         <w:outlineLvl w:val="0"/>
       </w:pPr>
-      <w:bookmarkStart w:id="84" w:name="_Toc515196964"/>
+      <w:bookmarkStart w:id="85" w:name="_Toc515196964"/>
       <w:r>
         <w:t>5. Conclusão</w:t>
       </w:r>
-      <w:bookmarkEnd w:id="84"/>
+      <w:bookmarkEnd w:id="85"/>
     </w:p>
     <w:p>
       <w:pPr>
@@ -17639,14 +17944,14 @@
           <w:b/>
         </w:rPr>
       </w:pPr>
-      <w:bookmarkStart w:id="85" w:name="_Toc515196965"/>
+      <w:bookmarkStart w:id="86" w:name="_Toc515196965"/>
       <w:r>
         <w:rPr>
           <w:b/>
         </w:rPr>
         <w:t>5.1. Projetos futuros</w:t>
       </w:r>
-      <w:bookmarkEnd w:id="85"/>
+      <w:bookmarkEnd w:id="86"/>
     </w:p>
     <w:p>
       <w:pPr>
@@ -17686,11 +17991,11 @@
         <w:pStyle w:val="TCC1"/>
         <w:outlineLvl w:val="0"/>
       </w:pPr>
-      <w:bookmarkStart w:id="86" w:name="_Toc515196966"/>
+      <w:bookmarkStart w:id="87" w:name="_Toc515196966"/>
       <w:r>
         <w:t>6. REFERÊNCIAS BIBLIOGRÁFICAS</w:t>
       </w:r>
-      <w:bookmarkEnd w:id="86"/>
+      <w:bookmarkEnd w:id="87"/>
     </w:p>
     <w:p>
       <w:pPr>
@@ -17711,46 +18016,20 @@
         </w:rPr>
         <w:t xml:space="preserve">BARBOSA, Simone D. J. (Simone Diniz Junqueira). </w:t>
       </w:r>
-      <w:proofErr w:type="gramStart"/>
       <w:r>
         <w:rPr>
           <w:rFonts w:cs="Arial"/>
           <w:b/>
           <w:szCs w:val="24"/>
         </w:rPr>
-        <w:t>Interação humano</w:t>
-      </w:r>
-      <w:proofErr w:type="gramEnd"/>
-      <w:r>
-        <w:rPr>
-          <w:rFonts w:cs="Arial"/>
-          <w:b/>
-          <w:szCs w:val="24"/>
-        </w:rPr>
-        <w:t xml:space="preserve">-computador </w:t>
-      </w:r>
-      <w:r>
-        <w:rPr>
-          <w:rFonts w:cs="Arial"/>
-          <w:szCs w:val="24"/>
-        </w:rPr>
-        <w:t xml:space="preserve">[recurso eletrônico] / Simone Diniz Junqueira Barbosa, Bruno Santana da Silva. · Rio de Janeiro: </w:t>
-      </w:r>
-      <w:proofErr w:type="spellStart"/>
-      <w:r>
-        <w:rPr>
-          <w:rFonts w:cs="Arial"/>
-          <w:szCs w:val="24"/>
-        </w:rPr>
-        <w:t>Elsevier</w:t>
-      </w:r>
-      <w:proofErr w:type="spellEnd"/>
-      <w:r>
-        <w:rPr>
-          <w:rFonts w:cs="Arial"/>
-          <w:szCs w:val="24"/>
-        </w:rPr>
-        <w:t>, 2011.</w:t>
+        <w:t xml:space="preserve">Interação humano-computador </w:t>
+      </w:r>
+      <w:r>
+        <w:rPr>
+          <w:rFonts w:cs="Arial"/>
+          <w:szCs w:val="24"/>
+        </w:rPr>
+        <w:t>[recurso eletrônico] / Simone Diniz Junqueira Barbosa, Bruno Santana da Silva. · Rio de Janeiro: Elsevier, 2011.</w:t>
       </w:r>
     </w:p>
     <w:p>
@@ -17791,30 +18070,12 @@
         </w:rPr>
         <w:t xml:space="preserve"> </w:t>
       </w:r>
-      <w:bookmarkStart w:id="87" w:name="_GoBack"/>
-      <w:bookmarkEnd w:id="87"/>
-      <w:r>
-        <w:rPr>
-          <w:rFonts w:cs="Arial"/>
-          <w:szCs w:val="24"/>
-        </w:rPr>
-        <w:t>&lt;</w:t>
-      </w:r>
-      <w:proofErr w:type="gramStart"/>
-      <w:r>
-        <w:rPr>
-          <w:rFonts w:cs="Arial"/>
-          <w:szCs w:val="24"/>
-        </w:rPr>
-        <w:t>https</w:t>
-      </w:r>
-      <w:proofErr w:type="gramEnd"/>
-      <w:r>
-        <w:rPr>
-          <w:rFonts w:cs="Arial"/>
-          <w:szCs w:val="24"/>
-        </w:rPr>
-        <w:t>://www.tecmundo.com.br/organizacao/75128-trello-ferramenta-ajudar-voce-organizar-vida.htm&gt; Acesso em 12/05/2018.</w:t>
+      <w:r>
+        <w:rPr>
+          <w:rFonts w:cs="Arial"/>
+          <w:szCs w:val="24"/>
+        </w:rPr>
+        <w:t>&lt;https://www.tecmundo.com.br/organizacao/75128-trello-ferramenta-ajudar-voce-organizar-vida.htm&gt; Acesso em 12/05/2018.</w:t>
       </w:r>
     </w:p>
     <w:p>
@@ -17834,23 +18095,7 @@
           <w:rFonts w:cs="Arial"/>
           <w:szCs w:val="24"/>
         </w:rPr>
-        <w:t xml:space="preserve">DATE, C. J. Introdução a sistemas de bancos de dados. 7. </w:t>
-      </w:r>
-      <w:proofErr w:type="gramStart"/>
-      <w:r>
-        <w:rPr>
-          <w:rFonts w:cs="Arial"/>
-          <w:szCs w:val="24"/>
-        </w:rPr>
-        <w:t>ed.</w:t>
-      </w:r>
-      <w:proofErr w:type="gramEnd"/>
-      <w:r>
-        <w:rPr>
-          <w:rFonts w:cs="Arial"/>
-          <w:szCs w:val="24"/>
-        </w:rPr>
-        <w:t xml:space="preserve"> Rio de</w:t>
+        <w:t>DATE, C. J. Introdução a sistemas de bancos de dados. 7. ed. Rio de</w:t>
       </w:r>
       <w:r>
         <w:rPr>
@@ -17892,18 +18137,8 @@
           <w:b/>
           <w:lang w:eastAsia="pt-BR"/>
         </w:rPr>
-        <w:t xml:space="preserve">Crie banco de dados em </w:t>
-      </w:r>
-      <w:proofErr w:type="gramStart"/>
-      <w:r>
-        <w:rPr>
-          <w:rFonts w:cs="Arial"/>
-          <w:b/>
-          <w:lang w:eastAsia="pt-BR"/>
-        </w:rPr>
-        <w:t>MySQL</w:t>
-      </w:r>
-      <w:proofErr w:type="gramEnd"/>
+        <w:t>Crie banco de dados em MySQL</w:t>
+      </w:r>
       <w:r>
         <w:rPr>
           <w:rFonts w:cs="Arial"/>
@@ -17967,23 +18202,7 @@
           <w:rFonts w:cs="Arial"/>
           <w:szCs w:val="24"/>
         </w:rPr>
-        <w:t xml:space="preserve"> Disponível em: &lt;</w:t>
-      </w:r>
-      <w:proofErr w:type="gramStart"/>
-      <w:r>
-        <w:rPr>
-          <w:rFonts w:cs="Arial"/>
-          <w:szCs w:val="24"/>
-        </w:rPr>
-        <w:t>https</w:t>
-      </w:r>
-      <w:proofErr w:type="gramEnd"/>
-      <w:r>
-        <w:rPr>
-          <w:rFonts w:cs="Arial"/>
-          <w:szCs w:val="24"/>
-        </w:rPr>
-        <w:t>://</w:t>
+        <w:t xml:space="preserve"> Disponível em: &lt;https://</w:t>
       </w:r>
       <w:r>
         <w:rPr>
@@ -17997,14 +18216,7 @@
           <w:rFonts w:cs="Arial"/>
           <w:szCs w:val="24"/>
         </w:rPr>
-        <w:t>&gt;</w:t>
-      </w:r>
-      <w:r>
-        <w:rPr>
-          <w:rFonts w:cs="Arial"/>
-          <w:szCs w:val="24"/>
-        </w:rPr>
-        <w:t xml:space="preserve"> Acesso em 29 de abril de 2018.</w:t>
+        <w:t>&gt; Acesso em 29 de abril de 2018.</w:t>
       </w:r>
     </w:p>
     <w:p>
@@ -18099,39 +18311,7 @@
           <w:rFonts w:cs="Arial"/>
           <w:lang w:eastAsia="pt-BR"/>
         </w:rPr>
-        <w:t xml:space="preserve">. 2. </w:t>
-      </w:r>
-      <w:proofErr w:type="gramStart"/>
-      <w:r>
-        <w:rPr>
-          <w:rFonts w:cs="Arial"/>
-          <w:lang w:eastAsia="pt-BR"/>
-        </w:rPr>
-        <w:t>ed.</w:t>
-      </w:r>
-      <w:proofErr w:type="gramEnd"/>
-      <w:r>
-        <w:rPr>
-          <w:rFonts w:cs="Arial"/>
-          <w:lang w:eastAsia="pt-BR"/>
-        </w:rPr>
-        <w:t xml:space="preserve"> Porto Alegre: </w:t>
-      </w:r>
-      <w:proofErr w:type="spellStart"/>
-      <w:r>
-        <w:rPr>
-          <w:rFonts w:cs="Arial"/>
-          <w:lang w:eastAsia="pt-BR"/>
-        </w:rPr>
-        <w:t>Bookman</w:t>
-      </w:r>
-      <w:proofErr w:type="spellEnd"/>
-      <w:r>
-        <w:rPr>
-          <w:rFonts w:cs="Arial"/>
-          <w:lang w:eastAsia="pt-BR"/>
-        </w:rPr>
-        <w:t>, 2000.</w:t>
+        <w:t>. 2. ed. Porto Alegre: Bookman, 2000.</w:t>
       </w:r>
     </w:p>
     <w:p>
@@ -18483,21 +18663,7 @@
           <w:rFonts w:cs="Arial"/>
           <w:szCs w:val="24"/>
         </w:rPr>
-        <w:t>, 2007.</w:t>
-      </w:r>
-      <w:r>
-        <w:rPr>
-          <w:rFonts w:cs="Arial"/>
-          <w:szCs w:val="24"/>
-        </w:rPr>
-        <w:t xml:space="preserve"> </w:t>
-      </w:r>
-      <w:r>
-        <w:rPr>
-          <w:rFonts w:cs="Arial"/>
-          <w:szCs w:val="24"/>
-        </w:rPr>
-        <w:t xml:space="preserve">PORTAL DEVMEDIA. </w:t>
+        <w:t xml:space="preserve">, 2007. PORTAL DEVMEDIA. </w:t>
       </w:r>
       <w:proofErr w:type="spellStart"/>
       <w:r>
@@ -18540,23 +18706,7 @@
           <w:rFonts w:cs="Arial"/>
           <w:szCs w:val="24"/>
         </w:rPr>
-        <w:t xml:space="preserve"> Disponível em: &lt;</w:t>
-      </w:r>
-      <w:proofErr w:type="gramStart"/>
-      <w:r>
-        <w:rPr>
-          <w:rFonts w:cs="Arial"/>
-          <w:szCs w:val="24"/>
-        </w:rPr>
-        <w:t>https</w:t>
-      </w:r>
-      <w:proofErr w:type="gramEnd"/>
-      <w:r>
-        <w:rPr>
-          <w:rFonts w:cs="Arial"/>
-          <w:szCs w:val="24"/>
-        </w:rPr>
-        <w:t>://www.devmedia.com.br/guia/git-e-github/37585 &gt;Acesso em 28 abril de 2018.</w:t>
+        <w:t xml:space="preserve"> Disponível em: &lt;https://www.devmedia.com.br/guia/git-e-github/37585 &gt;Acesso em 28 abril de 2018.</w:t>
       </w:r>
     </w:p>
     <w:p>
@@ -18590,35 +18740,19 @@
         </w:rPr>
         <w:t xml:space="preserve"> Disponível em: </w:t>
       </w:r>
-      <w:proofErr w:type="gramStart"/>
-      <w:r>
-        <w:rPr>
-          <w:rFonts w:cs="Arial"/>
-          <w:szCs w:val="24"/>
-        </w:rPr>
-        <w:t>https</w:t>
-      </w:r>
-      <w:proofErr w:type="gramEnd"/>
-      <w:r>
-        <w:rPr>
-          <w:rFonts w:cs="Arial"/>
-          <w:szCs w:val="24"/>
-        </w:rPr>
-        <w:t>://pt.wikibooks.org/wiki/Programação_Orientada_a_Objetos/Introdução</w:t>
-      </w:r>
-      <w:r>
-        <w:rPr>
-          <w:rFonts w:cs="Arial"/>
-          <w:szCs w:val="24"/>
-        </w:rPr>
-        <w:t xml:space="preserve"> </w:t>
-      </w:r>
-      <w:r>
-        <w:rPr>
-          <w:rFonts w:cs="Arial"/>
-          <w:szCs w:val="24"/>
-        </w:rPr>
-        <w:t>Acesso em 29 de abril de 2018.</w:t>
+      <w:r>
+        <w:rPr>
+          <w:rFonts w:cs="Arial"/>
+          <w:szCs w:val="24"/>
+        </w:rPr>
+        <w:t>https://pt.wikibooks.org/wiki/Programação_Orientada_a_Objetos/Introdução</w:t>
+      </w:r>
+      <w:r>
+        <w:rPr>
+          <w:rFonts w:cs="Arial"/>
+          <w:szCs w:val="24"/>
+        </w:rPr>
+        <w:t xml:space="preserve"> Acesso em 29 de abril de 2018.</w:t>
       </w:r>
     </w:p>
     <w:p>
@@ -18638,23 +18772,7 @@
           <w:rFonts w:cs="Arial"/>
           <w:szCs w:val="24"/>
         </w:rPr>
-        <w:t>SHARP, JOHN</w:t>
-      </w:r>
-      <w:proofErr w:type="gramStart"/>
-      <w:r>
-        <w:rPr>
-          <w:rFonts w:cs="Arial"/>
-          <w:szCs w:val="24"/>
-        </w:rPr>
-        <w:t>.,</w:t>
-      </w:r>
-      <w:proofErr w:type="gramEnd"/>
-      <w:r>
-        <w:rPr>
-          <w:rFonts w:cs="Arial"/>
-          <w:szCs w:val="24"/>
-        </w:rPr>
-        <w:t xml:space="preserve"> Microsoft Visual C# 2013: </w:t>
+        <w:t xml:space="preserve">SHARP, JOHN., Microsoft Visual C# 2013: </w:t>
       </w:r>
       <w:r>
         <w:rPr>
@@ -18701,23 +18819,7 @@
           <w:rFonts w:cs="Arial"/>
           <w:szCs w:val="24"/>
         </w:rPr>
-        <w:t xml:space="preserve"> Callegari. – Porto Alegre: </w:t>
-      </w:r>
-      <w:proofErr w:type="spellStart"/>
-      <w:r>
-        <w:rPr>
-          <w:rFonts w:cs="Arial"/>
-          <w:szCs w:val="24"/>
-        </w:rPr>
-        <w:t>Bookman</w:t>
-      </w:r>
-      <w:proofErr w:type="spellEnd"/>
-      <w:r>
-        <w:rPr>
-          <w:rFonts w:cs="Arial"/>
-          <w:szCs w:val="24"/>
-        </w:rPr>
-        <w:t>, 2014.</w:t>
+        <w:t xml:space="preserve"> Callegari. – Porto Alegre: Bookman, 2014.</w:t>
       </w:r>
     </w:p>
     <w:p>
@@ -18761,23 +18863,7 @@
           <w:rFonts w:cs="Arial"/>
           <w:szCs w:val="24"/>
         </w:rPr>
-        <w:t xml:space="preserve"> / Ian </w:t>
-      </w:r>
-      <w:proofErr w:type="spellStart"/>
-      <w:r>
-        <w:rPr>
-          <w:rFonts w:cs="Arial"/>
-          <w:szCs w:val="24"/>
-        </w:rPr>
-        <w:t>Sommerville</w:t>
-      </w:r>
-      <w:proofErr w:type="spellEnd"/>
-      <w:r>
-        <w:rPr>
-          <w:rFonts w:cs="Arial"/>
-          <w:szCs w:val="24"/>
-        </w:rPr>
-        <w:t xml:space="preserve">; tradução Ivan </w:t>
+        <w:t xml:space="preserve"> / Ian Sommerville; tradução Ivan </w:t>
       </w:r>
       <w:proofErr w:type="spellStart"/>
       <w:r>
@@ -19070,7 +19156,7 @@
 </file>
 
 <file path=word/endnotes.xml><?xml version="1.0" encoding="utf-8"?>
-<w:endnotes xmlns:wpc="http://schemas.microsoft.com/office/word/2010/wordprocessingCanvas" xmlns:mc="http://schemas.openxmlformats.org/markup-compatibility/2006" xmlns:o="urn:schemas-microsoft-com:office:office" xmlns:r="http://schemas.openxmlformats.org/officeDocument/2006/relationships" xmlns:m="http://schemas.openxmlformats.org/officeDocument/2006/math" xmlns:v="urn:schemas-microsoft-com:vml" xmlns:wp14="http://schemas.microsoft.com/office/word/2010/wordprocessingDrawing" xmlns:wp="http://schemas.openxmlformats.org/drawingml/2006/wordprocessingDrawing" xmlns:w10="urn:schemas-microsoft-com:office:word" xmlns:w="http://schemas.openxmlformats.org/wordprocessingml/2006/main" xmlns:w14="http://schemas.microsoft.com/office/word/2010/wordml" xmlns:wpg="http://schemas.microsoft.com/office/word/2010/wordprocessingGroup" xmlns:wpi="http://schemas.microsoft.com/office/word/2010/wordprocessingInk" xmlns:wne="http://schemas.microsoft.com/office/word/2006/wordml" xmlns:wps="http://schemas.microsoft.com/office/word/2010/wordprocessingShape" mc:Ignorable="w14 wp14">
+<w:endnotes xmlns:wpc="http://schemas.microsoft.com/office/word/2010/wordprocessingCanvas" xmlns:cx="http://schemas.microsoft.com/office/drawing/2014/chartex" xmlns:cx1="http://schemas.microsoft.com/office/drawing/2015/9/8/chartex" xmlns:cx2="http://schemas.microsoft.com/office/drawing/2015/10/21/chartex" xmlns:cx3="http://schemas.microsoft.com/office/drawing/2016/5/9/chartex" xmlns:cx4="http://schemas.microsoft.com/office/drawing/2016/5/10/chartex" xmlns:cx5="http://schemas.microsoft.com/office/drawing/2016/5/11/chartex" xmlns:cx6="http://schemas.microsoft.com/office/drawing/2016/5/12/chartex" xmlns:cx7="http://schemas.microsoft.com/office/drawing/2016/5/13/chartex" xmlns:cx8="http://schemas.microsoft.com/office/drawing/2016/5/14/chartex" xmlns:mc="http://schemas.openxmlformats.org/markup-compatibility/2006" xmlns:aink="http://schemas.microsoft.com/office/drawing/2016/ink" xmlns:am3d="http://schemas.microsoft.com/office/drawing/2017/model3d" xmlns:o="urn:schemas-microsoft-com:office:office" xmlns:r="http://schemas.openxmlformats.org/officeDocument/2006/relationships" xmlns:m="http://schemas.openxmlformats.org/officeDocument/2006/math" xmlns:v="urn:schemas-microsoft-com:vml" xmlns:wp14="http://schemas.microsoft.com/office/word/2010/wordprocessingDrawing" xmlns:wp="http://schemas.openxmlformats.org/drawingml/2006/wordprocessingDrawing" xmlns:w10="urn:schemas-microsoft-com:office:word" xmlns:w="http://schemas.openxmlformats.org/wordprocessingml/2006/main" xmlns:w14="http://schemas.microsoft.com/office/word/2010/wordml" xmlns:w15="http://schemas.microsoft.com/office/word/2012/wordml" xmlns:w16cid="http://schemas.microsoft.com/office/word/2016/wordml/cid" xmlns:w16se="http://schemas.microsoft.com/office/word/2015/wordml/symex" xmlns:wpg="http://schemas.microsoft.com/office/word/2010/wordprocessingGroup" xmlns:wpi="http://schemas.microsoft.com/office/word/2010/wordprocessingInk" xmlns:wne="http://schemas.microsoft.com/office/word/2006/wordml" xmlns:wps="http://schemas.microsoft.com/office/word/2010/wordprocessingShape" mc:Ignorable="w14 w15 w16se w16cid wp14">
   <w:endnote w:type="separator" w:id="-1">
     <w:p>
       <w:pPr>
@@ -19095,7 +19181,7 @@
 </file>
 
 <file path=word/footnotes.xml><?xml version="1.0" encoding="utf-8"?>
-<w:footnotes xmlns:wpc="http://schemas.microsoft.com/office/word/2010/wordprocessingCanvas" xmlns:mc="http://schemas.openxmlformats.org/markup-compatibility/2006" xmlns:o="urn:schemas-microsoft-com:office:office" xmlns:r="http://schemas.openxmlformats.org/officeDocument/2006/relationships" xmlns:m="http://schemas.openxmlformats.org/officeDocument/2006/math" xmlns:v="urn:schemas-microsoft-com:vml" xmlns:wp14="http://schemas.microsoft.com/office/word/2010/wordprocessingDrawing" xmlns:wp="http://schemas.openxmlformats.org/drawingml/2006/wordprocessingDrawing" xmlns:w10="urn:schemas-microsoft-com:office:word" xmlns:w="http://schemas.openxmlformats.org/wordprocessingml/2006/main" xmlns:w14="http://schemas.microsoft.com/office/word/2010/wordml" xmlns:wpg="http://schemas.microsoft.com/office/word/2010/wordprocessingGroup" xmlns:wpi="http://schemas.microsoft.com/office/word/2010/wordprocessingInk" xmlns:wne="http://schemas.microsoft.com/office/word/2006/wordml" xmlns:wps="http://schemas.microsoft.com/office/word/2010/wordprocessingShape" mc:Ignorable="w14 wp14">
+<w:footnotes xmlns:wpc="http://schemas.microsoft.com/office/word/2010/wordprocessingCanvas" xmlns:cx="http://schemas.microsoft.com/office/drawing/2014/chartex" xmlns:cx1="http://schemas.microsoft.com/office/drawing/2015/9/8/chartex" xmlns:cx2="http://schemas.microsoft.com/office/drawing/2015/10/21/chartex" xmlns:cx3="http://schemas.microsoft.com/office/drawing/2016/5/9/chartex" xmlns:cx4="http://schemas.microsoft.com/office/drawing/2016/5/10/chartex" xmlns:cx5="http://schemas.microsoft.com/office/drawing/2016/5/11/chartex" xmlns:cx6="http://schemas.microsoft.com/office/drawing/2016/5/12/chartex" xmlns:cx7="http://schemas.microsoft.com/office/drawing/2016/5/13/chartex" xmlns:cx8="http://schemas.microsoft.com/office/drawing/2016/5/14/chartex" xmlns:mc="http://schemas.openxmlformats.org/markup-compatibility/2006" xmlns:aink="http://schemas.microsoft.com/office/drawing/2016/ink" xmlns:am3d="http://schemas.microsoft.com/office/drawing/2017/model3d" xmlns:o="urn:schemas-microsoft-com:office:office" xmlns:r="http://schemas.openxmlformats.org/officeDocument/2006/relationships" xmlns:m="http://schemas.openxmlformats.org/officeDocument/2006/math" xmlns:v="urn:schemas-microsoft-com:vml" xmlns:wp14="http://schemas.microsoft.com/office/word/2010/wordprocessingDrawing" xmlns:wp="http://schemas.openxmlformats.org/drawingml/2006/wordprocessingDrawing" xmlns:w10="urn:schemas-microsoft-com:office:word" xmlns:w="http://schemas.openxmlformats.org/wordprocessingml/2006/main" xmlns:w14="http://schemas.microsoft.com/office/word/2010/wordml" xmlns:w15="http://schemas.microsoft.com/office/word/2012/wordml" xmlns:w16cid="http://schemas.microsoft.com/office/word/2016/wordml/cid" xmlns:w16se="http://schemas.microsoft.com/office/word/2015/wordml/symex" xmlns:wpg="http://schemas.microsoft.com/office/word/2010/wordprocessingGroup" xmlns:wpi="http://schemas.microsoft.com/office/word/2010/wordprocessingInk" xmlns:wne="http://schemas.microsoft.com/office/word/2006/wordml" xmlns:wps="http://schemas.microsoft.com/office/word/2010/wordprocessingShape" mc:Ignorable="w14 w15 w16se w16cid wp14">
   <w:footnote w:type="separator" w:id="-1">
     <w:p>
       <w:pPr>
@@ -19120,11 +19206,12 @@
 </file>
 
 <file path=word/header1.xml><?xml version="1.0" encoding="utf-8"?>
-<w:hdr xmlns:wpc="http://schemas.microsoft.com/office/word/2010/wordprocessingCanvas" xmlns:mc="http://schemas.openxmlformats.org/markup-compatibility/2006" xmlns:o="urn:schemas-microsoft-com:office:office" xmlns:r="http://schemas.openxmlformats.org/officeDocument/2006/relationships" xmlns:m="http://schemas.openxmlformats.org/officeDocument/2006/math" xmlns:v="urn:schemas-microsoft-com:vml" xmlns:wp14="http://schemas.microsoft.com/office/word/2010/wordprocessingDrawing" xmlns:wp="http://schemas.openxmlformats.org/drawingml/2006/wordprocessingDrawing" xmlns:w10="urn:schemas-microsoft-com:office:word" xmlns:w="http://schemas.openxmlformats.org/wordprocessingml/2006/main" xmlns:w14="http://schemas.microsoft.com/office/word/2010/wordml" xmlns:wpg="http://schemas.microsoft.com/office/word/2010/wordprocessingGroup" xmlns:wpi="http://schemas.microsoft.com/office/word/2010/wordprocessingInk" xmlns:wne="http://schemas.microsoft.com/office/word/2006/wordml" xmlns:wps="http://schemas.microsoft.com/office/word/2010/wordprocessingShape" mc:Ignorable="w14 wp14">
+<w:hdr xmlns:wpc="http://schemas.microsoft.com/office/word/2010/wordprocessingCanvas" xmlns:cx="http://schemas.microsoft.com/office/drawing/2014/chartex" xmlns:cx1="http://schemas.microsoft.com/office/drawing/2015/9/8/chartex" xmlns:cx2="http://schemas.microsoft.com/office/drawing/2015/10/21/chartex" xmlns:cx3="http://schemas.microsoft.com/office/drawing/2016/5/9/chartex" xmlns:cx4="http://schemas.microsoft.com/office/drawing/2016/5/10/chartex" xmlns:cx5="http://schemas.microsoft.com/office/drawing/2016/5/11/chartex" xmlns:cx6="http://schemas.microsoft.com/office/drawing/2016/5/12/chartex" xmlns:cx7="http://schemas.microsoft.com/office/drawing/2016/5/13/chartex" xmlns:cx8="http://schemas.microsoft.com/office/drawing/2016/5/14/chartex" xmlns:mc="http://schemas.openxmlformats.org/markup-compatibility/2006" xmlns:aink="http://schemas.microsoft.com/office/drawing/2016/ink" xmlns:am3d="http://schemas.microsoft.com/office/drawing/2017/model3d" xmlns:o="urn:schemas-microsoft-com:office:office" xmlns:r="http://schemas.openxmlformats.org/officeDocument/2006/relationships" xmlns:m="http://schemas.openxmlformats.org/officeDocument/2006/math" xmlns:v="urn:schemas-microsoft-com:vml" xmlns:wp14="http://schemas.microsoft.com/office/word/2010/wordprocessingDrawing" xmlns:wp="http://schemas.openxmlformats.org/drawingml/2006/wordprocessingDrawing" xmlns:w10="urn:schemas-microsoft-com:office:word" xmlns:w="http://schemas.openxmlformats.org/wordprocessingml/2006/main" xmlns:w14="http://schemas.microsoft.com/office/word/2010/wordml" xmlns:w15="http://schemas.microsoft.com/office/word/2012/wordml" xmlns:w16cid="http://schemas.microsoft.com/office/word/2016/wordml/cid" xmlns:w16se="http://schemas.microsoft.com/office/word/2015/wordml/symex" xmlns:wpg="http://schemas.microsoft.com/office/word/2010/wordprocessingGroup" xmlns:wpi="http://schemas.microsoft.com/office/word/2010/wordprocessingInk" xmlns:wne="http://schemas.microsoft.com/office/word/2006/wordml" xmlns:wps="http://schemas.microsoft.com/office/word/2010/wordprocessingShape" mc:Ignorable="w14 w15 w16se w16cid wp14">
   <w:sdt>
     <w:sdtPr>
       <w:id w:val="348922995"/>
     </w:sdtPr>
+    <w:sdtEndPr/>
     <w:sdtContent>
       <w:p>
         <w:pPr>
@@ -19149,8 +19236,8 @@
 </file>
 
 <file path=word/numbering.xml><?xml version="1.0" encoding="utf-8"?>
-<w:numbering xmlns:wpc="http://schemas.microsoft.com/office/word/2010/wordprocessingCanvas" xmlns:mc="http://schemas.openxmlformats.org/markup-compatibility/2006" xmlns:o="urn:schemas-microsoft-com:office:office" xmlns:r="http://schemas.openxmlformats.org/officeDocument/2006/relationships" xmlns:m="http://schemas.openxmlformats.org/officeDocument/2006/math" xmlns:v="urn:schemas-microsoft-com:vml" xmlns:wp14="http://schemas.microsoft.com/office/word/2010/wordprocessingDrawing" xmlns:wp="http://schemas.openxmlformats.org/drawingml/2006/wordprocessingDrawing" xmlns:w10="urn:schemas-microsoft-com:office:word" xmlns:w="http://schemas.openxmlformats.org/wordprocessingml/2006/main" xmlns:w14="http://schemas.microsoft.com/office/word/2010/wordml" xmlns:wpg="http://schemas.microsoft.com/office/word/2010/wordprocessingGroup" xmlns:wpi="http://schemas.microsoft.com/office/word/2010/wordprocessingInk" xmlns:wne="http://schemas.microsoft.com/office/word/2006/wordml" xmlns:wps="http://schemas.microsoft.com/office/word/2010/wordprocessingShape" mc:Ignorable="w14 wp14">
-  <w:abstractNum w:abstractNumId="0">
+<w:numbering xmlns:wpc="http://schemas.microsoft.com/office/word/2010/wordprocessingCanvas" xmlns:cx="http://schemas.microsoft.com/office/drawing/2014/chartex" xmlns:cx1="http://schemas.microsoft.com/office/drawing/2015/9/8/chartex" xmlns:cx2="http://schemas.microsoft.com/office/drawing/2015/10/21/chartex" xmlns:cx3="http://schemas.microsoft.com/office/drawing/2016/5/9/chartex" xmlns:cx4="http://schemas.microsoft.com/office/drawing/2016/5/10/chartex" xmlns:cx5="http://schemas.microsoft.com/office/drawing/2016/5/11/chartex" xmlns:cx6="http://schemas.microsoft.com/office/drawing/2016/5/12/chartex" xmlns:cx7="http://schemas.microsoft.com/office/drawing/2016/5/13/chartex" xmlns:cx8="http://schemas.microsoft.com/office/drawing/2016/5/14/chartex" xmlns:mc="http://schemas.openxmlformats.org/markup-compatibility/2006" xmlns:aink="http://schemas.microsoft.com/office/drawing/2016/ink" xmlns:am3d="http://schemas.microsoft.com/office/drawing/2017/model3d" xmlns:o="urn:schemas-microsoft-com:office:office" xmlns:r="http://schemas.openxmlformats.org/officeDocument/2006/relationships" xmlns:m="http://schemas.openxmlformats.org/officeDocument/2006/math" xmlns:v="urn:schemas-microsoft-com:vml" xmlns:wp14="http://schemas.microsoft.com/office/word/2010/wordprocessingDrawing" xmlns:wp="http://schemas.openxmlformats.org/drawingml/2006/wordprocessingDrawing" xmlns:w10="urn:schemas-microsoft-com:office:word" xmlns:w="http://schemas.openxmlformats.org/wordprocessingml/2006/main" xmlns:w14="http://schemas.microsoft.com/office/word/2010/wordml" xmlns:w15="http://schemas.microsoft.com/office/word/2012/wordml" xmlns:w16cid="http://schemas.microsoft.com/office/word/2016/wordml/cid" xmlns:w16se="http://schemas.microsoft.com/office/word/2015/wordml/symex" xmlns:wpg="http://schemas.microsoft.com/office/word/2010/wordprocessingGroup" xmlns:wpi="http://schemas.microsoft.com/office/word/2010/wordprocessingInk" xmlns:wne="http://schemas.microsoft.com/office/word/2006/wordml" xmlns:wps="http://schemas.microsoft.com/office/word/2010/wordprocessingShape" mc:Ignorable="w14 w15 w16se w16cid wp14">
+  <w:abstractNum w:abstractNumId="0" w15:restartNumberingAfterBreak="0">
     <w:nsid w:val="0491643A"/>
     <w:multiLevelType w:val="multilevel"/>
     <w:tmpl w:val="0491643A"/>
@@ -19239,7 +19326,7 @@
       </w:pPr>
     </w:lvl>
   </w:abstractNum>
-  <w:abstractNum w:abstractNumId="1">
+  <w:abstractNum w:abstractNumId="1" w15:restartNumberingAfterBreak="0">
     <w:nsid w:val="0A8777F0"/>
     <w:multiLevelType w:val="singleLevel"/>
     <w:tmpl w:val="0A8777F0"/>
@@ -19251,7 +19338,7 @@
       <w:lvlJc w:val="left"/>
     </w:lvl>
   </w:abstractNum>
-  <w:abstractNum w:abstractNumId="2">
+  <w:abstractNum w:abstractNumId="2" w15:restartNumberingAfterBreak="0">
     <w:nsid w:val="0D24517C"/>
     <w:multiLevelType w:val="multilevel"/>
     <w:tmpl w:val="0D24517C"/>
@@ -19340,7 +19427,7 @@
       </w:pPr>
     </w:lvl>
   </w:abstractNum>
-  <w:abstractNum w:abstractNumId="3">
+  <w:abstractNum w:abstractNumId="3" w15:restartNumberingAfterBreak="0">
     <w:nsid w:val="16DF2B74"/>
     <w:multiLevelType w:val="multilevel"/>
     <w:tmpl w:val="16DF2B74"/>
@@ -19429,7 +19516,7 @@
       </w:pPr>
     </w:lvl>
   </w:abstractNum>
-  <w:abstractNum w:abstractNumId="4">
+  <w:abstractNum w:abstractNumId="4" w15:restartNumberingAfterBreak="0">
     <w:nsid w:val="1A8C330F"/>
     <w:multiLevelType w:val="multilevel"/>
     <w:tmpl w:val="1A8C330F"/>
@@ -19518,7 +19605,7 @@
       </w:pPr>
     </w:lvl>
   </w:abstractNum>
-  <w:abstractNum w:abstractNumId="5">
+  <w:abstractNum w:abstractNumId="5" w15:restartNumberingAfterBreak="0">
     <w:nsid w:val="571C1012"/>
     <w:multiLevelType w:val="multilevel"/>
     <w:tmpl w:val="571C1012"/>
@@ -19607,7 +19694,7 @@
       </w:pPr>
     </w:lvl>
   </w:abstractNum>
-  <w:abstractNum w:abstractNumId="6">
+  <w:abstractNum w:abstractNumId="6" w15:restartNumberingAfterBreak="0">
     <w:nsid w:val="60BE35A1"/>
     <w:multiLevelType w:val="multilevel"/>
     <w:tmpl w:val="60BE35A1"/>
@@ -19696,7 +19783,7 @@
       </w:pPr>
     </w:lvl>
   </w:abstractNum>
-  <w:abstractNum w:abstractNumId="7">
+  <w:abstractNum w:abstractNumId="7" w15:restartNumberingAfterBreak="0">
     <w:nsid w:val="6861229A"/>
     <w:multiLevelType w:val="multilevel"/>
     <w:tmpl w:val="6861229A"/>
@@ -19785,7 +19872,7 @@
       </w:pPr>
     </w:lvl>
   </w:abstractNum>
-  <w:abstractNum w:abstractNumId="8">
+  <w:abstractNum w:abstractNumId="8" w15:restartNumberingAfterBreak="0">
     <w:nsid w:val="720C167C"/>
     <w:multiLevelType w:val="multilevel"/>
     <w:tmpl w:val="720C167C"/>
@@ -19871,7 +19958,7 @@
       </w:pPr>
     </w:lvl>
   </w:abstractNum>
-  <w:abstractNum w:abstractNumId="9">
+  <w:abstractNum w:abstractNumId="9" w15:restartNumberingAfterBreak="0">
     <w:nsid w:val="7B460243"/>
     <w:multiLevelType w:val="multilevel"/>
     <w:tmpl w:val="7B460243"/>
@@ -20023,7 +20110,7 @@
 </file>
 
 <file path=word/styles.xml><?xml version="1.0" encoding="utf-8"?>
-<w:styles xmlns:mc="http://schemas.openxmlformats.org/markup-compatibility/2006" xmlns:r="http://schemas.openxmlformats.org/officeDocument/2006/relationships" xmlns:w="http://schemas.openxmlformats.org/wordprocessingml/2006/main" xmlns:w14="http://schemas.microsoft.com/office/word/2010/wordml" mc:Ignorable="w14">
+<w:styles xmlns:mc="http://schemas.openxmlformats.org/markup-compatibility/2006" xmlns:r="http://schemas.openxmlformats.org/officeDocument/2006/relationships" xmlns:w="http://schemas.openxmlformats.org/wordprocessingml/2006/main" xmlns:w14="http://schemas.microsoft.com/office/word/2010/wordml" xmlns:w15="http://schemas.microsoft.com/office/word/2012/wordml" xmlns:w16cid="http://schemas.microsoft.com/office/word/2016/wordml/cid" xmlns:w16se="http://schemas.microsoft.com/office/word/2015/wordml/symex" mc:Ignorable="w14 w15 w16se w16cid">
   <w:docDefaults>
     <w:rPrDefault>
       <w:rPr>
@@ -20037,149 +20124,380 @@
       </w:pPr>
     </w:pPrDefault>
   </w:docDefaults>
-  <w:latentStyles w:defLockedState="0" w:defUIPriority="99" w:defSemiHidden="1" w:defUnhideWhenUsed="1" w:defQFormat="0" w:count="267">
-    <w:lsdException w:name="Normal" w:semiHidden="0" w:uiPriority="0" w:unhideWhenUsed="0" w:qFormat="1"/>
-    <w:lsdException w:name="heading 1" w:semiHidden="0" w:uiPriority="9" w:unhideWhenUsed="0" w:qFormat="1"/>
-    <w:lsdException w:name="heading 2" w:uiPriority="9" w:qFormat="1"/>
-    <w:lsdException w:name="heading 3" w:uiPriority="9" w:qFormat="1"/>
-    <w:lsdException w:name="heading 4" w:uiPriority="9" w:qFormat="1"/>
-    <w:lsdException w:name="heading 5" w:uiPriority="9" w:qFormat="1"/>
-    <w:lsdException w:name="heading 6" w:uiPriority="9" w:qFormat="1"/>
-    <w:lsdException w:name="heading 7" w:uiPriority="9" w:qFormat="1"/>
-    <w:lsdException w:name="heading 8" w:uiPriority="9" w:qFormat="1"/>
-    <w:lsdException w:name="heading 9" w:uiPriority="9" w:qFormat="1"/>
-    <w:lsdException w:name="toc 1" w:semiHidden="0" w:uiPriority="39" w:qFormat="1"/>
-    <w:lsdException w:name="toc 2" w:semiHidden="0" w:uiPriority="39"/>
-    <w:lsdException w:name="toc 3" w:uiPriority="39"/>
-    <w:lsdException w:name="toc 4" w:uiPriority="39"/>
-    <w:lsdException w:name="toc 5" w:uiPriority="39"/>
-    <w:lsdException w:name="toc 6" w:uiPriority="39"/>
-    <w:lsdException w:name="toc 7" w:uiPriority="39"/>
-    <w:lsdException w:name="toc 8" w:uiPriority="39"/>
-    <w:lsdException w:name="toc 9" w:uiPriority="39"/>
-    <w:lsdException w:name="header" w:semiHidden="0" w:qFormat="1"/>
-    <w:lsdException w:name="footer" w:semiHidden="0"/>
-    <w:lsdException w:name="caption" w:semiHidden="0" w:uiPriority="35" w:qFormat="1"/>
-    <w:lsdException w:name="endnote text" w:qFormat="1"/>
-    <w:lsdException w:name="Title" w:semiHidden="0" w:uiPriority="10" w:unhideWhenUsed="0" w:qFormat="1"/>
-    <w:lsdException w:name="Default Paragraph Font" w:uiPriority="1"/>
-    <w:lsdException w:name="Subtitle" w:semiHidden="0" w:uiPriority="11" w:unhideWhenUsed="0" w:qFormat="1"/>
-    <w:lsdException w:name="Hyperlink" w:semiHidden="0"/>
-    <w:lsdException w:name="Strong" w:semiHidden="0" w:uiPriority="22" w:unhideWhenUsed="0" w:qFormat="1"/>
-    <w:lsdException w:name="Emphasis" w:semiHidden="0" w:uiPriority="20" w:unhideWhenUsed="0" w:qFormat="1"/>
-    <w:lsdException w:name="Normal Table" w:qFormat="1"/>
-    <w:lsdException w:name="Balloon Text" w:qFormat="1"/>
-    <w:lsdException w:name="Table Grid" w:uiPriority="39" w:qFormat="1"/>
-    <w:lsdException w:name="No Spacing" w:semiHidden="0" w:uiPriority="1" w:unhideWhenUsed="0" w:qFormat="1"/>
-    <w:lsdException w:name="Light Shading" w:semiHidden="0" w:uiPriority="60" w:unhideWhenUsed="0"/>
-    <w:lsdException w:name="Light List" w:semiHidden="0" w:uiPriority="61" w:unhideWhenUsed="0"/>
-    <w:lsdException w:name="Light Grid" w:semiHidden="0" w:uiPriority="62" w:unhideWhenUsed="0"/>
-    <w:lsdException w:name="Medium Shading 1" w:semiHidden="0" w:uiPriority="63" w:unhideWhenUsed="0"/>
-    <w:lsdException w:name="Medium Shading 2" w:semiHidden="0" w:uiPriority="64" w:unhideWhenUsed="0"/>
-    <w:lsdException w:name="Medium List 1" w:semiHidden="0" w:uiPriority="65" w:unhideWhenUsed="0"/>
-    <w:lsdException w:name="Medium List 2" w:semiHidden="0" w:uiPriority="66" w:unhideWhenUsed="0"/>
-    <w:lsdException w:name="Medium Grid 1" w:semiHidden="0" w:uiPriority="67" w:unhideWhenUsed="0"/>
-    <w:lsdException w:name="Medium Grid 2" w:semiHidden="0" w:uiPriority="68" w:unhideWhenUsed="0"/>
-    <w:lsdException w:name="Medium Grid 3" w:semiHidden="0" w:uiPriority="69" w:unhideWhenUsed="0"/>
-    <w:lsdException w:name="Dark List" w:semiHidden="0" w:uiPriority="70" w:unhideWhenUsed="0"/>
-    <w:lsdException w:name="Colorful Shading" w:semiHidden="0" w:uiPriority="71" w:unhideWhenUsed="0"/>
-    <w:lsdException w:name="Colorful List" w:semiHidden="0" w:uiPriority="72" w:unhideWhenUsed="0"/>
-    <w:lsdException w:name="Colorful Grid" w:semiHidden="0" w:uiPriority="73" w:unhideWhenUsed="0"/>
-    <w:lsdException w:name="Light Shading Accent 1" w:semiHidden="0" w:uiPriority="60" w:unhideWhenUsed="0"/>
-    <w:lsdException w:name="Light List Accent 1" w:semiHidden="0" w:uiPriority="61" w:unhideWhenUsed="0"/>
-    <w:lsdException w:name="Light Grid Accent 1" w:semiHidden="0" w:uiPriority="62" w:unhideWhenUsed="0"/>
-    <w:lsdException w:name="Medium Shading 1 Accent 1" w:semiHidden="0" w:uiPriority="63" w:unhideWhenUsed="0"/>
-    <w:lsdException w:name="Medium Shading 2 Accent 1" w:semiHidden="0" w:uiPriority="64" w:unhideWhenUsed="0"/>
-    <w:lsdException w:name="Medium List 1 Accent 1" w:semiHidden="0" w:uiPriority="65" w:unhideWhenUsed="0"/>
-    <w:lsdException w:name="Revision" w:unhideWhenUsed="0"/>
-    <w:lsdException w:name="List Paragraph" w:semiHidden="0" w:uiPriority="34" w:unhideWhenUsed="0" w:qFormat="1"/>
-    <w:lsdException w:name="Quote" w:semiHidden="0" w:unhideWhenUsed="0"/>
-    <w:lsdException w:name="Intense Quote" w:semiHidden="0" w:unhideWhenUsed="0"/>
-    <w:lsdException w:name="Medium List 2 Accent 1" w:semiHidden="0" w:uiPriority="66" w:unhideWhenUsed="0"/>
-    <w:lsdException w:name="Medium Grid 1 Accent 1" w:semiHidden="0" w:uiPriority="67" w:unhideWhenUsed="0"/>
-    <w:lsdException w:name="Medium Grid 2 Accent 1" w:semiHidden="0" w:uiPriority="68" w:unhideWhenUsed="0"/>
-    <w:lsdException w:name="Medium Grid 3 Accent 1" w:semiHidden="0" w:uiPriority="69" w:unhideWhenUsed="0"/>
-    <w:lsdException w:name="Dark List Accent 1" w:semiHidden="0" w:uiPriority="70" w:unhideWhenUsed="0"/>
-    <w:lsdException w:name="Colorful Shading Accent 1" w:semiHidden="0" w:uiPriority="71" w:unhideWhenUsed="0"/>
-    <w:lsdException w:name="Colorful List Accent 1" w:semiHidden="0" w:uiPriority="72" w:unhideWhenUsed="0"/>
-    <w:lsdException w:name="Colorful Grid Accent 1" w:semiHidden="0" w:uiPriority="73" w:unhideWhenUsed="0"/>
-    <w:lsdException w:name="Light Shading Accent 2" w:semiHidden="0" w:uiPriority="60" w:unhideWhenUsed="0"/>
-    <w:lsdException w:name="Light List Accent 2" w:semiHidden="0" w:uiPriority="61" w:unhideWhenUsed="0"/>
-    <w:lsdException w:name="Light Grid Accent 2" w:semiHidden="0" w:uiPriority="62" w:unhideWhenUsed="0"/>
-    <w:lsdException w:name="Medium Shading 1 Accent 2" w:semiHidden="0" w:uiPriority="63" w:unhideWhenUsed="0"/>
-    <w:lsdException w:name="Medium Shading 2 Accent 2" w:semiHidden="0" w:uiPriority="64" w:unhideWhenUsed="0"/>
-    <w:lsdException w:name="Medium List 1 Accent 2" w:semiHidden="0" w:uiPriority="65" w:unhideWhenUsed="0"/>
-    <w:lsdException w:name="Medium List 2 Accent 2" w:semiHidden="0" w:uiPriority="66" w:unhideWhenUsed="0"/>
-    <w:lsdException w:name="Medium Grid 1 Accent 2" w:semiHidden="0" w:uiPriority="67" w:unhideWhenUsed="0"/>
-    <w:lsdException w:name="Medium Grid 2 Accent 2" w:semiHidden="0" w:uiPriority="68" w:unhideWhenUsed="0"/>
-    <w:lsdException w:name="Medium Grid 3 Accent 2" w:semiHidden="0" w:uiPriority="69" w:unhideWhenUsed="0"/>
-    <w:lsdException w:name="Dark List Accent 2" w:semiHidden="0" w:uiPriority="70" w:unhideWhenUsed="0"/>
-    <w:lsdException w:name="Colorful Shading Accent 2" w:semiHidden="0" w:uiPriority="71" w:unhideWhenUsed="0"/>
-    <w:lsdException w:name="Colorful List Accent 2" w:semiHidden="0" w:uiPriority="72" w:unhideWhenUsed="0"/>
-    <w:lsdException w:name="Colorful Grid Accent 2" w:semiHidden="0" w:uiPriority="73" w:unhideWhenUsed="0"/>
-    <w:lsdException w:name="Light Shading Accent 3" w:semiHidden="0" w:uiPriority="60" w:unhideWhenUsed="0"/>
-    <w:lsdException w:name="Light List Accent 3" w:semiHidden="0" w:uiPriority="61" w:unhideWhenUsed="0"/>
-    <w:lsdException w:name="Light Grid Accent 3" w:semiHidden="0" w:uiPriority="62" w:unhideWhenUsed="0"/>
-    <w:lsdException w:name="Medium Shading 1 Accent 3" w:semiHidden="0" w:uiPriority="63" w:unhideWhenUsed="0"/>
-    <w:lsdException w:name="Medium Shading 2 Accent 3" w:semiHidden="0" w:uiPriority="64" w:unhideWhenUsed="0"/>
-    <w:lsdException w:name="Medium List 1 Accent 3" w:semiHidden="0" w:uiPriority="65" w:unhideWhenUsed="0"/>
-    <w:lsdException w:name="Medium List 2 Accent 3" w:semiHidden="0" w:uiPriority="66" w:unhideWhenUsed="0"/>
-    <w:lsdException w:name="Medium Grid 1 Accent 3" w:semiHidden="0" w:uiPriority="67" w:unhideWhenUsed="0"/>
-    <w:lsdException w:name="Medium Grid 2 Accent 3" w:semiHidden="0" w:uiPriority="68" w:unhideWhenUsed="0"/>
-    <w:lsdException w:name="Medium Grid 3 Accent 3" w:semiHidden="0" w:uiPriority="69" w:unhideWhenUsed="0"/>
-    <w:lsdException w:name="Dark List Accent 3" w:semiHidden="0" w:uiPriority="70" w:unhideWhenUsed="0"/>
-    <w:lsdException w:name="Colorful Shading Accent 3" w:semiHidden="0" w:uiPriority="71" w:unhideWhenUsed="0"/>
-    <w:lsdException w:name="Colorful List Accent 3" w:semiHidden="0" w:uiPriority="72" w:unhideWhenUsed="0"/>
-    <w:lsdException w:name="Colorful Grid Accent 3" w:semiHidden="0" w:uiPriority="73" w:unhideWhenUsed="0"/>
-    <w:lsdException w:name="Light Shading Accent 4" w:semiHidden="0" w:uiPriority="60" w:unhideWhenUsed="0"/>
-    <w:lsdException w:name="Light List Accent 4" w:semiHidden="0" w:uiPriority="61" w:unhideWhenUsed="0"/>
-    <w:lsdException w:name="Light Grid Accent 4" w:semiHidden="0" w:uiPriority="62" w:unhideWhenUsed="0"/>
-    <w:lsdException w:name="Medium Shading 1 Accent 4" w:semiHidden="0" w:uiPriority="63" w:unhideWhenUsed="0"/>
-    <w:lsdException w:name="Medium Shading 2 Accent 4" w:semiHidden="0" w:uiPriority="64" w:unhideWhenUsed="0"/>
-    <w:lsdException w:name="Medium List 1 Accent 4" w:semiHidden="0" w:uiPriority="65" w:unhideWhenUsed="0"/>
-    <w:lsdException w:name="Medium List 2 Accent 4" w:semiHidden="0" w:uiPriority="66" w:unhideWhenUsed="0"/>
-    <w:lsdException w:name="Medium Grid 1 Accent 4" w:semiHidden="0" w:uiPriority="67" w:unhideWhenUsed="0"/>
-    <w:lsdException w:name="Medium Grid 2 Accent 4" w:semiHidden="0" w:uiPriority="68" w:unhideWhenUsed="0"/>
-    <w:lsdException w:name="Medium Grid 3 Accent 4" w:semiHidden="0" w:uiPriority="69" w:unhideWhenUsed="0"/>
-    <w:lsdException w:name="Dark List Accent 4" w:semiHidden="0" w:uiPriority="70" w:unhideWhenUsed="0"/>
-    <w:lsdException w:name="Colorful Shading Accent 4" w:semiHidden="0" w:uiPriority="71" w:unhideWhenUsed="0"/>
-    <w:lsdException w:name="Colorful List Accent 4" w:semiHidden="0" w:uiPriority="72" w:unhideWhenUsed="0"/>
-    <w:lsdException w:name="Colorful Grid Accent 4" w:semiHidden="0" w:uiPriority="73" w:unhideWhenUsed="0"/>
-    <w:lsdException w:name="Light Shading Accent 5" w:semiHidden="0" w:uiPriority="60" w:unhideWhenUsed="0"/>
-    <w:lsdException w:name="Light List Accent 5" w:semiHidden="0" w:uiPriority="61" w:unhideWhenUsed="0"/>
-    <w:lsdException w:name="Light Grid Accent 5" w:semiHidden="0" w:uiPriority="62" w:unhideWhenUsed="0"/>
-    <w:lsdException w:name="Medium Shading 1 Accent 5" w:semiHidden="0" w:uiPriority="63" w:unhideWhenUsed="0"/>
-    <w:lsdException w:name="Medium Shading 2 Accent 5" w:semiHidden="0" w:uiPriority="64" w:unhideWhenUsed="0"/>
-    <w:lsdException w:name="Medium List 1 Accent 5" w:semiHidden="0" w:uiPriority="65" w:unhideWhenUsed="0"/>
-    <w:lsdException w:name="Medium List 2 Accent 5" w:semiHidden="0" w:uiPriority="66" w:unhideWhenUsed="0"/>
-    <w:lsdException w:name="Medium Grid 1 Accent 5" w:semiHidden="0" w:uiPriority="67" w:unhideWhenUsed="0"/>
-    <w:lsdException w:name="Medium Grid 2 Accent 5" w:semiHidden="0" w:uiPriority="68" w:unhideWhenUsed="0"/>
-    <w:lsdException w:name="Medium Grid 3 Accent 5" w:semiHidden="0" w:uiPriority="69" w:unhideWhenUsed="0"/>
-    <w:lsdException w:name="Dark List Accent 5" w:semiHidden="0" w:uiPriority="70" w:unhideWhenUsed="0"/>
-    <w:lsdException w:name="Colorful Shading Accent 5" w:semiHidden="0" w:uiPriority="71" w:unhideWhenUsed="0"/>
-    <w:lsdException w:name="Colorful List Accent 5" w:semiHidden="0" w:uiPriority="72" w:unhideWhenUsed="0"/>
-    <w:lsdException w:name="Colorful Grid Accent 5" w:semiHidden="0" w:uiPriority="73" w:unhideWhenUsed="0"/>
-    <w:lsdException w:name="Light Shading Accent 6" w:semiHidden="0" w:uiPriority="60" w:unhideWhenUsed="0"/>
-    <w:lsdException w:name="Light List Accent 6" w:semiHidden="0" w:uiPriority="61" w:unhideWhenUsed="0"/>
-    <w:lsdException w:name="Light Grid Accent 6" w:semiHidden="0" w:uiPriority="62" w:unhideWhenUsed="0"/>
-    <w:lsdException w:name="Medium Shading 1 Accent 6" w:semiHidden="0" w:uiPriority="63" w:unhideWhenUsed="0"/>
-    <w:lsdException w:name="Medium Shading 2 Accent 6" w:semiHidden="0" w:uiPriority="64" w:unhideWhenUsed="0"/>
-    <w:lsdException w:name="Medium List 1 Accent 6" w:semiHidden="0" w:uiPriority="65" w:unhideWhenUsed="0"/>
-    <w:lsdException w:name="Medium List 2 Accent 6" w:semiHidden="0" w:uiPriority="66" w:unhideWhenUsed="0"/>
-    <w:lsdException w:name="Medium Grid 1 Accent 6" w:semiHidden="0" w:uiPriority="67" w:unhideWhenUsed="0"/>
-    <w:lsdException w:name="Medium Grid 2 Accent 6" w:semiHidden="0" w:uiPriority="68" w:unhideWhenUsed="0"/>
-    <w:lsdException w:name="Medium Grid 3 Accent 6" w:semiHidden="0" w:uiPriority="69" w:unhideWhenUsed="0"/>
-    <w:lsdException w:name="Dark List Accent 6" w:semiHidden="0" w:uiPriority="70" w:unhideWhenUsed="0"/>
-    <w:lsdException w:name="Colorful Shading Accent 6" w:semiHidden="0" w:uiPriority="71" w:unhideWhenUsed="0"/>
-    <w:lsdException w:name="Colorful List Accent 6" w:semiHidden="0" w:uiPriority="72" w:unhideWhenUsed="0"/>
-    <w:lsdException w:name="Colorful Grid Accent 6" w:semiHidden="0" w:uiPriority="73" w:unhideWhenUsed="0"/>
-    <w:lsdException w:name="Subtle Emphasis" w:semiHidden="0" w:uiPriority="19" w:unhideWhenUsed="0" w:qFormat="1"/>
-    <w:lsdException w:name="Intense Emphasis" w:semiHidden="0" w:uiPriority="21" w:unhideWhenUsed="0" w:qFormat="1"/>
-    <w:lsdException w:name="Subtle Reference" w:semiHidden="0" w:uiPriority="31" w:unhideWhenUsed="0" w:qFormat="1"/>
-    <w:lsdException w:name="Intense Reference" w:semiHidden="0" w:uiPriority="32" w:unhideWhenUsed="0" w:qFormat="1"/>
-    <w:lsdException w:name="Book Title" w:semiHidden="0" w:uiPriority="33" w:unhideWhenUsed="0" w:qFormat="1"/>
-    <w:lsdException w:name="Bibliography" w:uiPriority="37"/>
-    <w:lsdException w:name="TOC Heading" w:uiPriority="39" w:qFormat="1"/>
+  <w:latentStyles w:defLockedState="0" w:defUIPriority="99" w:defSemiHidden="0" w:defUnhideWhenUsed="0" w:defQFormat="0" w:count="375">
+    <w:lsdException w:name="Normal" w:uiPriority="0" w:qFormat="1"/>
+    <w:lsdException w:name="heading 1" w:uiPriority="9" w:qFormat="1"/>
+    <w:lsdException w:name="heading 2" w:semiHidden="1" w:uiPriority="9" w:unhideWhenUsed="1" w:qFormat="1"/>
+    <w:lsdException w:name="heading 3" w:semiHidden="1" w:uiPriority="9" w:unhideWhenUsed="1" w:qFormat="1"/>
+    <w:lsdException w:name="heading 4" w:semiHidden="1" w:uiPriority="9" w:unhideWhenUsed="1" w:qFormat="1"/>
+    <w:lsdException w:name="heading 5" w:semiHidden="1" w:uiPriority="9" w:unhideWhenUsed="1" w:qFormat="1"/>
+    <w:lsdException w:name="heading 6" w:semiHidden="1" w:uiPriority="9" w:unhideWhenUsed="1" w:qFormat="1"/>
+    <w:lsdException w:name="heading 7" w:semiHidden="1" w:uiPriority="9" w:unhideWhenUsed="1" w:qFormat="1"/>
+    <w:lsdException w:name="heading 8" w:semiHidden="1" w:uiPriority="9" w:unhideWhenUsed="1" w:qFormat="1"/>
+    <w:lsdException w:name="heading 9" w:semiHidden="1" w:uiPriority="9" w:unhideWhenUsed="1" w:qFormat="1"/>
+    <w:lsdException w:name="index 1" w:semiHidden="1" w:unhideWhenUsed="1"/>
+    <w:lsdException w:name="index 2" w:semiHidden="1" w:unhideWhenUsed="1"/>
+    <w:lsdException w:name="index 3" w:semiHidden="1" w:unhideWhenUsed="1"/>
+    <w:lsdException w:name="index 4" w:semiHidden="1" w:unhideWhenUsed="1"/>
+    <w:lsdException w:name="index 5" w:semiHidden="1" w:unhideWhenUsed="1"/>
+    <w:lsdException w:name="index 6" w:semiHidden="1" w:unhideWhenUsed="1"/>
+    <w:lsdException w:name="index 7" w:semiHidden="1" w:unhideWhenUsed="1"/>
+    <w:lsdException w:name="index 8" w:semiHidden="1" w:unhideWhenUsed="1"/>
+    <w:lsdException w:name="index 9" w:semiHidden="1" w:unhideWhenUsed="1"/>
+    <w:lsdException w:name="toc 1" w:uiPriority="39" w:unhideWhenUsed="1" w:qFormat="1"/>
+    <w:lsdException w:name="toc 2" w:uiPriority="39" w:unhideWhenUsed="1"/>
+    <w:lsdException w:name="toc 3" w:semiHidden="1" w:uiPriority="39" w:unhideWhenUsed="1"/>
+    <w:lsdException w:name="toc 4" w:semiHidden="1" w:uiPriority="39" w:unhideWhenUsed="1"/>
+    <w:lsdException w:name="toc 5" w:semiHidden="1" w:uiPriority="39" w:unhideWhenUsed="1"/>
+    <w:lsdException w:name="toc 6" w:semiHidden="1" w:uiPriority="39" w:unhideWhenUsed="1"/>
+    <w:lsdException w:name="toc 7" w:semiHidden="1" w:uiPriority="39" w:unhideWhenUsed="1"/>
+    <w:lsdException w:name="toc 8" w:semiHidden="1" w:uiPriority="39" w:unhideWhenUsed="1"/>
+    <w:lsdException w:name="toc 9" w:semiHidden="1" w:uiPriority="39" w:unhideWhenUsed="1"/>
+    <w:lsdException w:name="Normal Indent" w:semiHidden="1" w:unhideWhenUsed="1"/>
+    <w:lsdException w:name="footnote text" w:semiHidden="1" w:unhideWhenUsed="1"/>
+    <w:lsdException w:name="annotation text" w:semiHidden="1" w:unhideWhenUsed="1"/>
+    <w:lsdException w:name="header" w:unhideWhenUsed="1" w:qFormat="1"/>
+    <w:lsdException w:name="footer" w:unhideWhenUsed="1"/>
+    <w:lsdException w:name="index heading" w:semiHidden="1" w:unhideWhenUsed="1"/>
+    <w:lsdException w:name="caption" w:uiPriority="35" w:unhideWhenUsed="1" w:qFormat="1"/>
+    <w:lsdException w:name="table of figures" w:semiHidden="1" w:unhideWhenUsed="1"/>
+    <w:lsdException w:name="envelope address" w:semiHidden="1" w:unhideWhenUsed="1"/>
+    <w:lsdException w:name="envelope return" w:semiHidden="1" w:unhideWhenUsed="1"/>
+    <w:lsdException w:name="footnote reference" w:semiHidden="1" w:unhideWhenUsed="1"/>
+    <w:lsdException w:name="annotation reference" w:semiHidden="1" w:unhideWhenUsed="1"/>
+    <w:lsdException w:name="line number" w:semiHidden="1" w:unhideWhenUsed="1"/>
+    <w:lsdException w:name="page number" w:semiHidden="1" w:unhideWhenUsed="1"/>
+    <w:lsdException w:name="endnote reference" w:semiHidden="1" w:unhideWhenUsed="1"/>
+    <w:lsdException w:name="endnote text" w:semiHidden="1" w:unhideWhenUsed="1" w:qFormat="1"/>
+    <w:lsdException w:name="table of authorities" w:semiHidden="1" w:unhideWhenUsed="1"/>
+    <w:lsdException w:name="macro" w:semiHidden="1" w:unhideWhenUsed="1"/>
+    <w:lsdException w:name="toa heading" w:semiHidden="1" w:unhideWhenUsed="1"/>
+    <w:lsdException w:name="List" w:semiHidden="1" w:unhideWhenUsed="1"/>
+    <w:lsdException w:name="List Bullet" w:semiHidden="1" w:unhideWhenUsed="1"/>
+    <w:lsdException w:name="List Number" w:semiHidden="1" w:unhideWhenUsed="1"/>
+    <w:lsdException w:name="List 2" w:semiHidden="1" w:unhideWhenUsed="1"/>
+    <w:lsdException w:name="List 3" w:semiHidden="1" w:unhideWhenUsed="1"/>
+    <w:lsdException w:name="List 4" w:semiHidden="1" w:unhideWhenUsed="1"/>
+    <w:lsdException w:name="List 5" w:semiHidden="1" w:unhideWhenUsed="1"/>
+    <w:lsdException w:name="List Bullet 2" w:semiHidden="1" w:unhideWhenUsed="1"/>
+    <w:lsdException w:name="List Bullet 3" w:semiHidden="1" w:unhideWhenUsed="1"/>
+    <w:lsdException w:name="List Bullet 4" w:semiHidden="1" w:unhideWhenUsed="1"/>
+    <w:lsdException w:name="List Bullet 5" w:semiHidden="1" w:unhideWhenUsed="1"/>
+    <w:lsdException w:name="List Number 2" w:semiHidden="1" w:unhideWhenUsed="1"/>
+    <w:lsdException w:name="List Number 3" w:semiHidden="1" w:unhideWhenUsed="1"/>
+    <w:lsdException w:name="List Number 4" w:semiHidden="1" w:unhideWhenUsed="1"/>
+    <w:lsdException w:name="List Number 5" w:semiHidden="1" w:unhideWhenUsed="1"/>
+    <w:lsdException w:name="Title" w:uiPriority="10" w:qFormat="1"/>
+    <w:lsdException w:name="Closing" w:semiHidden="1" w:unhideWhenUsed="1"/>
+    <w:lsdException w:name="Signature" w:semiHidden="1" w:unhideWhenUsed="1"/>
+    <w:lsdException w:name="Default Paragraph Font" w:semiHidden="1" w:uiPriority="1" w:unhideWhenUsed="1"/>
+    <w:lsdException w:name="Body Text" w:semiHidden="1" w:unhideWhenUsed="1"/>
+    <w:lsdException w:name="Body Text Indent" w:semiHidden="1" w:unhideWhenUsed="1"/>
+    <w:lsdException w:name="List Continue" w:semiHidden="1" w:unhideWhenUsed="1"/>
+    <w:lsdException w:name="List Continue 2" w:semiHidden="1" w:unhideWhenUsed="1"/>
+    <w:lsdException w:name="List Continue 3" w:semiHidden="1" w:unhideWhenUsed="1"/>
+    <w:lsdException w:name="List Continue 4" w:semiHidden="1" w:unhideWhenUsed="1"/>
+    <w:lsdException w:name="List Continue 5" w:semiHidden="1" w:unhideWhenUsed="1"/>
+    <w:lsdException w:name="Message Header" w:semiHidden="1" w:unhideWhenUsed="1"/>
+    <w:lsdException w:name="Subtitle" w:uiPriority="11" w:qFormat="1"/>
+    <w:lsdException w:name="Salutation" w:semiHidden="1" w:unhideWhenUsed="1"/>
+    <w:lsdException w:name="Date" w:semiHidden="1" w:unhideWhenUsed="1"/>
+    <w:lsdException w:name="Body Text First Indent" w:semiHidden="1" w:unhideWhenUsed="1"/>
+    <w:lsdException w:name="Body Text First Indent 2" w:semiHidden="1" w:unhideWhenUsed="1"/>
+    <w:lsdException w:name="Note Heading" w:semiHidden="1" w:unhideWhenUsed="1"/>
+    <w:lsdException w:name="Body Text 2" w:semiHidden="1" w:unhideWhenUsed="1"/>
+    <w:lsdException w:name="Body Text 3" w:semiHidden="1" w:unhideWhenUsed="1"/>
+    <w:lsdException w:name="Body Text Indent 2" w:semiHidden="1" w:unhideWhenUsed="1"/>
+    <w:lsdException w:name="Body Text Indent 3" w:semiHidden="1" w:unhideWhenUsed="1"/>
+    <w:lsdException w:name="Block Text" w:semiHidden="1" w:unhideWhenUsed="1"/>
+    <w:lsdException w:name="Hyperlink" w:unhideWhenUsed="1"/>
+    <w:lsdException w:name="FollowedHyperlink" w:semiHidden="1" w:unhideWhenUsed="1"/>
+    <w:lsdException w:name="Strong" w:uiPriority="22" w:qFormat="1"/>
+    <w:lsdException w:name="Emphasis" w:uiPriority="20" w:qFormat="1"/>
+    <w:lsdException w:name="Document Map" w:semiHidden="1" w:unhideWhenUsed="1"/>
+    <w:lsdException w:name="Plain Text" w:semiHidden="1" w:unhideWhenUsed="1"/>
+    <w:lsdException w:name="E-mail Signature" w:semiHidden="1" w:unhideWhenUsed="1"/>
+    <w:lsdException w:name="HTML Top of Form" w:semiHidden="1" w:unhideWhenUsed="1"/>
+    <w:lsdException w:name="HTML Bottom of Form" w:semiHidden="1" w:unhideWhenUsed="1"/>
+    <w:lsdException w:name="Normal (Web)" w:semiHidden="1" w:unhideWhenUsed="1"/>
+    <w:lsdException w:name="HTML Acronym" w:semiHidden="1" w:unhideWhenUsed="1"/>
+    <w:lsdException w:name="HTML Address" w:semiHidden="1" w:unhideWhenUsed="1"/>
+    <w:lsdException w:name="HTML Cite" w:semiHidden="1" w:unhideWhenUsed="1"/>
+    <w:lsdException w:name="HTML Code" w:semiHidden="1" w:unhideWhenUsed="1"/>
+    <w:lsdException w:name="HTML Definition" w:semiHidden="1" w:unhideWhenUsed="1"/>
+    <w:lsdException w:name="HTML Keyboard" w:semiHidden="1" w:unhideWhenUsed="1"/>
+    <w:lsdException w:name="HTML Preformatted" w:semiHidden="1" w:unhideWhenUsed="1"/>
+    <w:lsdException w:name="HTML Sample" w:semiHidden="1" w:unhideWhenUsed="1"/>
+    <w:lsdException w:name="HTML Typewriter" w:semiHidden="1" w:unhideWhenUsed="1"/>
+    <w:lsdException w:name="HTML Variable" w:semiHidden="1" w:unhideWhenUsed="1"/>
+    <w:lsdException w:name="Normal Table" w:semiHidden="1" w:unhideWhenUsed="1" w:qFormat="1"/>
+    <w:lsdException w:name="annotation subject" w:semiHidden="1" w:unhideWhenUsed="1"/>
+    <w:lsdException w:name="No List" w:semiHidden="1" w:unhideWhenUsed="1"/>
+    <w:lsdException w:name="Outline List 1" w:semiHidden="1" w:unhideWhenUsed="1"/>
+    <w:lsdException w:name="Outline List 2" w:semiHidden="1" w:unhideWhenUsed="1"/>
+    <w:lsdException w:name="Outline List 3" w:semiHidden="1" w:unhideWhenUsed="1"/>
+    <w:lsdException w:name="Table Simple 1" w:semiHidden="1" w:unhideWhenUsed="1"/>
+    <w:lsdException w:name="Table Simple 2" w:semiHidden="1" w:unhideWhenUsed="1"/>
+    <w:lsdException w:name="Table Simple 3" w:semiHidden="1" w:unhideWhenUsed="1"/>
+    <w:lsdException w:name="Table Classic 1" w:semiHidden="1" w:unhideWhenUsed="1"/>
+    <w:lsdException w:name="Table Classic 2" w:semiHidden="1" w:unhideWhenUsed="1"/>
+    <w:lsdException w:name="Table Classic 3" w:semiHidden="1" w:unhideWhenUsed="1"/>
+    <w:lsdException w:name="Table Classic 4" w:semiHidden="1" w:unhideWhenUsed="1"/>
+    <w:lsdException w:name="Table Colorful 1" w:semiHidden="1" w:unhideWhenUsed="1"/>
+    <w:lsdException w:name="Table Colorful 2" w:semiHidden="1" w:unhideWhenUsed="1"/>
+    <w:lsdException w:name="Table Colorful 3" w:semiHidden="1" w:unhideWhenUsed="1"/>
+    <w:lsdException w:name="Table Columns 1" w:semiHidden="1" w:unhideWhenUsed="1"/>
+    <w:lsdException w:name="Table Columns 2" w:semiHidden="1" w:unhideWhenUsed="1"/>
+    <w:lsdException w:name="Table Columns 3" w:semiHidden="1" w:unhideWhenUsed="1"/>
+    <w:lsdException w:name="Table Columns 4" w:semiHidden="1" w:unhideWhenUsed="1"/>
+    <w:lsdException w:name="Table Columns 5" w:semiHidden="1" w:unhideWhenUsed="1"/>
+    <w:lsdException w:name="Table Grid 1" w:semiHidden="1" w:unhideWhenUsed="1"/>
+    <w:lsdException w:name="Table Grid 2" w:semiHidden="1" w:unhideWhenUsed="1"/>
+    <w:lsdException w:name="Table Grid 3" w:semiHidden="1" w:unhideWhenUsed="1"/>
+    <w:lsdException w:name="Table Grid 4" w:semiHidden="1" w:unhideWhenUsed="1"/>
+    <w:lsdException w:name="Table Grid 5" w:semiHidden="1" w:unhideWhenUsed="1"/>
+    <w:lsdException w:name="Table Grid 6" w:semiHidden="1" w:unhideWhenUsed="1"/>
+    <w:lsdException w:name="Table Grid 7" w:semiHidden="1" w:unhideWhenUsed="1"/>
+    <w:lsdException w:name="Table Grid 8" w:semiHidden="1" w:unhideWhenUsed="1"/>
+    <w:lsdException w:name="Table List 1" w:semiHidden="1" w:unhideWhenUsed="1"/>
+    <w:lsdException w:name="Table List 2" w:semiHidden="1" w:unhideWhenUsed="1"/>
+    <w:lsdException w:name="Table List 3" w:semiHidden="1" w:unhideWhenUsed="1"/>
+    <w:lsdException w:name="Table List 4" w:semiHidden="1" w:unhideWhenUsed="1"/>
+    <w:lsdException w:name="Table List 5" w:semiHidden="1" w:unhideWhenUsed="1"/>
+    <w:lsdException w:name="Table List 6" w:semiHidden="1" w:unhideWhenUsed="1"/>
+    <w:lsdException w:name="Table List 7" w:semiHidden="1" w:unhideWhenUsed="1"/>
+    <w:lsdException w:name="Table List 8" w:semiHidden="1" w:unhideWhenUsed="1"/>
+    <w:lsdException w:name="Table 3D effects 1" w:semiHidden="1" w:unhideWhenUsed="1"/>
+    <w:lsdException w:name="Table 3D effects 2" w:semiHidden="1" w:unhideWhenUsed="1"/>
+    <w:lsdException w:name="Table 3D effects 3" w:semiHidden="1" w:unhideWhenUsed="1"/>
+    <w:lsdException w:name="Table Contemporary" w:semiHidden="1" w:unhideWhenUsed="1"/>
+    <w:lsdException w:name="Table Elegant" w:semiHidden="1" w:unhideWhenUsed="1"/>
+    <w:lsdException w:name="Table Professional" w:semiHidden="1" w:unhideWhenUsed="1"/>
+    <w:lsdException w:name="Table Subtle 1" w:semiHidden="1" w:unhideWhenUsed="1"/>
+    <w:lsdException w:name="Table Subtle 2" w:semiHidden="1" w:unhideWhenUsed="1"/>
+    <w:lsdException w:name="Table Web 1" w:semiHidden="1" w:unhideWhenUsed="1"/>
+    <w:lsdException w:name="Table Web 2" w:semiHidden="1" w:unhideWhenUsed="1"/>
+    <w:lsdException w:name="Table Web 3" w:semiHidden="1" w:unhideWhenUsed="1"/>
+    <w:lsdException w:name="Balloon Text" w:semiHidden="1" w:unhideWhenUsed="1" w:qFormat="1"/>
+    <w:lsdException w:name="Table Grid" w:semiHidden="1" w:uiPriority="39" w:unhideWhenUsed="1" w:qFormat="1"/>
+    <w:lsdException w:name="Table Theme" w:semiHidden="1" w:unhideWhenUsed="1"/>
+    <w:lsdException w:name="Placeholder Text" w:semiHidden="1" w:unhideWhenUsed="1"/>
+    <w:lsdException w:name="No Spacing" w:uiPriority="1" w:qFormat="1"/>
+    <w:lsdException w:name="Light Shading" w:uiPriority="60"/>
+    <w:lsdException w:name="Light List" w:uiPriority="61"/>
+    <w:lsdException w:name="Light Grid" w:uiPriority="62"/>
+    <w:lsdException w:name="Medium Shading 1" w:uiPriority="63"/>
+    <w:lsdException w:name="Medium Shading 2" w:uiPriority="64"/>
+    <w:lsdException w:name="Medium List 1" w:uiPriority="65"/>
+    <w:lsdException w:name="Medium List 2" w:uiPriority="66"/>
+    <w:lsdException w:name="Medium Grid 1" w:uiPriority="67"/>
+    <w:lsdException w:name="Medium Grid 2" w:uiPriority="68"/>
+    <w:lsdException w:name="Medium Grid 3" w:uiPriority="69"/>
+    <w:lsdException w:name="Dark List" w:uiPriority="70"/>
+    <w:lsdException w:name="Colorful Shading" w:uiPriority="71"/>
+    <w:lsdException w:name="Colorful List" w:uiPriority="72"/>
+    <w:lsdException w:name="Colorful Grid" w:uiPriority="73"/>
+    <w:lsdException w:name="Light Shading Accent 1" w:uiPriority="60"/>
+    <w:lsdException w:name="Light List Accent 1" w:uiPriority="61"/>
+    <w:lsdException w:name="Light Grid Accent 1" w:uiPriority="62"/>
+    <w:lsdException w:name="Medium Shading 1 Accent 1" w:uiPriority="63"/>
+    <w:lsdException w:name="Medium Shading 2 Accent 1" w:uiPriority="64"/>
+    <w:lsdException w:name="Medium List 1 Accent 1" w:uiPriority="65"/>
+    <w:lsdException w:name="Revision" w:semiHidden="1"/>
+    <w:lsdException w:name="List Paragraph" w:uiPriority="34" w:qFormat="1"/>
+    <w:lsdException w:name="Medium List 2 Accent 1" w:uiPriority="66"/>
+    <w:lsdException w:name="Medium Grid 1 Accent 1" w:uiPriority="67"/>
+    <w:lsdException w:name="Medium Grid 2 Accent 1" w:uiPriority="68"/>
+    <w:lsdException w:name="Medium Grid 3 Accent 1" w:uiPriority="69"/>
+    <w:lsdException w:name="Dark List Accent 1" w:uiPriority="70"/>
+    <w:lsdException w:name="Colorful Shading Accent 1" w:uiPriority="71"/>
+    <w:lsdException w:name="Colorful List Accent 1" w:uiPriority="72"/>
+    <w:lsdException w:name="Colorful Grid Accent 1" w:uiPriority="73"/>
+    <w:lsdException w:name="Light Shading Accent 2" w:uiPriority="60"/>
+    <w:lsdException w:name="Light List Accent 2" w:uiPriority="61"/>
+    <w:lsdException w:name="Light Grid Accent 2" w:uiPriority="62"/>
+    <w:lsdException w:name="Medium Shading 1 Accent 2" w:uiPriority="63"/>
+    <w:lsdException w:name="Medium Shading 2 Accent 2" w:uiPriority="64"/>
+    <w:lsdException w:name="Medium List 1 Accent 2" w:uiPriority="65"/>
+    <w:lsdException w:name="Medium List 2 Accent 2" w:uiPriority="66"/>
+    <w:lsdException w:name="Medium Grid 1 Accent 2" w:uiPriority="67"/>
+    <w:lsdException w:name="Medium Grid 2 Accent 2" w:uiPriority="68"/>
+    <w:lsdException w:name="Medium Grid 3 Accent 2" w:uiPriority="69"/>
+    <w:lsdException w:name="Dark List Accent 2" w:uiPriority="70"/>
+    <w:lsdException w:name="Colorful Shading Accent 2" w:uiPriority="71"/>
+    <w:lsdException w:name="Colorful List Accent 2" w:uiPriority="72"/>
+    <w:lsdException w:name="Colorful Grid Accent 2" w:uiPriority="73"/>
+    <w:lsdException w:name="Light Shading Accent 3" w:uiPriority="60"/>
+    <w:lsdException w:name="Light List Accent 3" w:uiPriority="61"/>
+    <w:lsdException w:name="Light Grid Accent 3" w:uiPriority="62"/>
+    <w:lsdException w:name="Medium Shading 1 Accent 3" w:uiPriority="63"/>
+    <w:lsdException w:name="Medium Shading 2 Accent 3" w:uiPriority="64"/>
+    <w:lsdException w:name="Medium List 1 Accent 3" w:uiPriority="65"/>
+    <w:lsdException w:name="Medium List 2 Accent 3" w:uiPriority="66"/>
+    <w:lsdException w:name="Medium Grid 1 Accent 3" w:uiPriority="67"/>
+    <w:lsdException w:name="Medium Grid 2 Accent 3" w:uiPriority="68"/>
+    <w:lsdException w:name="Medium Grid 3 Accent 3" w:uiPriority="69"/>
+    <w:lsdException w:name="Dark List Accent 3" w:uiPriority="70"/>
+    <w:lsdException w:name="Colorful Shading Accent 3" w:uiPriority="71"/>
+    <w:lsdException w:name="Colorful List Accent 3" w:uiPriority="72"/>
+    <w:lsdException w:name="Colorful Grid Accent 3" w:uiPriority="73"/>
+    <w:lsdException w:name="Light Shading Accent 4" w:uiPriority="60"/>
+    <w:lsdException w:name="Light List Accent 4" w:uiPriority="61"/>
+    <w:lsdException w:name="Light Grid Accent 4" w:uiPriority="62"/>
+    <w:lsdException w:name="Medium Shading 1 Accent 4" w:uiPriority="63"/>
+    <w:lsdException w:name="Medium Shading 2 Accent 4" w:uiPriority="64"/>
+    <w:lsdException w:name="Medium List 1 Accent 4" w:uiPriority="65"/>
+    <w:lsdException w:name="Medium List 2 Accent 4" w:uiPriority="66"/>
+    <w:lsdException w:name="Medium Grid 1 Accent 4" w:uiPriority="67"/>
+    <w:lsdException w:name="Medium Grid 2 Accent 4" w:uiPriority="68"/>
+    <w:lsdException w:name="Medium Grid 3 Accent 4" w:uiPriority="69"/>
+    <w:lsdException w:name="Dark List Accent 4" w:uiPriority="70"/>
+    <w:lsdException w:name="Colorful Shading Accent 4" w:uiPriority="71"/>
+    <w:lsdException w:name="Colorful List Accent 4" w:uiPriority="72"/>
+    <w:lsdException w:name="Colorful Grid Accent 4" w:uiPriority="73"/>
+    <w:lsdException w:name="Light Shading Accent 5" w:uiPriority="60"/>
+    <w:lsdException w:name="Light List Accent 5" w:uiPriority="61"/>
+    <w:lsdException w:name="Light Grid Accent 5" w:uiPriority="62"/>
+    <w:lsdException w:name="Medium Shading 1 Accent 5" w:uiPriority="63"/>
+    <w:lsdException w:name="Medium Shading 2 Accent 5" w:uiPriority="64"/>
+    <w:lsdException w:name="Medium List 1 Accent 5" w:uiPriority="65"/>
+    <w:lsdException w:name="Medium List 2 Accent 5" w:uiPriority="66"/>
+    <w:lsdException w:name="Medium Grid 1 Accent 5" w:uiPriority="67"/>
+    <w:lsdException w:name="Medium Grid 2 Accent 5" w:uiPriority="68"/>
+    <w:lsdException w:name="Medium Grid 3 Accent 5" w:uiPriority="69"/>
+    <w:lsdException w:name="Dark List Accent 5" w:uiPriority="70"/>
+    <w:lsdException w:name="Colorful Shading Accent 5" w:uiPriority="71"/>
+    <w:lsdException w:name="Colorful List Accent 5" w:uiPriority="72"/>
+    <w:lsdException w:name="Colorful Grid Accent 5" w:uiPriority="73"/>
+    <w:lsdException w:name="Light Shading Accent 6" w:uiPriority="60"/>
+    <w:lsdException w:name="Light List Accent 6" w:uiPriority="61"/>
+    <w:lsdException w:name="Light Grid Accent 6" w:uiPriority="62"/>
+    <w:lsdException w:name="Medium Shading 1 Accent 6" w:uiPriority="63"/>
+    <w:lsdException w:name="Medium Shading 2 Accent 6" w:uiPriority="64"/>
+    <w:lsdException w:name="Medium List 1 Accent 6" w:uiPriority="65"/>
+    <w:lsdException w:name="Medium List 2 Accent 6" w:uiPriority="66"/>
+    <w:lsdException w:name="Medium Grid 1 Accent 6" w:uiPriority="67"/>
+    <w:lsdException w:name="Medium Grid 2 Accent 6" w:uiPriority="68"/>
+    <w:lsdException w:name="Medium Grid 3 Accent 6" w:uiPriority="69"/>
+    <w:lsdException w:name="Dark List Accent 6" w:uiPriority="70"/>
+    <w:lsdException w:name="Colorful Shading Accent 6" w:uiPriority="71"/>
+    <w:lsdException w:name="Colorful List Accent 6" w:uiPriority="72"/>
+    <w:lsdException w:name="Colorful Grid Accent 6" w:uiPriority="73"/>
+    <w:lsdException w:name="Subtle Emphasis" w:uiPriority="19" w:qFormat="1"/>
+    <w:lsdException w:name="Intense Emphasis" w:uiPriority="21" w:qFormat="1"/>
+    <w:lsdException w:name="Subtle Reference" w:uiPriority="31" w:qFormat="1"/>
+    <w:lsdException w:name="Intense Reference" w:uiPriority="32" w:qFormat="1"/>
+    <w:lsdException w:name="Book Title" w:uiPriority="33" w:qFormat="1"/>
+    <w:lsdException w:name="Bibliography" w:semiHidden="1" w:uiPriority="37" w:unhideWhenUsed="1"/>
+    <w:lsdException w:name="TOC Heading" w:semiHidden="1" w:uiPriority="39" w:unhideWhenUsed="1" w:qFormat="1"/>
+    <w:lsdException w:name="Plain Table 1" w:uiPriority="41"/>
+    <w:lsdException w:name="Plain Table 2" w:uiPriority="42"/>
+    <w:lsdException w:name="Plain Table 3" w:uiPriority="43"/>
+    <w:lsdException w:name="Plain Table 4" w:uiPriority="44"/>
+    <w:lsdException w:name="Plain Table 5" w:uiPriority="45"/>
+    <w:lsdException w:name="Grid Table Light" w:uiPriority="40"/>
+    <w:lsdException w:name="Grid Table 1 Light" w:uiPriority="46"/>
+    <w:lsdException w:name="Grid Table 2" w:uiPriority="47"/>
+    <w:lsdException w:name="Grid Table 3" w:uiPriority="48"/>
+    <w:lsdException w:name="Grid Table 4" w:uiPriority="49"/>
+    <w:lsdException w:name="Grid Table 5 Dark" w:uiPriority="50"/>
+    <w:lsdException w:name="Grid Table 6 Colorful" w:uiPriority="51"/>
+    <w:lsdException w:name="Grid Table 7 Colorful" w:uiPriority="52"/>
+    <w:lsdException w:name="Grid Table 1 Light Accent 1" w:uiPriority="46"/>
+    <w:lsdException w:name="Grid Table 2 Accent 1" w:uiPriority="47"/>
+    <w:lsdException w:name="Grid Table 3 Accent 1" w:uiPriority="48"/>
+    <w:lsdException w:name="Grid Table 4 Accent 1" w:uiPriority="49"/>
+    <w:lsdException w:name="Grid Table 5 Dark Accent 1" w:uiPriority="50"/>
+    <w:lsdException w:name="Grid Table 6 Colorful Accent 1" w:uiPriority="51"/>
+    <w:lsdException w:name="Grid Table 7 Colorful Accent 1" w:uiPriority="52"/>
+    <w:lsdException w:name="Grid Table 1 Light Accent 2" w:uiPriority="46"/>
+    <w:lsdException w:name="Grid Table 2 Accent 2" w:uiPriority="47"/>
+    <w:lsdException w:name="Grid Table 3 Accent 2" w:uiPriority="48"/>
+    <w:lsdException w:name="Grid Table 4 Accent 2" w:uiPriority="49"/>
+    <w:lsdException w:name="Grid Table 5 Dark Accent 2" w:uiPriority="50"/>
+    <w:lsdException w:name="Grid Table 6 Colorful Accent 2" w:uiPriority="51"/>
+    <w:lsdException w:name="Grid Table 7 Colorful Accent 2" w:uiPriority="52"/>
+    <w:lsdException w:name="Grid Table 1 Light Accent 3" w:uiPriority="46"/>
+    <w:lsdException w:name="Grid Table 2 Accent 3" w:uiPriority="47"/>
+    <w:lsdException w:name="Grid Table 3 Accent 3" w:uiPriority="48"/>
+    <w:lsdException w:name="Grid Table 4 Accent 3" w:uiPriority="49"/>
+    <w:lsdException w:name="Grid Table 5 Dark Accent 3" w:uiPriority="50"/>
+    <w:lsdException w:name="Grid Table 6 Colorful Accent 3" w:uiPriority="51"/>
+    <w:lsdException w:name="Grid Table 7 Colorful Accent 3" w:uiPriority="52"/>
+    <w:lsdException w:name="Grid Table 1 Light Accent 4" w:uiPriority="46"/>
+    <w:lsdException w:name="Grid Table 2 Accent 4" w:uiPriority="47"/>
+    <w:lsdException w:name="Grid Table 3 Accent 4" w:uiPriority="48"/>
+    <w:lsdException w:name="Grid Table 4 Accent 4" w:uiPriority="49"/>
+    <w:lsdException w:name="Grid Table 5 Dark Accent 4" w:uiPriority="50"/>
+    <w:lsdException w:name="Grid Table 6 Colorful Accent 4" w:uiPriority="51"/>
+    <w:lsdException w:name="Grid Table 7 Colorful Accent 4" w:uiPriority="52"/>
+    <w:lsdException w:name="Grid Table 1 Light Accent 5" w:uiPriority="46"/>
+    <w:lsdException w:name="Grid Table 2 Accent 5" w:uiPriority="47"/>
+    <w:lsdException w:name="Grid Table 3 Accent 5" w:uiPriority="48"/>
+    <w:lsdException w:name="Grid Table 4 Accent 5" w:uiPriority="49"/>
+    <w:lsdException w:name="Grid Table 5 Dark Accent 5" w:uiPriority="50"/>
+    <w:lsdException w:name="Grid Table 6 Colorful Accent 5" w:uiPriority="51"/>
+    <w:lsdException w:name="Grid Table 7 Colorful Accent 5" w:uiPriority="52"/>
+    <w:lsdException w:name="Grid Table 1 Light Accent 6" w:uiPriority="46"/>
+    <w:lsdException w:name="Grid Table 2 Accent 6" w:uiPriority="47"/>
+    <w:lsdException w:name="Grid Table 3 Accent 6" w:uiPriority="48"/>
+    <w:lsdException w:name="Grid Table 4 Accent 6" w:uiPriority="49"/>
+    <w:lsdException w:name="Grid Table 5 Dark Accent 6" w:uiPriority="50"/>
+    <w:lsdException w:name="Grid Table 6 Colorful Accent 6" w:uiPriority="51"/>
+    <w:lsdException w:name="Grid Table 7 Colorful Accent 6" w:uiPriority="52"/>
+    <w:lsdException w:name="List Table 1 Light" w:uiPriority="46"/>
+    <w:lsdException w:name="List Table 2" w:uiPriority="47"/>
+    <w:lsdException w:name="List Table 3" w:uiPriority="48"/>
+    <w:lsdException w:name="List Table 4" w:uiPriority="49"/>
+    <w:lsdException w:name="List Table 5 Dark" w:uiPriority="50"/>
+    <w:lsdException w:name="List Table 6 Colorful" w:uiPriority="51"/>
+    <w:lsdException w:name="List Table 7 Colorful" w:uiPriority="52"/>
+    <w:lsdException w:name="List Table 1 Light Accent 1" w:uiPriority="46"/>
+    <w:lsdException w:name="List Table 2 Accent 1" w:uiPriority="47"/>
+    <w:lsdException w:name="List Table 3 Accent 1" w:uiPriority="48"/>
+    <w:lsdException w:name="List Table 4 Accent 1" w:uiPriority="49"/>
+    <w:lsdException w:name="List Table 5 Dark Accent 1" w:uiPriority="50"/>
+    <w:lsdException w:name="List Table 6 Colorful Accent 1" w:uiPriority="51"/>
+    <w:lsdException w:name="List Table 7 Colorful Accent 1" w:uiPriority="52"/>
+    <w:lsdException w:name="List Table 1 Light Accent 2" w:uiPriority="46"/>
+    <w:lsdException w:name="List Table 2 Accent 2" w:uiPriority="47"/>
+    <w:lsdException w:name="List Table 3 Accent 2" w:uiPriority="48"/>
+    <w:lsdException w:name="List Table 4 Accent 2" w:uiPriority="49"/>
+    <w:lsdException w:name="List Table 5 Dark Accent 2" w:uiPriority="50"/>
+    <w:lsdException w:name="List Table 6 Colorful Accent 2" w:uiPriority="51"/>
+    <w:lsdException w:name="List Table 7 Colorful Accent 2" w:uiPriority="52"/>
+    <w:lsdException w:name="List Table 1 Light Accent 3" w:uiPriority="46"/>
+    <w:lsdException w:name="List Table 2 Accent 3" w:uiPriority="47"/>
+    <w:lsdException w:name="List Table 3 Accent 3" w:uiPriority="48"/>
+    <w:lsdException w:name="List Table 4 Accent 3" w:uiPriority="49"/>
+    <w:lsdException w:name="List Table 5 Dark Accent 3" w:uiPriority="50"/>
+    <w:lsdException w:name="List Table 6 Colorful Accent 3" w:uiPriority="51"/>
+    <w:lsdException w:name="List Table 7 Colorful Accent 3" w:uiPriority="52"/>
+    <w:lsdException w:name="List Table 1 Light Accent 4" w:uiPriority="46"/>
+    <w:lsdException w:name="List Table 2 Accent 4" w:uiPriority="47"/>
+    <w:lsdException w:name="List Table 3 Accent 4" w:uiPriority="48"/>
+    <w:lsdException w:name="List Table 4 Accent 4" w:uiPriority="49"/>
+    <w:lsdException w:name="List Table 5 Dark Accent 4" w:uiPriority="50"/>
+    <w:lsdException w:name="List Table 6 Colorful Accent 4" w:uiPriority="51"/>
+    <w:lsdException w:name="List Table 7 Colorful Accent 4" w:uiPriority="52"/>
+    <w:lsdException w:name="List Table 1 Light Accent 5" w:uiPriority="46"/>
+    <w:lsdException w:name="List Table 2 Accent 5" w:uiPriority="47"/>
+    <w:lsdException w:name="List Table 3 Accent 5" w:uiPriority="48"/>
+    <w:lsdException w:name="List Table 4 Accent 5" w:uiPriority="49"/>
+    <w:lsdException w:name="List Table 5 Dark Accent 5" w:uiPriority="50"/>
+    <w:lsdException w:name="List Table 6 Colorful Accent 5" w:uiPriority="51"/>
+    <w:lsdException w:name="List Table 7 Colorful Accent 5" w:uiPriority="52"/>
+    <w:lsdException w:name="List Table 1 Light Accent 6" w:uiPriority="46"/>
+    <w:lsdException w:name="List Table 2 Accent 6" w:uiPriority="47"/>
+    <w:lsdException w:name="List Table 3 Accent 6" w:uiPriority="48"/>
+    <w:lsdException w:name="List Table 4 Accent 6" w:uiPriority="49"/>
+    <w:lsdException w:name="List Table 5 Dark Accent 6" w:uiPriority="50"/>
+    <w:lsdException w:name="List Table 6 Colorful Accent 6" w:uiPriority="51"/>
+    <w:lsdException w:name="List Table 7 Colorful Accent 6" w:uiPriority="52"/>
+    <w:lsdException w:name="Mention" w:semiHidden="1" w:unhideWhenUsed="1"/>
+    <w:lsdException w:name="Smart Hyperlink" w:semiHidden="1" w:unhideWhenUsed="1"/>
+    <w:lsdException w:name="Hashtag" w:semiHidden="1" w:unhideWhenUsed="1"/>
+    <w:lsdException w:name="Unresolved Mention" w:semiHidden="1" w:unhideWhenUsed="1"/>
   </w:latentStyles>
   <w:style w:type="paragraph" w:default="1" w:styleId="Normal">
     <w:name w:val="Normal"/>
@@ -20440,7 +20758,6 @@
       <w:spacing w:after="0" w:line="240" w:lineRule="auto"/>
     </w:pPr>
     <w:tblPr>
-      <w:tblInd w:w="0" w:type="dxa"/>
       <w:tblBorders>
         <w:top w:val="single" w:sz="4" w:space="0" w:color="auto"/>
         <w:left w:val="single" w:sz="4" w:space="0" w:color="auto"/>
@@ -20449,696 +20766,6 @@
         <w:insideH w:val="single" w:sz="4" w:space="0" w:color="auto"/>
         <w:insideV w:val="single" w:sz="4" w:space="0" w:color="auto"/>
       </w:tblBorders>
-      <w:tblCellMar>
-        <w:top w:w="0" w:type="dxa"/>
-        <w:left w:w="108" w:type="dxa"/>
-        <w:bottom w:w="0" w:type="dxa"/>
-        <w:right w:w="108" w:type="dxa"/>
-      </w:tblCellMar>
-    </w:tblPr>
-  </w:style>
-  <w:style w:type="paragraph" w:customStyle="1" w:styleId="Default">
-    <w:name w:val="Default"/>
-    <w:pPr>
-      <w:autoSpaceDE w:val="0"/>
-      <w:autoSpaceDN w:val="0"/>
-      <w:adjustRightInd w:val="0"/>
-      <w:spacing w:after="0" w:line="240" w:lineRule="auto"/>
-    </w:pPr>
-    <w:rPr>
-      <w:rFonts w:ascii="Times New Roman" w:hAnsi="Times New Roman" w:cs="Times New Roman"/>
-      <w:color w:val="000000"/>
-      <w:sz w:val="24"/>
-      <w:szCs w:val="24"/>
-      <w:lang w:eastAsia="en-US"/>
-    </w:rPr>
-  </w:style>
-  <w:style w:type="paragraph" w:styleId="PargrafodaLista">
-    <w:name w:val="List Paragraph"/>
-    <w:basedOn w:val="Normal"/>
-    <w:uiPriority w:val="34"/>
-    <w:qFormat/>
-    <w:pPr>
-      <w:ind w:left="720"/>
-      <w:contextualSpacing/>
-    </w:pPr>
-  </w:style>
-  <w:style w:type="character" w:customStyle="1" w:styleId="CabealhoChar">
-    <w:name w:val="Cabeçalho Char"/>
-    <w:basedOn w:val="Fontepargpadro"/>
-    <w:link w:val="Cabealho"/>
-    <w:uiPriority w:val="99"/>
-  </w:style>
-  <w:style w:type="character" w:customStyle="1" w:styleId="RodapChar">
-    <w:name w:val="Rodapé Char"/>
-    <w:basedOn w:val="Fontepargpadro"/>
-    <w:link w:val="Rodap"/>
-    <w:uiPriority w:val="99"/>
-  </w:style>
-  <w:style w:type="character" w:customStyle="1" w:styleId="TCC1Char">
-    <w:name w:val="TCC 1 Char"/>
-    <w:basedOn w:val="Fontepargpadro"/>
-    <w:link w:val="TCC1"/>
-    <w:rPr>
-      <w:rFonts w:ascii="Arial" w:hAnsi="Arial" w:cs="Arial"/>
-      <w:b/>
-      <w:sz w:val="24"/>
-      <w:szCs w:val="24"/>
-    </w:rPr>
-  </w:style>
-  <w:style w:type="character" w:customStyle="1" w:styleId="Ttulo1Char">
-    <w:name w:val="Título 1 Char"/>
-    <w:basedOn w:val="Fontepargpadro"/>
-    <w:link w:val="Ttulo1"/>
-    <w:uiPriority w:val="9"/>
-    <w:rPr>
-      <w:rFonts w:ascii="Times New Roman" w:eastAsia="Times New Roman" w:hAnsi="Times New Roman" w:cs="Times New Roman"/>
-      <w:b/>
-      <w:bCs/>
-      <w:kern w:val="36"/>
-      <w:sz w:val="48"/>
-      <w:szCs w:val="48"/>
-      <w:lang w:eastAsia="pt-BR"/>
-    </w:rPr>
-  </w:style>
-  <w:style w:type="paragraph" w:customStyle="1" w:styleId="CabealhodoSumrio1">
-    <w:name w:val="Cabeçalho do Sumário1"/>
-    <w:basedOn w:val="Ttulo1"/>
-    <w:next w:val="Normal"/>
-    <w:uiPriority w:val="39"/>
-    <w:semiHidden/>
-    <w:unhideWhenUsed/>
-    <w:qFormat/>
-    <w:pPr>
-      <w:keepNext/>
-      <w:keepLines/>
-      <w:spacing w:before="480" w:beforeAutospacing="0" w:after="0" w:afterAutospacing="0" w:line="276" w:lineRule="auto"/>
-      <w:outlineLvl w:val="9"/>
-    </w:pPr>
-    <w:rPr>
-      <w:rFonts w:asciiTheme="majorHAnsi" w:eastAsiaTheme="majorEastAsia" w:hAnsiTheme="majorHAnsi" w:cstheme="majorBidi"/>
-      <w:color w:val="365F91" w:themeColor="accent1" w:themeShade="BF"/>
-      <w:kern w:val="0"/>
-      <w:sz w:val="28"/>
-      <w:szCs w:val="28"/>
-    </w:rPr>
-  </w:style>
-  <w:style w:type="character" w:customStyle="1" w:styleId="TextodebaloChar">
-    <w:name w:val="Texto de balão Char"/>
-    <w:basedOn w:val="Fontepargpadro"/>
-    <w:link w:val="Textodebalo"/>
-    <w:uiPriority w:val="99"/>
-    <w:semiHidden/>
-    <w:rPr>
-      <w:rFonts w:ascii="Tahoma" w:hAnsi="Tahoma" w:cs="Tahoma"/>
-      <w:sz w:val="16"/>
-      <w:szCs w:val="16"/>
-    </w:rPr>
-  </w:style>
-  <w:style w:type="paragraph" w:styleId="SemEspaamento">
-    <w:name w:val="No Spacing"/>
-    <w:uiPriority w:val="1"/>
-    <w:qFormat/>
-    <w:pPr>
-      <w:spacing w:after="0" w:line="240" w:lineRule="auto"/>
-    </w:pPr>
-    <w:rPr>
-      <w:sz w:val="22"/>
-      <w:szCs w:val="22"/>
-      <w:lang w:eastAsia="en-US"/>
-    </w:rPr>
-  </w:style>
-  <w:style w:type="character" w:customStyle="1" w:styleId="Ttulo2Char">
-    <w:name w:val="Título 2 Char"/>
-    <w:basedOn w:val="Fontepargpadro"/>
-    <w:link w:val="Ttulo2"/>
-    <w:uiPriority w:val="9"/>
-    <w:semiHidden/>
-    <w:qFormat/>
-    <w:rPr>
-      <w:rFonts w:asciiTheme="majorHAnsi" w:eastAsiaTheme="majorEastAsia" w:hAnsiTheme="majorHAnsi" w:cstheme="majorBidi"/>
-      <w:bCs/>
-      <w:sz w:val="26"/>
-      <w:szCs w:val="26"/>
-    </w:rPr>
-  </w:style>
-  <w:style w:type="paragraph" w:customStyle="1" w:styleId="TCC2">
-    <w:name w:val="TCC 2"/>
-    <w:basedOn w:val="Normal"/>
-    <w:link w:val="TCC2Char"/>
-    <w:qFormat/>
-    <w:pPr>
-      <w:spacing w:line="360" w:lineRule="auto"/>
-      <w:jc w:val="both"/>
-    </w:pPr>
-    <w:rPr>
-      <w:rFonts w:cs="Arial"/>
-      <w:szCs w:val="24"/>
-    </w:rPr>
-  </w:style>
-  <w:style w:type="character" w:customStyle="1" w:styleId="TCC2Char">
-    <w:name w:val="TCC 2 Char"/>
-    <w:basedOn w:val="Fontepargpadro"/>
-    <w:link w:val="TCC2"/>
-    <w:qFormat/>
-    <w:rPr>
-      <w:rFonts w:ascii="Arial" w:hAnsi="Arial" w:cs="Arial"/>
-      <w:sz w:val="24"/>
-      <w:szCs w:val="24"/>
-    </w:rPr>
-  </w:style>
-  <w:style w:type="paragraph" w:customStyle="1" w:styleId="TCC3">
-    <w:name w:val="TCC 3"/>
-    <w:basedOn w:val="TCC2"/>
-    <w:link w:val="TCC3Char"/>
-    <w:qFormat/>
-  </w:style>
-  <w:style w:type="character" w:customStyle="1" w:styleId="TCC3Char">
-    <w:name w:val="TCC 3 Char"/>
-    <w:basedOn w:val="TCC2Char"/>
-    <w:link w:val="TCC3"/>
-    <w:qFormat/>
-    <w:rPr>
-      <w:rFonts w:ascii="Arial" w:hAnsi="Arial" w:cs="Arial"/>
-      <w:sz w:val="24"/>
-      <w:szCs w:val="24"/>
-    </w:rPr>
-  </w:style>
-  <w:style w:type="paragraph" w:customStyle="1" w:styleId="tituloQuadro">
-    <w:name w:val="titulo Quadro"/>
-    <w:basedOn w:val="Normal"/>
-    <w:link w:val="tituloQuadroChar"/>
-    <w:qFormat/>
-    <w:pPr>
-      <w:spacing w:after="0"/>
-      <w:jc w:val="center"/>
-    </w:pPr>
-  </w:style>
-  <w:style w:type="character" w:customStyle="1" w:styleId="tituloQuadroChar">
-    <w:name w:val="titulo Quadro Char"/>
-    <w:basedOn w:val="Fontepargpadro"/>
-    <w:link w:val="tituloQuadro"/>
-    <w:qFormat/>
-    <w:rPr>
-      <w:rFonts w:ascii="Arial" w:hAnsi="Arial"/>
-      <w:sz w:val="24"/>
-    </w:rPr>
-  </w:style>
-  <w:style w:type="character" w:customStyle="1" w:styleId="TextodenotadefimChar">
-    <w:name w:val="Texto de nota de fim Char"/>
-    <w:basedOn w:val="Fontepargpadro"/>
-    <w:link w:val="Textodenotadefim"/>
-    <w:uiPriority w:val="99"/>
-    <w:semiHidden/>
-    <w:qFormat/>
-    <w:rPr>
-      <w:rFonts w:ascii="Arial" w:hAnsi="Arial"/>
-      <w:sz w:val="20"/>
-      <w:szCs w:val="20"/>
-    </w:rPr>
-  </w:style>
-  <w:style w:type="character" w:customStyle="1" w:styleId="Ttulo3Char">
-    <w:name w:val="Título 3 Char"/>
-    <w:basedOn w:val="Fontepargpadro"/>
-    <w:link w:val="Ttulo3"/>
-    <w:uiPriority w:val="9"/>
-    <w:semiHidden/>
-    <w:rsid w:val="00D36DF4"/>
-    <w:rPr>
-      <w:rFonts w:asciiTheme="majorHAnsi" w:eastAsiaTheme="majorEastAsia" w:hAnsiTheme="majorHAnsi" w:cstheme="majorBidi"/>
-      <w:b/>
-      <w:bCs/>
-      <w:color w:val="4F81BD" w:themeColor="accent1"/>
-      <w:sz w:val="24"/>
-      <w:szCs w:val="22"/>
-      <w:lang w:eastAsia="en-US"/>
-    </w:rPr>
-  </w:style>
-  <w:style w:type="paragraph" w:styleId="Sumrio3">
-    <w:name w:val="toc 3"/>
-    <w:basedOn w:val="Normal"/>
-    <w:next w:val="Normal"/>
-    <w:autoRedefine/>
-    <w:uiPriority w:val="39"/>
-    <w:unhideWhenUsed/>
-    <w:rsid w:val="002A7A62"/>
-    <w:pPr>
-      <w:spacing w:after="100"/>
-      <w:ind w:left="480"/>
-    </w:pPr>
-  </w:style>
-  <w:style w:type="paragraph" w:styleId="NormalWeb">
-    <w:name w:val="Normal (Web)"/>
-    <w:basedOn w:val="Normal"/>
-    <w:uiPriority w:val="99"/>
-    <w:semiHidden/>
-    <w:unhideWhenUsed/>
-    <w:rsid w:val="006357A1"/>
-    <w:pPr>
-      <w:spacing w:before="100" w:beforeAutospacing="1" w:after="100" w:afterAutospacing="1" w:line="240" w:lineRule="auto"/>
-    </w:pPr>
-    <w:rPr>
-      <w:rFonts w:ascii="Times New Roman" w:eastAsia="Times New Roman" w:hAnsi="Times New Roman" w:cs="Times New Roman"/>
-      <w:szCs w:val="24"/>
-      <w:lang w:eastAsia="pt-BR"/>
-    </w:rPr>
-  </w:style>
-</w:styles>
-</file>
-
-<file path=word/stylesWithEffects.xml><?xml version="1.0" encoding="utf-8"?>
-<w:styles xmlns:wpc="http://schemas.microsoft.com/office/word/2010/wordprocessingCanvas" xmlns:mc="http://schemas.openxmlformats.org/markup-compatibility/2006" xmlns:o="urn:schemas-microsoft-com:office:office" xmlns:r="http://schemas.openxmlformats.org/officeDocument/2006/relationships" xmlns:m="http://schemas.openxmlformats.org/officeDocument/2006/math" xmlns:v="urn:schemas-microsoft-com:vml" xmlns:wp14="http://schemas.microsoft.com/office/word/2010/wordprocessingDrawing" xmlns:wp="http://schemas.openxmlformats.org/drawingml/2006/wordprocessingDrawing" xmlns:w10="urn:schemas-microsoft-com:office:word" xmlns:w="http://schemas.openxmlformats.org/wordprocessingml/2006/main" xmlns:w14="http://schemas.microsoft.com/office/word/2010/wordml" xmlns:wpg="http://schemas.microsoft.com/office/word/2010/wordprocessingGroup" xmlns:wpi="http://schemas.microsoft.com/office/word/2010/wordprocessingInk" xmlns:wne="http://schemas.microsoft.com/office/word/2006/wordml" xmlns:wps="http://schemas.microsoft.com/office/word/2010/wordprocessingShape" mc:Ignorable="w14 wp14">
-  <w:docDefaults>
-    <w:rPrDefault>
-      <w:rPr>
-        <w:rFonts w:asciiTheme="minorHAnsi" w:eastAsiaTheme="minorHAnsi" w:hAnsiTheme="minorHAnsi" w:cstheme="minorBidi"/>
-        <w:lang w:val="pt-BR" w:eastAsia="pt-BR" w:bidi="ar-SA"/>
-      </w:rPr>
-    </w:rPrDefault>
-    <w:pPrDefault>
-      <w:pPr>
-        <w:spacing w:after="200" w:line="276" w:lineRule="auto"/>
-      </w:pPr>
-    </w:pPrDefault>
-  </w:docDefaults>
-  <w:latentStyles w:defLockedState="0" w:defUIPriority="99" w:defSemiHidden="1" w:defUnhideWhenUsed="1" w:defQFormat="0" w:count="267">
-    <w:lsdException w:name="Normal" w:semiHidden="0" w:uiPriority="0" w:unhideWhenUsed="0" w:qFormat="1"/>
-    <w:lsdException w:name="heading 1" w:semiHidden="0" w:uiPriority="9" w:unhideWhenUsed="0" w:qFormat="1"/>
-    <w:lsdException w:name="heading 2" w:uiPriority="9" w:qFormat="1"/>
-    <w:lsdException w:name="heading 3" w:uiPriority="9" w:qFormat="1"/>
-    <w:lsdException w:name="heading 4" w:uiPriority="9" w:qFormat="1"/>
-    <w:lsdException w:name="heading 5" w:uiPriority="9" w:qFormat="1"/>
-    <w:lsdException w:name="heading 6" w:uiPriority="9" w:qFormat="1"/>
-    <w:lsdException w:name="heading 7" w:uiPriority="9" w:qFormat="1"/>
-    <w:lsdException w:name="heading 8" w:uiPriority="9" w:qFormat="1"/>
-    <w:lsdException w:name="heading 9" w:uiPriority="9" w:qFormat="1"/>
-    <w:lsdException w:name="toc 1" w:semiHidden="0" w:uiPriority="39" w:qFormat="1"/>
-    <w:lsdException w:name="toc 2" w:semiHidden="0" w:uiPriority="39"/>
-    <w:lsdException w:name="toc 3" w:uiPriority="39"/>
-    <w:lsdException w:name="toc 4" w:uiPriority="39"/>
-    <w:lsdException w:name="toc 5" w:uiPriority="39"/>
-    <w:lsdException w:name="toc 6" w:uiPriority="39"/>
-    <w:lsdException w:name="toc 7" w:uiPriority="39"/>
-    <w:lsdException w:name="toc 8" w:uiPriority="39"/>
-    <w:lsdException w:name="toc 9" w:uiPriority="39"/>
-    <w:lsdException w:name="header" w:semiHidden="0" w:qFormat="1"/>
-    <w:lsdException w:name="footer" w:semiHidden="0"/>
-    <w:lsdException w:name="caption" w:semiHidden="0" w:uiPriority="35" w:qFormat="1"/>
-    <w:lsdException w:name="endnote text" w:qFormat="1"/>
-    <w:lsdException w:name="Title" w:semiHidden="0" w:uiPriority="10" w:unhideWhenUsed="0" w:qFormat="1"/>
-    <w:lsdException w:name="Default Paragraph Font" w:uiPriority="1"/>
-    <w:lsdException w:name="Subtitle" w:semiHidden="0" w:uiPriority="11" w:unhideWhenUsed="0" w:qFormat="1"/>
-    <w:lsdException w:name="Hyperlink" w:semiHidden="0"/>
-    <w:lsdException w:name="Strong" w:semiHidden="0" w:uiPriority="22" w:unhideWhenUsed="0" w:qFormat="1"/>
-    <w:lsdException w:name="Emphasis" w:semiHidden="0" w:uiPriority="20" w:unhideWhenUsed="0" w:qFormat="1"/>
-    <w:lsdException w:name="Normal Table" w:qFormat="1"/>
-    <w:lsdException w:name="Balloon Text" w:qFormat="1"/>
-    <w:lsdException w:name="Table Grid" w:uiPriority="39" w:qFormat="1"/>
-    <w:lsdException w:name="No Spacing" w:semiHidden="0" w:uiPriority="1" w:unhideWhenUsed="0" w:qFormat="1"/>
-    <w:lsdException w:name="Light Shading" w:semiHidden="0" w:uiPriority="60" w:unhideWhenUsed="0"/>
-    <w:lsdException w:name="Light List" w:semiHidden="0" w:uiPriority="61" w:unhideWhenUsed="0"/>
-    <w:lsdException w:name="Light Grid" w:semiHidden="0" w:uiPriority="62" w:unhideWhenUsed="0"/>
-    <w:lsdException w:name="Medium Shading 1" w:semiHidden="0" w:uiPriority="63" w:unhideWhenUsed="0"/>
-    <w:lsdException w:name="Medium Shading 2" w:semiHidden="0" w:uiPriority="64" w:unhideWhenUsed="0"/>
-    <w:lsdException w:name="Medium List 1" w:semiHidden="0" w:uiPriority="65" w:unhideWhenUsed="0"/>
-    <w:lsdException w:name="Medium List 2" w:semiHidden="0" w:uiPriority="66" w:unhideWhenUsed="0"/>
-    <w:lsdException w:name="Medium Grid 1" w:semiHidden="0" w:uiPriority="67" w:unhideWhenUsed="0"/>
-    <w:lsdException w:name="Medium Grid 2" w:semiHidden="0" w:uiPriority="68" w:unhideWhenUsed="0"/>
-    <w:lsdException w:name="Medium Grid 3" w:semiHidden="0" w:uiPriority="69" w:unhideWhenUsed="0"/>
-    <w:lsdException w:name="Dark List" w:semiHidden="0" w:uiPriority="70" w:unhideWhenUsed="0"/>
-    <w:lsdException w:name="Colorful Shading" w:semiHidden="0" w:uiPriority="71" w:unhideWhenUsed="0"/>
-    <w:lsdException w:name="Colorful List" w:semiHidden="0" w:uiPriority="72" w:unhideWhenUsed="0"/>
-    <w:lsdException w:name="Colorful Grid" w:semiHidden="0" w:uiPriority="73" w:unhideWhenUsed="0"/>
-    <w:lsdException w:name="Light Shading Accent 1" w:semiHidden="0" w:uiPriority="60" w:unhideWhenUsed="0"/>
-    <w:lsdException w:name="Light List Accent 1" w:semiHidden="0" w:uiPriority="61" w:unhideWhenUsed="0"/>
-    <w:lsdException w:name="Light Grid Accent 1" w:semiHidden="0" w:uiPriority="62" w:unhideWhenUsed="0"/>
-    <w:lsdException w:name="Medium Shading 1 Accent 1" w:semiHidden="0" w:uiPriority="63" w:unhideWhenUsed="0"/>
-    <w:lsdException w:name="Medium Shading 2 Accent 1" w:semiHidden="0" w:uiPriority="64" w:unhideWhenUsed="0"/>
-    <w:lsdException w:name="Medium List 1 Accent 1" w:semiHidden="0" w:uiPriority="65" w:unhideWhenUsed="0"/>
-    <w:lsdException w:name="Revision" w:unhideWhenUsed="0"/>
-    <w:lsdException w:name="List Paragraph" w:semiHidden="0" w:uiPriority="34" w:unhideWhenUsed="0" w:qFormat="1"/>
-    <w:lsdException w:name="Quote" w:semiHidden="0" w:unhideWhenUsed="0"/>
-    <w:lsdException w:name="Intense Quote" w:semiHidden="0" w:unhideWhenUsed="0"/>
-    <w:lsdException w:name="Medium List 2 Accent 1" w:semiHidden="0" w:uiPriority="66" w:unhideWhenUsed="0"/>
-    <w:lsdException w:name="Medium Grid 1 Accent 1" w:semiHidden="0" w:uiPriority="67" w:unhideWhenUsed="0"/>
-    <w:lsdException w:name="Medium Grid 2 Accent 1" w:semiHidden="0" w:uiPriority="68" w:unhideWhenUsed="0"/>
-    <w:lsdException w:name="Medium Grid 3 Accent 1" w:semiHidden="0" w:uiPriority="69" w:unhideWhenUsed="0"/>
-    <w:lsdException w:name="Dark List Accent 1" w:semiHidden="0" w:uiPriority="70" w:unhideWhenUsed="0"/>
-    <w:lsdException w:name="Colorful Shading Accent 1" w:semiHidden="0" w:uiPriority="71" w:unhideWhenUsed="0"/>
-    <w:lsdException w:name="Colorful List Accent 1" w:semiHidden="0" w:uiPriority="72" w:unhideWhenUsed="0"/>
-    <w:lsdException w:name="Colorful Grid Accent 1" w:semiHidden="0" w:uiPriority="73" w:unhideWhenUsed="0"/>
-    <w:lsdException w:name="Light Shading Accent 2" w:semiHidden="0" w:uiPriority="60" w:unhideWhenUsed="0"/>
-    <w:lsdException w:name="Light List Accent 2" w:semiHidden="0" w:uiPriority="61" w:unhideWhenUsed="0"/>
-    <w:lsdException w:name="Light Grid Accent 2" w:semiHidden="0" w:uiPriority="62" w:unhideWhenUsed="0"/>
-    <w:lsdException w:name="Medium Shading 1 Accent 2" w:semiHidden="0" w:uiPriority="63" w:unhideWhenUsed="0"/>
-    <w:lsdException w:name="Medium Shading 2 Accent 2" w:semiHidden="0" w:uiPriority="64" w:unhideWhenUsed="0"/>
-    <w:lsdException w:name="Medium List 1 Accent 2" w:semiHidden="0" w:uiPriority="65" w:unhideWhenUsed="0"/>
-    <w:lsdException w:name="Medium List 2 Accent 2" w:semiHidden="0" w:uiPriority="66" w:unhideWhenUsed="0"/>
-    <w:lsdException w:name="Medium Grid 1 Accent 2" w:semiHidden="0" w:uiPriority="67" w:unhideWhenUsed="0"/>
-    <w:lsdException w:name="Medium Grid 2 Accent 2" w:semiHidden="0" w:uiPriority="68" w:unhideWhenUsed="0"/>
-    <w:lsdException w:name="Medium Grid 3 Accent 2" w:semiHidden="0" w:uiPriority="69" w:unhideWhenUsed="0"/>
-    <w:lsdException w:name="Dark List Accent 2" w:semiHidden="0" w:uiPriority="70" w:unhideWhenUsed="0"/>
-    <w:lsdException w:name="Colorful Shading Accent 2" w:semiHidden="0" w:uiPriority="71" w:unhideWhenUsed="0"/>
-    <w:lsdException w:name="Colorful List Accent 2" w:semiHidden="0" w:uiPriority="72" w:unhideWhenUsed="0"/>
-    <w:lsdException w:name="Colorful Grid Accent 2" w:semiHidden="0" w:uiPriority="73" w:unhideWhenUsed="0"/>
-    <w:lsdException w:name="Light Shading Accent 3" w:semiHidden="0" w:uiPriority="60" w:unhideWhenUsed="0"/>
-    <w:lsdException w:name="Light List Accent 3" w:semiHidden="0" w:uiPriority="61" w:unhideWhenUsed="0"/>
-    <w:lsdException w:name="Light Grid Accent 3" w:semiHidden="0" w:uiPriority="62" w:unhideWhenUsed="0"/>
-    <w:lsdException w:name="Medium Shading 1 Accent 3" w:semiHidden="0" w:uiPriority="63" w:unhideWhenUsed="0"/>
-    <w:lsdException w:name="Medium Shading 2 Accent 3" w:semiHidden="0" w:uiPriority="64" w:unhideWhenUsed="0"/>
-    <w:lsdException w:name="Medium List 1 Accent 3" w:semiHidden="0" w:uiPriority="65" w:unhideWhenUsed="0"/>
-    <w:lsdException w:name="Medium List 2 Accent 3" w:semiHidden="0" w:uiPriority="66" w:unhideWhenUsed="0"/>
-    <w:lsdException w:name="Medium Grid 1 Accent 3" w:semiHidden="0" w:uiPriority="67" w:unhideWhenUsed="0"/>
-    <w:lsdException w:name="Medium Grid 2 Accent 3" w:semiHidden="0" w:uiPriority="68" w:unhideWhenUsed="0"/>
-    <w:lsdException w:name="Medium Grid 3 Accent 3" w:semiHidden="0" w:uiPriority="69" w:unhideWhenUsed="0"/>
-    <w:lsdException w:name="Dark List Accent 3" w:semiHidden="0" w:uiPriority="70" w:unhideWhenUsed="0"/>
-    <w:lsdException w:name="Colorful Shading Accent 3" w:semiHidden="0" w:uiPriority="71" w:unhideWhenUsed="0"/>
-    <w:lsdException w:name="Colorful List Accent 3" w:semiHidden="0" w:uiPriority="72" w:unhideWhenUsed="0"/>
-    <w:lsdException w:name="Colorful Grid Accent 3" w:semiHidden="0" w:uiPriority="73" w:unhideWhenUsed="0"/>
-    <w:lsdException w:name="Light Shading Accent 4" w:semiHidden="0" w:uiPriority="60" w:unhideWhenUsed="0"/>
-    <w:lsdException w:name="Light List Accent 4" w:semiHidden="0" w:uiPriority="61" w:unhideWhenUsed="0"/>
-    <w:lsdException w:name="Light Grid Accent 4" w:semiHidden="0" w:uiPriority="62" w:unhideWhenUsed="0"/>
-    <w:lsdException w:name="Medium Shading 1 Accent 4" w:semiHidden="0" w:uiPriority="63" w:unhideWhenUsed="0"/>
-    <w:lsdException w:name="Medium Shading 2 Accent 4" w:semiHidden="0" w:uiPriority="64" w:unhideWhenUsed="0"/>
-    <w:lsdException w:name="Medium List 1 Accent 4" w:semiHidden="0" w:uiPriority="65" w:unhideWhenUsed="0"/>
-    <w:lsdException w:name="Medium List 2 Accent 4" w:semiHidden="0" w:uiPriority="66" w:unhideWhenUsed="0"/>
-    <w:lsdException w:name="Medium Grid 1 Accent 4" w:semiHidden="0" w:uiPriority="67" w:unhideWhenUsed="0"/>
-    <w:lsdException w:name="Medium Grid 2 Accent 4" w:semiHidden="0" w:uiPriority="68" w:unhideWhenUsed="0"/>
-    <w:lsdException w:name="Medium Grid 3 Accent 4" w:semiHidden="0" w:uiPriority="69" w:unhideWhenUsed="0"/>
-    <w:lsdException w:name="Dark List Accent 4" w:semiHidden="0" w:uiPriority="70" w:unhideWhenUsed="0"/>
-    <w:lsdException w:name="Colorful Shading Accent 4" w:semiHidden="0" w:uiPriority="71" w:unhideWhenUsed="0"/>
-    <w:lsdException w:name="Colorful List Accent 4" w:semiHidden="0" w:uiPriority="72" w:unhideWhenUsed="0"/>
-    <w:lsdException w:name="Colorful Grid Accent 4" w:semiHidden="0" w:uiPriority="73" w:unhideWhenUsed="0"/>
-    <w:lsdException w:name="Light Shading Accent 5" w:semiHidden="0" w:uiPriority="60" w:unhideWhenUsed="0"/>
-    <w:lsdException w:name="Light List Accent 5" w:semiHidden="0" w:uiPriority="61" w:unhideWhenUsed="0"/>
-    <w:lsdException w:name="Light Grid Accent 5" w:semiHidden="0" w:uiPriority="62" w:unhideWhenUsed="0"/>
-    <w:lsdException w:name="Medium Shading 1 Accent 5" w:semiHidden="0" w:uiPriority="63" w:unhideWhenUsed="0"/>
-    <w:lsdException w:name="Medium Shading 2 Accent 5" w:semiHidden="0" w:uiPriority="64" w:unhideWhenUsed="0"/>
-    <w:lsdException w:name="Medium List 1 Accent 5" w:semiHidden="0" w:uiPriority="65" w:unhideWhenUsed="0"/>
-    <w:lsdException w:name="Medium List 2 Accent 5" w:semiHidden="0" w:uiPriority="66" w:unhideWhenUsed="0"/>
-    <w:lsdException w:name="Medium Grid 1 Accent 5" w:semiHidden="0" w:uiPriority="67" w:unhideWhenUsed="0"/>
-    <w:lsdException w:name="Medium Grid 2 Accent 5" w:semiHidden="0" w:uiPriority="68" w:unhideWhenUsed="0"/>
-    <w:lsdException w:name="Medium Grid 3 Accent 5" w:semiHidden="0" w:uiPriority="69" w:unhideWhenUsed="0"/>
-    <w:lsdException w:name="Dark List Accent 5" w:semiHidden="0" w:uiPriority="70" w:unhideWhenUsed="0"/>
-    <w:lsdException w:name="Colorful Shading Accent 5" w:semiHidden="0" w:uiPriority="71" w:unhideWhenUsed="0"/>
-    <w:lsdException w:name="Colorful List Accent 5" w:semiHidden="0" w:uiPriority="72" w:unhideWhenUsed="0"/>
-    <w:lsdException w:name="Colorful Grid Accent 5" w:semiHidden="0" w:uiPriority="73" w:unhideWhenUsed="0"/>
-    <w:lsdException w:name="Light Shading Accent 6" w:semiHidden="0" w:uiPriority="60" w:unhideWhenUsed="0"/>
-    <w:lsdException w:name="Light List Accent 6" w:semiHidden="0" w:uiPriority="61" w:unhideWhenUsed="0"/>
-    <w:lsdException w:name="Light Grid Accent 6" w:semiHidden="0" w:uiPriority="62" w:unhideWhenUsed="0"/>
-    <w:lsdException w:name="Medium Shading 1 Accent 6" w:semiHidden="0" w:uiPriority="63" w:unhideWhenUsed="0"/>
-    <w:lsdException w:name="Medium Shading 2 Accent 6" w:semiHidden="0" w:uiPriority="64" w:unhideWhenUsed="0"/>
-    <w:lsdException w:name="Medium List 1 Accent 6" w:semiHidden="0" w:uiPriority="65" w:unhideWhenUsed="0"/>
-    <w:lsdException w:name="Medium List 2 Accent 6" w:semiHidden="0" w:uiPriority="66" w:unhideWhenUsed="0"/>
-    <w:lsdException w:name="Medium Grid 1 Accent 6" w:semiHidden="0" w:uiPriority="67" w:unhideWhenUsed="0"/>
-    <w:lsdException w:name="Medium Grid 2 Accent 6" w:semiHidden="0" w:uiPriority="68" w:unhideWhenUsed="0"/>
-    <w:lsdException w:name="Medium Grid 3 Accent 6" w:semiHidden="0" w:uiPriority="69" w:unhideWhenUsed="0"/>
-    <w:lsdException w:name="Dark List Accent 6" w:semiHidden="0" w:uiPriority="70" w:unhideWhenUsed="0"/>
-    <w:lsdException w:name="Colorful Shading Accent 6" w:semiHidden="0" w:uiPriority="71" w:unhideWhenUsed="0"/>
-    <w:lsdException w:name="Colorful List Accent 6" w:semiHidden="0" w:uiPriority="72" w:unhideWhenUsed="0"/>
-    <w:lsdException w:name="Colorful Grid Accent 6" w:semiHidden="0" w:uiPriority="73" w:unhideWhenUsed="0"/>
-    <w:lsdException w:name="Subtle Emphasis" w:semiHidden="0" w:uiPriority="19" w:unhideWhenUsed="0" w:qFormat="1"/>
-    <w:lsdException w:name="Intense Emphasis" w:semiHidden="0" w:uiPriority="21" w:unhideWhenUsed="0" w:qFormat="1"/>
-    <w:lsdException w:name="Subtle Reference" w:semiHidden="0" w:uiPriority="31" w:unhideWhenUsed="0" w:qFormat="1"/>
-    <w:lsdException w:name="Intense Reference" w:semiHidden="0" w:uiPriority="32" w:unhideWhenUsed="0" w:qFormat="1"/>
-    <w:lsdException w:name="Book Title" w:semiHidden="0" w:uiPriority="33" w:unhideWhenUsed="0" w:qFormat="1"/>
-    <w:lsdException w:name="Bibliography" w:uiPriority="37"/>
-    <w:lsdException w:name="TOC Heading" w:uiPriority="39" w:qFormat="1"/>
-  </w:latentStyles>
-  <w:style w:type="paragraph" w:default="1" w:styleId="Normal">
-    <w:name w:val="Normal"/>
-    <w:qFormat/>
-    <w:rPr>
-      <w:rFonts w:ascii="Arial" w:hAnsi="Arial"/>
-      <w:sz w:val="24"/>
-      <w:szCs w:val="22"/>
-      <w:lang w:eastAsia="en-US"/>
-    </w:rPr>
-  </w:style>
-  <w:style w:type="paragraph" w:styleId="Ttulo1">
-    <w:name w:val="heading 1"/>
-    <w:basedOn w:val="Normal"/>
-    <w:next w:val="Normal"/>
-    <w:link w:val="Ttulo1Char"/>
-    <w:uiPriority w:val="9"/>
-    <w:qFormat/>
-    <w:pPr>
-      <w:spacing w:before="100" w:beforeAutospacing="1" w:after="100" w:afterAutospacing="1" w:line="240" w:lineRule="auto"/>
-      <w:outlineLvl w:val="0"/>
-    </w:pPr>
-    <w:rPr>
-      <w:rFonts w:ascii="Times New Roman" w:eastAsia="Times New Roman" w:hAnsi="Times New Roman" w:cs="Times New Roman"/>
-      <w:b/>
-      <w:bCs/>
-      <w:kern w:val="36"/>
-      <w:sz w:val="48"/>
-      <w:szCs w:val="48"/>
-      <w:lang w:eastAsia="pt-BR"/>
-    </w:rPr>
-  </w:style>
-  <w:style w:type="paragraph" w:styleId="Ttulo2">
-    <w:name w:val="heading 2"/>
-    <w:basedOn w:val="TCC1"/>
-    <w:next w:val="Normal"/>
-    <w:link w:val="Ttulo2Char"/>
-    <w:uiPriority w:val="9"/>
-    <w:semiHidden/>
-    <w:unhideWhenUsed/>
-    <w:qFormat/>
-    <w:pPr>
-      <w:keepNext/>
-      <w:keepLines/>
-      <w:spacing w:before="200" w:after="0"/>
-      <w:outlineLvl w:val="1"/>
-    </w:pPr>
-    <w:rPr>
-      <w:rFonts w:asciiTheme="majorHAnsi" w:eastAsiaTheme="majorEastAsia" w:hAnsiTheme="majorHAnsi" w:cstheme="majorBidi"/>
-      <w:b w:val="0"/>
-      <w:bCs/>
-      <w:sz w:val="26"/>
-      <w:szCs w:val="26"/>
-    </w:rPr>
-  </w:style>
-  <w:style w:type="paragraph" w:styleId="Ttulo3">
-    <w:name w:val="heading 3"/>
-    <w:basedOn w:val="Normal"/>
-    <w:next w:val="Normal"/>
-    <w:link w:val="Ttulo3Char"/>
-    <w:uiPriority w:val="9"/>
-    <w:semiHidden/>
-    <w:unhideWhenUsed/>
-    <w:qFormat/>
-    <w:rsid w:val="00D36DF4"/>
-    <w:pPr>
-      <w:keepNext/>
-      <w:keepLines/>
-      <w:spacing w:before="200" w:after="0"/>
-      <w:outlineLvl w:val="2"/>
-    </w:pPr>
-    <w:rPr>
-      <w:rFonts w:asciiTheme="majorHAnsi" w:eastAsiaTheme="majorEastAsia" w:hAnsiTheme="majorHAnsi" w:cstheme="majorBidi"/>
-      <w:b/>
-      <w:bCs/>
-      <w:color w:val="4F81BD" w:themeColor="accent1"/>
-    </w:rPr>
-  </w:style>
-  <w:style w:type="character" w:default="1" w:styleId="Fontepargpadro">
-    <w:name w:val="Default Paragraph Font"/>
-    <w:uiPriority w:val="1"/>
-    <w:semiHidden/>
-    <w:unhideWhenUsed/>
-  </w:style>
-  <w:style w:type="table" w:default="1" w:styleId="Tabelanormal">
-    <w:name w:val="Normal Table"/>
-    <w:uiPriority w:val="99"/>
-    <w:semiHidden/>
-    <w:unhideWhenUsed/>
-    <w:tblPr>
-      <w:tblInd w:w="0" w:type="dxa"/>
-      <w:tblCellMar>
-        <w:top w:w="0" w:type="dxa"/>
-        <w:left w:w="108" w:type="dxa"/>
-        <w:bottom w:w="0" w:type="dxa"/>
-        <w:right w:w="108" w:type="dxa"/>
-      </w:tblCellMar>
-    </w:tblPr>
-  </w:style>
-  <w:style w:type="numbering" w:default="1" w:styleId="Semlista">
-    <w:name w:val="No List"/>
-    <w:uiPriority w:val="99"/>
-    <w:semiHidden/>
-    <w:unhideWhenUsed/>
-  </w:style>
-  <w:style w:type="paragraph" w:customStyle="1" w:styleId="TCC1">
-    <w:name w:val="TCC 1"/>
-    <w:basedOn w:val="Normal"/>
-    <w:link w:val="TCC1Char"/>
-    <w:qFormat/>
-    <w:rPr>
-      <w:rFonts w:cs="Arial"/>
-      <w:b/>
-      <w:szCs w:val="24"/>
-    </w:rPr>
-  </w:style>
-  <w:style w:type="paragraph" w:styleId="Textodebalo">
-    <w:name w:val="Balloon Text"/>
-    <w:basedOn w:val="Normal"/>
-    <w:link w:val="TextodebaloChar"/>
-    <w:uiPriority w:val="99"/>
-    <w:semiHidden/>
-    <w:unhideWhenUsed/>
-    <w:qFormat/>
-    <w:pPr>
-      <w:spacing w:after="0" w:line="240" w:lineRule="auto"/>
-    </w:pPr>
-    <w:rPr>
-      <w:rFonts w:ascii="Tahoma" w:hAnsi="Tahoma" w:cs="Tahoma"/>
-      <w:sz w:val="16"/>
-      <w:szCs w:val="16"/>
-    </w:rPr>
-  </w:style>
-  <w:style w:type="paragraph" w:styleId="Legenda">
-    <w:name w:val="caption"/>
-    <w:basedOn w:val="Normal"/>
-    <w:next w:val="Normal"/>
-    <w:uiPriority w:val="35"/>
-    <w:unhideWhenUsed/>
-    <w:qFormat/>
-    <w:pPr>
-      <w:spacing w:line="240" w:lineRule="auto"/>
-    </w:pPr>
-    <w:rPr>
-      <w:i/>
-      <w:iCs/>
-      <w:color w:val="1F497D" w:themeColor="text2"/>
-      <w:sz w:val="18"/>
-      <w:szCs w:val="18"/>
-    </w:rPr>
-  </w:style>
-  <w:style w:type="paragraph" w:styleId="Textodenotadefim">
-    <w:name w:val="endnote text"/>
-    <w:basedOn w:val="Normal"/>
-    <w:link w:val="TextodenotadefimChar"/>
-    <w:uiPriority w:val="99"/>
-    <w:semiHidden/>
-    <w:unhideWhenUsed/>
-    <w:qFormat/>
-    <w:pPr>
-      <w:spacing w:after="0" w:line="240" w:lineRule="auto"/>
-    </w:pPr>
-    <w:rPr>
-      <w:sz w:val="20"/>
-      <w:szCs w:val="20"/>
-    </w:rPr>
-  </w:style>
-  <w:style w:type="paragraph" w:styleId="Rodap">
-    <w:name w:val="footer"/>
-    <w:basedOn w:val="Normal"/>
-    <w:link w:val="RodapChar"/>
-    <w:uiPriority w:val="99"/>
-    <w:unhideWhenUsed/>
-    <w:pPr>
-      <w:tabs>
-        <w:tab w:val="center" w:pos="4252"/>
-        <w:tab w:val="right" w:pos="8504"/>
-      </w:tabs>
-      <w:spacing w:after="0" w:line="240" w:lineRule="auto"/>
-    </w:pPr>
-  </w:style>
-  <w:style w:type="paragraph" w:styleId="Cabealho">
-    <w:name w:val="header"/>
-    <w:basedOn w:val="Normal"/>
-    <w:link w:val="CabealhoChar"/>
-    <w:uiPriority w:val="99"/>
-    <w:unhideWhenUsed/>
-    <w:qFormat/>
-    <w:pPr>
-      <w:tabs>
-        <w:tab w:val="center" w:pos="4252"/>
-        <w:tab w:val="right" w:pos="8504"/>
-      </w:tabs>
-      <w:spacing w:after="0" w:line="240" w:lineRule="auto"/>
-    </w:pPr>
-  </w:style>
-  <w:style w:type="paragraph" w:styleId="Sumrio1">
-    <w:name w:val="toc 1"/>
-    <w:basedOn w:val="Normal"/>
-    <w:next w:val="Normal"/>
-    <w:uiPriority w:val="39"/>
-    <w:unhideWhenUsed/>
-    <w:qFormat/>
-    <w:pPr>
-      <w:tabs>
-        <w:tab w:val="right" w:leader="dot" w:pos="9061"/>
-      </w:tabs>
-      <w:spacing w:after="100" w:line="360" w:lineRule="auto"/>
-    </w:pPr>
-  </w:style>
-  <w:style w:type="paragraph" w:styleId="Sumrio2">
-    <w:name w:val="toc 2"/>
-    <w:basedOn w:val="Normal"/>
-    <w:next w:val="Normal"/>
-    <w:uiPriority w:val="39"/>
-    <w:unhideWhenUsed/>
-    <w:pPr>
-      <w:spacing w:after="100"/>
-      <w:ind w:left="220"/>
-    </w:pPr>
-  </w:style>
-  <w:style w:type="character" w:styleId="Refdenotadefim">
-    <w:name w:val="endnote reference"/>
-    <w:basedOn w:val="Fontepargpadro"/>
-    <w:uiPriority w:val="99"/>
-    <w:semiHidden/>
-    <w:unhideWhenUsed/>
-    <w:rPr>
-      <w:vertAlign w:val="superscript"/>
-    </w:rPr>
-  </w:style>
-  <w:style w:type="character" w:styleId="Hyperlink">
-    <w:name w:val="Hyperlink"/>
-    <w:basedOn w:val="Fontepargpadro"/>
-    <w:uiPriority w:val="99"/>
-    <w:unhideWhenUsed/>
-    <w:rPr>
-      <w:color w:val="0000FF" w:themeColor="hyperlink"/>
-      <w:u w:val="single"/>
-    </w:rPr>
-  </w:style>
-  <w:style w:type="character" w:styleId="Forte">
-    <w:name w:val="Strong"/>
-    <w:basedOn w:val="Fontepargpadro"/>
-    <w:uiPriority w:val="22"/>
-    <w:qFormat/>
-    <w:rPr>
-      <w:b/>
-      <w:bCs/>
-    </w:rPr>
-  </w:style>
-  <w:style w:type="table" w:styleId="Tabelacomgrade">
-    <w:name w:val="Table Grid"/>
-    <w:basedOn w:val="Tabelanormal"/>
-    <w:uiPriority w:val="39"/>
-    <w:qFormat/>
-    <w:pPr>
-      <w:spacing w:after="0" w:line="240" w:lineRule="auto"/>
-    </w:pPr>
-    <w:tblPr>
-      <w:tblInd w:w="0" w:type="dxa"/>
-      <w:tblBorders>
-        <w:top w:val="single" w:sz="4" w:space="0" w:color="auto"/>
-        <w:left w:val="single" w:sz="4" w:space="0" w:color="auto"/>
-        <w:bottom w:val="single" w:sz="4" w:space="0" w:color="auto"/>
-        <w:right w:val="single" w:sz="4" w:space="0" w:color="auto"/>
-        <w:insideH w:val="single" w:sz="4" w:space="0" w:color="auto"/>
-        <w:insideV w:val="single" w:sz="4" w:space="0" w:color="auto"/>
-      </w:tblBorders>
-      <w:tblCellMar>
-        <w:top w:w="0" w:type="dxa"/>
-        <w:left w:w="108" w:type="dxa"/>
-        <w:bottom w:w="0" w:type="dxa"/>
-        <w:right w:w="108" w:type="dxa"/>
-      </w:tblCellMar>
     </w:tblPr>
   </w:style>
   <w:style w:type="paragraph" w:customStyle="1" w:styleId="Default">
@@ -21697,7 +21324,7 @@
 </file>
 
 <file path=customXml/itemProps2.xml><?xml version="1.0" encoding="utf-8"?>
-<ds:datastoreItem xmlns:ds="http://schemas.openxmlformats.org/officeDocument/2006/customXml" ds:itemID="{AB509BF1-AA3F-40E9-BCA6-BCD2E45F7E34}">
+<ds:datastoreItem xmlns:ds="http://schemas.openxmlformats.org/officeDocument/2006/customXml" ds:itemID="{8FF0936D-B227-4B01-A031-9061C77CB369}">
   <ds:schemaRefs>
     <ds:schemaRef ds:uri="http://schemas.openxmlformats.org/officeDocument/2006/bibliography"/>
   </ds:schemaRefs>

</xml_diff>

<commit_message>
Alteração do diagrama de classe e remoção de arquivos
</commit_message>
<xml_diff>
--- a/Documentos/Monografia/Documentação.docx
+++ b/Documentos/Monografia/Documentação.docx
@@ -1,6 +1,6 @@
 
 <file path=word/document.xml><?xml version="1.0" encoding="utf-8"?>
-<w:document xmlns:wpc="http://schemas.microsoft.com/office/word/2010/wordprocessingCanvas" xmlns:mc="http://schemas.openxmlformats.org/markup-compatibility/2006" xmlns:o="urn:schemas-microsoft-com:office:office" xmlns:r="http://schemas.openxmlformats.org/officeDocument/2006/relationships" xmlns:m="http://schemas.openxmlformats.org/officeDocument/2006/math" xmlns:v="urn:schemas-microsoft-com:vml" xmlns:wp14="http://schemas.microsoft.com/office/word/2010/wordprocessingDrawing" xmlns:wp="http://schemas.openxmlformats.org/drawingml/2006/wordprocessingDrawing" xmlns:w10="urn:schemas-microsoft-com:office:word" xmlns:w="http://schemas.openxmlformats.org/wordprocessingml/2006/main" xmlns:w14="http://schemas.microsoft.com/office/word/2010/wordml" xmlns:wpg="http://schemas.microsoft.com/office/word/2010/wordprocessingGroup" xmlns:wpi="http://schemas.microsoft.com/office/word/2010/wordprocessingInk" xmlns:wne="http://schemas.microsoft.com/office/word/2006/wordml" xmlns:wps="http://schemas.microsoft.com/office/word/2010/wordprocessingShape" mc:Ignorable="w14 wp14">
+<w:document xmlns:wpc="http://schemas.microsoft.com/office/word/2010/wordprocessingCanvas" xmlns:cx="http://schemas.microsoft.com/office/drawing/2014/chartex" xmlns:cx1="http://schemas.microsoft.com/office/drawing/2015/9/8/chartex" xmlns:cx2="http://schemas.microsoft.com/office/drawing/2015/10/21/chartex" xmlns:cx3="http://schemas.microsoft.com/office/drawing/2016/5/9/chartex" xmlns:cx4="http://schemas.microsoft.com/office/drawing/2016/5/10/chartex" xmlns:cx5="http://schemas.microsoft.com/office/drawing/2016/5/11/chartex" xmlns:cx6="http://schemas.microsoft.com/office/drawing/2016/5/12/chartex" xmlns:cx7="http://schemas.microsoft.com/office/drawing/2016/5/13/chartex" xmlns:cx8="http://schemas.microsoft.com/office/drawing/2016/5/14/chartex" xmlns:mc="http://schemas.openxmlformats.org/markup-compatibility/2006" xmlns:aink="http://schemas.microsoft.com/office/drawing/2016/ink" xmlns:am3d="http://schemas.microsoft.com/office/drawing/2017/model3d" xmlns:o="urn:schemas-microsoft-com:office:office" xmlns:r="http://schemas.openxmlformats.org/officeDocument/2006/relationships" xmlns:m="http://schemas.openxmlformats.org/officeDocument/2006/math" xmlns:v="urn:schemas-microsoft-com:vml" xmlns:wp14="http://schemas.microsoft.com/office/word/2010/wordprocessingDrawing" xmlns:wp="http://schemas.openxmlformats.org/drawingml/2006/wordprocessingDrawing" xmlns:w10="urn:schemas-microsoft-com:office:word" xmlns:w="http://schemas.openxmlformats.org/wordprocessingml/2006/main" xmlns:w14="http://schemas.microsoft.com/office/word/2010/wordml" xmlns:w15="http://schemas.microsoft.com/office/word/2012/wordml" xmlns:w16cid="http://schemas.microsoft.com/office/word/2016/wordml/cid" xmlns:w16se="http://schemas.microsoft.com/office/word/2015/wordml/symex" xmlns:wpg="http://schemas.microsoft.com/office/word/2010/wordprocessingGroup" xmlns:wpi="http://schemas.microsoft.com/office/word/2010/wordprocessingInk" xmlns:wne="http://schemas.microsoft.com/office/word/2006/wordml" xmlns:wps="http://schemas.microsoft.com/office/word/2010/wordprocessingShape" mc:Ignorable="w14 w15 w16se w16cid wp14">
   <w:body>
     <w:p>
       <w:pPr>
@@ -366,7 +366,7 @@
           <w:szCs w:val="24"/>
         </w:rPr>
         <w:sectPr>
-          <w:headerReference w:type="default" r:id="rId10"/>
+          <w:headerReference w:type="default" r:id="rId9"/>
           <w:pgSz w:w="11906" w:h="16838"/>
           <w:pgMar w:top="1701" w:right="1134" w:bottom="1134" w:left="1701" w:header="709" w:footer="709" w:gutter="0"/>
           <w:pgNumType w:start="11"/>
@@ -10177,32 +10177,30 @@
       </w:pPr>
       <w:r>
         <w:tab/>
+        <w:t xml:space="preserve">A </w:t>
       </w:r>
       <w:proofErr w:type="gramStart"/>
       <w:r>
-        <w:t>A interação humano</w:t>
+        <w:t>interação humano</w:t>
       </w:r>
       <w:proofErr w:type="gramEnd"/>
       <w:r>
-        <w:t xml:space="preserve"> computador trata da forma que as pessoas utilizam uma interface, sendo ela um display de um micro-ondas ou uma tela de software em um computador. Ela se preocupa desde o design, avaliação e a </w:t>
+        <w:t xml:space="preserve"> computador trata da forma que as pessoas utilizam uma interface, sendo ela um display de um micro-ondas ou uma tela de software em um computador. Ela se preocupa desde o design, avaliação e a implementação de interfaces onde há interação com o ser humano</w:t>
+      </w:r>
+      <w:r>
+        <w:t>,</w:t>
+      </w:r>
+      <w:r>
+        <w:t xml:space="preserve"> buscando a construção de uma interface intuitiva e amigável ao usuário</w:t>
+      </w:r>
+      <w:r>
+        <w:t xml:space="preserve"> </w:t>
       </w:r>
       <w:proofErr w:type="gramStart"/>
       <w:r>
-        <w:t>implementação</w:t>
+        <w:t>e também</w:t>
       </w:r>
       <w:proofErr w:type="gramEnd"/>
-      <w:r>
-        <w:t xml:space="preserve"> de interfaces onde há interação com o ser humano</w:t>
-      </w:r>
-      <w:r>
-        <w:t>,</w:t>
-      </w:r>
-      <w:r>
-        <w:t xml:space="preserve"> buscando a construção de uma interface intuitiva e amigável ao usuário</w:t>
-      </w:r>
-      <w:r>
-        <w:t xml:space="preserve"> e também</w:t>
-      </w:r>
       <w:r>
         <w:t xml:space="preserve"> promovendo facilidade na aprendizagem e maior produtividade</w:t>
       </w:r>
@@ -10585,8 +10583,6 @@
           <w:szCs w:val="24"/>
         </w:rPr>
       </w:pPr>
-      <w:bookmarkStart w:id="7" w:name="_GoBack"/>
-      <w:bookmarkEnd w:id="7"/>
     </w:p>
     <w:p>
       <w:pPr>
@@ -10596,7 +10592,7 @@
           <w:b/>
         </w:rPr>
       </w:pPr>
-      <w:bookmarkStart w:id="8" w:name="_Toc515814284"/>
+      <w:bookmarkStart w:id="7" w:name="_Toc515814284"/>
       <w:r>
         <w:rPr>
           <w:b/>
@@ -10615,7 +10611,7 @@
         </w:rPr>
         <w:t>. UML</w:t>
       </w:r>
-      <w:bookmarkEnd w:id="8"/>
+      <w:bookmarkEnd w:id="7"/>
     </w:p>
     <w:p>
       <w:pPr>
@@ -10892,7 +10888,7 @@
           <w:szCs w:val="24"/>
         </w:rPr>
       </w:pPr>
-      <w:bookmarkStart w:id="9" w:name="_Toc515811524"/>
+      <w:bookmarkStart w:id="8" w:name="_Toc515811524"/>
       <w:r>
         <w:rPr>
           <w:i w:val="0"/>
@@ -10957,7 +10953,7 @@
         </w:rPr>
         <w:t xml:space="preserve"> - Elementos básicos do diagrama de caso de uso</w:t>
       </w:r>
-      <w:bookmarkEnd w:id="9"/>
+      <w:bookmarkEnd w:id="8"/>
     </w:p>
     <w:p>
       <w:pPr>
@@ -10992,7 +10988,7 @@
                     </pic:cNvPicPr>
                   </pic:nvPicPr>
                   <pic:blipFill>
-                    <a:blip r:embed="rId11"/>
+                    <a:blip r:embed="rId10"/>
                     <a:stretch>
                       <a:fillRect/>
                     </a:stretch>
@@ -11259,7 +11255,7 @@
           <w:sz w:val="24"/>
         </w:rPr>
       </w:pPr>
-      <w:bookmarkStart w:id="10" w:name="_Toc515811525"/>
+      <w:bookmarkStart w:id="9" w:name="_Toc515811525"/>
       <w:r>
         <w:rPr>
           <w:i w:val="0"/>
@@ -11317,7 +11313,7 @@
         </w:rPr>
         <w:t xml:space="preserve"> - Relacionamentos entre classes</w:t>
       </w:r>
-      <w:bookmarkEnd w:id="10"/>
+      <w:bookmarkEnd w:id="9"/>
     </w:p>
     <w:p>
       <w:pPr>
@@ -11355,7 +11351,7 @@
                     </pic:cNvPicPr>
                   </pic:nvPicPr>
                   <pic:blipFill>
-                    <a:blip r:embed="rId12"/>
+                    <a:blip r:embed="rId11"/>
                     <a:stretch>
                       <a:fillRect/>
                     </a:stretch>
@@ -11449,7 +11445,7 @@
           <w:sz w:val="24"/>
         </w:rPr>
       </w:pPr>
-      <w:bookmarkStart w:id="11" w:name="_Toc515811526"/>
+      <w:bookmarkStart w:id="10" w:name="_Toc515811526"/>
       <w:r>
         <w:rPr>
           <w:i w:val="0"/>
@@ -11508,7 +11504,7 @@
         </w:rPr>
         <w:t xml:space="preserve"> - Exemplo de diagrama de atividades.</w:t>
       </w:r>
-      <w:bookmarkEnd w:id="11"/>
+      <w:bookmarkEnd w:id="10"/>
     </w:p>
     <w:p>
       <w:pPr>
@@ -11546,7 +11542,7 @@
                     </pic:cNvPicPr>
                   </pic:nvPicPr>
                   <pic:blipFill>
-                    <a:blip r:embed="rId13"/>
+                    <a:blip r:embed="rId12"/>
                     <a:stretch>
                       <a:fillRect/>
                     </a:stretch>
@@ -11611,7 +11607,7 @@
           <w:b/>
         </w:rPr>
       </w:pPr>
-      <w:bookmarkStart w:id="12" w:name="_Toc515814285"/>
+      <w:bookmarkStart w:id="11" w:name="_Toc515814285"/>
       <w:r>
         <w:rPr>
           <w:b/>
@@ -11630,7 +11626,7 @@
         </w:rPr>
         <w:t>. Trello</w:t>
       </w:r>
-      <w:bookmarkEnd w:id="12"/>
+      <w:bookmarkEnd w:id="11"/>
     </w:p>
     <w:p>
       <w:pPr>
@@ -11701,7 +11697,7 @@
           <w:b/>
         </w:rPr>
       </w:pPr>
-      <w:bookmarkStart w:id="13" w:name="_Toc515814286"/>
+      <w:bookmarkStart w:id="12" w:name="_Toc515814286"/>
       <w:r>
         <w:rPr>
           <w:b/>
@@ -11734,7 +11730,7 @@
         </w:rPr>
         <w:t>)</w:t>
       </w:r>
-      <w:bookmarkEnd w:id="13"/>
+      <w:bookmarkEnd w:id="12"/>
     </w:p>
     <w:p>
       <w:pPr>
@@ -11805,39 +11801,7 @@
           <w:rFonts w:cs="Arial"/>
           <w:szCs w:val="24"/>
         </w:rPr>
-        <w:t xml:space="preserve"> O usuário faz uma cópia da pasta do repositório central, e depois pode publicar as mudanças para os usuários desse servidor (WIKILIVROS, 2018). O acesso pode ser realizado usando linhas de comando ou por alguns softwares disponíveis para conexão com o GIT, como </w:t>
-      </w:r>
-      <w:proofErr w:type="gramStart"/>
-      <w:r>
-        <w:rPr>
-          <w:rFonts w:cs="Arial"/>
-          <w:szCs w:val="24"/>
-        </w:rPr>
-        <w:t>por exemplo</w:t>
-      </w:r>
-      <w:proofErr w:type="gramEnd"/>
-      <w:r>
-        <w:rPr>
-          <w:rFonts w:cs="Arial"/>
-          <w:szCs w:val="24"/>
-        </w:rPr>
-        <w:t xml:space="preserve"> o </w:t>
-      </w:r>
-      <w:proofErr w:type="spellStart"/>
-      <w:r>
-        <w:rPr>
-          <w:rFonts w:cs="Arial"/>
-          <w:szCs w:val="24"/>
-        </w:rPr>
-        <w:t>GitHub</w:t>
-      </w:r>
-      <w:proofErr w:type="spellEnd"/>
-      <w:r>
-        <w:rPr>
-          <w:rFonts w:cs="Arial"/>
-          <w:szCs w:val="24"/>
-        </w:rPr>
-        <w:t>.</w:t>
+        <w:t xml:space="preserve"> O usuário faz uma cópia da pasta do repositório central, e depois pode publicar as mudanças para os usuários desse servidor (WIKILIVROS, 2018). O acesso pode ser realizado usando linhas de comando ou por alguns softwares disponíveis para conexão com o GIT, como por exemplo o GitHub.</w:t>
       </w:r>
     </w:p>
     <w:p>
@@ -11845,11 +11809,11 @@
         <w:pStyle w:val="TCC1"/>
         <w:outlineLvl w:val="0"/>
       </w:pPr>
-      <w:bookmarkStart w:id="14" w:name="_Toc515814287"/>
+      <w:bookmarkStart w:id="13" w:name="_Toc515814287"/>
       <w:r>
         <w:t>3. COMPARAÇÃO DE SISTEMAS</w:t>
       </w:r>
-      <w:bookmarkEnd w:id="14"/>
+      <w:bookmarkEnd w:id="13"/>
     </w:p>
     <w:p>
       <w:pPr>
@@ -11877,7 +11841,7 @@
           <w:b/>
         </w:rPr>
       </w:pPr>
-      <w:bookmarkStart w:id="15" w:name="_Toc515814288"/>
+      <w:bookmarkStart w:id="14" w:name="_Toc515814288"/>
       <w:r>
         <w:rPr>
           <w:b/>
@@ -11905,7 +11869,7 @@
         </w:rPr>
         <w:t xml:space="preserve"> Office Comercial</w:t>
       </w:r>
-      <w:bookmarkEnd w:id="15"/>
+      <w:bookmarkEnd w:id="14"/>
     </w:p>
     <w:p>
       <w:pPr>
@@ -11937,7 +11901,7 @@
           <w:sz w:val="24"/>
         </w:rPr>
       </w:pPr>
-      <w:bookmarkStart w:id="16" w:name="_Toc515814005"/>
+      <w:bookmarkStart w:id="15" w:name="_Toc515814005"/>
       <w:r>
         <w:rPr>
           <w:i w:val="0"/>
@@ -12029,7 +11993,7 @@
         </w:rPr>
         <w:t xml:space="preserve"> Office Comercial.</w:t>
       </w:r>
-      <w:bookmarkEnd w:id="16"/>
+      <w:bookmarkEnd w:id="15"/>
     </w:p>
     <w:tbl>
       <w:tblPr>
@@ -12388,7 +12352,7 @@
           <w:b/>
         </w:rPr>
       </w:pPr>
-      <w:bookmarkStart w:id="17" w:name="_Toc515814289"/>
+      <w:bookmarkStart w:id="16" w:name="_Toc515814289"/>
       <w:r>
         <w:rPr>
           <w:b/>
@@ -12413,7 +12377,7 @@
         </w:rPr>
         <w:t>.</w:t>
       </w:r>
-      <w:bookmarkEnd w:id="17"/>
+      <w:bookmarkEnd w:id="16"/>
     </w:p>
     <w:p>
       <w:pPr>
@@ -12432,7 +12396,7 @@
           <w:sz w:val="24"/>
         </w:rPr>
       </w:pPr>
-      <w:bookmarkStart w:id="18" w:name="_Toc515814006"/>
+      <w:bookmarkStart w:id="17" w:name="_Toc515814006"/>
       <w:r>
         <w:rPr>
           <w:i w:val="0"/>
@@ -12507,7 +12471,7 @@
         </w:rPr>
         <w:t>uncionalidades Tecnobyte SAC Free.</w:t>
       </w:r>
-      <w:bookmarkEnd w:id="18"/>
+      <w:bookmarkEnd w:id="17"/>
     </w:p>
     <w:tbl>
       <w:tblPr>
@@ -12889,7 +12853,7 @@
           <w:b/>
         </w:rPr>
       </w:pPr>
-      <w:bookmarkStart w:id="19" w:name="_Toc515814290"/>
+      <w:bookmarkStart w:id="18" w:name="_Toc515814290"/>
       <w:r>
         <w:rPr>
           <w:b/>
@@ -12922,7 +12886,7 @@
         </w:rPr>
         <w:t>.</w:t>
       </w:r>
-      <w:bookmarkEnd w:id="19"/>
+      <w:bookmarkEnd w:id="18"/>
     </w:p>
     <w:p>
       <w:pPr>
@@ -12941,7 +12905,7 @@
           <w:sz w:val="24"/>
         </w:rPr>
       </w:pPr>
-      <w:bookmarkStart w:id="20" w:name="_Toc515814007"/>
+      <w:bookmarkStart w:id="19" w:name="_Toc515814007"/>
       <w:r>
         <w:rPr>
           <w:i w:val="0"/>
@@ -13017,7 +12981,7 @@
         </w:rPr>
         <w:t>.</w:t>
       </w:r>
-      <w:bookmarkEnd w:id="20"/>
+      <w:bookmarkEnd w:id="19"/>
     </w:p>
     <w:tbl>
       <w:tblPr>
@@ -13305,7 +13269,7 @@
           <w:b/>
         </w:rPr>
       </w:pPr>
-      <w:bookmarkStart w:id="21" w:name="_Toc515814291"/>
+      <w:bookmarkStart w:id="20" w:name="_Toc515814291"/>
       <w:r>
         <w:rPr>
           <w:b/>
@@ -13336,7 +13300,7 @@
         </w:rPr>
         <w:t xml:space="preserve"> entre os softwares.</w:t>
       </w:r>
-      <w:bookmarkEnd w:id="21"/>
+      <w:bookmarkEnd w:id="20"/>
     </w:p>
     <w:p>
       <w:r>
@@ -13358,7 +13322,7 @@
           <w:sz w:val="24"/>
         </w:rPr>
       </w:pPr>
-      <w:bookmarkStart w:id="22" w:name="_Toc515814008"/>
+      <w:bookmarkStart w:id="21" w:name="_Toc515814008"/>
       <w:r>
         <w:rPr>
           <w:i w:val="0"/>
@@ -13416,7 +13380,7 @@
         </w:rPr>
         <w:t xml:space="preserve"> - Comparativo das funcionalidades.</w:t>
       </w:r>
-      <w:bookmarkEnd w:id="22"/>
+      <w:bookmarkEnd w:id="21"/>
     </w:p>
     <w:tbl>
       <w:tblPr>
@@ -14091,11 +14055,9 @@
             <w:pPr>
               <w:jc w:val="center"/>
             </w:pPr>
-            <w:proofErr w:type="gramStart"/>
             <w:r>
               <w:t>não</w:t>
             </w:r>
-            <w:proofErr w:type="gramEnd"/>
           </w:p>
         </w:tc>
         <w:tc>
@@ -14498,11 +14460,11 @@
         <w:pStyle w:val="TCC1"/>
         <w:outlineLvl w:val="0"/>
       </w:pPr>
-      <w:bookmarkStart w:id="23" w:name="_Toc515814292"/>
+      <w:bookmarkStart w:id="22" w:name="_Toc515814292"/>
       <w:r>
         <w:t>4. DESENVOLVIMENTO</w:t>
       </w:r>
-      <w:bookmarkEnd w:id="23"/>
+      <w:bookmarkEnd w:id="22"/>
     </w:p>
     <w:p>
       <w:pPr>
@@ -14595,15 +14557,15 @@
           <w:b/>
         </w:rPr>
       </w:pPr>
-      <w:bookmarkStart w:id="24" w:name="_Toc515814293"/>
-      <w:bookmarkStart w:id="25" w:name="_Toc513891323"/>
+      <w:bookmarkStart w:id="23" w:name="_Toc515814293"/>
+      <w:bookmarkStart w:id="24" w:name="_Toc513891323"/>
       <w:r>
         <w:rPr>
           <w:b/>
         </w:rPr>
         <w:t>4.1. Organização de tarefas (Trello)</w:t>
       </w:r>
-      <w:bookmarkEnd w:id="24"/>
+      <w:bookmarkEnd w:id="23"/>
     </w:p>
     <w:p>
       <w:pPr>
@@ -14722,7 +14684,7 @@
           <w:sz w:val="24"/>
         </w:rPr>
       </w:pPr>
-      <w:bookmarkStart w:id="26" w:name="_Toc515811527"/>
+      <w:bookmarkStart w:id="25" w:name="_Toc515811527"/>
       <w:r>
         <w:rPr>
           <w:i w:val="0"/>
@@ -14781,7 +14743,7 @@
         </w:rPr>
         <w:t xml:space="preserve"> - Exemplo de diagrama de atividades do Trello.</w:t>
       </w:r>
-      <w:bookmarkEnd w:id="26"/>
+      <w:bookmarkEnd w:id="25"/>
     </w:p>
     <w:p>
       <w:pPr>
@@ -14812,7 +14774,7 @@
                     </pic:cNvPicPr>
                   </pic:nvPicPr>
                   <pic:blipFill>
-                    <a:blip r:embed="rId14" cstate="print">
+                    <a:blip r:embed="rId13" cstate="print">
                       <a:extLst>
                         <a:ext uri="{28A0092B-C50C-407E-A947-70E740481C1C}">
                           <a14:useLocalDpi xmlns:a14="http://schemas.microsoft.com/office/drawing/2010/main" val="0"/>
@@ -14860,7 +14822,7 @@
           <w:b/>
         </w:rPr>
       </w:pPr>
-      <w:bookmarkStart w:id="27" w:name="_Toc515814294"/>
+      <w:bookmarkStart w:id="26" w:name="_Toc515814294"/>
       <w:r>
         <w:rPr>
           <w:b/>
@@ -14882,7 +14844,7 @@
         </w:rPr>
         <w:t>)</w:t>
       </w:r>
-      <w:bookmarkEnd w:id="27"/>
+      <w:bookmarkEnd w:id="26"/>
     </w:p>
     <w:p>
       <w:pPr>
@@ -14919,7 +14881,7 @@
           <w:sz w:val="24"/>
         </w:rPr>
       </w:pPr>
-      <w:bookmarkStart w:id="28" w:name="_Toc515811528"/>
+      <w:bookmarkStart w:id="27" w:name="_Toc515811528"/>
       <w:r>
         <w:rPr>
           <w:i w:val="0"/>
@@ -14995,7 +14957,7 @@
         </w:rPr>
         <w:t>.</w:t>
       </w:r>
-      <w:bookmarkEnd w:id="28"/>
+      <w:bookmarkEnd w:id="27"/>
     </w:p>
     <w:p>
       <w:pPr>
@@ -15025,7 +14987,7 @@
                     </pic:cNvPicPr>
                   </pic:nvPicPr>
                   <pic:blipFill>
-                    <a:blip r:embed="rId15">
+                    <a:blip r:embed="rId14">
                       <a:extLst>
                         <a:ext uri="{28A0092B-C50C-407E-A947-70E740481C1C}">
                           <a14:useLocalDpi xmlns:a14="http://schemas.microsoft.com/office/drawing/2010/main" val="0"/>
@@ -15080,14 +15042,14 @@
           <w:b/>
         </w:rPr>
       </w:pPr>
-      <w:bookmarkStart w:id="29" w:name="_Toc515814295"/>
+      <w:bookmarkStart w:id="28" w:name="_Toc515814295"/>
       <w:r>
         <w:rPr>
           <w:b/>
         </w:rPr>
         <w:t>4.3. Linguagem de programação utilizada</w:t>
       </w:r>
-      <w:bookmarkEnd w:id="29"/>
+      <w:bookmarkEnd w:id="28"/>
     </w:p>
     <w:p>
       <w:pPr>
@@ -15114,7 +15076,7 @@
           <w:b/>
         </w:rPr>
       </w:pPr>
-      <w:bookmarkStart w:id="30" w:name="_Toc515814296"/>
+      <w:bookmarkStart w:id="29" w:name="_Toc515814296"/>
       <w:r>
         <w:rPr>
           <w:b/>
@@ -15151,7 +15113,7 @@
         </w:rPr>
         <w:t>)</w:t>
       </w:r>
-      <w:bookmarkEnd w:id="30"/>
+      <w:bookmarkEnd w:id="29"/>
     </w:p>
     <w:p>
       <w:pPr>
@@ -15176,7 +15138,7 @@
           <w:b/>
         </w:rPr>
       </w:pPr>
-      <w:bookmarkStart w:id="31" w:name="_Toc515814297"/>
+      <w:bookmarkStart w:id="30" w:name="_Toc515814297"/>
       <w:r>
         <w:rPr>
           <w:b/>
@@ -15213,7 +15175,7 @@
         </w:rPr>
         <w:t xml:space="preserve"> do software</w:t>
       </w:r>
-      <w:bookmarkEnd w:id="31"/>
+      <w:bookmarkEnd w:id="30"/>
       <w:r>
         <w:rPr>
           <w:b/>
@@ -15244,7 +15206,7 @@
           <w:b/>
         </w:rPr>
       </w:pPr>
-      <w:bookmarkStart w:id="32" w:name="_Toc515814298"/>
+      <w:bookmarkStart w:id="31" w:name="_Toc515814298"/>
       <w:r>
         <w:rPr>
           <w:b/>
@@ -15263,7 +15225,7 @@
         </w:rPr>
         <w:t>.2. Paleta de cores do sistema</w:t>
       </w:r>
-      <w:bookmarkEnd w:id="32"/>
+      <w:bookmarkEnd w:id="31"/>
       <w:r>
         <w:rPr>
           <w:b/>
@@ -15360,8 +15322,8 @@
           <w:b/>
         </w:rPr>
       </w:pPr>
-      <w:bookmarkStart w:id="33" w:name="_Toc513891350"/>
-      <w:bookmarkStart w:id="34" w:name="_Toc515814299"/>
+      <w:bookmarkStart w:id="32" w:name="_Toc513891350"/>
+      <w:bookmarkStart w:id="33" w:name="_Toc515814299"/>
       <w:r>
         <w:rPr>
           <w:b/>
@@ -15380,8 +15342,8 @@
         </w:rPr>
         <w:t>.3. Avaliação realizada no Workshop</w:t>
       </w:r>
+      <w:bookmarkEnd w:id="32"/>
       <w:bookmarkEnd w:id="33"/>
-      <w:bookmarkEnd w:id="34"/>
     </w:p>
     <w:p>
       <w:pPr>
@@ -15438,7 +15400,7 @@
           <w:sz w:val="24"/>
         </w:rPr>
       </w:pPr>
-      <w:bookmarkStart w:id="35" w:name="_Toc515812475"/>
+      <w:bookmarkStart w:id="34" w:name="_Toc515812475"/>
       <w:r>
         <w:rPr>
           <w:i w:val="0"/>
@@ -15496,7 +15458,7 @@
         </w:rPr>
         <w:t xml:space="preserve"> - Experiência na Utilização do sistema.</w:t>
       </w:r>
-      <w:bookmarkEnd w:id="35"/>
+      <w:bookmarkEnd w:id="34"/>
     </w:p>
     <w:p>
       <w:pPr>
@@ -15530,7 +15492,7 @@
                     </pic:cNvPicPr>
                   </pic:nvPicPr>
                   <pic:blipFill>
-                    <a:blip r:embed="rId16">
+                    <a:blip r:embed="rId15">
                       <a:extLst>
                         <a:ext uri="{28A0092B-C50C-407E-A947-70E740481C1C}">
                           <a14:useLocalDpi xmlns:a14="http://schemas.microsoft.com/office/drawing/2010/main" val="0"/>
@@ -15582,7 +15544,7 @@
           <w:sz w:val="24"/>
         </w:rPr>
       </w:pPr>
-      <w:bookmarkStart w:id="36" w:name="_Toc515812476"/>
+      <w:bookmarkStart w:id="35" w:name="_Toc515812476"/>
       <w:r>
         <w:rPr>
           <w:i w:val="0"/>
@@ -15640,7 +15602,7 @@
         </w:rPr>
         <w:t xml:space="preserve"> - Satisfação com a interface do sistema.</w:t>
       </w:r>
-      <w:bookmarkEnd w:id="36"/>
+      <w:bookmarkEnd w:id="35"/>
     </w:p>
     <w:p>
       <w:pPr>
@@ -15673,7 +15635,7 @@
                     </pic:cNvPicPr>
                   </pic:nvPicPr>
                   <pic:blipFill>
-                    <a:blip r:embed="rId17">
+                    <a:blip r:embed="rId16">
                       <a:extLst>
                         <a:ext uri="{28A0092B-C50C-407E-A947-70E740481C1C}">
                           <a14:useLocalDpi xmlns:a14="http://schemas.microsoft.com/office/drawing/2010/main" val="0"/>
@@ -15732,7 +15694,7 @@
           <w:sz w:val="24"/>
         </w:rPr>
       </w:pPr>
-      <w:bookmarkStart w:id="37" w:name="_Toc515812477"/>
+      <w:bookmarkStart w:id="36" w:name="_Toc515812477"/>
       <w:r>
         <w:rPr>
           <w:i w:val="0"/>
@@ -15790,7 +15752,7 @@
         </w:rPr>
         <w:t xml:space="preserve"> - Recomendaria o sistema AFSport.</w:t>
       </w:r>
-      <w:bookmarkEnd w:id="37"/>
+      <w:bookmarkEnd w:id="36"/>
     </w:p>
     <w:p>
       <w:pPr>
@@ -15820,7 +15782,7 @@
                     </pic:cNvPicPr>
                   </pic:nvPicPr>
                   <pic:blipFill>
-                    <a:blip r:embed="rId18">
+                    <a:blip r:embed="rId17">
                       <a:extLst>
                         <a:ext uri="{28A0092B-C50C-407E-A947-70E740481C1C}">
                           <a14:useLocalDpi xmlns:a14="http://schemas.microsoft.com/office/drawing/2010/main" val="0"/>
@@ -15876,7 +15838,7 @@
           <w:b/>
         </w:rPr>
       </w:pPr>
-      <w:bookmarkStart w:id="38" w:name="_Toc515814300"/>
+      <w:bookmarkStart w:id="37" w:name="_Toc515814300"/>
       <w:r>
         <w:rPr>
           <w:b/>
@@ -15895,8 +15857,8 @@
         </w:rPr>
         <w:t>. Requisitos funcionais</w:t>
       </w:r>
-      <w:bookmarkEnd w:id="25"/>
-      <w:bookmarkEnd w:id="38"/>
+      <w:bookmarkEnd w:id="24"/>
+      <w:bookmarkEnd w:id="37"/>
     </w:p>
     <w:p>
       <w:r>
@@ -15912,8 +15874,8 @@
           <w:b/>
         </w:rPr>
       </w:pPr>
-      <w:bookmarkStart w:id="39" w:name="_Toc513891324"/>
-      <w:bookmarkStart w:id="40" w:name="_Toc515814301"/>
+      <w:bookmarkStart w:id="38" w:name="_Toc513891324"/>
+      <w:bookmarkStart w:id="39" w:name="_Toc515814301"/>
       <w:r>
         <w:rPr>
           <w:b/>
@@ -15932,22 +15894,22 @@
         </w:rPr>
         <w:t xml:space="preserve">.1. </w:t>
       </w:r>
+      <w:bookmarkEnd w:id="38"/>
+      <w:r>
+        <w:rPr>
+          <w:b/>
+        </w:rPr>
+        <w:t>[RF01] Cadastro de categoria</w:t>
+      </w:r>
       <w:bookmarkEnd w:id="39"/>
-      <w:r>
-        <w:rPr>
-          <w:b/>
-        </w:rPr>
-        <w:t>[RF01] Cadastro de categoria</w:t>
-      </w:r>
-      <w:bookmarkEnd w:id="40"/>
     </w:p>
     <w:p>
       <w:pPr>
         <w:ind w:left="708"/>
         <w:jc w:val="both"/>
       </w:pPr>
-      <w:bookmarkStart w:id="41" w:name="_Toc513891325"/>
-      <w:bookmarkStart w:id="42" w:name="_Toc513891329"/>
+      <w:bookmarkStart w:id="40" w:name="_Toc513891325"/>
+      <w:bookmarkStart w:id="41" w:name="_Toc513891329"/>
       <w:r>
         <w:t>O sistema permite cadastrar, alterar e excluir/inativar uma categoria.</w:t>
       </w:r>
@@ -15963,7 +15925,7 @@
           <w:sz w:val="24"/>
         </w:rPr>
       </w:pPr>
-      <w:bookmarkStart w:id="43" w:name="_Toc515814009"/>
+      <w:bookmarkStart w:id="42" w:name="_Toc515814009"/>
       <w:r>
         <w:rPr>
           <w:i w:val="0"/>
@@ -16021,7 +15983,7 @@
         </w:rPr>
         <w:t xml:space="preserve"> - [RF01] Manter de categoria</w:t>
       </w:r>
-      <w:bookmarkEnd w:id="43"/>
+      <w:bookmarkEnd w:id="42"/>
     </w:p>
     <w:tbl>
       <w:tblPr>
@@ -16199,7 +16161,7 @@
           <w:b/>
         </w:rPr>
       </w:pPr>
-      <w:bookmarkStart w:id="44" w:name="_Toc515814302"/>
+      <w:bookmarkStart w:id="43" w:name="_Toc515814302"/>
       <w:r>
         <w:rPr>
           <w:b/>
@@ -16218,7 +16180,7 @@
         </w:rPr>
         <w:t xml:space="preserve">.2. </w:t>
       </w:r>
-      <w:bookmarkEnd w:id="41"/>
+      <w:bookmarkEnd w:id="40"/>
       <w:r>
         <w:rPr>
           <w:b/>
@@ -16237,14 +16199,14 @@
         </w:rPr>
         <w:t xml:space="preserve"> usuário</w:t>
       </w:r>
-      <w:bookmarkEnd w:id="44"/>
+      <w:bookmarkEnd w:id="43"/>
     </w:p>
     <w:p>
       <w:pPr>
         <w:ind w:firstLine="708"/>
         <w:jc w:val="both"/>
       </w:pPr>
-      <w:bookmarkStart w:id="45" w:name="_Toc513891326"/>
+      <w:bookmarkStart w:id="44" w:name="_Toc513891326"/>
       <w:r>
         <w:t>O sistema permite cadastrar, alterar e excluir/inativar um usuário.</w:t>
       </w:r>
@@ -16260,7 +16222,7 @@
           <w:sz w:val="24"/>
         </w:rPr>
       </w:pPr>
-      <w:bookmarkStart w:id="46" w:name="_Toc515814010"/>
+      <w:bookmarkStart w:id="45" w:name="_Toc515814010"/>
       <w:r>
         <w:rPr>
           <w:i w:val="0"/>
@@ -16318,7 +16280,7 @@
         </w:rPr>
         <w:t xml:space="preserve"> - [RF02] Manter usuário</w:t>
       </w:r>
-      <w:bookmarkEnd w:id="46"/>
+      <w:bookmarkEnd w:id="45"/>
     </w:p>
     <w:tbl>
       <w:tblPr>
@@ -16488,7 +16450,7 @@
           <w:b/>
         </w:rPr>
       </w:pPr>
-      <w:bookmarkStart w:id="47" w:name="_Toc515814303"/>
+      <w:bookmarkStart w:id="46" w:name="_Toc515814303"/>
       <w:r>
         <w:rPr>
           <w:b/>
@@ -16508,14 +16470,14 @@
         </w:rPr>
         <w:t xml:space="preserve">.3. </w:t>
       </w:r>
-      <w:bookmarkEnd w:id="45"/>
+      <w:bookmarkEnd w:id="44"/>
       <w:r>
         <w:rPr>
           <w:b/>
         </w:rPr>
         <w:t>[RF03] Gerar relatório</w:t>
       </w:r>
-      <w:bookmarkEnd w:id="47"/>
+      <w:bookmarkEnd w:id="46"/>
     </w:p>
     <w:p>
       <w:pPr>
@@ -16537,7 +16499,7 @@
           <w:sz w:val="24"/>
         </w:rPr>
       </w:pPr>
-      <w:bookmarkStart w:id="48" w:name="_Toc515814011"/>
+      <w:bookmarkStart w:id="47" w:name="_Toc515814011"/>
       <w:r>
         <w:rPr>
           <w:i w:val="0"/>
@@ -16595,7 +16557,7 @@
         </w:rPr>
         <w:t xml:space="preserve"> - [RF03] Gerar relatório</w:t>
       </w:r>
-      <w:bookmarkEnd w:id="48"/>
+      <w:bookmarkEnd w:id="47"/>
     </w:p>
     <w:tbl>
       <w:tblPr>
@@ -16761,8 +16723,8 @@
           <w:b/>
         </w:rPr>
       </w:pPr>
-      <w:bookmarkStart w:id="49" w:name="_Toc513891327"/>
-      <w:bookmarkStart w:id="50" w:name="_Toc515814304"/>
+      <w:bookmarkStart w:id="48" w:name="_Toc513891327"/>
+      <w:bookmarkStart w:id="49" w:name="_Toc515814304"/>
       <w:r>
         <w:rPr>
           <w:b/>
@@ -16781,39 +16743,39 @@
         </w:rPr>
         <w:t xml:space="preserve">.4. </w:t>
       </w:r>
+      <w:bookmarkEnd w:id="48"/>
+      <w:r>
+        <w:rPr>
+          <w:b/>
+        </w:rPr>
+        <w:t xml:space="preserve">[RF04] </w:t>
+      </w:r>
+      <w:r>
+        <w:rPr>
+          <w:b/>
+        </w:rPr>
+        <w:t>Manter</w:t>
+      </w:r>
+      <w:r>
+        <w:rPr>
+          <w:b/>
+        </w:rPr>
+        <w:t xml:space="preserve"> pedidos</w:t>
+      </w:r>
+      <w:r>
+        <w:rPr>
+          <w:b/>
+        </w:rPr>
+        <w:t xml:space="preserve"> de produto</w:t>
+      </w:r>
       <w:bookmarkEnd w:id="49"/>
-      <w:r>
-        <w:rPr>
-          <w:b/>
-        </w:rPr>
-        <w:t xml:space="preserve">[RF04] </w:t>
-      </w:r>
-      <w:r>
-        <w:rPr>
-          <w:b/>
-        </w:rPr>
-        <w:t>Manter</w:t>
-      </w:r>
-      <w:r>
-        <w:rPr>
-          <w:b/>
-        </w:rPr>
-        <w:t xml:space="preserve"> pedidos</w:t>
-      </w:r>
-      <w:r>
-        <w:rPr>
-          <w:b/>
-        </w:rPr>
-        <w:t xml:space="preserve"> de produto</w:t>
-      </w:r>
-      <w:bookmarkEnd w:id="50"/>
     </w:p>
     <w:p>
       <w:pPr>
         <w:ind w:firstLine="708"/>
         <w:jc w:val="both"/>
       </w:pPr>
-      <w:bookmarkStart w:id="51" w:name="_Toc513891328"/>
+      <w:bookmarkStart w:id="50" w:name="_Toc513891328"/>
       <w:r>
         <w:t>O sistema permite cadastrar, alterar e excluir um pedido.</w:t>
       </w:r>
@@ -16829,7 +16791,7 @@
           <w:sz w:val="24"/>
         </w:rPr>
       </w:pPr>
-      <w:bookmarkStart w:id="52" w:name="_Toc515814012"/>
+      <w:bookmarkStart w:id="51" w:name="_Toc515814012"/>
       <w:r>
         <w:rPr>
           <w:i w:val="0"/>
@@ -16887,7 +16849,7 @@
         </w:rPr>
         <w:t xml:space="preserve"> - [RF04] Manter de pedidos</w:t>
       </w:r>
-      <w:bookmarkEnd w:id="52"/>
+      <w:bookmarkEnd w:id="51"/>
     </w:p>
     <w:tbl>
       <w:tblPr>
@@ -17059,7 +17021,7 @@
           <w:b/>
         </w:rPr>
       </w:pPr>
-      <w:bookmarkStart w:id="53" w:name="_Toc515814305"/>
+      <w:bookmarkStart w:id="52" w:name="_Toc515814305"/>
       <w:r>
         <w:rPr>
           <w:b/>
@@ -17078,7 +17040,7 @@
         </w:rPr>
         <w:t xml:space="preserve">.5. </w:t>
       </w:r>
-      <w:bookmarkEnd w:id="51"/>
+      <w:bookmarkEnd w:id="50"/>
       <w:r>
         <w:rPr>
           <w:b/>
@@ -17097,7 +17059,7 @@
         </w:rPr>
         <w:t>cliente</w:t>
       </w:r>
-      <w:bookmarkEnd w:id="53"/>
+      <w:bookmarkEnd w:id="52"/>
     </w:p>
     <w:p>
       <w:pPr>
@@ -17119,7 +17081,7 @@
           <w:sz w:val="24"/>
         </w:rPr>
       </w:pPr>
-      <w:bookmarkStart w:id="54" w:name="_Toc515814013"/>
+      <w:bookmarkStart w:id="53" w:name="_Toc515814013"/>
       <w:r>
         <w:rPr>
           <w:i w:val="0"/>
@@ -17177,7 +17139,7 @@
         </w:rPr>
         <w:t xml:space="preserve"> - [RF05] Manter cliente</w:t>
       </w:r>
-      <w:bookmarkEnd w:id="54"/>
+      <w:bookmarkEnd w:id="53"/>
     </w:p>
     <w:tbl>
       <w:tblPr>
@@ -17355,7 +17317,7 @@
           <w:b/>
         </w:rPr>
       </w:pPr>
-      <w:bookmarkStart w:id="55" w:name="_Toc515814306"/>
+      <w:bookmarkStart w:id="54" w:name="_Toc515814306"/>
       <w:r>
         <w:rPr>
           <w:b/>
@@ -17374,14 +17336,14 @@
         </w:rPr>
         <w:t xml:space="preserve">.6. </w:t>
       </w:r>
-      <w:bookmarkEnd w:id="42"/>
+      <w:bookmarkEnd w:id="41"/>
       <w:r>
         <w:rPr>
           <w:b/>
         </w:rPr>
         <w:t>[RF06] Manter produto</w:t>
       </w:r>
-      <w:bookmarkEnd w:id="55"/>
+      <w:bookmarkEnd w:id="54"/>
     </w:p>
     <w:p>
       <w:pPr>
@@ -17406,7 +17368,7 @@
           <w:sz w:val="36"/>
         </w:rPr>
       </w:pPr>
-      <w:bookmarkStart w:id="56" w:name="_Toc515814014"/>
+      <w:bookmarkStart w:id="55" w:name="_Toc515814014"/>
       <w:r>
         <w:rPr>
           <w:color w:val="auto"/>
@@ -17458,7 +17420,7 @@
         </w:rPr>
         <w:t xml:space="preserve"> - [RF06] Manter produto</w:t>
       </w:r>
-      <w:bookmarkEnd w:id="56"/>
+      <w:bookmarkEnd w:id="55"/>
     </w:p>
     <w:tbl>
       <w:tblPr>
@@ -17624,7 +17586,7 @@
           <w:b/>
         </w:rPr>
       </w:pPr>
-      <w:bookmarkStart w:id="57" w:name="_Toc515814307"/>
+      <w:bookmarkStart w:id="56" w:name="_Toc515814307"/>
       <w:r>
         <w:rPr>
           <w:b/>
@@ -17643,7 +17605,7 @@
         </w:rPr>
         <w:t>.7. [RF07] Vender produto</w:t>
       </w:r>
-      <w:bookmarkEnd w:id="57"/>
+      <w:bookmarkEnd w:id="56"/>
     </w:p>
     <w:p>
       <w:pPr>
@@ -17668,7 +17630,7 @@
           <w:sz w:val="24"/>
         </w:rPr>
       </w:pPr>
-      <w:bookmarkStart w:id="58" w:name="_Toc515814015"/>
+      <w:bookmarkStart w:id="57" w:name="_Toc515814015"/>
       <w:r>
         <w:rPr>
           <w:i w:val="0"/>
@@ -17726,7 +17688,7 @@
         </w:rPr>
         <w:t xml:space="preserve"> - [RF07] Vender produto</w:t>
       </w:r>
-      <w:bookmarkEnd w:id="58"/>
+      <w:bookmarkEnd w:id="57"/>
     </w:p>
     <w:tbl>
       <w:tblPr>
@@ -17895,7 +17857,7 @@
           <w:b/>
         </w:rPr>
       </w:pPr>
-      <w:bookmarkStart w:id="59" w:name="_Toc515814308"/>
+      <w:bookmarkStart w:id="58" w:name="_Toc515814308"/>
       <w:r>
         <w:rPr>
           <w:b/>
@@ -17914,7 +17876,7 @@
         </w:rPr>
         <w:t>.7. [RF07] Controle de caixa</w:t>
       </w:r>
-      <w:bookmarkEnd w:id="59"/>
+      <w:bookmarkEnd w:id="58"/>
     </w:p>
     <w:p>
       <w:pPr>
@@ -17939,7 +17901,7 @@
           <w:sz w:val="24"/>
         </w:rPr>
       </w:pPr>
-      <w:bookmarkStart w:id="60" w:name="_Toc515814016"/>
+      <w:bookmarkStart w:id="59" w:name="_Toc515814016"/>
       <w:r>
         <w:rPr>
           <w:i w:val="0"/>
@@ -17997,7 +17959,7 @@
         </w:rPr>
         <w:t xml:space="preserve"> - [RF07] Controle de caixa</w:t>
       </w:r>
-      <w:bookmarkEnd w:id="60"/>
+      <w:bookmarkEnd w:id="59"/>
     </w:p>
     <w:tbl>
       <w:tblPr>
@@ -18191,8 +18153,8 @@
           <w:b/>
         </w:rPr>
       </w:pPr>
-      <w:bookmarkStart w:id="61" w:name="_Toc513891330"/>
-      <w:bookmarkStart w:id="62" w:name="_Toc515814309"/>
+      <w:bookmarkStart w:id="60" w:name="_Toc513891330"/>
+      <w:bookmarkStart w:id="61" w:name="_Toc515814309"/>
       <w:r>
         <w:rPr>
           <w:b/>
@@ -18212,8 +18174,8 @@
         </w:rPr>
         <w:t>. Requisitos não funcionais</w:t>
       </w:r>
+      <w:bookmarkEnd w:id="60"/>
       <w:bookmarkEnd w:id="61"/>
-      <w:bookmarkEnd w:id="62"/>
     </w:p>
     <w:p>
       <w:pPr>
@@ -18221,15 +18183,7 @@
       </w:pPr>
       <w:r>
         <w:tab/>
-        <w:t xml:space="preserve">Neste capítulo estão listados os requisitos não funcionais do sistema </w:t>
-      </w:r>
-      <w:proofErr w:type="gramStart"/>
-      <w:r>
-        <w:t>AFSport</w:t>
-      </w:r>
-      <w:proofErr w:type="gramEnd"/>
-      <w:r>
-        <w:t>.</w:t>
+        <w:t>Neste capítulo estão listados os requisitos não funcionais do sistema AFSport.</w:t>
       </w:r>
     </w:p>
     <w:p>
@@ -18240,8 +18194,8 @@
           <w:b/>
         </w:rPr>
       </w:pPr>
-      <w:bookmarkStart w:id="63" w:name="_Toc513891331"/>
-      <w:bookmarkStart w:id="64" w:name="_Toc515814310"/>
+      <w:bookmarkStart w:id="62" w:name="_Toc513891331"/>
+      <w:bookmarkStart w:id="63" w:name="_Toc515814310"/>
       <w:r>
         <w:rPr>
           <w:b/>
@@ -18260,20 +18214,20 @@
         </w:rPr>
         <w:t xml:space="preserve">.1. </w:t>
       </w:r>
+      <w:bookmarkEnd w:id="62"/>
+      <w:r>
+        <w:rPr>
+          <w:b/>
+        </w:rPr>
+        <w:t xml:space="preserve">[RNF001] </w:t>
+      </w:r>
+      <w:r>
+        <w:rPr>
+          <w:b/>
+        </w:rPr>
+        <w:t>Usabilidade</w:t>
+      </w:r>
       <w:bookmarkEnd w:id="63"/>
-      <w:r>
-        <w:rPr>
-          <w:b/>
-        </w:rPr>
-        <w:t xml:space="preserve">[RNF001] </w:t>
-      </w:r>
-      <w:r>
-        <w:rPr>
-          <w:b/>
-        </w:rPr>
-        <w:t>Usabilidade</w:t>
-      </w:r>
-      <w:bookmarkEnd w:id="64"/>
     </w:p>
     <w:p>
       <w:pPr>
@@ -18295,8 +18249,8 @@
           <w:b/>
         </w:rPr>
       </w:pPr>
-      <w:bookmarkStart w:id="65" w:name="_Toc513891332"/>
-      <w:bookmarkStart w:id="66" w:name="_Toc515814311"/>
+      <w:bookmarkStart w:id="64" w:name="_Toc513891332"/>
+      <w:bookmarkStart w:id="65" w:name="_Toc515814311"/>
       <w:r>
         <w:rPr>
           <w:b/>
@@ -18315,20 +18269,20 @@
         </w:rPr>
         <w:t xml:space="preserve">.2. </w:t>
       </w:r>
+      <w:bookmarkEnd w:id="64"/>
+      <w:r>
+        <w:rPr>
+          <w:b/>
+        </w:rPr>
+        <w:t xml:space="preserve">[RNF002] </w:t>
+      </w:r>
+      <w:r>
+        <w:rPr>
+          <w:b/>
+        </w:rPr>
+        <w:t>Manutenibilidade</w:t>
+      </w:r>
       <w:bookmarkEnd w:id="65"/>
-      <w:r>
-        <w:rPr>
-          <w:b/>
-        </w:rPr>
-        <w:t xml:space="preserve">[RNF002] </w:t>
-      </w:r>
-      <w:r>
-        <w:rPr>
-          <w:b/>
-        </w:rPr>
-        <w:t>Manutenibilidade</w:t>
-      </w:r>
-      <w:bookmarkEnd w:id="66"/>
     </w:p>
     <w:p>
       <w:pPr>
@@ -18353,8 +18307,8 @@
           <w:b/>
         </w:rPr>
       </w:pPr>
-      <w:bookmarkStart w:id="67" w:name="_Toc513891333"/>
-      <w:bookmarkStart w:id="68" w:name="_Toc515814312"/>
+      <w:bookmarkStart w:id="66" w:name="_Toc513891333"/>
+      <w:bookmarkStart w:id="67" w:name="_Toc515814312"/>
       <w:r>
         <w:rPr>
           <w:b/>
@@ -18373,20 +18327,20 @@
         </w:rPr>
         <w:t xml:space="preserve">.3. </w:t>
       </w:r>
+      <w:bookmarkEnd w:id="66"/>
+      <w:r>
+        <w:rPr>
+          <w:b/>
+        </w:rPr>
+        <w:t xml:space="preserve">[RNF003] </w:t>
+      </w:r>
+      <w:r>
+        <w:rPr>
+          <w:b/>
+        </w:rPr>
+        <w:t>Confiabilidade</w:t>
+      </w:r>
       <w:bookmarkEnd w:id="67"/>
-      <w:r>
-        <w:rPr>
-          <w:b/>
-        </w:rPr>
-        <w:t xml:space="preserve">[RNF003] </w:t>
-      </w:r>
-      <w:r>
-        <w:rPr>
-          <w:b/>
-        </w:rPr>
-        <w:t>Confiabilidade</w:t>
-      </w:r>
-      <w:bookmarkEnd w:id="68"/>
     </w:p>
     <w:p>
       <w:pPr>
@@ -18432,8 +18386,8 @@
           <w:b/>
         </w:rPr>
       </w:pPr>
-      <w:bookmarkStart w:id="69" w:name="_Toc513891334"/>
-      <w:bookmarkStart w:id="70" w:name="_Toc515814313"/>
+      <w:bookmarkStart w:id="68" w:name="_Toc513891334"/>
+      <w:bookmarkStart w:id="69" w:name="_Toc515814313"/>
       <w:r>
         <w:rPr>
           <w:b/>
@@ -18452,20 +18406,20 @@
         </w:rPr>
         <w:t xml:space="preserve">.4. </w:t>
       </w:r>
+      <w:bookmarkEnd w:id="68"/>
+      <w:r>
+        <w:rPr>
+          <w:b/>
+        </w:rPr>
+        <w:t xml:space="preserve">[RNF004] </w:t>
+      </w:r>
+      <w:r>
+        <w:rPr>
+          <w:b/>
+        </w:rPr>
+        <w:t>Desempenho</w:t>
+      </w:r>
       <w:bookmarkEnd w:id="69"/>
-      <w:r>
-        <w:rPr>
-          <w:b/>
-        </w:rPr>
-        <w:t xml:space="preserve">[RNF004] </w:t>
-      </w:r>
-      <w:r>
-        <w:rPr>
-          <w:b/>
-        </w:rPr>
-        <w:t>Desempenho</w:t>
-      </w:r>
-      <w:bookmarkEnd w:id="70"/>
     </w:p>
     <w:p>
       <w:pPr>
@@ -18488,8 +18442,8 @@
           <w:b/>
         </w:rPr>
       </w:pPr>
-      <w:bookmarkStart w:id="71" w:name="_Toc513891335"/>
-      <w:bookmarkStart w:id="72" w:name="_Toc515814314"/>
+      <w:bookmarkStart w:id="70" w:name="_Toc513891335"/>
+      <w:bookmarkStart w:id="71" w:name="_Toc515814314"/>
       <w:r>
         <w:rPr>
           <w:b/>
@@ -18508,20 +18462,20 @@
         </w:rPr>
         <w:t xml:space="preserve">.5. </w:t>
       </w:r>
+      <w:bookmarkEnd w:id="70"/>
+      <w:r>
+        <w:rPr>
+          <w:b/>
+        </w:rPr>
+        <w:t xml:space="preserve">[RNF005] </w:t>
+      </w:r>
+      <w:r>
+        <w:rPr>
+          <w:b/>
+        </w:rPr>
+        <w:t>Portabilidade</w:t>
+      </w:r>
       <w:bookmarkEnd w:id="71"/>
-      <w:r>
-        <w:rPr>
-          <w:b/>
-        </w:rPr>
-        <w:t xml:space="preserve">[RNF005] </w:t>
-      </w:r>
-      <w:r>
-        <w:rPr>
-          <w:b/>
-        </w:rPr>
-        <w:t>Portabilidade</w:t>
-      </w:r>
-      <w:bookmarkEnd w:id="72"/>
     </w:p>
     <w:p>
       <w:pPr>
@@ -18576,8 +18530,8 @@
           <w:b/>
         </w:rPr>
       </w:pPr>
-      <w:bookmarkStart w:id="73" w:name="_Toc513891336"/>
-      <w:bookmarkStart w:id="74" w:name="_Toc515814315"/>
+      <w:bookmarkStart w:id="72" w:name="_Toc513891336"/>
+      <w:bookmarkStart w:id="73" w:name="_Toc515814315"/>
       <w:r>
         <w:rPr>
           <w:b/>
@@ -18596,20 +18550,20 @@
         </w:rPr>
         <w:t xml:space="preserve">.6. </w:t>
       </w:r>
+      <w:bookmarkEnd w:id="72"/>
+      <w:r>
+        <w:rPr>
+          <w:b/>
+        </w:rPr>
+        <w:t xml:space="preserve">[RNF006] </w:t>
+      </w:r>
+      <w:r>
+        <w:rPr>
+          <w:b/>
+        </w:rPr>
+        <w:t>Segurança</w:t>
+      </w:r>
       <w:bookmarkEnd w:id="73"/>
-      <w:r>
-        <w:rPr>
-          <w:b/>
-        </w:rPr>
-        <w:t xml:space="preserve">[RNF006] </w:t>
-      </w:r>
-      <w:r>
-        <w:rPr>
-          <w:b/>
-        </w:rPr>
-        <w:t>Segurança</w:t>
-      </w:r>
-      <w:bookmarkEnd w:id="74"/>
     </w:p>
     <w:p>
       <w:pPr>
@@ -18628,7 +18582,7 @@
       <w:r>
         <w:t>O cadastro de usuários deve ser controlado por um administrador, o qual também será orientado quando a importância da realização de cópias de segurança frequentes do sistema.</w:t>
       </w:r>
-      <w:bookmarkStart w:id="75" w:name="_Toc513891337"/>
+      <w:bookmarkStart w:id="74" w:name="_Toc513891337"/>
     </w:p>
     <w:p>
       <w:pPr>
@@ -18638,7 +18592,7 @@
           <w:b/>
         </w:rPr>
       </w:pPr>
-      <w:bookmarkStart w:id="76" w:name="_Toc515814316"/>
+      <w:bookmarkStart w:id="75" w:name="_Toc515814316"/>
       <w:r>
         <w:rPr>
           <w:b/>
@@ -18657,8 +18611,8 @@
         </w:rPr>
         <w:t>. Diagrama de caso de uso</w:t>
       </w:r>
+      <w:bookmarkEnd w:id="74"/>
       <w:bookmarkEnd w:id="75"/>
-      <w:bookmarkEnd w:id="76"/>
     </w:p>
     <w:p>
       <w:pPr>
@@ -18685,7 +18639,7 @@
           <w:sz w:val="24"/>
         </w:rPr>
       </w:pPr>
-      <w:bookmarkStart w:id="77" w:name="_Toc515811529"/>
+      <w:bookmarkStart w:id="76" w:name="_Toc515811529"/>
       <w:r>
         <w:rPr>
           <w:i w:val="0"/>
@@ -18759,7 +18713,7 @@
         </w:rPr>
         <w:t>iagrama de caso de uso AFSport.</w:t>
       </w:r>
-      <w:bookmarkEnd w:id="77"/>
+      <w:bookmarkEnd w:id="76"/>
     </w:p>
     <w:p>
       <w:pPr>
@@ -18786,7 +18740,7 @@
                     <pic:cNvPicPr/>
                   </pic:nvPicPr>
                   <pic:blipFill>
-                    <a:blip r:embed="rId19"/>
+                    <a:blip r:embed="rId18"/>
                     <a:stretch>
                       <a:fillRect/>
                     </a:stretch>
@@ -18824,8 +18778,8 @@
           <w:b/>
         </w:rPr>
       </w:pPr>
-      <w:bookmarkStart w:id="78" w:name="_Toc513891338"/>
-      <w:bookmarkStart w:id="79" w:name="_Toc515814317"/>
+      <w:bookmarkStart w:id="77" w:name="_Toc513891338"/>
+      <w:bookmarkStart w:id="78" w:name="_Toc515814317"/>
       <w:r>
         <w:rPr>
           <w:b/>
@@ -18845,8 +18799,8 @@
         </w:rPr>
         <w:t>. Documentação caso de uso</w:t>
       </w:r>
+      <w:bookmarkEnd w:id="77"/>
       <w:bookmarkEnd w:id="78"/>
-      <w:bookmarkEnd w:id="79"/>
     </w:p>
     <w:p>
       <w:pPr>
@@ -18865,7 +18819,7 @@
           <w:b/>
         </w:rPr>
       </w:pPr>
-      <w:bookmarkStart w:id="80" w:name="_Toc515814318"/>
+      <w:bookmarkStart w:id="79" w:name="_Toc515814318"/>
       <w:r>
         <w:rPr>
           <w:b/>
@@ -18884,7 +18838,7 @@
         </w:rPr>
         <w:t>.1. Manter produto.</w:t>
       </w:r>
-      <w:bookmarkEnd w:id="80"/>
+      <w:bookmarkEnd w:id="79"/>
     </w:p>
     <w:p>
       <w:pPr>
@@ -18912,7 +18866,7 @@
           <w:sz w:val="24"/>
         </w:rPr>
       </w:pPr>
-      <w:bookmarkStart w:id="81" w:name="_Toc515814017"/>
+      <w:bookmarkStart w:id="80" w:name="_Toc515814017"/>
       <w:r>
         <w:rPr>
           <w:i w:val="0"/>
@@ -19002,7 +18956,7 @@
         </w:rPr>
         <w:t>Manter um produto.</w:t>
       </w:r>
-      <w:bookmarkEnd w:id="81"/>
+      <w:bookmarkEnd w:id="80"/>
     </w:p>
     <w:tbl>
       <w:tblPr>
@@ -19102,13 +19056,16 @@
             <w:vAlign w:val="center"/>
           </w:tcPr>
           <w:p>
+            <w:r>
+              <w:t>Ator(res</w:t>
+            </w:r>
             <w:proofErr w:type="gramStart"/>
             <w:r>
-              <w:t>Ator(</w:t>
+              <w:t>) Secundário</w:t>
             </w:r>
             <w:proofErr w:type="gramEnd"/>
             <w:r>
-              <w:t>res) Secundário(s)</w:t>
+              <w:t>(s)</w:t>
             </w:r>
           </w:p>
         </w:tc>
@@ -19478,7 +19435,7 @@
           <w:b/>
         </w:rPr>
       </w:pPr>
-      <w:bookmarkStart w:id="82" w:name="_Toc515814319"/>
+      <w:bookmarkStart w:id="81" w:name="_Toc515814319"/>
       <w:r>
         <w:rPr>
           <w:b/>
@@ -19497,7 +19454,7 @@
         </w:rPr>
         <w:t>.2. Manter categoria.</w:t>
       </w:r>
-      <w:bookmarkEnd w:id="82"/>
+      <w:bookmarkEnd w:id="81"/>
     </w:p>
     <w:p>
       <w:pPr>
@@ -19567,7 +19524,7 @@
           <w:sz w:val="24"/>
         </w:rPr>
       </w:pPr>
-      <w:bookmarkStart w:id="83" w:name="_Toc515814018"/>
+      <w:bookmarkStart w:id="82" w:name="_Toc515814018"/>
       <w:r>
         <w:rPr>
           <w:i w:val="0"/>
@@ -19641,7 +19598,7 @@
         </w:rPr>
         <w:t xml:space="preserve"> categoria.</w:t>
       </w:r>
-      <w:bookmarkEnd w:id="83"/>
+      <w:bookmarkEnd w:id="82"/>
     </w:p>
     <w:tbl>
       <w:tblPr>
@@ -20085,7 +20042,7 @@
           <w:b/>
         </w:rPr>
       </w:pPr>
-      <w:bookmarkStart w:id="84" w:name="_Toc515814320"/>
+      <w:bookmarkStart w:id="83" w:name="_Toc515814320"/>
       <w:r>
         <w:rPr>
           <w:b/>
@@ -20104,7 +20061,7 @@
         </w:rPr>
         <w:t>.3. Manter usuário.</w:t>
       </w:r>
-      <w:bookmarkEnd w:id="84"/>
+      <w:bookmarkEnd w:id="83"/>
     </w:p>
     <w:p>
       <w:pPr>
@@ -20129,7 +20086,7 @@
           <w:sz w:val="24"/>
         </w:rPr>
       </w:pPr>
-      <w:bookmarkStart w:id="85" w:name="_Toc515814019"/>
+      <w:bookmarkStart w:id="84" w:name="_Toc515814019"/>
       <w:r>
         <w:rPr>
           <w:i w:val="0"/>
@@ -20187,7 +20144,7 @@
         </w:rPr>
         <w:t xml:space="preserve"> – Caso de uso: Manter usuário.</w:t>
       </w:r>
-      <w:bookmarkEnd w:id="85"/>
+      <w:bookmarkEnd w:id="84"/>
     </w:p>
     <w:tbl>
       <w:tblPr>
@@ -20287,17 +20244,20 @@
             <w:vAlign w:val="center"/>
           </w:tcPr>
           <w:p>
+            <w:r>
+              <w:t>Ator(res</w:t>
+            </w:r>
             <w:proofErr w:type="gramStart"/>
             <w:r>
-              <w:t>Ator(</w:t>
+              <w:t xml:space="preserve">) </w:t>
+            </w:r>
+            <w:r>
+              <w:lastRenderedPageBreak/>
+              <w:t>Secundário</w:t>
             </w:r>
             <w:proofErr w:type="gramEnd"/>
             <w:r>
-              <w:t xml:space="preserve">res) </w:t>
-            </w:r>
-            <w:r>
-              <w:lastRenderedPageBreak/>
-              <w:t>Secundário(s)</w:t>
+              <w:t>(s)</w:t>
             </w:r>
           </w:p>
         </w:tc>
@@ -20319,7 +20279,6 @@
           </w:tcPr>
           <w:p>
             <w:r>
-              <w:lastRenderedPageBreak/>
               <w:t>Resumo</w:t>
             </w:r>
           </w:p>
@@ -20664,7 +20623,7 @@
           <w:b/>
         </w:rPr>
       </w:pPr>
-      <w:bookmarkStart w:id="86" w:name="_Toc515814321"/>
+      <w:bookmarkStart w:id="85" w:name="_Toc515814321"/>
       <w:r>
         <w:rPr>
           <w:b/>
@@ -20683,7 +20642,7 @@
         </w:rPr>
         <w:t>.4. Manter pedidos de produtos.</w:t>
       </w:r>
-      <w:bookmarkEnd w:id="86"/>
+      <w:bookmarkEnd w:id="85"/>
     </w:p>
     <w:p>
       <w:pPr>
@@ -20711,7 +20670,7 @@
           <w:sz w:val="24"/>
         </w:rPr>
       </w:pPr>
-      <w:bookmarkStart w:id="87" w:name="_Toc515814020"/>
+      <w:bookmarkStart w:id="86" w:name="_Toc515814020"/>
       <w:r>
         <w:rPr>
           <w:i w:val="0"/>
@@ -20769,7 +20728,7 @@
         </w:rPr>
         <w:t xml:space="preserve"> – Caso de uso: Manter pedidos de produtos.</w:t>
       </w:r>
-      <w:bookmarkEnd w:id="87"/>
+      <w:bookmarkEnd w:id="86"/>
     </w:p>
     <w:tbl>
       <w:tblPr>
@@ -20869,13 +20828,16 @@
             <w:vAlign w:val="center"/>
           </w:tcPr>
           <w:p>
+            <w:r>
+              <w:t>Ator(res</w:t>
+            </w:r>
             <w:proofErr w:type="gramStart"/>
             <w:r>
-              <w:t>Ator(</w:t>
+              <w:t>) Secundário</w:t>
             </w:r>
             <w:proofErr w:type="gramEnd"/>
             <w:r>
-              <w:t>res) Secundário(s)</w:t>
+              <w:t>(s)</w:t>
             </w:r>
           </w:p>
         </w:tc>
@@ -21247,7 +21209,7 @@
           <w:b/>
         </w:rPr>
       </w:pPr>
-      <w:bookmarkStart w:id="88" w:name="_Toc515814322"/>
+      <w:bookmarkStart w:id="87" w:name="_Toc515814322"/>
       <w:r>
         <w:rPr>
           <w:b/>
@@ -21266,7 +21228,7 @@
         </w:rPr>
         <w:t>.5. Gerar relatório.</w:t>
       </w:r>
-      <w:bookmarkEnd w:id="88"/>
+      <w:bookmarkEnd w:id="87"/>
     </w:p>
     <w:p>
       <w:pPr>
@@ -21294,7 +21256,7 @@
           <w:sz w:val="24"/>
         </w:rPr>
       </w:pPr>
-      <w:bookmarkStart w:id="89" w:name="_Toc515814021"/>
+      <w:bookmarkStart w:id="88" w:name="_Toc515814021"/>
       <w:r>
         <w:rPr>
           <w:i w:val="0"/>
@@ -21352,7 +21314,7 @@
         </w:rPr>
         <w:t xml:space="preserve"> – Caso de uso: Gerar relatório.</w:t>
       </w:r>
-      <w:bookmarkEnd w:id="89"/>
+      <w:bookmarkEnd w:id="88"/>
     </w:p>
     <w:tbl>
       <w:tblPr>
@@ -21461,13 +21423,16 @@
             <w:vAlign w:val="center"/>
           </w:tcPr>
           <w:p>
+            <w:r>
+              <w:t>Ator(res</w:t>
+            </w:r>
             <w:proofErr w:type="gramStart"/>
             <w:r>
-              <w:t>Ator(</w:t>
+              <w:t>) Secundário</w:t>
             </w:r>
             <w:proofErr w:type="gramEnd"/>
             <w:r>
-              <w:t>res) Secundário(s)</w:t>
+              <w:t>(s)</w:t>
             </w:r>
           </w:p>
         </w:tc>
@@ -21797,7 +21762,7 @@
           <w:b/>
         </w:rPr>
       </w:pPr>
-      <w:bookmarkStart w:id="90" w:name="_Toc515814323"/>
+      <w:bookmarkStart w:id="89" w:name="_Toc515814323"/>
       <w:r>
         <w:rPr>
           <w:b/>
@@ -21816,7 +21781,7 @@
         </w:rPr>
         <w:t>.6. Manter Clientes</w:t>
       </w:r>
-      <w:bookmarkEnd w:id="90"/>
+      <w:bookmarkEnd w:id="89"/>
     </w:p>
     <w:p>
       <w:pPr>
@@ -21844,7 +21809,7 @@
           <w:sz w:val="24"/>
         </w:rPr>
       </w:pPr>
-      <w:bookmarkStart w:id="91" w:name="_Toc515814022"/>
+      <w:bookmarkStart w:id="90" w:name="_Toc515814022"/>
       <w:r>
         <w:rPr>
           <w:i w:val="0"/>
@@ -21903,7 +21868,7 @@
         </w:rPr>
         <w:t xml:space="preserve"> – Caso de uso: Manter clientes.</w:t>
       </w:r>
-      <w:bookmarkEnd w:id="91"/>
+      <w:bookmarkEnd w:id="90"/>
     </w:p>
     <w:tbl>
       <w:tblPr>
@@ -22003,13 +21968,16 @@
             <w:vAlign w:val="center"/>
           </w:tcPr>
           <w:p>
+            <w:r>
+              <w:t>Ator(res</w:t>
+            </w:r>
             <w:proofErr w:type="gramStart"/>
             <w:r>
-              <w:t>Ator(</w:t>
+              <w:t>) Secundário</w:t>
             </w:r>
             <w:proofErr w:type="gramEnd"/>
             <w:r>
-              <w:t>res) Secundário(s)</w:t>
+              <w:t>(s)</w:t>
             </w:r>
           </w:p>
         </w:tc>
@@ -22378,7 +22346,7 @@
           <w:b/>
         </w:rPr>
       </w:pPr>
-      <w:bookmarkStart w:id="92" w:name="_Toc515814324"/>
+      <w:bookmarkStart w:id="91" w:name="_Toc515814324"/>
       <w:r>
         <w:rPr>
           <w:b/>
@@ -22409,7 +22377,7 @@
         </w:rPr>
         <w:t>Vender produto.</w:t>
       </w:r>
-      <w:bookmarkEnd w:id="92"/>
+      <w:bookmarkEnd w:id="91"/>
     </w:p>
     <w:p>
       <w:pPr>
@@ -22437,7 +22405,7 @@
           <w:sz w:val="24"/>
         </w:rPr>
       </w:pPr>
-      <w:bookmarkStart w:id="93" w:name="_Toc515814023"/>
+      <w:bookmarkStart w:id="92" w:name="_Toc515814023"/>
       <w:r>
         <w:rPr>
           <w:i w:val="0"/>
@@ -22511,7 +22479,7 @@
         </w:rPr>
         <w:t>ender produto.</w:t>
       </w:r>
-      <w:bookmarkEnd w:id="93"/>
+      <w:bookmarkEnd w:id="92"/>
     </w:p>
     <w:tbl>
       <w:tblPr>
@@ -22611,13 +22579,16 @@
             <w:vAlign w:val="center"/>
           </w:tcPr>
           <w:p>
+            <w:r>
+              <w:t>Ator(res</w:t>
+            </w:r>
             <w:proofErr w:type="gramStart"/>
             <w:r>
-              <w:t>Ator(</w:t>
+              <w:t>) Secundário</w:t>
             </w:r>
             <w:proofErr w:type="gramEnd"/>
             <w:r>
-              <w:t>res) Secundário(s)</w:t>
+              <w:t>(s)</w:t>
             </w:r>
           </w:p>
         </w:tc>
@@ -23272,8 +23243,8 @@
           <w:b/>
         </w:rPr>
       </w:pPr>
-      <w:bookmarkStart w:id="94" w:name="_Toc514006322"/>
-      <w:bookmarkStart w:id="95" w:name="_Toc515814325"/>
+      <w:bookmarkStart w:id="93" w:name="_Toc514006322"/>
+      <w:bookmarkStart w:id="94" w:name="_Toc515814325"/>
       <w:r>
         <w:rPr>
           <w:b/>
@@ -23292,8 +23263,8 @@
         </w:rPr>
         <w:t>.8. Controlar caixa.</w:t>
       </w:r>
+      <w:bookmarkEnd w:id="93"/>
       <w:bookmarkEnd w:id="94"/>
-      <w:bookmarkEnd w:id="95"/>
     </w:p>
     <w:p>
       <w:pPr>
@@ -23321,7 +23292,7 @@
           <w:sz w:val="24"/>
         </w:rPr>
       </w:pPr>
-      <w:bookmarkStart w:id="96" w:name="_Toc515814024"/>
+      <w:bookmarkStart w:id="95" w:name="_Toc515814024"/>
       <w:r>
         <w:rPr>
           <w:i w:val="0"/>
@@ -23395,7 +23366,7 @@
         </w:rPr>
         <w:t>.</w:t>
       </w:r>
-      <w:bookmarkEnd w:id="96"/>
+      <w:bookmarkEnd w:id="95"/>
     </w:p>
     <w:tbl>
       <w:tblPr>
@@ -23495,13 +23466,16 @@
             <w:vAlign w:val="center"/>
           </w:tcPr>
           <w:p>
+            <w:r>
+              <w:t>Ator(res</w:t>
+            </w:r>
             <w:proofErr w:type="gramStart"/>
             <w:r>
-              <w:t>Ator(</w:t>
+              <w:t>) Secundário</w:t>
             </w:r>
             <w:proofErr w:type="gramEnd"/>
             <w:r>
-              <w:t>res) Secundário(s)</w:t>
+              <w:t>(s)</w:t>
             </w:r>
           </w:p>
         </w:tc>
@@ -23873,7 +23847,7 @@
           <w:b/>
         </w:rPr>
       </w:pPr>
-      <w:bookmarkStart w:id="97" w:name="_Toc515814326"/>
+      <w:bookmarkStart w:id="96" w:name="_Toc515814326"/>
       <w:r>
         <w:rPr>
           <w:b/>
@@ -23892,7 +23866,7 @@
         </w:rPr>
         <w:t>. Diagrama de classe.</w:t>
       </w:r>
-      <w:bookmarkEnd w:id="97"/>
+      <w:bookmarkEnd w:id="96"/>
     </w:p>
     <w:p>
       <w:r>
@@ -23916,14 +23890,13 @@
           <w:sz w:val="24"/>
         </w:rPr>
       </w:pPr>
-      <w:bookmarkStart w:id="98" w:name="_Toc515811530"/>
-      <w:r>
-        <w:rPr>
-          <w:i w:val="0"/>
-          <w:color w:val="auto"/>
-          <w:sz w:val="24"/>
-        </w:rPr>
-        <w:lastRenderedPageBreak/>
+      <w:bookmarkStart w:id="97" w:name="_Toc515811530"/>
+      <w:r>
+        <w:rPr>
+          <w:i w:val="0"/>
+          <w:color w:val="auto"/>
+          <w:sz w:val="24"/>
+        </w:rPr>
         <w:t xml:space="preserve">Figura </w:t>
       </w:r>
       <w:r>
@@ -23999,21 +23972,22 @@
         </w:rPr>
         <w:t xml:space="preserve"> AFSport.</w:t>
       </w:r>
-      <w:bookmarkEnd w:id="98"/>
+      <w:bookmarkEnd w:id="97"/>
     </w:p>
     <w:p>
       <w:pPr>
         <w:jc w:val="center"/>
       </w:pPr>
+      <w:bookmarkStart w:id="98" w:name="_GoBack"/>
       <w:r>
         <w:rPr>
           <w:noProof/>
           <w:lang w:eastAsia="pt-BR"/>
         </w:rPr>
         <w:drawing>
-          <wp:inline distT="0" distB="0" distL="0" distR="0" wp14:anchorId="4E41416A" wp14:editId="5902ABA4">
-            <wp:extent cx="5015782" cy="8209128"/>
-            <wp:effectExtent l="0" t="0" r="0" b="1905"/>
+          <wp:inline distT="0" distB="0" distL="0" distR="0" wp14:anchorId="4E41416A" wp14:editId="268EC33D">
+            <wp:extent cx="5024586" cy="2914972"/>
+            <wp:effectExtent l="6985" t="0" r="0" b="0"/>
             <wp:docPr id="8" name="Imagem 8"/>
             <wp:cNvGraphicFramePr>
               <a:graphicFrameLocks xmlns:a="http://schemas.openxmlformats.org/drawingml/2006/main" noChangeAspect="1"/>
@@ -24028,7 +24002,7 @@
                     </pic:cNvPicPr>
                   </pic:nvPicPr>
                   <pic:blipFill>
-                    <a:blip r:embed="rId20">
+                    <a:blip r:embed="rId19" cstate="print">
                       <a:extLst>
                         <a:ext uri="{28A0092B-C50C-407E-A947-70E740481C1C}">
                           <a14:useLocalDpi xmlns:a14="http://schemas.microsoft.com/office/drawing/2010/main" val="0"/>
@@ -24040,9 +24014,9 @@
                     </a:stretch>
                   </pic:blipFill>
                   <pic:spPr>
-                    <a:xfrm>
+                    <a:xfrm rot="16200000">
                       <a:off x="0" y="0"/>
-                      <a:ext cx="5024586" cy="8223536"/>
+                      <a:ext cx="5024586" cy="2914972"/>
                     </a:xfrm>
                     <a:prstGeom prst="rect">
                       <a:avLst/>
@@ -24054,6 +24028,7 @@
           </wp:inline>
         </w:drawing>
       </w:r>
+      <w:bookmarkEnd w:id="98"/>
     </w:p>
     <w:p>
       <w:r>
@@ -24074,7 +24049,6 @@
         <w:rPr>
           <w:b/>
         </w:rPr>
-        <w:lastRenderedPageBreak/>
         <w:t>4.1</w:t>
       </w:r>
       <w:r>
@@ -24097,6 +24071,7 @@
         <w:spacing w:line="360" w:lineRule="auto"/>
       </w:pPr>
       <w:r>
+        <w:lastRenderedPageBreak/>
         <w:tab/>
         <w:t>Abaixo estão listados os diagramas de atividades para cadastro de produto, cadastro de cliente e venda.</w:t>
       </w:r>
@@ -24269,6 +24244,198 @@
             <wp:extent cx="5612130" cy="5446395"/>
             <wp:effectExtent l="0" t="0" r="7620" b="1905"/>
             <wp:docPr id="16" name="Imagem 16"/>
+            <wp:cNvGraphicFramePr>
+              <a:graphicFrameLocks xmlns:a="http://schemas.openxmlformats.org/drawingml/2006/main" noChangeAspect="1"/>
+            </wp:cNvGraphicFramePr>
+            <a:graphic xmlns:a="http://schemas.openxmlformats.org/drawingml/2006/main">
+              <a:graphicData uri="http://schemas.openxmlformats.org/drawingml/2006/picture">
+                <pic:pic xmlns:pic="http://schemas.openxmlformats.org/drawingml/2006/picture">
+                  <pic:nvPicPr>
+                    <pic:cNvPr id="0" name=""/>
+                    <pic:cNvPicPr/>
+                  </pic:nvPicPr>
+                  <pic:blipFill>
+                    <a:blip r:embed="rId20"/>
+                    <a:stretch>
+                      <a:fillRect/>
+                    </a:stretch>
+                  </pic:blipFill>
+                  <pic:spPr>
+                    <a:xfrm>
+                      <a:off x="0" y="0"/>
+                      <a:ext cx="5612130" cy="5446395"/>
+                    </a:xfrm>
+                    <a:prstGeom prst="rect">
+                      <a:avLst/>
+                    </a:prstGeom>
+                  </pic:spPr>
+                </pic:pic>
+              </a:graphicData>
+            </a:graphic>
+          </wp:inline>
+        </w:drawing>
+      </w:r>
+      <w:r>
+        <w:t>Fonte: O autor</w:t>
+      </w:r>
+    </w:p>
+    <w:p/>
+    <w:p/>
+    <w:p/>
+    <w:p>
+      <w:pPr>
+        <w:pStyle w:val="TCC3"/>
+        <w:outlineLvl w:val="2"/>
+        <w:rPr>
+          <w:b/>
+        </w:rPr>
+      </w:pPr>
+      <w:bookmarkStart w:id="104" w:name="_Toc513891346"/>
+      <w:bookmarkStart w:id="105" w:name="_Toc515814329"/>
+      <w:r>
+        <w:rPr>
+          <w:b/>
+        </w:rPr>
+        <w:t>4.1</w:t>
+      </w:r>
+      <w:r>
+        <w:rPr>
+          <w:b/>
+        </w:rPr>
+        <w:t>0</w:t>
+      </w:r>
+      <w:r>
+        <w:rPr>
+          <w:b/>
+        </w:rPr>
+        <w:t xml:space="preserve">.2. </w:t>
+      </w:r>
+      <w:bookmarkEnd w:id="104"/>
+      <w:r>
+        <w:rPr>
+          <w:b/>
+        </w:rPr>
+        <w:t>Cadastro de cliente.</w:t>
+      </w:r>
+      <w:bookmarkEnd w:id="105"/>
+    </w:p>
+    <w:p>
+      <w:pPr>
+        <w:ind w:firstLine="708"/>
+        <w:jc w:val="both"/>
+      </w:pPr>
+      <w:r>
+        <w:lastRenderedPageBreak/>
+        <w:t xml:space="preserve">A figura </w:t>
+      </w:r>
+      <w:r>
+        <w:t>a seguir</w:t>
+      </w:r>
+      <w:r>
+        <w:t xml:space="preserve"> representa o diagrama com os passos até a conclusão do cadastro de um cliente.</w:t>
+      </w:r>
+    </w:p>
+    <w:p>
+      <w:pPr>
+        <w:pStyle w:val="Legenda"/>
+        <w:keepNext/>
+        <w:jc w:val="center"/>
+        <w:rPr>
+          <w:i w:val="0"/>
+          <w:color w:val="auto"/>
+          <w:sz w:val="24"/>
+        </w:rPr>
+      </w:pPr>
+      <w:bookmarkStart w:id="106" w:name="_Toc515811532"/>
+      <w:r>
+        <w:rPr>
+          <w:i w:val="0"/>
+          <w:color w:val="auto"/>
+          <w:sz w:val="24"/>
+        </w:rPr>
+        <w:t xml:space="preserve">Figura </w:t>
+      </w:r>
+      <w:r>
+        <w:rPr>
+          <w:i w:val="0"/>
+          <w:color w:val="auto"/>
+          <w:sz w:val="24"/>
+        </w:rPr>
+        <w:fldChar w:fldCharType="begin"/>
+      </w:r>
+      <w:r>
+        <w:rPr>
+          <w:i w:val="0"/>
+          <w:color w:val="auto"/>
+          <w:sz w:val="24"/>
+        </w:rPr>
+        <w:instrText xml:space="preserve"> SEQ Figura \* ARABIC </w:instrText>
+      </w:r>
+      <w:r>
+        <w:rPr>
+          <w:i w:val="0"/>
+          <w:color w:val="auto"/>
+          <w:sz w:val="24"/>
+        </w:rPr>
+        <w:fldChar w:fldCharType="separate"/>
+      </w:r>
+      <w:r>
+        <w:rPr>
+          <w:i w:val="0"/>
+          <w:noProof/>
+          <w:color w:val="auto"/>
+          <w:sz w:val="24"/>
+        </w:rPr>
+        <w:t>9</w:t>
+      </w:r>
+      <w:r>
+        <w:rPr>
+          <w:i w:val="0"/>
+          <w:color w:val="auto"/>
+          <w:sz w:val="24"/>
+        </w:rPr>
+        <w:fldChar w:fldCharType="end"/>
+      </w:r>
+      <w:r>
+        <w:rPr>
+          <w:i w:val="0"/>
+          <w:color w:val="auto"/>
+          <w:sz w:val="24"/>
+        </w:rPr>
+        <w:t xml:space="preserve"> - </w:t>
+      </w:r>
+      <w:r>
+        <w:rPr>
+          <w:i w:val="0"/>
+          <w:color w:val="auto"/>
+          <w:sz w:val="24"/>
+        </w:rPr>
+        <w:t>D</w:t>
+      </w:r>
+      <w:r>
+        <w:rPr>
+          <w:i w:val="0"/>
+          <w:color w:val="auto"/>
+          <w:sz w:val="24"/>
+        </w:rPr>
+        <w:t>iagrama de atividade para cadastrar um cliente.</w:t>
+      </w:r>
+      <w:bookmarkEnd w:id="106"/>
+    </w:p>
+    <w:p>
+      <w:pPr>
+        <w:jc w:val="center"/>
+      </w:pPr>
+      <w:r>
+        <w:rPr>
+          <w:noProof/>
+          <w:lang w:eastAsia="pt-BR"/>
+        </w:rPr>
+        <w:drawing>
+          <wp:inline distT="0" distB="0" distL="0" distR="0" wp14:anchorId="4E41416E" wp14:editId="4E41416F">
+            <wp:extent cx="5612130" cy="5612130"/>
+            <wp:effectExtent l="0" t="0" r="7620" b="7620"/>
+            <wp:docPr id="17" name="Imagem 17"/>
             <wp:cNvGraphicFramePr>
               <a:graphicFrameLocks xmlns:a="http://schemas.openxmlformats.org/drawingml/2006/main" noChangeAspect="1"/>
             </wp:cNvGraphicFramePr>
@@ -24288,7 +24455,7 @@
                   <pic:spPr>
                     <a:xfrm>
                       <a:off x="0" y="0"/>
-                      <a:ext cx="5612130" cy="5446395"/>
+                      <a:ext cx="5612130" cy="5612130"/>
                     </a:xfrm>
                     <a:prstGeom prst="rect">
                       <a:avLst/>
@@ -24300,28 +24467,27 @@
           </wp:inline>
         </w:drawing>
       </w:r>
-      <w:r>
-        <w:t>Fonte: O autor</w:t>
-      </w:r>
-    </w:p>
-    <w:p/>
-    <w:p/>
-    <w:p/>
+    </w:p>
+    <w:p>
+      <w:r>
+        <w:t xml:space="preserve">  Fonte: O autor</w:t>
+      </w:r>
+    </w:p>
     <w:p>
       <w:pPr>
         <w:pStyle w:val="TCC3"/>
+        <w:spacing w:after="0"/>
         <w:outlineLvl w:val="2"/>
         <w:rPr>
           <w:b/>
         </w:rPr>
       </w:pPr>
-      <w:bookmarkStart w:id="104" w:name="_Toc513891346"/>
-      <w:bookmarkStart w:id="105" w:name="_Toc515814329"/>
-      <w:r>
-        <w:rPr>
-          <w:b/>
-        </w:rPr>
-        <w:lastRenderedPageBreak/>
+      <w:bookmarkStart w:id="107" w:name="_Toc513891347"/>
+      <w:bookmarkStart w:id="108" w:name="_Toc515814330"/>
+      <w:r>
+        <w:rPr>
+          <w:b/>
+        </w:rPr>
         <w:t>4.1</w:t>
       </w:r>
       <w:r>
@@ -24334,16 +24500,16 @@
         <w:rPr>
           <w:b/>
         </w:rPr>
-        <w:t xml:space="preserve">.2. </w:t>
-      </w:r>
-      <w:bookmarkEnd w:id="104"/>
-      <w:r>
-        <w:rPr>
-          <w:b/>
-        </w:rPr>
-        <w:t>Cadastro de cliente.</w:t>
-      </w:r>
-      <w:bookmarkEnd w:id="105"/>
+        <w:t xml:space="preserve">.3. </w:t>
+      </w:r>
+      <w:bookmarkEnd w:id="107"/>
+      <w:r>
+        <w:rPr>
+          <w:b/>
+        </w:rPr>
+        <w:t>Venda</w:t>
+      </w:r>
+      <w:bookmarkEnd w:id="108"/>
     </w:p>
     <w:p>
       <w:pPr>
@@ -24357,9 +24523,10 @@
         <w:t>a seguir</w:t>
       </w:r>
       <w:r>
-        <w:t xml:space="preserve"> representa o diagrama com os passos até a conclusão do cadastro de um cliente.</w:t>
-      </w:r>
-    </w:p>
+        <w:t xml:space="preserve"> representa o diagrama com os passos até a conclusão da venda de um produto.</w:t>
+      </w:r>
+    </w:p>
+    <w:p/>
     <w:p>
       <w:pPr>
         <w:pStyle w:val="Legenda"/>
@@ -24371,13 +24538,14 @@
           <w:sz w:val="24"/>
         </w:rPr>
       </w:pPr>
-      <w:bookmarkStart w:id="106" w:name="_Toc515811532"/>
-      <w:r>
-        <w:rPr>
-          <w:i w:val="0"/>
-          <w:color w:val="auto"/>
-          <w:sz w:val="24"/>
-        </w:rPr>
+      <w:bookmarkStart w:id="109" w:name="_Toc515811533"/>
+      <w:r>
+        <w:rPr>
+          <w:i w:val="0"/>
+          <w:color w:val="auto"/>
+          <w:sz w:val="24"/>
+        </w:rPr>
+        <w:lastRenderedPageBreak/>
         <w:t xml:space="preserve">Figura </w:t>
       </w:r>
       <w:r>
@@ -24411,7 +24579,7 @@
           <w:color w:val="auto"/>
           <w:sz w:val="24"/>
         </w:rPr>
-        <w:t>9</w:t>
+        <w:t>10</w:t>
       </w:r>
       <w:r>
         <w:rPr>
@@ -24443,9 +24611,25 @@
           <w:color w:val="auto"/>
           <w:sz w:val="24"/>
         </w:rPr>
-        <w:t>iagrama de atividade para cadastrar um cliente.</w:t>
-      </w:r>
-      <w:bookmarkEnd w:id="106"/>
+        <w:t>iagrama de ati</w:t>
+      </w:r>
+      <w:r>
+        <w:rPr>
+          <w:i w:val="0"/>
+          <w:color w:val="auto"/>
+          <w:sz w:val="24"/>
+        </w:rPr>
+        <w:t>vidade para realizar uma venda</w:t>
+      </w:r>
+      <w:r>
+        <w:rPr>
+          <w:i w:val="0"/>
+          <w:color w:val="auto"/>
+          <w:sz w:val="24"/>
+        </w:rPr>
+        <w:t>.</w:t>
+      </w:r>
+      <w:bookmarkEnd w:id="109"/>
     </w:p>
     <w:p>
       <w:pPr>
@@ -24457,10 +24641,10 @@
           <w:lang w:eastAsia="pt-BR"/>
         </w:rPr>
         <w:drawing>
-          <wp:inline distT="0" distB="0" distL="0" distR="0" wp14:anchorId="4E41416E" wp14:editId="4E41416F">
-            <wp:extent cx="5612130" cy="5612130"/>
-            <wp:effectExtent l="0" t="0" r="7620" b="7620"/>
-            <wp:docPr id="17" name="Imagem 17"/>
+          <wp:inline distT="0" distB="0" distL="0" distR="0" wp14:anchorId="4E414170" wp14:editId="4E414171">
+            <wp:extent cx="5612130" cy="4886960"/>
+            <wp:effectExtent l="0" t="0" r="7620" b="8890"/>
+            <wp:docPr id="18" name="Imagem 18"/>
             <wp:cNvGraphicFramePr>
               <a:graphicFrameLocks xmlns:a="http://schemas.openxmlformats.org/drawingml/2006/main" noChangeAspect="1"/>
             </wp:cNvGraphicFramePr>
@@ -24480,215 +24664,6 @@
                   <pic:spPr>
                     <a:xfrm>
                       <a:off x="0" y="0"/>
-                      <a:ext cx="5612130" cy="5612130"/>
-                    </a:xfrm>
-                    <a:prstGeom prst="rect">
-                      <a:avLst/>
-                    </a:prstGeom>
-                  </pic:spPr>
-                </pic:pic>
-              </a:graphicData>
-            </a:graphic>
-          </wp:inline>
-        </w:drawing>
-      </w:r>
-    </w:p>
-    <w:p>
-      <w:r>
-        <w:t xml:space="preserve">  Fonte: O autor</w:t>
-      </w:r>
-    </w:p>
-    <w:p>
-      <w:pPr>
-        <w:pStyle w:val="TCC3"/>
-        <w:spacing w:after="0"/>
-        <w:outlineLvl w:val="2"/>
-        <w:rPr>
-          <w:b/>
-        </w:rPr>
-      </w:pPr>
-      <w:bookmarkStart w:id="107" w:name="_Toc513891347"/>
-      <w:bookmarkStart w:id="108" w:name="_Toc515814330"/>
-      <w:r>
-        <w:rPr>
-          <w:b/>
-        </w:rPr>
-        <w:t>4.1</w:t>
-      </w:r>
-      <w:r>
-        <w:rPr>
-          <w:b/>
-        </w:rPr>
-        <w:t>0</w:t>
-      </w:r>
-      <w:r>
-        <w:rPr>
-          <w:b/>
-        </w:rPr>
-        <w:t xml:space="preserve">.3. </w:t>
-      </w:r>
-      <w:bookmarkEnd w:id="107"/>
-      <w:r>
-        <w:rPr>
-          <w:b/>
-        </w:rPr>
-        <w:t>Venda</w:t>
-      </w:r>
-      <w:bookmarkEnd w:id="108"/>
-    </w:p>
-    <w:p>
-      <w:pPr>
-        <w:ind w:firstLine="708"/>
-        <w:jc w:val="both"/>
-      </w:pPr>
-      <w:r>
-        <w:t xml:space="preserve">A figura </w:t>
-      </w:r>
-      <w:r>
-        <w:t>a seguir</w:t>
-      </w:r>
-      <w:r>
-        <w:t xml:space="preserve"> representa o diagrama com os passos até a conclusão da venda de um produto.</w:t>
-      </w:r>
-    </w:p>
-    <w:p/>
-    <w:p>
-      <w:pPr>
-        <w:pStyle w:val="Legenda"/>
-        <w:keepNext/>
-        <w:jc w:val="center"/>
-        <w:rPr>
-          <w:i w:val="0"/>
-          <w:color w:val="auto"/>
-          <w:sz w:val="24"/>
-        </w:rPr>
-      </w:pPr>
-      <w:bookmarkStart w:id="109" w:name="_Toc515811533"/>
-      <w:r>
-        <w:rPr>
-          <w:i w:val="0"/>
-          <w:color w:val="auto"/>
-          <w:sz w:val="24"/>
-        </w:rPr>
-        <w:lastRenderedPageBreak/>
-        <w:t xml:space="preserve">Figura </w:t>
-      </w:r>
-      <w:r>
-        <w:rPr>
-          <w:i w:val="0"/>
-          <w:color w:val="auto"/>
-          <w:sz w:val="24"/>
-        </w:rPr>
-        <w:fldChar w:fldCharType="begin"/>
-      </w:r>
-      <w:r>
-        <w:rPr>
-          <w:i w:val="0"/>
-          <w:color w:val="auto"/>
-          <w:sz w:val="24"/>
-        </w:rPr>
-        <w:instrText xml:space="preserve"> SEQ Figura \* ARABIC </w:instrText>
-      </w:r>
-      <w:r>
-        <w:rPr>
-          <w:i w:val="0"/>
-          <w:color w:val="auto"/>
-          <w:sz w:val="24"/>
-        </w:rPr>
-        <w:fldChar w:fldCharType="separate"/>
-      </w:r>
-      <w:r>
-        <w:rPr>
-          <w:i w:val="0"/>
-          <w:noProof/>
-          <w:color w:val="auto"/>
-          <w:sz w:val="24"/>
-        </w:rPr>
-        <w:t>10</w:t>
-      </w:r>
-      <w:r>
-        <w:rPr>
-          <w:i w:val="0"/>
-          <w:color w:val="auto"/>
-          <w:sz w:val="24"/>
-        </w:rPr>
-        <w:fldChar w:fldCharType="end"/>
-      </w:r>
-      <w:r>
-        <w:rPr>
-          <w:i w:val="0"/>
-          <w:color w:val="auto"/>
-          <w:sz w:val="24"/>
-        </w:rPr>
-        <w:t xml:space="preserve"> - </w:t>
-      </w:r>
-      <w:r>
-        <w:rPr>
-          <w:i w:val="0"/>
-          <w:color w:val="auto"/>
-          <w:sz w:val="24"/>
-        </w:rPr>
-        <w:t>D</w:t>
-      </w:r>
-      <w:r>
-        <w:rPr>
-          <w:i w:val="0"/>
-          <w:color w:val="auto"/>
-          <w:sz w:val="24"/>
-        </w:rPr>
-        <w:t>iagrama de ati</w:t>
-      </w:r>
-      <w:r>
-        <w:rPr>
-          <w:i w:val="0"/>
-          <w:color w:val="auto"/>
-          <w:sz w:val="24"/>
-        </w:rPr>
-        <w:t>vidade para realizar uma venda</w:t>
-      </w:r>
-      <w:r>
-        <w:rPr>
-          <w:i w:val="0"/>
-          <w:color w:val="auto"/>
-          <w:sz w:val="24"/>
-        </w:rPr>
-        <w:t>.</w:t>
-      </w:r>
-      <w:bookmarkEnd w:id="109"/>
-    </w:p>
-    <w:p>
-      <w:pPr>
-        <w:jc w:val="center"/>
-      </w:pPr>
-      <w:r>
-        <w:rPr>
-          <w:noProof/>
-          <w:lang w:eastAsia="pt-BR"/>
-        </w:rPr>
-        <w:drawing>
-          <wp:inline distT="0" distB="0" distL="0" distR="0" wp14:anchorId="4E414170" wp14:editId="4E414171">
-            <wp:extent cx="5612130" cy="4886960"/>
-            <wp:effectExtent l="0" t="0" r="7620" b="8890"/>
-            <wp:docPr id="18" name="Imagem 18"/>
-            <wp:cNvGraphicFramePr>
-              <a:graphicFrameLocks xmlns:a="http://schemas.openxmlformats.org/drawingml/2006/main" noChangeAspect="1"/>
-            </wp:cNvGraphicFramePr>
-            <a:graphic xmlns:a="http://schemas.openxmlformats.org/drawingml/2006/main">
-              <a:graphicData uri="http://schemas.openxmlformats.org/drawingml/2006/picture">
-                <pic:pic xmlns:pic="http://schemas.openxmlformats.org/drawingml/2006/picture">
-                  <pic:nvPicPr>
-                    <pic:cNvPr id="0" name=""/>
-                    <pic:cNvPicPr/>
-                  </pic:nvPicPr>
-                  <pic:blipFill>
-                    <a:blip r:embed="rId23"/>
-                    <a:stretch>
-                      <a:fillRect/>
-                    </a:stretch>
-                  </pic:blipFill>
-                  <pic:spPr>
-                    <a:xfrm>
-                      <a:off x="0" y="0"/>
                       <a:ext cx="5612130" cy="4886960"/>
                     </a:xfrm>
                     <a:prstGeom prst="rect">
@@ -24772,21 +24747,21 @@
         <w:rPr>
           <w:rFonts w:cs="Arial"/>
         </w:rPr>
-        <w:t xml:space="preserve">O Desenvolvimento do software de controle e gestão de uma loja de artigos esportivos nos trouxe a uma experiência mais do que simplesmente acadêmica, utilizamos práticas, procedimentos e ferramentas profissionais, as mesmas utilizadas em pequenas e grandes empresas. Ferramentas como o </w:t>
+        <w:t xml:space="preserve">O Desenvolvimento do software de controle e gestão de uma loja de artigos esportivos nos trouxe a uma experiência mais do que simplesmente acadêmica, utilizamos práticas, procedimentos e ferramentas profissionais, as mesmas utilizadas em pequenas e grandes empresas. Ferramentas como o GitHub e o </w:t>
       </w:r>
       <w:proofErr w:type="spellStart"/>
       <w:r>
         <w:rPr>
           <w:rFonts w:cs="Arial"/>
         </w:rPr>
-        <w:t>GitHub</w:t>
+        <w:t>Trello</w:t>
       </w:r>
       <w:proofErr w:type="spellEnd"/>
       <w:r>
         <w:rPr>
           <w:rFonts w:cs="Arial"/>
         </w:rPr>
-        <w:t xml:space="preserve"> e o Trello, nos garantiram controle e consistência em nossos recursos para o desenvolvimento, versionamento e cronogramas, com prazos e metas pré-estabelecidas, tornando assim a equipe sincronizada e ciente das etapas já c</w:t>
+        <w:t>, nos garantiram controle e consistência em nossos recursos para o desenvolvimento, versionamento e cronogramas, com prazos e metas pré-estabelecidas, tornando assim a equipe sincronizada e ciente das etapas já c</w:t>
       </w:r>
       <w:r>
         <w:rPr>
@@ -24871,21 +24846,21 @@
         <w:rPr>
           <w:rFonts w:cs="Arial"/>
         </w:rPr>
-        <w:t xml:space="preserve">Foi um trabalho complexo e exaustivo, com muitos detalhes a serem </w:t>
+        <w:t xml:space="preserve">Foi um trabalho complexo e exaustivo, com muitos detalhes a serem implementados, mas com o </w:t>
       </w:r>
       <w:proofErr w:type="gramStart"/>
       <w:r>
         <w:rPr>
           <w:rFonts w:cs="Arial"/>
         </w:rPr>
-        <w:t>implementados</w:t>
+        <w:t>resultado final</w:t>
       </w:r>
       <w:proofErr w:type="gramEnd"/>
       <w:r>
         <w:rPr>
           <w:rFonts w:cs="Arial"/>
         </w:rPr>
-        <w:t xml:space="preserve">, mas com o resultado final a equipe se sente orgulhosa e satisfeita e também mais preparada para lidar com os próximos desafios e adversidades. </w:t>
+        <w:t xml:space="preserve"> a equipe se sente orgulhosa e satisfeita e também mais preparada para lidar com os próximos desafios e adversidades. </w:t>
       </w:r>
     </w:p>
     <w:p>
@@ -24913,15 +24888,15 @@
       </w:pPr>
       <w:r>
         <w:tab/>
-        <w:t xml:space="preserve">Futuramente o sistema </w:t>
+        <w:t xml:space="preserve">Futuramente o sistema AFSport contará com uma interface desenvolvida para acesso web </w:t>
       </w:r>
       <w:proofErr w:type="gramStart"/>
       <w:r>
-        <w:t>AFSport</w:t>
+        <w:t>e também</w:t>
       </w:r>
       <w:proofErr w:type="gramEnd"/>
       <w:r>
-        <w:t xml:space="preserve"> contará com uma interface desenvolvida para acesso web e também </w:t>
+        <w:t xml:space="preserve"> </w:t>
       </w:r>
       <w:r>
         <w:t>móbile,</w:t>
@@ -25837,23 +25812,7 @@
           <w:rFonts w:cs="Arial"/>
           <w:szCs w:val="24"/>
         </w:rPr>
-        <w:t xml:space="preserve"> / Ian </w:t>
-      </w:r>
-      <w:proofErr w:type="spellStart"/>
-      <w:r>
-        <w:rPr>
-          <w:rFonts w:cs="Arial"/>
-          <w:szCs w:val="24"/>
-        </w:rPr>
-        <w:t>Sommerville</w:t>
-      </w:r>
-      <w:proofErr w:type="spellEnd"/>
-      <w:r>
-        <w:rPr>
-          <w:rFonts w:cs="Arial"/>
-          <w:szCs w:val="24"/>
-        </w:rPr>
-        <w:t xml:space="preserve">; tradução Ivan </w:t>
+        <w:t xml:space="preserve"> / Ian Sommerville; tradução Ivan </w:t>
       </w:r>
       <w:proofErr w:type="spellStart"/>
       <w:r>
@@ -26146,7 +26105,7 @@
 </file>
 
 <file path=word/endnotes.xml><?xml version="1.0" encoding="utf-8"?>
-<w:endnotes xmlns:wpc="http://schemas.microsoft.com/office/word/2010/wordprocessingCanvas" xmlns:mc="http://schemas.openxmlformats.org/markup-compatibility/2006" xmlns:o="urn:schemas-microsoft-com:office:office" xmlns:r="http://schemas.openxmlformats.org/officeDocument/2006/relationships" xmlns:m="http://schemas.openxmlformats.org/officeDocument/2006/math" xmlns:v="urn:schemas-microsoft-com:vml" xmlns:wp14="http://schemas.microsoft.com/office/word/2010/wordprocessingDrawing" xmlns:wp="http://schemas.openxmlformats.org/drawingml/2006/wordprocessingDrawing" xmlns:w10="urn:schemas-microsoft-com:office:word" xmlns:w="http://schemas.openxmlformats.org/wordprocessingml/2006/main" xmlns:w14="http://schemas.microsoft.com/office/word/2010/wordml" xmlns:wpg="http://schemas.microsoft.com/office/word/2010/wordprocessingGroup" xmlns:wpi="http://schemas.microsoft.com/office/word/2010/wordprocessingInk" xmlns:wne="http://schemas.microsoft.com/office/word/2006/wordml" xmlns:wps="http://schemas.microsoft.com/office/word/2010/wordprocessingShape" mc:Ignorable="w14 wp14">
+<w:endnotes xmlns:wpc="http://schemas.microsoft.com/office/word/2010/wordprocessingCanvas" xmlns:cx="http://schemas.microsoft.com/office/drawing/2014/chartex" xmlns:cx1="http://schemas.microsoft.com/office/drawing/2015/9/8/chartex" xmlns:cx2="http://schemas.microsoft.com/office/drawing/2015/10/21/chartex" xmlns:cx3="http://schemas.microsoft.com/office/drawing/2016/5/9/chartex" xmlns:cx4="http://schemas.microsoft.com/office/drawing/2016/5/10/chartex" xmlns:cx5="http://schemas.microsoft.com/office/drawing/2016/5/11/chartex" xmlns:cx6="http://schemas.microsoft.com/office/drawing/2016/5/12/chartex" xmlns:cx7="http://schemas.microsoft.com/office/drawing/2016/5/13/chartex" xmlns:cx8="http://schemas.microsoft.com/office/drawing/2016/5/14/chartex" xmlns:mc="http://schemas.openxmlformats.org/markup-compatibility/2006" xmlns:aink="http://schemas.microsoft.com/office/drawing/2016/ink" xmlns:am3d="http://schemas.microsoft.com/office/drawing/2017/model3d" xmlns:o="urn:schemas-microsoft-com:office:office" xmlns:r="http://schemas.openxmlformats.org/officeDocument/2006/relationships" xmlns:m="http://schemas.openxmlformats.org/officeDocument/2006/math" xmlns:v="urn:schemas-microsoft-com:vml" xmlns:wp14="http://schemas.microsoft.com/office/word/2010/wordprocessingDrawing" xmlns:wp="http://schemas.openxmlformats.org/drawingml/2006/wordprocessingDrawing" xmlns:w10="urn:schemas-microsoft-com:office:word" xmlns:w="http://schemas.openxmlformats.org/wordprocessingml/2006/main" xmlns:w14="http://schemas.microsoft.com/office/word/2010/wordml" xmlns:w15="http://schemas.microsoft.com/office/word/2012/wordml" xmlns:w16cid="http://schemas.microsoft.com/office/word/2016/wordml/cid" xmlns:w16se="http://schemas.microsoft.com/office/word/2015/wordml/symex" xmlns:wpg="http://schemas.microsoft.com/office/word/2010/wordprocessingGroup" xmlns:wpi="http://schemas.microsoft.com/office/word/2010/wordprocessingInk" xmlns:wne="http://schemas.microsoft.com/office/word/2006/wordml" xmlns:wps="http://schemas.microsoft.com/office/word/2010/wordprocessingShape" mc:Ignorable="w14 w15 w16se w16cid wp14">
   <w:endnote w:type="separator" w:id="-1">
     <w:p>
       <w:pPr>
@@ -26171,7 +26130,7 @@
 </file>
 
 <file path=word/footnotes.xml><?xml version="1.0" encoding="utf-8"?>
-<w:footnotes xmlns:wpc="http://schemas.microsoft.com/office/word/2010/wordprocessingCanvas" xmlns:mc="http://schemas.openxmlformats.org/markup-compatibility/2006" xmlns:o="urn:schemas-microsoft-com:office:office" xmlns:r="http://schemas.openxmlformats.org/officeDocument/2006/relationships" xmlns:m="http://schemas.openxmlformats.org/officeDocument/2006/math" xmlns:v="urn:schemas-microsoft-com:vml" xmlns:wp14="http://schemas.microsoft.com/office/word/2010/wordprocessingDrawing" xmlns:wp="http://schemas.openxmlformats.org/drawingml/2006/wordprocessingDrawing" xmlns:w10="urn:schemas-microsoft-com:office:word" xmlns:w="http://schemas.openxmlformats.org/wordprocessingml/2006/main" xmlns:w14="http://schemas.microsoft.com/office/word/2010/wordml" xmlns:wpg="http://schemas.microsoft.com/office/word/2010/wordprocessingGroup" xmlns:wpi="http://schemas.microsoft.com/office/word/2010/wordprocessingInk" xmlns:wne="http://schemas.microsoft.com/office/word/2006/wordml" xmlns:wps="http://schemas.microsoft.com/office/word/2010/wordprocessingShape" mc:Ignorable="w14 wp14">
+<w:footnotes xmlns:wpc="http://schemas.microsoft.com/office/word/2010/wordprocessingCanvas" xmlns:cx="http://schemas.microsoft.com/office/drawing/2014/chartex" xmlns:cx1="http://schemas.microsoft.com/office/drawing/2015/9/8/chartex" xmlns:cx2="http://schemas.microsoft.com/office/drawing/2015/10/21/chartex" xmlns:cx3="http://schemas.microsoft.com/office/drawing/2016/5/9/chartex" xmlns:cx4="http://schemas.microsoft.com/office/drawing/2016/5/10/chartex" xmlns:cx5="http://schemas.microsoft.com/office/drawing/2016/5/11/chartex" xmlns:cx6="http://schemas.microsoft.com/office/drawing/2016/5/12/chartex" xmlns:cx7="http://schemas.microsoft.com/office/drawing/2016/5/13/chartex" xmlns:cx8="http://schemas.microsoft.com/office/drawing/2016/5/14/chartex" xmlns:mc="http://schemas.openxmlformats.org/markup-compatibility/2006" xmlns:aink="http://schemas.microsoft.com/office/drawing/2016/ink" xmlns:am3d="http://schemas.microsoft.com/office/drawing/2017/model3d" xmlns:o="urn:schemas-microsoft-com:office:office" xmlns:r="http://schemas.openxmlformats.org/officeDocument/2006/relationships" xmlns:m="http://schemas.openxmlformats.org/officeDocument/2006/math" xmlns:v="urn:schemas-microsoft-com:vml" xmlns:wp14="http://schemas.microsoft.com/office/word/2010/wordprocessingDrawing" xmlns:wp="http://schemas.openxmlformats.org/drawingml/2006/wordprocessingDrawing" xmlns:w10="urn:schemas-microsoft-com:office:word" xmlns:w="http://schemas.openxmlformats.org/wordprocessingml/2006/main" xmlns:w14="http://schemas.microsoft.com/office/word/2010/wordml" xmlns:w15="http://schemas.microsoft.com/office/word/2012/wordml" xmlns:w16cid="http://schemas.microsoft.com/office/word/2016/wordml/cid" xmlns:w16se="http://schemas.microsoft.com/office/word/2015/wordml/symex" xmlns:wpg="http://schemas.microsoft.com/office/word/2010/wordprocessingGroup" xmlns:wpi="http://schemas.microsoft.com/office/word/2010/wordprocessingInk" xmlns:wne="http://schemas.microsoft.com/office/word/2006/wordml" xmlns:wps="http://schemas.microsoft.com/office/word/2010/wordprocessingShape" mc:Ignorable="w14 w15 w16se w16cid wp14">
   <w:footnote w:type="separator" w:id="-1">
     <w:p>
       <w:pPr>
@@ -26196,11 +26155,12 @@
 </file>
 
 <file path=word/header1.xml><?xml version="1.0" encoding="utf-8"?>
-<w:hdr xmlns:wpc="http://schemas.microsoft.com/office/word/2010/wordprocessingCanvas" xmlns:mc="http://schemas.openxmlformats.org/markup-compatibility/2006" xmlns:o="urn:schemas-microsoft-com:office:office" xmlns:r="http://schemas.openxmlformats.org/officeDocument/2006/relationships" xmlns:m="http://schemas.openxmlformats.org/officeDocument/2006/math" xmlns:v="urn:schemas-microsoft-com:vml" xmlns:wp14="http://schemas.microsoft.com/office/word/2010/wordprocessingDrawing" xmlns:wp="http://schemas.openxmlformats.org/drawingml/2006/wordprocessingDrawing" xmlns:w10="urn:schemas-microsoft-com:office:word" xmlns:w="http://schemas.openxmlformats.org/wordprocessingml/2006/main" xmlns:w14="http://schemas.microsoft.com/office/word/2010/wordml" xmlns:wpg="http://schemas.microsoft.com/office/word/2010/wordprocessingGroup" xmlns:wpi="http://schemas.microsoft.com/office/word/2010/wordprocessingInk" xmlns:wne="http://schemas.microsoft.com/office/word/2006/wordml" xmlns:wps="http://schemas.microsoft.com/office/word/2010/wordprocessingShape" mc:Ignorable="w14 wp14">
+<w:hdr xmlns:wpc="http://schemas.microsoft.com/office/word/2010/wordprocessingCanvas" xmlns:cx="http://schemas.microsoft.com/office/drawing/2014/chartex" xmlns:cx1="http://schemas.microsoft.com/office/drawing/2015/9/8/chartex" xmlns:cx2="http://schemas.microsoft.com/office/drawing/2015/10/21/chartex" xmlns:cx3="http://schemas.microsoft.com/office/drawing/2016/5/9/chartex" xmlns:cx4="http://schemas.microsoft.com/office/drawing/2016/5/10/chartex" xmlns:cx5="http://schemas.microsoft.com/office/drawing/2016/5/11/chartex" xmlns:cx6="http://schemas.microsoft.com/office/drawing/2016/5/12/chartex" xmlns:cx7="http://schemas.microsoft.com/office/drawing/2016/5/13/chartex" xmlns:cx8="http://schemas.microsoft.com/office/drawing/2016/5/14/chartex" xmlns:mc="http://schemas.openxmlformats.org/markup-compatibility/2006" xmlns:aink="http://schemas.microsoft.com/office/drawing/2016/ink" xmlns:am3d="http://schemas.microsoft.com/office/drawing/2017/model3d" xmlns:o="urn:schemas-microsoft-com:office:office" xmlns:r="http://schemas.openxmlformats.org/officeDocument/2006/relationships" xmlns:m="http://schemas.openxmlformats.org/officeDocument/2006/math" xmlns:v="urn:schemas-microsoft-com:vml" xmlns:wp14="http://schemas.microsoft.com/office/word/2010/wordprocessingDrawing" xmlns:wp="http://schemas.openxmlformats.org/drawingml/2006/wordprocessingDrawing" xmlns:w10="urn:schemas-microsoft-com:office:word" xmlns:w="http://schemas.openxmlformats.org/wordprocessingml/2006/main" xmlns:w14="http://schemas.microsoft.com/office/word/2010/wordml" xmlns:w15="http://schemas.microsoft.com/office/word/2012/wordml" xmlns:w16cid="http://schemas.microsoft.com/office/word/2016/wordml/cid" xmlns:w16se="http://schemas.microsoft.com/office/word/2015/wordml/symex" xmlns:wpg="http://schemas.microsoft.com/office/word/2010/wordprocessingGroup" xmlns:wpi="http://schemas.microsoft.com/office/word/2010/wordprocessingInk" xmlns:wne="http://schemas.microsoft.com/office/word/2006/wordml" xmlns:wps="http://schemas.microsoft.com/office/word/2010/wordprocessingShape" mc:Ignorable="w14 w15 w16se w16cid wp14">
   <w:sdt>
     <w:sdtPr>
       <w:id w:val="348922995"/>
     </w:sdtPr>
+    <w:sdtEndPr/>
     <w:sdtContent>
       <w:p>
         <w:pPr>
@@ -26225,8 +26185,8 @@
 </file>
 
 <file path=word/numbering.xml><?xml version="1.0" encoding="utf-8"?>
-<w:numbering xmlns:wpc="http://schemas.microsoft.com/office/word/2010/wordprocessingCanvas" xmlns:mc="http://schemas.openxmlformats.org/markup-compatibility/2006" xmlns:o="urn:schemas-microsoft-com:office:office" xmlns:r="http://schemas.openxmlformats.org/officeDocument/2006/relationships" xmlns:m="http://schemas.openxmlformats.org/officeDocument/2006/math" xmlns:v="urn:schemas-microsoft-com:vml" xmlns:wp14="http://schemas.microsoft.com/office/word/2010/wordprocessingDrawing" xmlns:wp="http://schemas.openxmlformats.org/drawingml/2006/wordprocessingDrawing" xmlns:w10="urn:schemas-microsoft-com:office:word" xmlns:w="http://schemas.openxmlformats.org/wordprocessingml/2006/main" xmlns:w14="http://schemas.microsoft.com/office/word/2010/wordml" xmlns:wpg="http://schemas.microsoft.com/office/word/2010/wordprocessingGroup" xmlns:wpi="http://schemas.microsoft.com/office/word/2010/wordprocessingInk" xmlns:wne="http://schemas.microsoft.com/office/word/2006/wordml" xmlns:wps="http://schemas.microsoft.com/office/word/2010/wordprocessingShape" mc:Ignorable="w14 wp14">
-  <w:abstractNum w:abstractNumId="0">
+<w:numbering xmlns:wpc="http://schemas.microsoft.com/office/word/2010/wordprocessingCanvas" xmlns:cx="http://schemas.microsoft.com/office/drawing/2014/chartex" xmlns:cx1="http://schemas.microsoft.com/office/drawing/2015/9/8/chartex" xmlns:cx2="http://schemas.microsoft.com/office/drawing/2015/10/21/chartex" xmlns:cx3="http://schemas.microsoft.com/office/drawing/2016/5/9/chartex" xmlns:cx4="http://schemas.microsoft.com/office/drawing/2016/5/10/chartex" xmlns:cx5="http://schemas.microsoft.com/office/drawing/2016/5/11/chartex" xmlns:cx6="http://schemas.microsoft.com/office/drawing/2016/5/12/chartex" xmlns:cx7="http://schemas.microsoft.com/office/drawing/2016/5/13/chartex" xmlns:cx8="http://schemas.microsoft.com/office/drawing/2016/5/14/chartex" xmlns:mc="http://schemas.openxmlformats.org/markup-compatibility/2006" xmlns:aink="http://schemas.microsoft.com/office/drawing/2016/ink" xmlns:am3d="http://schemas.microsoft.com/office/drawing/2017/model3d" xmlns:o="urn:schemas-microsoft-com:office:office" xmlns:r="http://schemas.openxmlformats.org/officeDocument/2006/relationships" xmlns:m="http://schemas.openxmlformats.org/officeDocument/2006/math" xmlns:v="urn:schemas-microsoft-com:vml" xmlns:wp14="http://schemas.microsoft.com/office/word/2010/wordprocessingDrawing" xmlns:wp="http://schemas.openxmlformats.org/drawingml/2006/wordprocessingDrawing" xmlns:w10="urn:schemas-microsoft-com:office:word" xmlns:w="http://schemas.openxmlformats.org/wordprocessingml/2006/main" xmlns:w14="http://schemas.microsoft.com/office/word/2010/wordml" xmlns:w15="http://schemas.microsoft.com/office/word/2012/wordml" xmlns:w16cid="http://schemas.microsoft.com/office/word/2016/wordml/cid" xmlns:w16se="http://schemas.microsoft.com/office/word/2015/wordml/symex" xmlns:wpg="http://schemas.microsoft.com/office/word/2010/wordprocessingGroup" xmlns:wpi="http://schemas.microsoft.com/office/word/2010/wordprocessingInk" xmlns:wne="http://schemas.microsoft.com/office/word/2006/wordml" xmlns:wps="http://schemas.microsoft.com/office/word/2010/wordprocessingShape" mc:Ignorable="w14 w15 w16se w16cid wp14">
+  <w:abstractNum w:abstractNumId="0" w15:restartNumberingAfterBreak="0">
     <w:nsid w:val="0491643A"/>
     <w:multiLevelType w:val="multilevel"/>
     <w:tmpl w:val="0491643A"/>
@@ -26315,7 +26275,7 @@
       </w:pPr>
     </w:lvl>
   </w:abstractNum>
-  <w:abstractNum w:abstractNumId="1">
+  <w:abstractNum w:abstractNumId="1" w15:restartNumberingAfterBreak="0">
     <w:nsid w:val="0A8777F0"/>
     <w:multiLevelType w:val="singleLevel"/>
     <w:tmpl w:val="0A8777F0"/>
@@ -26327,7 +26287,7 @@
       <w:lvlJc w:val="left"/>
     </w:lvl>
   </w:abstractNum>
-  <w:abstractNum w:abstractNumId="2">
+  <w:abstractNum w:abstractNumId="2" w15:restartNumberingAfterBreak="0">
     <w:nsid w:val="0D24517C"/>
     <w:multiLevelType w:val="multilevel"/>
     <w:tmpl w:val="0D24517C"/>
@@ -26416,7 +26376,7 @@
       </w:pPr>
     </w:lvl>
   </w:abstractNum>
-  <w:abstractNum w:abstractNumId="3">
+  <w:abstractNum w:abstractNumId="3" w15:restartNumberingAfterBreak="0">
     <w:nsid w:val="16DF2B74"/>
     <w:multiLevelType w:val="multilevel"/>
     <w:tmpl w:val="16DF2B74"/>
@@ -26505,7 +26465,7 @@
       </w:pPr>
     </w:lvl>
   </w:abstractNum>
-  <w:abstractNum w:abstractNumId="4">
+  <w:abstractNum w:abstractNumId="4" w15:restartNumberingAfterBreak="0">
     <w:nsid w:val="1A8C330F"/>
     <w:multiLevelType w:val="multilevel"/>
     <w:tmpl w:val="1A8C330F"/>
@@ -26594,7 +26554,7 @@
       </w:pPr>
     </w:lvl>
   </w:abstractNum>
-  <w:abstractNum w:abstractNumId="5">
+  <w:abstractNum w:abstractNumId="5" w15:restartNumberingAfterBreak="0">
     <w:nsid w:val="571C1012"/>
     <w:multiLevelType w:val="multilevel"/>
     <w:tmpl w:val="571C1012"/>
@@ -26683,7 +26643,7 @@
       </w:pPr>
     </w:lvl>
   </w:abstractNum>
-  <w:abstractNum w:abstractNumId="6">
+  <w:abstractNum w:abstractNumId="6" w15:restartNumberingAfterBreak="0">
     <w:nsid w:val="60BE35A1"/>
     <w:multiLevelType w:val="multilevel"/>
     <w:tmpl w:val="60BE35A1"/>
@@ -26772,7 +26732,7 @@
       </w:pPr>
     </w:lvl>
   </w:abstractNum>
-  <w:abstractNum w:abstractNumId="7">
+  <w:abstractNum w:abstractNumId="7" w15:restartNumberingAfterBreak="0">
     <w:nsid w:val="6861229A"/>
     <w:multiLevelType w:val="multilevel"/>
     <w:tmpl w:val="6861229A"/>
@@ -26861,7 +26821,7 @@
       </w:pPr>
     </w:lvl>
   </w:abstractNum>
-  <w:abstractNum w:abstractNumId="8">
+  <w:abstractNum w:abstractNumId="8" w15:restartNumberingAfterBreak="0">
     <w:nsid w:val="720C167C"/>
     <w:multiLevelType w:val="multilevel"/>
     <w:tmpl w:val="720C167C"/>
@@ -26947,7 +26907,7 @@
       </w:pPr>
     </w:lvl>
   </w:abstractNum>
-  <w:abstractNum w:abstractNumId="9">
+  <w:abstractNum w:abstractNumId="9" w15:restartNumberingAfterBreak="0">
     <w:nsid w:val="7B460243"/>
     <w:multiLevelType w:val="multilevel"/>
     <w:tmpl w:val="7B460243"/>
@@ -27099,7 +27059,7 @@
 </file>
 
 <file path=word/styles.xml><?xml version="1.0" encoding="utf-8"?>
-<w:styles xmlns:mc="http://schemas.openxmlformats.org/markup-compatibility/2006" xmlns:r="http://schemas.openxmlformats.org/officeDocument/2006/relationships" xmlns:w="http://schemas.openxmlformats.org/wordprocessingml/2006/main" xmlns:w14="http://schemas.microsoft.com/office/word/2010/wordml" mc:Ignorable="w14">
+<w:styles xmlns:mc="http://schemas.openxmlformats.org/markup-compatibility/2006" xmlns:r="http://schemas.openxmlformats.org/officeDocument/2006/relationships" xmlns:w="http://schemas.openxmlformats.org/wordprocessingml/2006/main" xmlns:w14="http://schemas.microsoft.com/office/word/2010/wordml" xmlns:w15="http://schemas.microsoft.com/office/word/2012/wordml" xmlns:w16cid="http://schemas.microsoft.com/office/word/2016/wordml/cid" xmlns:w16se="http://schemas.microsoft.com/office/word/2015/wordml/symex" mc:Ignorable="w14 w15 w16se w16cid">
   <w:docDefaults>
     <w:rPrDefault>
       <w:rPr>
@@ -27113,149 +27073,380 @@
       </w:pPr>
     </w:pPrDefault>
   </w:docDefaults>
-  <w:latentStyles w:defLockedState="0" w:defUIPriority="99" w:defSemiHidden="1" w:defUnhideWhenUsed="1" w:defQFormat="0" w:count="267">
-    <w:lsdException w:name="Normal" w:semiHidden="0" w:uiPriority="0" w:unhideWhenUsed="0" w:qFormat="1"/>
-    <w:lsdException w:name="heading 1" w:semiHidden="0" w:uiPriority="9" w:unhideWhenUsed="0" w:qFormat="1"/>
-    <w:lsdException w:name="heading 2" w:uiPriority="9" w:qFormat="1"/>
-    <w:lsdException w:name="heading 3" w:uiPriority="9" w:qFormat="1"/>
-    <w:lsdException w:name="heading 4" w:uiPriority="9" w:qFormat="1"/>
-    <w:lsdException w:name="heading 5" w:uiPriority="9" w:qFormat="1"/>
-    <w:lsdException w:name="heading 6" w:uiPriority="9" w:qFormat="1"/>
-    <w:lsdException w:name="heading 7" w:uiPriority="9" w:qFormat="1"/>
-    <w:lsdException w:name="heading 8" w:uiPriority="9" w:qFormat="1"/>
-    <w:lsdException w:name="heading 9" w:uiPriority="9" w:qFormat="1"/>
-    <w:lsdException w:name="toc 1" w:semiHidden="0" w:uiPriority="39" w:qFormat="1"/>
-    <w:lsdException w:name="toc 2" w:semiHidden="0" w:uiPriority="39"/>
-    <w:lsdException w:name="toc 3" w:uiPriority="39"/>
-    <w:lsdException w:name="toc 4" w:uiPriority="39"/>
-    <w:lsdException w:name="toc 5" w:uiPriority="39"/>
-    <w:lsdException w:name="toc 6" w:uiPriority="39"/>
-    <w:lsdException w:name="toc 7" w:uiPriority="39"/>
-    <w:lsdException w:name="toc 8" w:uiPriority="39"/>
-    <w:lsdException w:name="toc 9" w:uiPriority="39"/>
-    <w:lsdException w:name="header" w:semiHidden="0" w:qFormat="1"/>
-    <w:lsdException w:name="footer" w:semiHidden="0"/>
-    <w:lsdException w:name="caption" w:semiHidden="0" w:uiPriority="35" w:qFormat="1"/>
-    <w:lsdException w:name="endnote text" w:qFormat="1"/>
-    <w:lsdException w:name="Title" w:semiHidden="0" w:uiPriority="10" w:unhideWhenUsed="0" w:qFormat="1"/>
-    <w:lsdException w:name="Default Paragraph Font" w:uiPriority="1"/>
-    <w:lsdException w:name="Subtitle" w:semiHidden="0" w:uiPriority="11" w:unhideWhenUsed="0" w:qFormat="1"/>
-    <w:lsdException w:name="Hyperlink" w:semiHidden="0"/>
-    <w:lsdException w:name="Strong" w:semiHidden="0" w:uiPriority="22" w:unhideWhenUsed="0" w:qFormat="1"/>
-    <w:lsdException w:name="Emphasis" w:semiHidden="0" w:uiPriority="20" w:unhideWhenUsed="0" w:qFormat="1"/>
-    <w:lsdException w:name="Normal Table" w:qFormat="1"/>
-    <w:lsdException w:name="Balloon Text" w:qFormat="1"/>
-    <w:lsdException w:name="Table Grid" w:uiPriority="39" w:qFormat="1"/>
-    <w:lsdException w:name="No Spacing" w:semiHidden="0" w:uiPriority="1" w:unhideWhenUsed="0" w:qFormat="1"/>
-    <w:lsdException w:name="Light Shading" w:semiHidden="0" w:uiPriority="60" w:unhideWhenUsed="0"/>
-    <w:lsdException w:name="Light List" w:semiHidden="0" w:uiPriority="61" w:unhideWhenUsed="0"/>
-    <w:lsdException w:name="Light Grid" w:semiHidden="0" w:uiPriority="62" w:unhideWhenUsed="0"/>
-    <w:lsdException w:name="Medium Shading 1" w:semiHidden="0" w:uiPriority="63" w:unhideWhenUsed="0"/>
-    <w:lsdException w:name="Medium Shading 2" w:semiHidden="0" w:uiPriority="64" w:unhideWhenUsed="0"/>
-    <w:lsdException w:name="Medium List 1" w:semiHidden="0" w:uiPriority="65" w:unhideWhenUsed="0"/>
-    <w:lsdException w:name="Medium List 2" w:semiHidden="0" w:uiPriority="66" w:unhideWhenUsed="0"/>
-    <w:lsdException w:name="Medium Grid 1" w:semiHidden="0" w:uiPriority="67" w:unhideWhenUsed="0"/>
-    <w:lsdException w:name="Medium Grid 2" w:semiHidden="0" w:uiPriority="68" w:unhideWhenUsed="0"/>
-    <w:lsdException w:name="Medium Grid 3" w:semiHidden="0" w:uiPriority="69" w:unhideWhenUsed="0"/>
-    <w:lsdException w:name="Dark List" w:semiHidden="0" w:uiPriority="70" w:unhideWhenUsed="0"/>
-    <w:lsdException w:name="Colorful Shading" w:semiHidden="0" w:uiPriority="71" w:unhideWhenUsed="0"/>
-    <w:lsdException w:name="Colorful List" w:semiHidden="0" w:uiPriority="72" w:unhideWhenUsed="0"/>
-    <w:lsdException w:name="Colorful Grid" w:semiHidden="0" w:uiPriority="73" w:unhideWhenUsed="0"/>
-    <w:lsdException w:name="Light Shading Accent 1" w:semiHidden="0" w:uiPriority="60" w:unhideWhenUsed="0"/>
-    <w:lsdException w:name="Light List Accent 1" w:semiHidden="0" w:uiPriority="61" w:unhideWhenUsed="0"/>
-    <w:lsdException w:name="Light Grid Accent 1" w:semiHidden="0" w:uiPriority="62" w:unhideWhenUsed="0"/>
-    <w:lsdException w:name="Medium Shading 1 Accent 1" w:semiHidden="0" w:uiPriority="63" w:unhideWhenUsed="0"/>
-    <w:lsdException w:name="Medium Shading 2 Accent 1" w:semiHidden="0" w:uiPriority="64" w:unhideWhenUsed="0"/>
-    <w:lsdException w:name="Medium List 1 Accent 1" w:semiHidden="0" w:uiPriority="65" w:unhideWhenUsed="0"/>
-    <w:lsdException w:name="Revision" w:unhideWhenUsed="0"/>
-    <w:lsdException w:name="List Paragraph" w:semiHidden="0" w:uiPriority="34" w:unhideWhenUsed="0" w:qFormat="1"/>
-    <w:lsdException w:name="Quote" w:semiHidden="0" w:unhideWhenUsed="0"/>
-    <w:lsdException w:name="Intense Quote" w:semiHidden="0" w:unhideWhenUsed="0"/>
-    <w:lsdException w:name="Medium List 2 Accent 1" w:semiHidden="0" w:uiPriority="66" w:unhideWhenUsed="0"/>
-    <w:lsdException w:name="Medium Grid 1 Accent 1" w:semiHidden="0" w:uiPriority="67" w:unhideWhenUsed="0"/>
-    <w:lsdException w:name="Medium Grid 2 Accent 1" w:semiHidden="0" w:uiPriority="68" w:unhideWhenUsed="0"/>
-    <w:lsdException w:name="Medium Grid 3 Accent 1" w:semiHidden="0" w:uiPriority="69" w:unhideWhenUsed="0"/>
-    <w:lsdException w:name="Dark List Accent 1" w:semiHidden="0" w:uiPriority="70" w:unhideWhenUsed="0"/>
-    <w:lsdException w:name="Colorful Shading Accent 1" w:semiHidden="0" w:uiPriority="71" w:unhideWhenUsed="0"/>
-    <w:lsdException w:name="Colorful List Accent 1" w:semiHidden="0" w:uiPriority="72" w:unhideWhenUsed="0"/>
-    <w:lsdException w:name="Colorful Grid Accent 1" w:semiHidden="0" w:uiPriority="73" w:unhideWhenUsed="0"/>
-    <w:lsdException w:name="Light Shading Accent 2" w:semiHidden="0" w:uiPriority="60" w:unhideWhenUsed="0"/>
-    <w:lsdException w:name="Light List Accent 2" w:semiHidden="0" w:uiPriority="61" w:unhideWhenUsed="0"/>
-    <w:lsdException w:name="Light Grid Accent 2" w:semiHidden="0" w:uiPriority="62" w:unhideWhenUsed="0"/>
-    <w:lsdException w:name="Medium Shading 1 Accent 2" w:semiHidden="0" w:uiPriority="63" w:unhideWhenUsed="0"/>
-    <w:lsdException w:name="Medium Shading 2 Accent 2" w:semiHidden="0" w:uiPriority="64" w:unhideWhenUsed="0"/>
-    <w:lsdException w:name="Medium List 1 Accent 2" w:semiHidden="0" w:uiPriority="65" w:unhideWhenUsed="0"/>
-    <w:lsdException w:name="Medium List 2 Accent 2" w:semiHidden="0" w:uiPriority="66" w:unhideWhenUsed="0"/>
-    <w:lsdException w:name="Medium Grid 1 Accent 2" w:semiHidden="0" w:uiPriority="67" w:unhideWhenUsed="0"/>
-    <w:lsdException w:name="Medium Grid 2 Accent 2" w:semiHidden="0" w:uiPriority="68" w:unhideWhenUsed="0"/>
-    <w:lsdException w:name="Medium Grid 3 Accent 2" w:semiHidden="0" w:uiPriority="69" w:unhideWhenUsed="0"/>
-    <w:lsdException w:name="Dark List Accent 2" w:semiHidden="0" w:uiPriority="70" w:unhideWhenUsed="0"/>
-    <w:lsdException w:name="Colorful Shading Accent 2" w:semiHidden="0" w:uiPriority="71" w:unhideWhenUsed="0"/>
-    <w:lsdException w:name="Colorful List Accent 2" w:semiHidden="0" w:uiPriority="72" w:unhideWhenUsed="0"/>
-    <w:lsdException w:name="Colorful Grid Accent 2" w:semiHidden="0" w:uiPriority="73" w:unhideWhenUsed="0"/>
-    <w:lsdException w:name="Light Shading Accent 3" w:semiHidden="0" w:uiPriority="60" w:unhideWhenUsed="0"/>
-    <w:lsdException w:name="Light List Accent 3" w:semiHidden="0" w:uiPriority="61" w:unhideWhenUsed="0"/>
-    <w:lsdException w:name="Light Grid Accent 3" w:semiHidden="0" w:uiPriority="62" w:unhideWhenUsed="0"/>
-    <w:lsdException w:name="Medium Shading 1 Accent 3" w:semiHidden="0" w:uiPriority="63" w:unhideWhenUsed="0"/>
-    <w:lsdException w:name="Medium Shading 2 Accent 3" w:semiHidden="0" w:uiPriority="64" w:unhideWhenUsed="0"/>
-    <w:lsdException w:name="Medium List 1 Accent 3" w:semiHidden="0" w:uiPriority="65" w:unhideWhenUsed="0"/>
-    <w:lsdException w:name="Medium List 2 Accent 3" w:semiHidden="0" w:uiPriority="66" w:unhideWhenUsed="0"/>
-    <w:lsdException w:name="Medium Grid 1 Accent 3" w:semiHidden="0" w:uiPriority="67" w:unhideWhenUsed="0"/>
-    <w:lsdException w:name="Medium Grid 2 Accent 3" w:semiHidden="0" w:uiPriority="68" w:unhideWhenUsed="0"/>
-    <w:lsdException w:name="Medium Grid 3 Accent 3" w:semiHidden="0" w:uiPriority="69" w:unhideWhenUsed="0"/>
-    <w:lsdException w:name="Dark List Accent 3" w:semiHidden="0" w:uiPriority="70" w:unhideWhenUsed="0"/>
-    <w:lsdException w:name="Colorful Shading Accent 3" w:semiHidden="0" w:uiPriority="71" w:unhideWhenUsed="0"/>
-    <w:lsdException w:name="Colorful List Accent 3" w:semiHidden="0" w:uiPriority="72" w:unhideWhenUsed="0"/>
-    <w:lsdException w:name="Colorful Grid Accent 3" w:semiHidden="0" w:uiPriority="73" w:unhideWhenUsed="0"/>
-    <w:lsdException w:name="Light Shading Accent 4" w:semiHidden="0" w:uiPriority="60" w:unhideWhenUsed="0"/>
-    <w:lsdException w:name="Light List Accent 4" w:semiHidden="0" w:uiPriority="61" w:unhideWhenUsed="0"/>
-    <w:lsdException w:name="Light Grid Accent 4" w:semiHidden="0" w:uiPriority="62" w:unhideWhenUsed="0"/>
-    <w:lsdException w:name="Medium Shading 1 Accent 4" w:semiHidden="0" w:uiPriority="63" w:unhideWhenUsed="0"/>
-    <w:lsdException w:name="Medium Shading 2 Accent 4" w:semiHidden="0" w:uiPriority="64" w:unhideWhenUsed="0"/>
-    <w:lsdException w:name="Medium List 1 Accent 4" w:semiHidden="0" w:uiPriority="65" w:unhideWhenUsed="0"/>
-    <w:lsdException w:name="Medium List 2 Accent 4" w:semiHidden="0" w:uiPriority="66" w:unhideWhenUsed="0"/>
-    <w:lsdException w:name="Medium Grid 1 Accent 4" w:semiHidden="0" w:uiPriority="67" w:unhideWhenUsed="0"/>
-    <w:lsdException w:name="Medium Grid 2 Accent 4" w:semiHidden="0" w:uiPriority="68" w:unhideWhenUsed="0"/>
-    <w:lsdException w:name="Medium Grid 3 Accent 4" w:semiHidden="0" w:uiPriority="69" w:unhideWhenUsed="0"/>
-    <w:lsdException w:name="Dark List Accent 4" w:semiHidden="0" w:uiPriority="70" w:unhideWhenUsed="0"/>
-    <w:lsdException w:name="Colorful Shading Accent 4" w:semiHidden="0" w:uiPriority="71" w:unhideWhenUsed="0"/>
-    <w:lsdException w:name="Colorful List Accent 4" w:semiHidden="0" w:uiPriority="72" w:unhideWhenUsed="0"/>
-    <w:lsdException w:name="Colorful Grid Accent 4" w:semiHidden="0" w:uiPriority="73" w:unhideWhenUsed="0"/>
-    <w:lsdException w:name="Light Shading Accent 5" w:semiHidden="0" w:uiPriority="60" w:unhideWhenUsed="0"/>
-    <w:lsdException w:name="Light List Accent 5" w:semiHidden="0" w:uiPriority="61" w:unhideWhenUsed="0"/>
-    <w:lsdException w:name="Light Grid Accent 5" w:semiHidden="0" w:uiPriority="62" w:unhideWhenUsed="0"/>
-    <w:lsdException w:name="Medium Shading 1 Accent 5" w:semiHidden="0" w:uiPriority="63" w:unhideWhenUsed="0"/>
-    <w:lsdException w:name="Medium Shading 2 Accent 5" w:semiHidden="0" w:uiPriority="64" w:unhideWhenUsed="0"/>
-    <w:lsdException w:name="Medium List 1 Accent 5" w:semiHidden="0" w:uiPriority="65" w:unhideWhenUsed="0"/>
-    <w:lsdException w:name="Medium List 2 Accent 5" w:semiHidden="0" w:uiPriority="66" w:unhideWhenUsed="0"/>
-    <w:lsdException w:name="Medium Grid 1 Accent 5" w:semiHidden="0" w:uiPriority="67" w:unhideWhenUsed="0"/>
-    <w:lsdException w:name="Medium Grid 2 Accent 5" w:semiHidden="0" w:uiPriority="68" w:unhideWhenUsed="0"/>
-    <w:lsdException w:name="Medium Grid 3 Accent 5" w:semiHidden="0" w:uiPriority="69" w:unhideWhenUsed="0"/>
-    <w:lsdException w:name="Dark List Accent 5" w:semiHidden="0" w:uiPriority="70" w:unhideWhenUsed="0"/>
-    <w:lsdException w:name="Colorful Shading Accent 5" w:semiHidden="0" w:uiPriority="71" w:unhideWhenUsed="0"/>
-    <w:lsdException w:name="Colorful List Accent 5" w:semiHidden="0" w:uiPriority="72" w:unhideWhenUsed="0"/>
-    <w:lsdException w:name="Colorful Grid Accent 5" w:semiHidden="0" w:uiPriority="73" w:unhideWhenUsed="0"/>
-    <w:lsdException w:name="Light Shading Accent 6" w:semiHidden="0" w:uiPriority="60" w:unhideWhenUsed="0"/>
-    <w:lsdException w:name="Light List Accent 6" w:semiHidden="0" w:uiPriority="61" w:unhideWhenUsed="0"/>
-    <w:lsdException w:name="Light Grid Accent 6" w:semiHidden="0" w:uiPriority="62" w:unhideWhenUsed="0"/>
-    <w:lsdException w:name="Medium Shading 1 Accent 6" w:semiHidden="0" w:uiPriority="63" w:unhideWhenUsed="0"/>
-    <w:lsdException w:name="Medium Shading 2 Accent 6" w:semiHidden="0" w:uiPriority="64" w:unhideWhenUsed="0"/>
-    <w:lsdException w:name="Medium List 1 Accent 6" w:semiHidden="0" w:uiPriority="65" w:unhideWhenUsed="0"/>
-    <w:lsdException w:name="Medium List 2 Accent 6" w:semiHidden="0" w:uiPriority="66" w:unhideWhenUsed="0"/>
-    <w:lsdException w:name="Medium Grid 1 Accent 6" w:semiHidden="0" w:uiPriority="67" w:unhideWhenUsed="0"/>
-    <w:lsdException w:name="Medium Grid 2 Accent 6" w:semiHidden="0" w:uiPriority="68" w:unhideWhenUsed="0"/>
-    <w:lsdException w:name="Medium Grid 3 Accent 6" w:semiHidden="0" w:uiPriority="69" w:unhideWhenUsed="0"/>
-    <w:lsdException w:name="Dark List Accent 6" w:semiHidden="0" w:uiPriority="70" w:unhideWhenUsed="0"/>
-    <w:lsdException w:name="Colorful Shading Accent 6" w:semiHidden="0" w:uiPriority="71" w:unhideWhenUsed="0"/>
-    <w:lsdException w:name="Colorful List Accent 6" w:semiHidden="0" w:uiPriority="72" w:unhideWhenUsed="0"/>
-    <w:lsdException w:name="Colorful Grid Accent 6" w:semiHidden="0" w:uiPriority="73" w:unhideWhenUsed="0"/>
-    <w:lsdException w:name="Subtle Emphasis" w:semiHidden="0" w:uiPriority="19" w:unhideWhenUsed="0" w:qFormat="1"/>
-    <w:lsdException w:name="Intense Emphasis" w:semiHidden="0" w:uiPriority="21" w:unhideWhenUsed="0" w:qFormat="1"/>
-    <w:lsdException w:name="Subtle Reference" w:semiHidden="0" w:uiPriority="31" w:unhideWhenUsed="0" w:qFormat="1"/>
-    <w:lsdException w:name="Intense Reference" w:semiHidden="0" w:uiPriority="32" w:unhideWhenUsed="0" w:qFormat="1"/>
-    <w:lsdException w:name="Book Title" w:semiHidden="0" w:uiPriority="33" w:unhideWhenUsed="0" w:qFormat="1"/>
-    <w:lsdException w:name="Bibliography" w:uiPriority="37"/>
-    <w:lsdException w:name="TOC Heading" w:uiPriority="39" w:qFormat="1"/>
+  <w:latentStyles w:defLockedState="0" w:defUIPriority="99" w:defSemiHidden="0" w:defUnhideWhenUsed="0" w:defQFormat="0" w:count="375">
+    <w:lsdException w:name="Normal" w:uiPriority="0" w:qFormat="1"/>
+    <w:lsdException w:name="heading 1" w:uiPriority="9" w:qFormat="1"/>
+    <w:lsdException w:name="heading 2" w:semiHidden="1" w:uiPriority="9" w:unhideWhenUsed="1" w:qFormat="1"/>
+    <w:lsdException w:name="heading 3" w:semiHidden="1" w:uiPriority="9" w:unhideWhenUsed="1" w:qFormat="1"/>
+    <w:lsdException w:name="heading 4" w:semiHidden="1" w:uiPriority="9" w:unhideWhenUsed="1" w:qFormat="1"/>
+    <w:lsdException w:name="heading 5" w:semiHidden="1" w:uiPriority="9" w:unhideWhenUsed="1" w:qFormat="1"/>
+    <w:lsdException w:name="heading 6" w:semiHidden="1" w:uiPriority="9" w:unhideWhenUsed="1" w:qFormat="1"/>
+    <w:lsdException w:name="heading 7" w:semiHidden="1" w:uiPriority="9" w:unhideWhenUsed="1" w:qFormat="1"/>
+    <w:lsdException w:name="heading 8" w:semiHidden="1" w:uiPriority="9" w:unhideWhenUsed="1" w:qFormat="1"/>
+    <w:lsdException w:name="heading 9" w:semiHidden="1" w:uiPriority="9" w:unhideWhenUsed="1" w:qFormat="1"/>
+    <w:lsdException w:name="index 1" w:semiHidden="1" w:unhideWhenUsed="1"/>
+    <w:lsdException w:name="index 2" w:semiHidden="1" w:unhideWhenUsed="1"/>
+    <w:lsdException w:name="index 3" w:semiHidden="1" w:unhideWhenUsed="1"/>
+    <w:lsdException w:name="index 4" w:semiHidden="1" w:unhideWhenUsed="1"/>
+    <w:lsdException w:name="index 5" w:semiHidden="1" w:unhideWhenUsed="1"/>
+    <w:lsdException w:name="index 6" w:semiHidden="1" w:unhideWhenUsed="1"/>
+    <w:lsdException w:name="index 7" w:semiHidden="1" w:unhideWhenUsed="1"/>
+    <w:lsdException w:name="index 8" w:semiHidden="1" w:unhideWhenUsed="1"/>
+    <w:lsdException w:name="index 9" w:semiHidden="1" w:unhideWhenUsed="1"/>
+    <w:lsdException w:name="toc 1" w:uiPriority="39" w:unhideWhenUsed="1" w:qFormat="1"/>
+    <w:lsdException w:name="toc 2" w:uiPriority="39" w:unhideWhenUsed="1"/>
+    <w:lsdException w:name="toc 3" w:semiHidden="1" w:uiPriority="39" w:unhideWhenUsed="1"/>
+    <w:lsdException w:name="toc 4" w:semiHidden="1" w:uiPriority="39" w:unhideWhenUsed="1"/>
+    <w:lsdException w:name="toc 5" w:semiHidden="1" w:uiPriority="39" w:unhideWhenUsed="1"/>
+    <w:lsdException w:name="toc 6" w:semiHidden="1" w:uiPriority="39" w:unhideWhenUsed="1"/>
+    <w:lsdException w:name="toc 7" w:semiHidden="1" w:uiPriority="39" w:unhideWhenUsed="1"/>
+    <w:lsdException w:name="toc 8" w:semiHidden="1" w:uiPriority="39" w:unhideWhenUsed="1"/>
+    <w:lsdException w:name="toc 9" w:semiHidden="1" w:uiPriority="39" w:unhideWhenUsed="1"/>
+    <w:lsdException w:name="Normal Indent" w:semiHidden="1" w:unhideWhenUsed="1"/>
+    <w:lsdException w:name="footnote text" w:semiHidden="1" w:unhideWhenUsed="1"/>
+    <w:lsdException w:name="annotation text" w:semiHidden="1" w:unhideWhenUsed="1"/>
+    <w:lsdException w:name="header" w:unhideWhenUsed="1" w:qFormat="1"/>
+    <w:lsdException w:name="footer" w:unhideWhenUsed="1"/>
+    <w:lsdException w:name="index heading" w:semiHidden="1" w:unhideWhenUsed="1"/>
+    <w:lsdException w:name="caption" w:uiPriority="35" w:unhideWhenUsed="1" w:qFormat="1"/>
+    <w:lsdException w:name="table of figures" w:semiHidden="1" w:unhideWhenUsed="1"/>
+    <w:lsdException w:name="envelope address" w:semiHidden="1" w:unhideWhenUsed="1"/>
+    <w:lsdException w:name="envelope return" w:semiHidden="1" w:unhideWhenUsed="1"/>
+    <w:lsdException w:name="footnote reference" w:semiHidden="1" w:unhideWhenUsed="1"/>
+    <w:lsdException w:name="annotation reference" w:semiHidden="1" w:unhideWhenUsed="1"/>
+    <w:lsdException w:name="line number" w:semiHidden="1" w:unhideWhenUsed="1"/>
+    <w:lsdException w:name="page number" w:semiHidden="1" w:unhideWhenUsed="1"/>
+    <w:lsdException w:name="endnote reference" w:semiHidden="1" w:unhideWhenUsed="1"/>
+    <w:lsdException w:name="endnote text" w:semiHidden="1" w:unhideWhenUsed="1" w:qFormat="1"/>
+    <w:lsdException w:name="table of authorities" w:semiHidden="1" w:unhideWhenUsed="1"/>
+    <w:lsdException w:name="macro" w:semiHidden="1" w:unhideWhenUsed="1"/>
+    <w:lsdException w:name="toa heading" w:semiHidden="1" w:unhideWhenUsed="1"/>
+    <w:lsdException w:name="List" w:semiHidden="1" w:unhideWhenUsed="1"/>
+    <w:lsdException w:name="List Bullet" w:semiHidden="1" w:unhideWhenUsed="1"/>
+    <w:lsdException w:name="List Number" w:semiHidden="1" w:unhideWhenUsed="1"/>
+    <w:lsdException w:name="List 2" w:semiHidden="1" w:unhideWhenUsed="1"/>
+    <w:lsdException w:name="List 3" w:semiHidden="1" w:unhideWhenUsed="1"/>
+    <w:lsdException w:name="List 4" w:semiHidden="1" w:unhideWhenUsed="1"/>
+    <w:lsdException w:name="List 5" w:semiHidden="1" w:unhideWhenUsed="1"/>
+    <w:lsdException w:name="List Bullet 2" w:semiHidden="1" w:unhideWhenUsed="1"/>
+    <w:lsdException w:name="List Bullet 3" w:semiHidden="1" w:unhideWhenUsed="1"/>
+    <w:lsdException w:name="List Bullet 4" w:semiHidden="1" w:unhideWhenUsed="1"/>
+    <w:lsdException w:name="List Bullet 5" w:semiHidden="1" w:unhideWhenUsed="1"/>
+    <w:lsdException w:name="List Number 2" w:semiHidden="1" w:unhideWhenUsed="1"/>
+    <w:lsdException w:name="List Number 3" w:semiHidden="1" w:unhideWhenUsed="1"/>
+    <w:lsdException w:name="List Number 4" w:semiHidden="1" w:unhideWhenUsed="1"/>
+    <w:lsdException w:name="List Number 5" w:semiHidden="1" w:unhideWhenUsed="1"/>
+    <w:lsdException w:name="Title" w:uiPriority="10" w:qFormat="1"/>
+    <w:lsdException w:name="Closing" w:semiHidden="1" w:unhideWhenUsed="1"/>
+    <w:lsdException w:name="Signature" w:semiHidden="1" w:unhideWhenUsed="1"/>
+    <w:lsdException w:name="Default Paragraph Font" w:semiHidden="1" w:uiPriority="1" w:unhideWhenUsed="1"/>
+    <w:lsdException w:name="Body Text" w:semiHidden="1" w:unhideWhenUsed="1"/>
+    <w:lsdException w:name="Body Text Indent" w:semiHidden="1" w:unhideWhenUsed="1"/>
+    <w:lsdException w:name="List Continue" w:semiHidden="1" w:unhideWhenUsed="1"/>
+    <w:lsdException w:name="List Continue 2" w:semiHidden="1" w:unhideWhenUsed="1"/>
+    <w:lsdException w:name="List Continue 3" w:semiHidden="1" w:unhideWhenUsed="1"/>
+    <w:lsdException w:name="List Continue 4" w:semiHidden="1" w:unhideWhenUsed="1"/>
+    <w:lsdException w:name="List Continue 5" w:semiHidden="1" w:unhideWhenUsed="1"/>
+    <w:lsdException w:name="Message Header" w:semiHidden="1" w:unhideWhenUsed="1"/>
+    <w:lsdException w:name="Subtitle" w:uiPriority="11" w:qFormat="1"/>
+    <w:lsdException w:name="Salutation" w:semiHidden="1" w:unhideWhenUsed="1"/>
+    <w:lsdException w:name="Date" w:semiHidden="1" w:unhideWhenUsed="1"/>
+    <w:lsdException w:name="Body Text First Indent" w:semiHidden="1" w:unhideWhenUsed="1"/>
+    <w:lsdException w:name="Body Text First Indent 2" w:semiHidden="1" w:unhideWhenUsed="1"/>
+    <w:lsdException w:name="Note Heading" w:semiHidden="1" w:unhideWhenUsed="1"/>
+    <w:lsdException w:name="Body Text 2" w:semiHidden="1" w:unhideWhenUsed="1"/>
+    <w:lsdException w:name="Body Text 3" w:semiHidden="1" w:unhideWhenUsed="1"/>
+    <w:lsdException w:name="Body Text Indent 2" w:semiHidden="1" w:unhideWhenUsed="1"/>
+    <w:lsdException w:name="Body Text Indent 3" w:semiHidden="1" w:unhideWhenUsed="1"/>
+    <w:lsdException w:name="Block Text" w:semiHidden="1" w:unhideWhenUsed="1"/>
+    <w:lsdException w:name="Hyperlink" w:unhideWhenUsed="1"/>
+    <w:lsdException w:name="FollowedHyperlink" w:semiHidden="1" w:unhideWhenUsed="1"/>
+    <w:lsdException w:name="Strong" w:uiPriority="22" w:qFormat="1"/>
+    <w:lsdException w:name="Emphasis" w:uiPriority="20" w:qFormat="1"/>
+    <w:lsdException w:name="Document Map" w:semiHidden="1" w:unhideWhenUsed="1"/>
+    <w:lsdException w:name="Plain Text" w:semiHidden="1" w:unhideWhenUsed="1"/>
+    <w:lsdException w:name="E-mail Signature" w:semiHidden="1" w:unhideWhenUsed="1"/>
+    <w:lsdException w:name="HTML Top of Form" w:semiHidden="1" w:unhideWhenUsed="1"/>
+    <w:lsdException w:name="HTML Bottom of Form" w:semiHidden="1" w:unhideWhenUsed="1"/>
+    <w:lsdException w:name="Normal (Web)" w:semiHidden="1" w:unhideWhenUsed="1"/>
+    <w:lsdException w:name="HTML Acronym" w:semiHidden="1" w:unhideWhenUsed="1"/>
+    <w:lsdException w:name="HTML Address" w:semiHidden="1" w:unhideWhenUsed="1"/>
+    <w:lsdException w:name="HTML Cite" w:semiHidden="1" w:unhideWhenUsed="1"/>
+    <w:lsdException w:name="HTML Code" w:semiHidden="1" w:unhideWhenUsed="1"/>
+    <w:lsdException w:name="HTML Definition" w:semiHidden="1" w:unhideWhenUsed="1"/>
+    <w:lsdException w:name="HTML Keyboard" w:semiHidden="1" w:unhideWhenUsed="1"/>
+    <w:lsdException w:name="HTML Preformatted" w:semiHidden="1" w:unhideWhenUsed="1"/>
+    <w:lsdException w:name="HTML Sample" w:semiHidden="1" w:unhideWhenUsed="1"/>
+    <w:lsdException w:name="HTML Typewriter" w:semiHidden="1" w:unhideWhenUsed="1"/>
+    <w:lsdException w:name="HTML Variable" w:semiHidden="1" w:unhideWhenUsed="1"/>
+    <w:lsdException w:name="Normal Table" w:semiHidden="1" w:unhideWhenUsed="1" w:qFormat="1"/>
+    <w:lsdException w:name="annotation subject" w:semiHidden="1" w:unhideWhenUsed="1"/>
+    <w:lsdException w:name="No List" w:semiHidden="1" w:unhideWhenUsed="1"/>
+    <w:lsdException w:name="Outline List 1" w:semiHidden="1" w:unhideWhenUsed="1"/>
+    <w:lsdException w:name="Outline List 2" w:semiHidden="1" w:unhideWhenUsed="1"/>
+    <w:lsdException w:name="Outline List 3" w:semiHidden="1" w:unhideWhenUsed="1"/>
+    <w:lsdException w:name="Table Simple 1" w:semiHidden="1" w:unhideWhenUsed="1"/>
+    <w:lsdException w:name="Table Simple 2" w:semiHidden="1" w:unhideWhenUsed="1"/>
+    <w:lsdException w:name="Table Simple 3" w:semiHidden="1" w:unhideWhenUsed="1"/>
+    <w:lsdException w:name="Table Classic 1" w:semiHidden="1" w:unhideWhenUsed="1"/>
+    <w:lsdException w:name="Table Classic 2" w:semiHidden="1" w:unhideWhenUsed="1"/>
+    <w:lsdException w:name="Table Classic 3" w:semiHidden="1" w:unhideWhenUsed="1"/>
+    <w:lsdException w:name="Table Classic 4" w:semiHidden="1" w:unhideWhenUsed="1"/>
+    <w:lsdException w:name="Table Colorful 1" w:semiHidden="1" w:unhideWhenUsed="1"/>
+    <w:lsdException w:name="Table Colorful 2" w:semiHidden="1" w:unhideWhenUsed="1"/>
+    <w:lsdException w:name="Table Colorful 3" w:semiHidden="1" w:unhideWhenUsed="1"/>
+    <w:lsdException w:name="Table Columns 1" w:semiHidden="1" w:unhideWhenUsed="1"/>
+    <w:lsdException w:name="Table Columns 2" w:semiHidden="1" w:unhideWhenUsed="1"/>
+    <w:lsdException w:name="Table Columns 3" w:semiHidden="1" w:unhideWhenUsed="1"/>
+    <w:lsdException w:name="Table Columns 4" w:semiHidden="1" w:unhideWhenUsed="1"/>
+    <w:lsdException w:name="Table Columns 5" w:semiHidden="1" w:unhideWhenUsed="1"/>
+    <w:lsdException w:name="Table Grid 1" w:semiHidden="1" w:unhideWhenUsed="1"/>
+    <w:lsdException w:name="Table Grid 2" w:semiHidden="1" w:unhideWhenUsed="1"/>
+    <w:lsdException w:name="Table Grid 3" w:semiHidden="1" w:unhideWhenUsed="1"/>
+    <w:lsdException w:name="Table Grid 4" w:semiHidden="1" w:unhideWhenUsed="1"/>
+    <w:lsdException w:name="Table Grid 5" w:semiHidden="1" w:unhideWhenUsed="1"/>
+    <w:lsdException w:name="Table Grid 6" w:semiHidden="1" w:unhideWhenUsed="1"/>
+    <w:lsdException w:name="Table Grid 7" w:semiHidden="1" w:unhideWhenUsed="1"/>
+    <w:lsdException w:name="Table Grid 8" w:semiHidden="1" w:unhideWhenUsed="1"/>
+    <w:lsdException w:name="Table List 1" w:semiHidden="1" w:unhideWhenUsed="1"/>
+    <w:lsdException w:name="Table List 2" w:semiHidden="1" w:unhideWhenUsed="1"/>
+    <w:lsdException w:name="Table List 3" w:semiHidden="1" w:unhideWhenUsed="1"/>
+    <w:lsdException w:name="Table List 4" w:semiHidden="1" w:unhideWhenUsed="1"/>
+    <w:lsdException w:name="Table List 5" w:semiHidden="1" w:unhideWhenUsed="1"/>
+    <w:lsdException w:name="Table List 6" w:semiHidden="1" w:unhideWhenUsed="1"/>
+    <w:lsdException w:name="Table List 7" w:semiHidden="1" w:unhideWhenUsed="1"/>
+    <w:lsdException w:name="Table List 8" w:semiHidden="1" w:unhideWhenUsed="1"/>
+    <w:lsdException w:name="Table 3D effects 1" w:semiHidden="1" w:unhideWhenUsed="1"/>
+    <w:lsdException w:name="Table 3D effects 2" w:semiHidden="1" w:unhideWhenUsed="1"/>
+    <w:lsdException w:name="Table 3D effects 3" w:semiHidden="1" w:unhideWhenUsed="1"/>
+    <w:lsdException w:name="Table Contemporary" w:semiHidden="1" w:unhideWhenUsed="1"/>
+    <w:lsdException w:name="Table Elegant" w:semiHidden="1" w:unhideWhenUsed="1"/>
+    <w:lsdException w:name="Table Professional" w:semiHidden="1" w:unhideWhenUsed="1"/>
+    <w:lsdException w:name="Table Subtle 1" w:semiHidden="1" w:unhideWhenUsed="1"/>
+    <w:lsdException w:name="Table Subtle 2" w:semiHidden="1" w:unhideWhenUsed="1"/>
+    <w:lsdException w:name="Table Web 1" w:semiHidden="1" w:unhideWhenUsed="1"/>
+    <w:lsdException w:name="Table Web 2" w:semiHidden="1" w:unhideWhenUsed="1"/>
+    <w:lsdException w:name="Table Web 3" w:semiHidden="1" w:unhideWhenUsed="1"/>
+    <w:lsdException w:name="Balloon Text" w:semiHidden="1" w:unhideWhenUsed="1" w:qFormat="1"/>
+    <w:lsdException w:name="Table Grid" w:semiHidden="1" w:uiPriority="39" w:unhideWhenUsed="1" w:qFormat="1"/>
+    <w:lsdException w:name="Table Theme" w:semiHidden="1" w:unhideWhenUsed="1"/>
+    <w:lsdException w:name="Placeholder Text" w:semiHidden="1" w:unhideWhenUsed="1"/>
+    <w:lsdException w:name="No Spacing" w:uiPriority="1" w:qFormat="1"/>
+    <w:lsdException w:name="Light Shading" w:uiPriority="60"/>
+    <w:lsdException w:name="Light List" w:uiPriority="61"/>
+    <w:lsdException w:name="Light Grid" w:uiPriority="62"/>
+    <w:lsdException w:name="Medium Shading 1" w:uiPriority="63"/>
+    <w:lsdException w:name="Medium Shading 2" w:uiPriority="64"/>
+    <w:lsdException w:name="Medium List 1" w:uiPriority="65"/>
+    <w:lsdException w:name="Medium List 2" w:uiPriority="66"/>
+    <w:lsdException w:name="Medium Grid 1" w:uiPriority="67"/>
+    <w:lsdException w:name="Medium Grid 2" w:uiPriority="68"/>
+    <w:lsdException w:name="Medium Grid 3" w:uiPriority="69"/>
+    <w:lsdException w:name="Dark List" w:uiPriority="70"/>
+    <w:lsdException w:name="Colorful Shading" w:uiPriority="71"/>
+    <w:lsdException w:name="Colorful List" w:uiPriority="72"/>
+    <w:lsdException w:name="Colorful Grid" w:uiPriority="73"/>
+    <w:lsdException w:name="Light Shading Accent 1" w:uiPriority="60"/>
+    <w:lsdException w:name="Light List Accent 1" w:uiPriority="61"/>
+    <w:lsdException w:name="Light Grid Accent 1" w:uiPriority="62"/>
+    <w:lsdException w:name="Medium Shading 1 Accent 1" w:uiPriority="63"/>
+    <w:lsdException w:name="Medium Shading 2 Accent 1" w:uiPriority="64"/>
+    <w:lsdException w:name="Medium List 1 Accent 1" w:uiPriority="65"/>
+    <w:lsdException w:name="Revision" w:semiHidden="1"/>
+    <w:lsdException w:name="List Paragraph" w:uiPriority="34" w:qFormat="1"/>
+    <w:lsdException w:name="Medium List 2 Accent 1" w:uiPriority="66"/>
+    <w:lsdException w:name="Medium Grid 1 Accent 1" w:uiPriority="67"/>
+    <w:lsdException w:name="Medium Grid 2 Accent 1" w:uiPriority="68"/>
+    <w:lsdException w:name="Medium Grid 3 Accent 1" w:uiPriority="69"/>
+    <w:lsdException w:name="Dark List Accent 1" w:uiPriority="70"/>
+    <w:lsdException w:name="Colorful Shading Accent 1" w:uiPriority="71"/>
+    <w:lsdException w:name="Colorful List Accent 1" w:uiPriority="72"/>
+    <w:lsdException w:name="Colorful Grid Accent 1" w:uiPriority="73"/>
+    <w:lsdException w:name="Light Shading Accent 2" w:uiPriority="60"/>
+    <w:lsdException w:name="Light List Accent 2" w:uiPriority="61"/>
+    <w:lsdException w:name="Light Grid Accent 2" w:uiPriority="62"/>
+    <w:lsdException w:name="Medium Shading 1 Accent 2" w:uiPriority="63"/>
+    <w:lsdException w:name="Medium Shading 2 Accent 2" w:uiPriority="64"/>
+    <w:lsdException w:name="Medium List 1 Accent 2" w:uiPriority="65"/>
+    <w:lsdException w:name="Medium List 2 Accent 2" w:uiPriority="66"/>
+    <w:lsdException w:name="Medium Grid 1 Accent 2" w:uiPriority="67"/>
+    <w:lsdException w:name="Medium Grid 2 Accent 2" w:uiPriority="68"/>
+    <w:lsdException w:name="Medium Grid 3 Accent 2" w:uiPriority="69"/>
+    <w:lsdException w:name="Dark List Accent 2" w:uiPriority="70"/>
+    <w:lsdException w:name="Colorful Shading Accent 2" w:uiPriority="71"/>
+    <w:lsdException w:name="Colorful List Accent 2" w:uiPriority="72"/>
+    <w:lsdException w:name="Colorful Grid Accent 2" w:uiPriority="73"/>
+    <w:lsdException w:name="Light Shading Accent 3" w:uiPriority="60"/>
+    <w:lsdException w:name="Light List Accent 3" w:uiPriority="61"/>
+    <w:lsdException w:name="Light Grid Accent 3" w:uiPriority="62"/>
+    <w:lsdException w:name="Medium Shading 1 Accent 3" w:uiPriority="63"/>
+    <w:lsdException w:name="Medium Shading 2 Accent 3" w:uiPriority="64"/>
+    <w:lsdException w:name="Medium List 1 Accent 3" w:uiPriority="65"/>
+    <w:lsdException w:name="Medium List 2 Accent 3" w:uiPriority="66"/>
+    <w:lsdException w:name="Medium Grid 1 Accent 3" w:uiPriority="67"/>
+    <w:lsdException w:name="Medium Grid 2 Accent 3" w:uiPriority="68"/>
+    <w:lsdException w:name="Medium Grid 3 Accent 3" w:uiPriority="69"/>
+    <w:lsdException w:name="Dark List Accent 3" w:uiPriority="70"/>
+    <w:lsdException w:name="Colorful Shading Accent 3" w:uiPriority="71"/>
+    <w:lsdException w:name="Colorful List Accent 3" w:uiPriority="72"/>
+    <w:lsdException w:name="Colorful Grid Accent 3" w:uiPriority="73"/>
+    <w:lsdException w:name="Light Shading Accent 4" w:uiPriority="60"/>
+    <w:lsdException w:name="Light List Accent 4" w:uiPriority="61"/>
+    <w:lsdException w:name="Light Grid Accent 4" w:uiPriority="62"/>
+    <w:lsdException w:name="Medium Shading 1 Accent 4" w:uiPriority="63"/>
+    <w:lsdException w:name="Medium Shading 2 Accent 4" w:uiPriority="64"/>
+    <w:lsdException w:name="Medium List 1 Accent 4" w:uiPriority="65"/>
+    <w:lsdException w:name="Medium List 2 Accent 4" w:uiPriority="66"/>
+    <w:lsdException w:name="Medium Grid 1 Accent 4" w:uiPriority="67"/>
+    <w:lsdException w:name="Medium Grid 2 Accent 4" w:uiPriority="68"/>
+    <w:lsdException w:name="Medium Grid 3 Accent 4" w:uiPriority="69"/>
+    <w:lsdException w:name="Dark List Accent 4" w:uiPriority="70"/>
+    <w:lsdException w:name="Colorful Shading Accent 4" w:uiPriority="71"/>
+    <w:lsdException w:name="Colorful List Accent 4" w:uiPriority="72"/>
+    <w:lsdException w:name="Colorful Grid Accent 4" w:uiPriority="73"/>
+    <w:lsdException w:name="Light Shading Accent 5" w:uiPriority="60"/>
+    <w:lsdException w:name="Light List Accent 5" w:uiPriority="61"/>
+    <w:lsdException w:name="Light Grid Accent 5" w:uiPriority="62"/>
+    <w:lsdException w:name="Medium Shading 1 Accent 5" w:uiPriority="63"/>
+    <w:lsdException w:name="Medium Shading 2 Accent 5" w:uiPriority="64"/>
+    <w:lsdException w:name="Medium List 1 Accent 5" w:uiPriority="65"/>
+    <w:lsdException w:name="Medium List 2 Accent 5" w:uiPriority="66"/>
+    <w:lsdException w:name="Medium Grid 1 Accent 5" w:uiPriority="67"/>
+    <w:lsdException w:name="Medium Grid 2 Accent 5" w:uiPriority="68"/>
+    <w:lsdException w:name="Medium Grid 3 Accent 5" w:uiPriority="69"/>
+    <w:lsdException w:name="Dark List Accent 5" w:uiPriority="70"/>
+    <w:lsdException w:name="Colorful Shading Accent 5" w:uiPriority="71"/>
+    <w:lsdException w:name="Colorful List Accent 5" w:uiPriority="72"/>
+    <w:lsdException w:name="Colorful Grid Accent 5" w:uiPriority="73"/>
+    <w:lsdException w:name="Light Shading Accent 6" w:uiPriority="60"/>
+    <w:lsdException w:name="Light List Accent 6" w:uiPriority="61"/>
+    <w:lsdException w:name="Light Grid Accent 6" w:uiPriority="62"/>
+    <w:lsdException w:name="Medium Shading 1 Accent 6" w:uiPriority="63"/>
+    <w:lsdException w:name="Medium Shading 2 Accent 6" w:uiPriority="64"/>
+    <w:lsdException w:name="Medium List 1 Accent 6" w:uiPriority="65"/>
+    <w:lsdException w:name="Medium List 2 Accent 6" w:uiPriority="66"/>
+    <w:lsdException w:name="Medium Grid 1 Accent 6" w:uiPriority="67"/>
+    <w:lsdException w:name="Medium Grid 2 Accent 6" w:uiPriority="68"/>
+    <w:lsdException w:name="Medium Grid 3 Accent 6" w:uiPriority="69"/>
+    <w:lsdException w:name="Dark List Accent 6" w:uiPriority="70"/>
+    <w:lsdException w:name="Colorful Shading Accent 6" w:uiPriority="71"/>
+    <w:lsdException w:name="Colorful List Accent 6" w:uiPriority="72"/>
+    <w:lsdException w:name="Colorful Grid Accent 6" w:uiPriority="73"/>
+    <w:lsdException w:name="Subtle Emphasis" w:uiPriority="19" w:qFormat="1"/>
+    <w:lsdException w:name="Intense Emphasis" w:uiPriority="21" w:qFormat="1"/>
+    <w:lsdException w:name="Subtle Reference" w:uiPriority="31" w:qFormat="1"/>
+    <w:lsdException w:name="Intense Reference" w:uiPriority="32" w:qFormat="1"/>
+    <w:lsdException w:name="Book Title" w:uiPriority="33" w:qFormat="1"/>
+    <w:lsdException w:name="Bibliography" w:semiHidden="1" w:uiPriority="37" w:unhideWhenUsed="1"/>
+    <w:lsdException w:name="TOC Heading" w:semiHidden="1" w:uiPriority="39" w:unhideWhenUsed="1" w:qFormat="1"/>
+    <w:lsdException w:name="Plain Table 1" w:uiPriority="41"/>
+    <w:lsdException w:name="Plain Table 2" w:uiPriority="42"/>
+    <w:lsdException w:name="Plain Table 3" w:uiPriority="43"/>
+    <w:lsdException w:name="Plain Table 4" w:uiPriority="44"/>
+    <w:lsdException w:name="Plain Table 5" w:uiPriority="45"/>
+    <w:lsdException w:name="Grid Table Light" w:uiPriority="40"/>
+    <w:lsdException w:name="Grid Table 1 Light" w:uiPriority="46"/>
+    <w:lsdException w:name="Grid Table 2" w:uiPriority="47"/>
+    <w:lsdException w:name="Grid Table 3" w:uiPriority="48"/>
+    <w:lsdException w:name="Grid Table 4" w:uiPriority="49"/>
+    <w:lsdException w:name="Grid Table 5 Dark" w:uiPriority="50"/>
+    <w:lsdException w:name="Grid Table 6 Colorful" w:uiPriority="51"/>
+    <w:lsdException w:name="Grid Table 7 Colorful" w:uiPriority="52"/>
+    <w:lsdException w:name="Grid Table 1 Light Accent 1" w:uiPriority="46"/>
+    <w:lsdException w:name="Grid Table 2 Accent 1" w:uiPriority="47"/>
+    <w:lsdException w:name="Grid Table 3 Accent 1" w:uiPriority="48"/>
+    <w:lsdException w:name="Grid Table 4 Accent 1" w:uiPriority="49"/>
+    <w:lsdException w:name="Grid Table 5 Dark Accent 1" w:uiPriority="50"/>
+    <w:lsdException w:name="Grid Table 6 Colorful Accent 1" w:uiPriority="51"/>
+    <w:lsdException w:name="Grid Table 7 Colorful Accent 1" w:uiPriority="52"/>
+    <w:lsdException w:name="Grid Table 1 Light Accent 2" w:uiPriority="46"/>
+    <w:lsdException w:name="Grid Table 2 Accent 2" w:uiPriority="47"/>
+    <w:lsdException w:name="Grid Table 3 Accent 2" w:uiPriority="48"/>
+    <w:lsdException w:name="Grid Table 4 Accent 2" w:uiPriority="49"/>
+    <w:lsdException w:name="Grid Table 5 Dark Accent 2" w:uiPriority="50"/>
+    <w:lsdException w:name="Grid Table 6 Colorful Accent 2" w:uiPriority="51"/>
+    <w:lsdException w:name="Grid Table 7 Colorful Accent 2" w:uiPriority="52"/>
+    <w:lsdException w:name="Grid Table 1 Light Accent 3" w:uiPriority="46"/>
+    <w:lsdException w:name="Grid Table 2 Accent 3" w:uiPriority="47"/>
+    <w:lsdException w:name="Grid Table 3 Accent 3" w:uiPriority="48"/>
+    <w:lsdException w:name="Grid Table 4 Accent 3" w:uiPriority="49"/>
+    <w:lsdException w:name="Grid Table 5 Dark Accent 3" w:uiPriority="50"/>
+    <w:lsdException w:name="Grid Table 6 Colorful Accent 3" w:uiPriority="51"/>
+    <w:lsdException w:name="Grid Table 7 Colorful Accent 3" w:uiPriority="52"/>
+    <w:lsdException w:name="Grid Table 1 Light Accent 4" w:uiPriority="46"/>
+    <w:lsdException w:name="Grid Table 2 Accent 4" w:uiPriority="47"/>
+    <w:lsdException w:name="Grid Table 3 Accent 4" w:uiPriority="48"/>
+    <w:lsdException w:name="Grid Table 4 Accent 4" w:uiPriority="49"/>
+    <w:lsdException w:name="Grid Table 5 Dark Accent 4" w:uiPriority="50"/>
+    <w:lsdException w:name="Grid Table 6 Colorful Accent 4" w:uiPriority="51"/>
+    <w:lsdException w:name="Grid Table 7 Colorful Accent 4" w:uiPriority="52"/>
+    <w:lsdException w:name="Grid Table 1 Light Accent 5" w:uiPriority="46"/>
+    <w:lsdException w:name="Grid Table 2 Accent 5" w:uiPriority="47"/>
+    <w:lsdException w:name="Grid Table 3 Accent 5" w:uiPriority="48"/>
+    <w:lsdException w:name="Grid Table 4 Accent 5" w:uiPriority="49"/>
+    <w:lsdException w:name="Grid Table 5 Dark Accent 5" w:uiPriority="50"/>
+    <w:lsdException w:name="Grid Table 6 Colorful Accent 5" w:uiPriority="51"/>
+    <w:lsdException w:name="Grid Table 7 Colorful Accent 5" w:uiPriority="52"/>
+    <w:lsdException w:name="Grid Table 1 Light Accent 6" w:uiPriority="46"/>
+    <w:lsdException w:name="Grid Table 2 Accent 6" w:uiPriority="47"/>
+    <w:lsdException w:name="Grid Table 3 Accent 6" w:uiPriority="48"/>
+    <w:lsdException w:name="Grid Table 4 Accent 6" w:uiPriority="49"/>
+    <w:lsdException w:name="Grid Table 5 Dark Accent 6" w:uiPriority="50"/>
+    <w:lsdException w:name="Grid Table 6 Colorful Accent 6" w:uiPriority="51"/>
+    <w:lsdException w:name="Grid Table 7 Colorful Accent 6" w:uiPriority="52"/>
+    <w:lsdException w:name="List Table 1 Light" w:uiPriority="46"/>
+    <w:lsdException w:name="List Table 2" w:uiPriority="47"/>
+    <w:lsdException w:name="List Table 3" w:uiPriority="48"/>
+    <w:lsdException w:name="List Table 4" w:uiPriority="49"/>
+    <w:lsdException w:name="List Table 5 Dark" w:uiPriority="50"/>
+    <w:lsdException w:name="List Table 6 Colorful" w:uiPriority="51"/>
+    <w:lsdException w:name="List Table 7 Colorful" w:uiPriority="52"/>
+    <w:lsdException w:name="List Table 1 Light Accent 1" w:uiPriority="46"/>
+    <w:lsdException w:name="List Table 2 Accent 1" w:uiPriority="47"/>
+    <w:lsdException w:name="List Table 3 Accent 1" w:uiPriority="48"/>
+    <w:lsdException w:name="List Table 4 Accent 1" w:uiPriority="49"/>
+    <w:lsdException w:name="List Table 5 Dark Accent 1" w:uiPriority="50"/>
+    <w:lsdException w:name="List Table 6 Colorful Accent 1" w:uiPriority="51"/>
+    <w:lsdException w:name="List Table 7 Colorful Accent 1" w:uiPriority="52"/>
+    <w:lsdException w:name="List Table 1 Light Accent 2" w:uiPriority="46"/>
+    <w:lsdException w:name="List Table 2 Accent 2" w:uiPriority="47"/>
+    <w:lsdException w:name="List Table 3 Accent 2" w:uiPriority="48"/>
+    <w:lsdException w:name="List Table 4 Accent 2" w:uiPriority="49"/>
+    <w:lsdException w:name="List Table 5 Dark Accent 2" w:uiPriority="50"/>
+    <w:lsdException w:name="List Table 6 Colorful Accent 2" w:uiPriority="51"/>
+    <w:lsdException w:name="List Table 7 Colorful Accent 2" w:uiPriority="52"/>
+    <w:lsdException w:name="List Table 1 Light Accent 3" w:uiPriority="46"/>
+    <w:lsdException w:name="List Table 2 Accent 3" w:uiPriority="47"/>
+    <w:lsdException w:name="List Table 3 Accent 3" w:uiPriority="48"/>
+    <w:lsdException w:name="List Table 4 Accent 3" w:uiPriority="49"/>
+    <w:lsdException w:name="List Table 5 Dark Accent 3" w:uiPriority="50"/>
+    <w:lsdException w:name="List Table 6 Colorful Accent 3" w:uiPriority="51"/>
+    <w:lsdException w:name="List Table 7 Colorful Accent 3" w:uiPriority="52"/>
+    <w:lsdException w:name="List Table 1 Light Accent 4" w:uiPriority="46"/>
+    <w:lsdException w:name="List Table 2 Accent 4" w:uiPriority="47"/>
+    <w:lsdException w:name="List Table 3 Accent 4" w:uiPriority="48"/>
+    <w:lsdException w:name="List Table 4 Accent 4" w:uiPriority="49"/>
+    <w:lsdException w:name="List Table 5 Dark Accent 4" w:uiPriority="50"/>
+    <w:lsdException w:name="List Table 6 Colorful Accent 4" w:uiPriority="51"/>
+    <w:lsdException w:name="List Table 7 Colorful Accent 4" w:uiPriority="52"/>
+    <w:lsdException w:name="List Table 1 Light Accent 5" w:uiPriority="46"/>
+    <w:lsdException w:name="List Table 2 Accent 5" w:uiPriority="47"/>
+    <w:lsdException w:name="List Table 3 Accent 5" w:uiPriority="48"/>
+    <w:lsdException w:name="List Table 4 Accent 5" w:uiPriority="49"/>
+    <w:lsdException w:name="List Table 5 Dark Accent 5" w:uiPriority="50"/>
+    <w:lsdException w:name="List Table 6 Colorful Accent 5" w:uiPriority="51"/>
+    <w:lsdException w:name="List Table 7 Colorful Accent 5" w:uiPriority="52"/>
+    <w:lsdException w:name="List Table 1 Light Accent 6" w:uiPriority="46"/>
+    <w:lsdException w:name="List Table 2 Accent 6" w:uiPriority="47"/>
+    <w:lsdException w:name="List Table 3 Accent 6" w:uiPriority="48"/>
+    <w:lsdException w:name="List Table 4 Accent 6" w:uiPriority="49"/>
+    <w:lsdException w:name="List Table 5 Dark Accent 6" w:uiPriority="50"/>
+    <w:lsdException w:name="List Table 6 Colorful Accent 6" w:uiPriority="51"/>
+    <w:lsdException w:name="List Table 7 Colorful Accent 6" w:uiPriority="52"/>
+    <w:lsdException w:name="Mention" w:semiHidden="1" w:unhideWhenUsed="1"/>
+    <w:lsdException w:name="Smart Hyperlink" w:semiHidden="1" w:unhideWhenUsed="1"/>
+    <w:lsdException w:name="Hashtag" w:semiHidden="1" w:unhideWhenUsed="1"/>
+    <w:lsdException w:name="Unresolved Mention" w:semiHidden="1" w:unhideWhenUsed="1"/>
   </w:latentStyles>
   <w:style w:type="paragraph" w:default="1" w:styleId="Normal">
     <w:name w:val="Normal"/>
@@ -27517,7 +27708,6 @@
       <w:spacing w:after="0" w:line="240" w:lineRule="auto"/>
     </w:pPr>
     <w:tblPr>
-      <w:tblInd w:w="0" w:type="dxa"/>
       <w:tblBorders>
         <w:top w:val="single" w:sz="4" w:space="0" w:color="auto"/>
         <w:left w:val="single" w:sz="4" w:space="0" w:color="auto"/>
@@ -27526,708 +27716,6 @@
         <w:insideH w:val="single" w:sz="4" w:space="0" w:color="auto"/>
         <w:insideV w:val="single" w:sz="4" w:space="0" w:color="auto"/>
       </w:tblBorders>
-      <w:tblCellMar>
-        <w:top w:w="0" w:type="dxa"/>
-        <w:left w:w="108" w:type="dxa"/>
-        <w:bottom w:w="0" w:type="dxa"/>
-        <w:right w:w="108" w:type="dxa"/>
-      </w:tblCellMar>
-    </w:tblPr>
-  </w:style>
-  <w:style w:type="paragraph" w:customStyle="1" w:styleId="Default">
-    <w:name w:val="Default"/>
-    <w:pPr>
-      <w:autoSpaceDE w:val="0"/>
-      <w:autoSpaceDN w:val="0"/>
-      <w:adjustRightInd w:val="0"/>
-      <w:spacing w:after="0" w:line="240" w:lineRule="auto"/>
-    </w:pPr>
-    <w:rPr>
-      <w:rFonts w:ascii="Times New Roman" w:hAnsi="Times New Roman" w:cs="Times New Roman"/>
-      <w:color w:val="000000"/>
-      <w:sz w:val="24"/>
-      <w:szCs w:val="24"/>
-      <w:lang w:eastAsia="en-US"/>
-    </w:rPr>
-  </w:style>
-  <w:style w:type="paragraph" w:styleId="PargrafodaLista">
-    <w:name w:val="List Paragraph"/>
-    <w:basedOn w:val="Normal"/>
-    <w:uiPriority w:val="34"/>
-    <w:qFormat/>
-    <w:pPr>
-      <w:ind w:left="720"/>
-      <w:contextualSpacing/>
-    </w:pPr>
-  </w:style>
-  <w:style w:type="character" w:customStyle="1" w:styleId="CabealhoChar">
-    <w:name w:val="Cabeçalho Char"/>
-    <w:basedOn w:val="Fontepargpadro"/>
-    <w:link w:val="Cabealho"/>
-    <w:uiPriority w:val="99"/>
-  </w:style>
-  <w:style w:type="character" w:customStyle="1" w:styleId="RodapChar">
-    <w:name w:val="Rodapé Char"/>
-    <w:basedOn w:val="Fontepargpadro"/>
-    <w:link w:val="Rodap"/>
-    <w:uiPriority w:val="99"/>
-  </w:style>
-  <w:style w:type="character" w:customStyle="1" w:styleId="TCC1Char">
-    <w:name w:val="TCC 1 Char"/>
-    <w:basedOn w:val="Fontepargpadro"/>
-    <w:link w:val="TCC1"/>
-    <w:rPr>
-      <w:rFonts w:ascii="Arial" w:hAnsi="Arial" w:cs="Arial"/>
-      <w:b/>
-      <w:sz w:val="24"/>
-      <w:szCs w:val="24"/>
-    </w:rPr>
-  </w:style>
-  <w:style w:type="character" w:customStyle="1" w:styleId="Ttulo1Char">
-    <w:name w:val="Título 1 Char"/>
-    <w:basedOn w:val="Fontepargpadro"/>
-    <w:link w:val="Ttulo1"/>
-    <w:uiPriority w:val="9"/>
-    <w:rPr>
-      <w:rFonts w:ascii="Times New Roman" w:eastAsia="Times New Roman" w:hAnsi="Times New Roman" w:cs="Times New Roman"/>
-      <w:b/>
-      <w:bCs/>
-      <w:kern w:val="36"/>
-      <w:sz w:val="48"/>
-      <w:szCs w:val="48"/>
-      <w:lang w:eastAsia="pt-BR"/>
-    </w:rPr>
-  </w:style>
-  <w:style w:type="paragraph" w:customStyle="1" w:styleId="CabealhodoSumrio1">
-    <w:name w:val="Cabeçalho do Sumário1"/>
-    <w:basedOn w:val="Ttulo1"/>
-    <w:next w:val="Normal"/>
-    <w:uiPriority w:val="39"/>
-    <w:semiHidden/>
-    <w:unhideWhenUsed/>
-    <w:qFormat/>
-    <w:pPr>
-      <w:keepNext/>
-      <w:keepLines/>
-      <w:spacing w:before="480" w:beforeAutospacing="0" w:after="0" w:afterAutospacing="0" w:line="276" w:lineRule="auto"/>
-      <w:outlineLvl w:val="9"/>
-    </w:pPr>
-    <w:rPr>
-      <w:rFonts w:asciiTheme="majorHAnsi" w:eastAsiaTheme="majorEastAsia" w:hAnsiTheme="majorHAnsi" w:cstheme="majorBidi"/>
-      <w:color w:val="365F91" w:themeColor="accent1" w:themeShade="BF"/>
-      <w:kern w:val="0"/>
-      <w:sz w:val="28"/>
-      <w:szCs w:val="28"/>
-    </w:rPr>
-  </w:style>
-  <w:style w:type="character" w:customStyle="1" w:styleId="TextodebaloChar">
-    <w:name w:val="Texto de balão Char"/>
-    <w:basedOn w:val="Fontepargpadro"/>
-    <w:link w:val="Textodebalo"/>
-    <w:uiPriority w:val="99"/>
-    <w:semiHidden/>
-    <w:rPr>
-      <w:rFonts w:ascii="Tahoma" w:hAnsi="Tahoma" w:cs="Tahoma"/>
-      <w:sz w:val="16"/>
-      <w:szCs w:val="16"/>
-    </w:rPr>
-  </w:style>
-  <w:style w:type="paragraph" w:styleId="SemEspaamento">
-    <w:name w:val="No Spacing"/>
-    <w:uiPriority w:val="1"/>
-    <w:qFormat/>
-    <w:pPr>
-      <w:spacing w:after="0" w:line="240" w:lineRule="auto"/>
-    </w:pPr>
-    <w:rPr>
-      <w:sz w:val="22"/>
-      <w:szCs w:val="22"/>
-      <w:lang w:eastAsia="en-US"/>
-    </w:rPr>
-  </w:style>
-  <w:style w:type="character" w:customStyle="1" w:styleId="Ttulo2Char">
-    <w:name w:val="Título 2 Char"/>
-    <w:basedOn w:val="Fontepargpadro"/>
-    <w:link w:val="Ttulo2"/>
-    <w:uiPriority w:val="9"/>
-    <w:semiHidden/>
-    <w:qFormat/>
-    <w:rPr>
-      <w:rFonts w:asciiTheme="majorHAnsi" w:eastAsiaTheme="majorEastAsia" w:hAnsiTheme="majorHAnsi" w:cstheme="majorBidi"/>
-      <w:bCs/>
-      <w:sz w:val="26"/>
-      <w:szCs w:val="26"/>
-    </w:rPr>
-  </w:style>
-  <w:style w:type="paragraph" w:customStyle="1" w:styleId="TCC2">
-    <w:name w:val="TCC 2"/>
-    <w:basedOn w:val="Normal"/>
-    <w:link w:val="TCC2Char"/>
-    <w:qFormat/>
-    <w:pPr>
-      <w:spacing w:line="360" w:lineRule="auto"/>
-      <w:jc w:val="both"/>
-    </w:pPr>
-    <w:rPr>
-      <w:rFonts w:cs="Arial"/>
-      <w:szCs w:val="24"/>
-    </w:rPr>
-  </w:style>
-  <w:style w:type="character" w:customStyle="1" w:styleId="TCC2Char">
-    <w:name w:val="TCC 2 Char"/>
-    <w:basedOn w:val="Fontepargpadro"/>
-    <w:link w:val="TCC2"/>
-    <w:qFormat/>
-    <w:rPr>
-      <w:rFonts w:ascii="Arial" w:hAnsi="Arial" w:cs="Arial"/>
-      <w:sz w:val="24"/>
-      <w:szCs w:val="24"/>
-    </w:rPr>
-  </w:style>
-  <w:style w:type="paragraph" w:customStyle="1" w:styleId="TCC3">
-    <w:name w:val="TCC 3"/>
-    <w:basedOn w:val="TCC2"/>
-    <w:link w:val="TCC3Char"/>
-    <w:qFormat/>
-  </w:style>
-  <w:style w:type="character" w:customStyle="1" w:styleId="TCC3Char">
-    <w:name w:val="TCC 3 Char"/>
-    <w:basedOn w:val="TCC2Char"/>
-    <w:link w:val="TCC3"/>
-    <w:qFormat/>
-    <w:rPr>
-      <w:rFonts w:ascii="Arial" w:hAnsi="Arial" w:cs="Arial"/>
-      <w:sz w:val="24"/>
-      <w:szCs w:val="24"/>
-    </w:rPr>
-  </w:style>
-  <w:style w:type="paragraph" w:customStyle="1" w:styleId="tituloQuadro">
-    <w:name w:val="titulo Quadro"/>
-    <w:basedOn w:val="Normal"/>
-    <w:link w:val="tituloQuadroChar"/>
-    <w:qFormat/>
-    <w:pPr>
-      <w:spacing w:after="0"/>
-      <w:jc w:val="center"/>
-    </w:pPr>
-  </w:style>
-  <w:style w:type="character" w:customStyle="1" w:styleId="tituloQuadroChar">
-    <w:name w:val="titulo Quadro Char"/>
-    <w:basedOn w:val="Fontepargpadro"/>
-    <w:link w:val="tituloQuadro"/>
-    <w:qFormat/>
-    <w:rPr>
-      <w:rFonts w:ascii="Arial" w:hAnsi="Arial"/>
-      <w:sz w:val="24"/>
-    </w:rPr>
-  </w:style>
-  <w:style w:type="character" w:customStyle="1" w:styleId="TextodenotadefimChar">
-    <w:name w:val="Texto de nota de fim Char"/>
-    <w:basedOn w:val="Fontepargpadro"/>
-    <w:link w:val="Textodenotadefim"/>
-    <w:uiPriority w:val="99"/>
-    <w:semiHidden/>
-    <w:qFormat/>
-    <w:rPr>
-      <w:rFonts w:ascii="Arial" w:hAnsi="Arial"/>
-      <w:sz w:val="20"/>
-      <w:szCs w:val="20"/>
-    </w:rPr>
-  </w:style>
-  <w:style w:type="character" w:customStyle="1" w:styleId="Ttulo3Char">
-    <w:name w:val="Título 3 Char"/>
-    <w:basedOn w:val="Fontepargpadro"/>
-    <w:link w:val="Ttulo3"/>
-    <w:uiPriority w:val="9"/>
-    <w:semiHidden/>
-    <w:rsid w:val="00D36DF4"/>
-    <w:rPr>
-      <w:rFonts w:asciiTheme="majorHAnsi" w:eastAsiaTheme="majorEastAsia" w:hAnsiTheme="majorHAnsi" w:cstheme="majorBidi"/>
-      <w:b/>
-      <w:bCs/>
-      <w:color w:val="4F81BD" w:themeColor="accent1"/>
-      <w:sz w:val="24"/>
-      <w:szCs w:val="22"/>
-      <w:lang w:eastAsia="en-US"/>
-    </w:rPr>
-  </w:style>
-  <w:style w:type="paragraph" w:styleId="Sumrio3">
-    <w:name w:val="toc 3"/>
-    <w:basedOn w:val="Normal"/>
-    <w:next w:val="Normal"/>
-    <w:autoRedefine/>
-    <w:uiPriority w:val="39"/>
-    <w:unhideWhenUsed/>
-    <w:rsid w:val="002A7A62"/>
-    <w:pPr>
-      <w:spacing w:after="100"/>
-      <w:ind w:left="480"/>
-    </w:pPr>
-  </w:style>
-  <w:style w:type="paragraph" w:styleId="NormalWeb">
-    <w:name w:val="Normal (Web)"/>
-    <w:basedOn w:val="Normal"/>
-    <w:uiPriority w:val="99"/>
-    <w:semiHidden/>
-    <w:unhideWhenUsed/>
-    <w:rsid w:val="006357A1"/>
-    <w:pPr>
-      <w:spacing w:before="100" w:beforeAutospacing="1" w:after="100" w:afterAutospacing="1" w:line="240" w:lineRule="auto"/>
-    </w:pPr>
-    <w:rPr>
-      <w:rFonts w:ascii="Times New Roman" w:eastAsia="Times New Roman" w:hAnsi="Times New Roman" w:cs="Times New Roman"/>
-      <w:szCs w:val="24"/>
-      <w:lang w:eastAsia="pt-BR"/>
-    </w:rPr>
-  </w:style>
-  <w:style w:type="paragraph" w:styleId="ndicedeilustraes">
-    <w:name w:val="table of figures"/>
-    <w:basedOn w:val="Normal"/>
-    <w:next w:val="Normal"/>
-    <w:uiPriority w:val="99"/>
-    <w:unhideWhenUsed/>
-    <w:rsid w:val="005368FF"/>
-    <w:pPr>
-      <w:spacing w:after="0"/>
-    </w:pPr>
-  </w:style>
-</w:styles>
-</file>
-
-<file path=word/stylesWithEffects.xml><?xml version="1.0" encoding="utf-8"?>
-<w:styles xmlns:wpc="http://schemas.microsoft.com/office/word/2010/wordprocessingCanvas" xmlns:mc="http://schemas.openxmlformats.org/markup-compatibility/2006" xmlns:o="urn:schemas-microsoft-com:office:office" xmlns:r="http://schemas.openxmlformats.org/officeDocument/2006/relationships" xmlns:m="http://schemas.openxmlformats.org/officeDocument/2006/math" xmlns:v="urn:schemas-microsoft-com:vml" xmlns:wp14="http://schemas.microsoft.com/office/word/2010/wordprocessingDrawing" xmlns:wp="http://schemas.openxmlformats.org/drawingml/2006/wordprocessingDrawing" xmlns:w10="urn:schemas-microsoft-com:office:word" xmlns:w="http://schemas.openxmlformats.org/wordprocessingml/2006/main" xmlns:w14="http://schemas.microsoft.com/office/word/2010/wordml" xmlns:wpg="http://schemas.microsoft.com/office/word/2010/wordprocessingGroup" xmlns:wpi="http://schemas.microsoft.com/office/word/2010/wordprocessingInk" xmlns:wne="http://schemas.microsoft.com/office/word/2006/wordml" xmlns:wps="http://schemas.microsoft.com/office/word/2010/wordprocessingShape" mc:Ignorable="w14 wp14">
-  <w:docDefaults>
-    <w:rPrDefault>
-      <w:rPr>
-        <w:rFonts w:asciiTheme="minorHAnsi" w:eastAsiaTheme="minorHAnsi" w:hAnsiTheme="minorHAnsi" w:cstheme="minorBidi"/>
-        <w:lang w:val="pt-BR" w:eastAsia="pt-BR" w:bidi="ar-SA"/>
-      </w:rPr>
-    </w:rPrDefault>
-    <w:pPrDefault>
-      <w:pPr>
-        <w:spacing w:after="200" w:line="276" w:lineRule="auto"/>
-      </w:pPr>
-    </w:pPrDefault>
-  </w:docDefaults>
-  <w:latentStyles w:defLockedState="0" w:defUIPriority="99" w:defSemiHidden="1" w:defUnhideWhenUsed="1" w:defQFormat="0" w:count="267">
-    <w:lsdException w:name="Normal" w:semiHidden="0" w:uiPriority="0" w:unhideWhenUsed="0" w:qFormat="1"/>
-    <w:lsdException w:name="heading 1" w:semiHidden="0" w:uiPriority="9" w:unhideWhenUsed="0" w:qFormat="1"/>
-    <w:lsdException w:name="heading 2" w:uiPriority="9" w:qFormat="1"/>
-    <w:lsdException w:name="heading 3" w:uiPriority="9" w:qFormat="1"/>
-    <w:lsdException w:name="heading 4" w:uiPriority="9" w:qFormat="1"/>
-    <w:lsdException w:name="heading 5" w:uiPriority="9" w:qFormat="1"/>
-    <w:lsdException w:name="heading 6" w:uiPriority="9" w:qFormat="1"/>
-    <w:lsdException w:name="heading 7" w:uiPriority="9" w:qFormat="1"/>
-    <w:lsdException w:name="heading 8" w:uiPriority="9" w:qFormat="1"/>
-    <w:lsdException w:name="heading 9" w:uiPriority="9" w:qFormat="1"/>
-    <w:lsdException w:name="toc 1" w:semiHidden="0" w:uiPriority="39" w:qFormat="1"/>
-    <w:lsdException w:name="toc 2" w:semiHidden="0" w:uiPriority="39"/>
-    <w:lsdException w:name="toc 3" w:uiPriority="39"/>
-    <w:lsdException w:name="toc 4" w:uiPriority="39"/>
-    <w:lsdException w:name="toc 5" w:uiPriority="39"/>
-    <w:lsdException w:name="toc 6" w:uiPriority="39"/>
-    <w:lsdException w:name="toc 7" w:uiPriority="39"/>
-    <w:lsdException w:name="toc 8" w:uiPriority="39"/>
-    <w:lsdException w:name="toc 9" w:uiPriority="39"/>
-    <w:lsdException w:name="header" w:semiHidden="0" w:qFormat="1"/>
-    <w:lsdException w:name="footer" w:semiHidden="0"/>
-    <w:lsdException w:name="caption" w:semiHidden="0" w:uiPriority="35" w:qFormat="1"/>
-    <w:lsdException w:name="endnote text" w:qFormat="1"/>
-    <w:lsdException w:name="Title" w:semiHidden="0" w:uiPriority="10" w:unhideWhenUsed="0" w:qFormat="1"/>
-    <w:lsdException w:name="Default Paragraph Font" w:uiPriority="1"/>
-    <w:lsdException w:name="Subtitle" w:semiHidden="0" w:uiPriority="11" w:unhideWhenUsed="0" w:qFormat="1"/>
-    <w:lsdException w:name="Hyperlink" w:semiHidden="0"/>
-    <w:lsdException w:name="Strong" w:semiHidden="0" w:uiPriority="22" w:unhideWhenUsed="0" w:qFormat="1"/>
-    <w:lsdException w:name="Emphasis" w:semiHidden="0" w:uiPriority="20" w:unhideWhenUsed="0" w:qFormat="1"/>
-    <w:lsdException w:name="Normal Table" w:qFormat="1"/>
-    <w:lsdException w:name="Balloon Text" w:qFormat="1"/>
-    <w:lsdException w:name="Table Grid" w:uiPriority="39" w:qFormat="1"/>
-    <w:lsdException w:name="No Spacing" w:semiHidden="0" w:uiPriority="1" w:unhideWhenUsed="0" w:qFormat="1"/>
-    <w:lsdException w:name="Light Shading" w:semiHidden="0" w:uiPriority="60" w:unhideWhenUsed="0"/>
-    <w:lsdException w:name="Light List" w:semiHidden="0" w:uiPriority="61" w:unhideWhenUsed="0"/>
-    <w:lsdException w:name="Light Grid" w:semiHidden="0" w:uiPriority="62" w:unhideWhenUsed="0"/>
-    <w:lsdException w:name="Medium Shading 1" w:semiHidden="0" w:uiPriority="63" w:unhideWhenUsed="0"/>
-    <w:lsdException w:name="Medium Shading 2" w:semiHidden="0" w:uiPriority="64" w:unhideWhenUsed="0"/>
-    <w:lsdException w:name="Medium List 1" w:semiHidden="0" w:uiPriority="65" w:unhideWhenUsed="0"/>
-    <w:lsdException w:name="Medium List 2" w:semiHidden="0" w:uiPriority="66" w:unhideWhenUsed="0"/>
-    <w:lsdException w:name="Medium Grid 1" w:semiHidden="0" w:uiPriority="67" w:unhideWhenUsed="0"/>
-    <w:lsdException w:name="Medium Grid 2" w:semiHidden="0" w:uiPriority="68" w:unhideWhenUsed="0"/>
-    <w:lsdException w:name="Medium Grid 3" w:semiHidden="0" w:uiPriority="69" w:unhideWhenUsed="0"/>
-    <w:lsdException w:name="Dark List" w:semiHidden="0" w:uiPriority="70" w:unhideWhenUsed="0"/>
-    <w:lsdException w:name="Colorful Shading" w:semiHidden="0" w:uiPriority="71" w:unhideWhenUsed="0"/>
-    <w:lsdException w:name="Colorful List" w:semiHidden="0" w:uiPriority="72" w:unhideWhenUsed="0"/>
-    <w:lsdException w:name="Colorful Grid" w:semiHidden="0" w:uiPriority="73" w:unhideWhenUsed="0"/>
-    <w:lsdException w:name="Light Shading Accent 1" w:semiHidden="0" w:uiPriority="60" w:unhideWhenUsed="0"/>
-    <w:lsdException w:name="Light List Accent 1" w:semiHidden="0" w:uiPriority="61" w:unhideWhenUsed="0"/>
-    <w:lsdException w:name="Light Grid Accent 1" w:semiHidden="0" w:uiPriority="62" w:unhideWhenUsed="0"/>
-    <w:lsdException w:name="Medium Shading 1 Accent 1" w:semiHidden="0" w:uiPriority="63" w:unhideWhenUsed="0"/>
-    <w:lsdException w:name="Medium Shading 2 Accent 1" w:semiHidden="0" w:uiPriority="64" w:unhideWhenUsed="0"/>
-    <w:lsdException w:name="Medium List 1 Accent 1" w:semiHidden="0" w:uiPriority="65" w:unhideWhenUsed="0"/>
-    <w:lsdException w:name="Revision" w:unhideWhenUsed="0"/>
-    <w:lsdException w:name="List Paragraph" w:semiHidden="0" w:uiPriority="34" w:unhideWhenUsed="0" w:qFormat="1"/>
-    <w:lsdException w:name="Quote" w:semiHidden="0" w:unhideWhenUsed="0"/>
-    <w:lsdException w:name="Intense Quote" w:semiHidden="0" w:unhideWhenUsed="0"/>
-    <w:lsdException w:name="Medium List 2 Accent 1" w:semiHidden="0" w:uiPriority="66" w:unhideWhenUsed="0"/>
-    <w:lsdException w:name="Medium Grid 1 Accent 1" w:semiHidden="0" w:uiPriority="67" w:unhideWhenUsed="0"/>
-    <w:lsdException w:name="Medium Grid 2 Accent 1" w:semiHidden="0" w:uiPriority="68" w:unhideWhenUsed="0"/>
-    <w:lsdException w:name="Medium Grid 3 Accent 1" w:semiHidden="0" w:uiPriority="69" w:unhideWhenUsed="0"/>
-    <w:lsdException w:name="Dark List Accent 1" w:semiHidden="0" w:uiPriority="70" w:unhideWhenUsed="0"/>
-    <w:lsdException w:name="Colorful Shading Accent 1" w:semiHidden="0" w:uiPriority="71" w:unhideWhenUsed="0"/>
-    <w:lsdException w:name="Colorful List Accent 1" w:semiHidden="0" w:uiPriority="72" w:unhideWhenUsed="0"/>
-    <w:lsdException w:name="Colorful Grid Accent 1" w:semiHidden="0" w:uiPriority="73" w:unhideWhenUsed="0"/>
-    <w:lsdException w:name="Light Shading Accent 2" w:semiHidden="0" w:uiPriority="60" w:unhideWhenUsed="0"/>
-    <w:lsdException w:name="Light List Accent 2" w:semiHidden="0" w:uiPriority="61" w:unhideWhenUsed="0"/>
-    <w:lsdException w:name="Light Grid Accent 2" w:semiHidden="0" w:uiPriority="62" w:unhideWhenUsed="0"/>
-    <w:lsdException w:name="Medium Shading 1 Accent 2" w:semiHidden="0" w:uiPriority="63" w:unhideWhenUsed="0"/>
-    <w:lsdException w:name="Medium Shading 2 Accent 2" w:semiHidden="0" w:uiPriority="64" w:unhideWhenUsed="0"/>
-    <w:lsdException w:name="Medium List 1 Accent 2" w:semiHidden="0" w:uiPriority="65" w:unhideWhenUsed="0"/>
-    <w:lsdException w:name="Medium List 2 Accent 2" w:semiHidden="0" w:uiPriority="66" w:unhideWhenUsed="0"/>
-    <w:lsdException w:name="Medium Grid 1 Accent 2" w:semiHidden="0" w:uiPriority="67" w:unhideWhenUsed="0"/>
-    <w:lsdException w:name="Medium Grid 2 Accent 2" w:semiHidden="0" w:uiPriority="68" w:unhideWhenUsed="0"/>
-    <w:lsdException w:name="Medium Grid 3 Accent 2" w:semiHidden="0" w:uiPriority="69" w:unhideWhenUsed="0"/>
-    <w:lsdException w:name="Dark List Accent 2" w:semiHidden="0" w:uiPriority="70" w:unhideWhenUsed="0"/>
-    <w:lsdException w:name="Colorful Shading Accent 2" w:semiHidden="0" w:uiPriority="71" w:unhideWhenUsed="0"/>
-    <w:lsdException w:name="Colorful List Accent 2" w:semiHidden="0" w:uiPriority="72" w:unhideWhenUsed="0"/>
-    <w:lsdException w:name="Colorful Grid Accent 2" w:semiHidden="0" w:uiPriority="73" w:unhideWhenUsed="0"/>
-    <w:lsdException w:name="Light Shading Accent 3" w:semiHidden="0" w:uiPriority="60" w:unhideWhenUsed="0"/>
-    <w:lsdException w:name="Light List Accent 3" w:semiHidden="0" w:uiPriority="61" w:unhideWhenUsed="0"/>
-    <w:lsdException w:name="Light Grid Accent 3" w:semiHidden="0" w:uiPriority="62" w:unhideWhenUsed="0"/>
-    <w:lsdException w:name="Medium Shading 1 Accent 3" w:semiHidden="0" w:uiPriority="63" w:unhideWhenUsed="0"/>
-    <w:lsdException w:name="Medium Shading 2 Accent 3" w:semiHidden="0" w:uiPriority="64" w:unhideWhenUsed="0"/>
-    <w:lsdException w:name="Medium List 1 Accent 3" w:semiHidden="0" w:uiPriority="65" w:unhideWhenUsed="0"/>
-    <w:lsdException w:name="Medium List 2 Accent 3" w:semiHidden="0" w:uiPriority="66" w:unhideWhenUsed="0"/>
-    <w:lsdException w:name="Medium Grid 1 Accent 3" w:semiHidden="0" w:uiPriority="67" w:unhideWhenUsed="0"/>
-    <w:lsdException w:name="Medium Grid 2 Accent 3" w:semiHidden="0" w:uiPriority="68" w:unhideWhenUsed="0"/>
-    <w:lsdException w:name="Medium Grid 3 Accent 3" w:semiHidden="0" w:uiPriority="69" w:unhideWhenUsed="0"/>
-    <w:lsdException w:name="Dark List Accent 3" w:semiHidden="0" w:uiPriority="70" w:unhideWhenUsed="0"/>
-    <w:lsdException w:name="Colorful Shading Accent 3" w:semiHidden="0" w:uiPriority="71" w:unhideWhenUsed="0"/>
-    <w:lsdException w:name="Colorful List Accent 3" w:semiHidden="0" w:uiPriority="72" w:unhideWhenUsed="0"/>
-    <w:lsdException w:name="Colorful Grid Accent 3" w:semiHidden="0" w:uiPriority="73" w:unhideWhenUsed="0"/>
-    <w:lsdException w:name="Light Shading Accent 4" w:semiHidden="0" w:uiPriority="60" w:unhideWhenUsed="0"/>
-    <w:lsdException w:name="Light List Accent 4" w:semiHidden="0" w:uiPriority="61" w:unhideWhenUsed="0"/>
-    <w:lsdException w:name="Light Grid Accent 4" w:semiHidden="0" w:uiPriority="62" w:unhideWhenUsed="0"/>
-    <w:lsdException w:name="Medium Shading 1 Accent 4" w:semiHidden="0" w:uiPriority="63" w:unhideWhenUsed="0"/>
-    <w:lsdException w:name="Medium Shading 2 Accent 4" w:semiHidden="0" w:uiPriority="64" w:unhideWhenUsed="0"/>
-    <w:lsdException w:name="Medium List 1 Accent 4" w:semiHidden="0" w:uiPriority="65" w:unhideWhenUsed="0"/>
-    <w:lsdException w:name="Medium List 2 Accent 4" w:semiHidden="0" w:uiPriority="66" w:unhideWhenUsed="0"/>
-    <w:lsdException w:name="Medium Grid 1 Accent 4" w:semiHidden="0" w:uiPriority="67" w:unhideWhenUsed="0"/>
-    <w:lsdException w:name="Medium Grid 2 Accent 4" w:semiHidden="0" w:uiPriority="68" w:unhideWhenUsed="0"/>
-    <w:lsdException w:name="Medium Grid 3 Accent 4" w:semiHidden="0" w:uiPriority="69" w:unhideWhenUsed="0"/>
-    <w:lsdException w:name="Dark List Accent 4" w:semiHidden="0" w:uiPriority="70" w:unhideWhenUsed="0"/>
-    <w:lsdException w:name="Colorful Shading Accent 4" w:semiHidden="0" w:uiPriority="71" w:unhideWhenUsed="0"/>
-    <w:lsdException w:name="Colorful List Accent 4" w:semiHidden="0" w:uiPriority="72" w:unhideWhenUsed="0"/>
-    <w:lsdException w:name="Colorful Grid Accent 4" w:semiHidden="0" w:uiPriority="73" w:unhideWhenUsed="0"/>
-    <w:lsdException w:name="Light Shading Accent 5" w:semiHidden="0" w:uiPriority="60" w:unhideWhenUsed="0"/>
-    <w:lsdException w:name="Light List Accent 5" w:semiHidden="0" w:uiPriority="61" w:unhideWhenUsed="0"/>
-    <w:lsdException w:name="Light Grid Accent 5" w:semiHidden="0" w:uiPriority="62" w:unhideWhenUsed="0"/>
-    <w:lsdException w:name="Medium Shading 1 Accent 5" w:semiHidden="0" w:uiPriority="63" w:unhideWhenUsed="0"/>
-    <w:lsdException w:name="Medium Shading 2 Accent 5" w:semiHidden="0" w:uiPriority="64" w:unhideWhenUsed="0"/>
-    <w:lsdException w:name="Medium List 1 Accent 5" w:semiHidden="0" w:uiPriority="65" w:unhideWhenUsed="0"/>
-    <w:lsdException w:name="Medium List 2 Accent 5" w:semiHidden="0" w:uiPriority="66" w:unhideWhenUsed="0"/>
-    <w:lsdException w:name="Medium Grid 1 Accent 5" w:semiHidden="0" w:uiPriority="67" w:unhideWhenUsed="0"/>
-    <w:lsdException w:name="Medium Grid 2 Accent 5" w:semiHidden="0" w:uiPriority="68" w:unhideWhenUsed="0"/>
-    <w:lsdException w:name="Medium Grid 3 Accent 5" w:semiHidden="0" w:uiPriority="69" w:unhideWhenUsed="0"/>
-    <w:lsdException w:name="Dark List Accent 5" w:semiHidden="0" w:uiPriority="70" w:unhideWhenUsed="0"/>
-    <w:lsdException w:name="Colorful Shading Accent 5" w:semiHidden="0" w:uiPriority="71" w:unhideWhenUsed="0"/>
-    <w:lsdException w:name="Colorful List Accent 5" w:semiHidden="0" w:uiPriority="72" w:unhideWhenUsed="0"/>
-    <w:lsdException w:name="Colorful Grid Accent 5" w:semiHidden="0" w:uiPriority="73" w:unhideWhenUsed="0"/>
-    <w:lsdException w:name="Light Shading Accent 6" w:semiHidden="0" w:uiPriority="60" w:unhideWhenUsed="0"/>
-    <w:lsdException w:name="Light List Accent 6" w:semiHidden="0" w:uiPriority="61" w:unhideWhenUsed="0"/>
-    <w:lsdException w:name="Light Grid Accent 6" w:semiHidden="0" w:uiPriority="62" w:unhideWhenUsed="0"/>
-    <w:lsdException w:name="Medium Shading 1 Accent 6" w:semiHidden="0" w:uiPriority="63" w:unhideWhenUsed="0"/>
-    <w:lsdException w:name="Medium Shading 2 Accent 6" w:semiHidden="0" w:uiPriority="64" w:unhideWhenUsed="0"/>
-    <w:lsdException w:name="Medium List 1 Accent 6" w:semiHidden="0" w:uiPriority="65" w:unhideWhenUsed="0"/>
-    <w:lsdException w:name="Medium List 2 Accent 6" w:semiHidden="0" w:uiPriority="66" w:unhideWhenUsed="0"/>
-    <w:lsdException w:name="Medium Grid 1 Accent 6" w:semiHidden="0" w:uiPriority="67" w:unhideWhenUsed="0"/>
-    <w:lsdException w:name="Medium Grid 2 Accent 6" w:semiHidden="0" w:uiPriority="68" w:unhideWhenUsed="0"/>
-    <w:lsdException w:name="Medium Grid 3 Accent 6" w:semiHidden="0" w:uiPriority="69" w:unhideWhenUsed="0"/>
-    <w:lsdException w:name="Dark List Accent 6" w:semiHidden="0" w:uiPriority="70" w:unhideWhenUsed="0"/>
-    <w:lsdException w:name="Colorful Shading Accent 6" w:semiHidden="0" w:uiPriority="71" w:unhideWhenUsed="0"/>
-    <w:lsdException w:name="Colorful List Accent 6" w:semiHidden="0" w:uiPriority="72" w:unhideWhenUsed="0"/>
-    <w:lsdException w:name="Colorful Grid Accent 6" w:semiHidden="0" w:uiPriority="73" w:unhideWhenUsed="0"/>
-    <w:lsdException w:name="Subtle Emphasis" w:semiHidden="0" w:uiPriority="19" w:unhideWhenUsed="0" w:qFormat="1"/>
-    <w:lsdException w:name="Intense Emphasis" w:semiHidden="0" w:uiPriority="21" w:unhideWhenUsed="0" w:qFormat="1"/>
-    <w:lsdException w:name="Subtle Reference" w:semiHidden="0" w:uiPriority="31" w:unhideWhenUsed="0" w:qFormat="1"/>
-    <w:lsdException w:name="Intense Reference" w:semiHidden="0" w:uiPriority="32" w:unhideWhenUsed="0" w:qFormat="1"/>
-    <w:lsdException w:name="Book Title" w:semiHidden="0" w:uiPriority="33" w:unhideWhenUsed="0" w:qFormat="1"/>
-    <w:lsdException w:name="Bibliography" w:uiPriority="37"/>
-    <w:lsdException w:name="TOC Heading" w:uiPriority="39" w:qFormat="1"/>
-  </w:latentStyles>
-  <w:style w:type="paragraph" w:default="1" w:styleId="Normal">
-    <w:name w:val="Normal"/>
-    <w:qFormat/>
-    <w:rsid w:val="00E61921"/>
-    <w:rPr>
-      <w:rFonts w:ascii="Arial" w:hAnsi="Arial"/>
-      <w:sz w:val="24"/>
-      <w:szCs w:val="22"/>
-      <w:lang w:eastAsia="en-US"/>
-    </w:rPr>
-  </w:style>
-  <w:style w:type="paragraph" w:styleId="Ttulo1">
-    <w:name w:val="heading 1"/>
-    <w:basedOn w:val="Normal"/>
-    <w:next w:val="Normal"/>
-    <w:link w:val="Ttulo1Char"/>
-    <w:uiPriority w:val="9"/>
-    <w:qFormat/>
-    <w:pPr>
-      <w:spacing w:before="100" w:beforeAutospacing="1" w:after="100" w:afterAutospacing="1" w:line="240" w:lineRule="auto"/>
-      <w:outlineLvl w:val="0"/>
-    </w:pPr>
-    <w:rPr>
-      <w:rFonts w:ascii="Times New Roman" w:eastAsia="Times New Roman" w:hAnsi="Times New Roman" w:cs="Times New Roman"/>
-      <w:b/>
-      <w:bCs/>
-      <w:kern w:val="36"/>
-      <w:sz w:val="48"/>
-      <w:szCs w:val="48"/>
-      <w:lang w:eastAsia="pt-BR"/>
-    </w:rPr>
-  </w:style>
-  <w:style w:type="paragraph" w:styleId="Ttulo2">
-    <w:name w:val="heading 2"/>
-    <w:basedOn w:val="TCC1"/>
-    <w:next w:val="Normal"/>
-    <w:link w:val="Ttulo2Char"/>
-    <w:uiPriority w:val="9"/>
-    <w:semiHidden/>
-    <w:unhideWhenUsed/>
-    <w:qFormat/>
-    <w:pPr>
-      <w:keepNext/>
-      <w:keepLines/>
-      <w:spacing w:before="200" w:after="0"/>
-      <w:outlineLvl w:val="1"/>
-    </w:pPr>
-    <w:rPr>
-      <w:rFonts w:asciiTheme="majorHAnsi" w:eastAsiaTheme="majorEastAsia" w:hAnsiTheme="majorHAnsi" w:cstheme="majorBidi"/>
-      <w:b w:val="0"/>
-      <w:bCs/>
-      <w:sz w:val="26"/>
-      <w:szCs w:val="26"/>
-    </w:rPr>
-  </w:style>
-  <w:style w:type="paragraph" w:styleId="Ttulo3">
-    <w:name w:val="heading 3"/>
-    <w:basedOn w:val="Normal"/>
-    <w:next w:val="Normal"/>
-    <w:link w:val="Ttulo3Char"/>
-    <w:uiPriority w:val="9"/>
-    <w:semiHidden/>
-    <w:unhideWhenUsed/>
-    <w:qFormat/>
-    <w:rsid w:val="00D36DF4"/>
-    <w:pPr>
-      <w:keepNext/>
-      <w:keepLines/>
-      <w:spacing w:before="200" w:after="0"/>
-      <w:outlineLvl w:val="2"/>
-    </w:pPr>
-    <w:rPr>
-      <w:rFonts w:asciiTheme="majorHAnsi" w:eastAsiaTheme="majorEastAsia" w:hAnsiTheme="majorHAnsi" w:cstheme="majorBidi"/>
-      <w:b/>
-      <w:bCs/>
-      <w:color w:val="4F81BD" w:themeColor="accent1"/>
-    </w:rPr>
-  </w:style>
-  <w:style w:type="character" w:default="1" w:styleId="Fontepargpadro">
-    <w:name w:val="Default Paragraph Font"/>
-    <w:uiPriority w:val="1"/>
-    <w:semiHidden/>
-    <w:unhideWhenUsed/>
-  </w:style>
-  <w:style w:type="table" w:default="1" w:styleId="Tabelanormal">
-    <w:name w:val="Normal Table"/>
-    <w:uiPriority w:val="99"/>
-    <w:semiHidden/>
-    <w:unhideWhenUsed/>
-    <w:tblPr>
-      <w:tblInd w:w="0" w:type="dxa"/>
-      <w:tblCellMar>
-        <w:top w:w="0" w:type="dxa"/>
-        <w:left w:w="108" w:type="dxa"/>
-        <w:bottom w:w="0" w:type="dxa"/>
-        <w:right w:w="108" w:type="dxa"/>
-      </w:tblCellMar>
-    </w:tblPr>
-  </w:style>
-  <w:style w:type="numbering" w:default="1" w:styleId="Semlista">
-    <w:name w:val="No List"/>
-    <w:uiPriority w:val="99"/>
-    <w:semiHidden/>
-    <w:unhideWhenUsed/>
-  </w:style>
-  <w:style w:type="paragraph" w:customStyle="1" w:styleId="TCC1">
-    <w:name w:val="TCC 1"/>
-    <w:basedOn w:val="Normal"/>
-    <w:link w:val="TCC1Char"/>
-    <w:qFormat/>
-    <w:rPr>
-      <w:rFonts w:cs="Arial"/>
-      <w:b/>
-      <w:szCs w:val="24"/>
-    </w:rPr>
-  </w:style>
-  <w:style w:type="paragraph" w:styleId="Textodebalo">
-    <w:name w:val="Balloon Text"/>
-    <w:basedOn w:val="Normal"/>
-    <w:link w:val="TextodebaloChar"/>
-    <w:uiPriority w:val="99"/>
-    <w:semiHidden/>
-    <w:unhideWhenUsed/>
-    <w:qFormat/>
-    <w:pPr>
-      <w:spacing w:after="0" w:line="240" w:lineRule="auto"/>
-    </w:pPr>
-    <w:rPr>
-      <w:rFonts w:ascii="Tahoma" w:hAnsi="Tahoma" w:cs="Tahoma"/>
-      <w:sz w:val="16"/>
-      <w:szCs w:val="16"/>
-    </w:rPr>
-  </w:style>
-  <w:style w:type="paragraph" w:styleId="Legenda">
-    <w:name w:val="caption"/>
-    <w:basedOn w:val="Normal"/>
-    <w:next w:val="Normal"/>
-    <w:uiPriority w:val="35"/>
-    <w:unhideWhenUsed/>
-    <w:qFormat/>
-    <w:pPr>
-      <w:spacing w:line="240" w:lineRule="auto"/>
-    </w:pPr>
-    <w:rPr>
-      <w:i/>
-      <w:iCs/>
-      <w:color w:val="1F497D" w:themeColor="text2"/>
-      <w:sz w:val="18"/>
-      <w:szCs w:val="18"/>
-    </w:rPr>
-  </w:style>
-  <w:style w:type="paragraph" w:styleId="Textodenotadefim">
-    <w:name w:val="endnote text"/>
-    <w:basedOn w:val="Normal"/>
-    <w:link w:val="TextodenotadefimChar"/>
-    <w:uiPriority w:val="99"/>
-    <w:semiHidden/>
-    <w:unhideWhenUsed/>
-    <w:qFormat/>
-    <w:pPr>
-      <w:spacing w:after="0" w:line="240" w:lineRule="auto"/>
-    </w:pPr>
-    <w:rPr>
-      <w:sz w:val="20"/>
-      <w:szCs w:val="20"/>
-    </w:rPr>
-  </w:style>
-  <w:style w:type="paragraph" w:styleId="Rodap">
-    <w:name w:val="footer"/>
-    <w:basedOn w:val="Normal"/>
-    <w:link w:val="RodapChar"/>
-    <w:uiPriority w:val="99"/>
-    <w:unhideWhenUsed/>
-    <w:pPr>
-      <w:tabs>
-        <w:tab w:val="center" w:pos="4252"/>
-        <w:tab w:val="right" w:pos="8504"/>
-      </w:tabs>
-      <w:spacing w:after="0" w:line="240" w:lineRule="auto"/>
-    </w:pPr>
-  </w:style>
-  <w:style w:type="paragraph" w:styleId="Cabealho">
-    <w:name w:val="header"/>
-    <w:basedOn w:val="Normal"/>
-    <w:link w:val="CabealhoChar"/>
-    <w:uiPriority w:val="99"/>
-    <w:unhideWhenUsed/>
-    <w:qFormat/>
-    <w:pPr>
-      <w:tabs>
-        <w:tab w:val="center" w:pos="4252"/>
-        <w:tab w:val="right" w:pos="8504"/>
-      </w:tabs>
-      <w:spacing w:after="0" w:line="240" w:lineRule="auto"/>
-    </w:pPr>
-  </w:style>
-  <w:style w:type="paragraph" w:styleId="Sumrio1">
-    <w:name w:val="toc 1"/>
-    <w:basedOn w:val="Normal"/>
-    <w:next w:val="Normal"/>
-    <w:uiPriority w:val="39"/>
-    <w:unhideWhenUsed/>
-    <w:qFormat/>
-    <w:pPr>
-      <w:tabs>
-        <w:tab w:val="right" w:leader="dot" w:pos="9061"/>
-      </w:tabs>
-      <w:spacing w:after="100" w:line="360" w:lineRule="auto"/>
-    </w:pPr>
-  </w:style>
-  <w:style w:type="paragraph" w:styleId="Sumrio2">
-    <w:name w:val="toc 2"/>
-    <w:basedOn w:val="Normal"/>
-    <w:next w:val="Normal"/>
-    <w:uiPriority w:val="39"/>
-    <w:unhideWhenUsed/>
-    <w:pPr>
-      <w:spacing w:after="100"/>
-      <w:ind w:left="220"/>
-    </w:pPr>
-  </w:style>
-  <w:style w:type="character" w:styleId="Refdenotadefim">
-    <w:name w:val="endnote reference"/>
-    <w:basedOn w:val="Fontepargpadro"/>
-    <w:uiPriority w:val="99"/>
-    <w:semiHidden/>
-    <w:unhideWhenUsed/>
-    <w:rPr>
-      <w:vertAlign w:val="superscript"/>
-    </w:rPr>
-  </w:style>
-  <w:style w:type="character" w:styleId="Hyperlink">
-    <w:name w:val="Hyperlink"/>
-    <w:basedOn w:val="Fontepargpadro"/>
-    <w:uiPriority w:val="99"/>
-    <w:unhideWhenUsed/>
-    <w:rPr>
-      <w:color w:val="0000FF" w:themeColor="hyperlink"/>
-      <w:u w:val="single"/>
-    </w:rPr>
-  </w:style>
-  <w:style w:type="character" w:styleId="Forte">
-    <w:name w:val="Strong"/>
-    <w:basedOn w:val="Fontepargpadro"/>
-    <w:uiPriority w:val="22"/>
-    <w:qFormat/>
-    <w:rPr>
-      <w:b/>
-      <w:bCs/>
-    </w:rPr>
-  </w:style>
-  <w:style w:type="table" w:styleId="Tabelacomgrade">
-    <w:name w:val="Table Grid"/>
-    <w:basedOn w:val="Tabelanormal"/>
-    <w:uiPriority w:val="39"/>
-    <w:qFormat/>
-    <w:pPr>
-      <w:spacing w:after="0" w:line="240" w:lineRule="auto"/>
-    </w:pPr>
-    <w:tblPr>
-      <w:tblInd w:w="0" w:type="dxa"/>
-      <w:tblBorders>
-        <w:top w:val="single" w:sz="4" w:space="0" w:color="auto"/>
-        <w:left w:val="single" w:sz="4" w:space="0" w:color="auto"/>
-        <w:bottom w:val="single" w:sz="4" w:space="0" w:color="auto"/>
-        <w:right w:val="single" w:sz="4" w:space="0" w:color="auto"/>
-        <w:insideH w:val="single" w:sz="4" w:space="0" w:color="auto"/>
-        <w:insideV w:val="single" w:sz="4" w:space="0" w:color="auto"/>
-      </w:tblBorders>
-      <w:tblCellMar>
-        <w:top w:w="0" w:type="dxa"/>
-        <w:left w:w="108" w:type="dxa"/>
-        <w:bottom w:w="0" w:type="dxa"/>
-        <w:right w:w="108" w:type="dxa"/>
-      </w:tblCellMar>
     </w:tblPr>
   </w:style>
   <w:style w:type="paragraph" w:customStyle="1" w:styleId="Default">
@@ -28797,7 +28285,7 @@
 </file>
 
 <file path=customXml/itemProps2.xml><?xml version="1.0" encoding="utf-8"?>
-<ds:datastoreItem xmlns:ds="http://schemas.openxmlformats.org/officeDocument/2006/customXml" ds:itemID="{AA60E7FD-2427-48C4-B2E5-DDAE7AED1392}">
+<ds:datastoreItem xmlns:ds="http://schemas.openxmlformats.org/officeDocument/2006/customXml" ds:itemID="{210E668B-0930-45AA-95DC-0ED70CB43139}">
   <ds:schemaRefs>
     <ds:schemaRef ds:uri="http://schemas.openxmlformats.org/officeDocument/2006/bibliography"/>
   </ds:schemaRefs>

</xml_diff>